<commit_message>
Made a lot of random changes to lots of things.
</commit_message>
<xml_diff>
--- a/WriteAndPoster/ThesisMethods.docx
+++ b/WriteAndPoster/ThesisMethods.docx
@@ -150,7 +150,286 @@
         <w:rPr>
           <w:rFonts w:ascii="Times New Roman" w:hAnsi="Times New Roman" w:cs="Times New Roman"/>
         </w:rPr>
-        <w:t>, and located on the Colorado Plateau. This study focused primarily on</w:t>
+        <w:t xml:space="preserve">, and located on the Colorado Plateau. </w:t>
+      </w:r>
+      <w:r>
+        <w:rPr>
+          <w:rFonts w:ascii="Times New Roman" w:hAnsi="Times New Roman" w:cs="Times New Roman"/>
+        </w:rPr>
+        <w:t>. Beef Basin is an area characterized by flat plains of deep sandy soil covered in grass, and interspersed and surrounded by shallow rocky outcrops.</w:t>
+      </w:r>
+      <w:r>
+        <w:rPr>
+          <w:rFonts w:ascii="Times New Roman" w:hAnsi="Times New Roman" w:cs="Times New Roman"/>
+        </w:rPr>
+        <w:t xml:space="preserve"> The PRISM 30 year normal average climate has an average winter precipitation of 20.5mm, average winter maximum temperature of </w:t>
+      </w:r>
+      <w:r>
+        <w:rPr>
+          <w:rFonts w:ascii="Times New Roman" w:hAnsi="Times New Roman" w:cs="Times New Roman"/>
+        </w:rPr>
+        <w:t>5.4˚C</w:t>
+      </w:r>
+      <w:r>
+        <w:rPr>
+          <w:rFonts w:ascii="Times New Roman" w:hAnsi="Times New Roman" w:cs="Times New Roman"/>
+        </w:rPr>
+        <w:t>, and average winter minimum temperature of -7.7</w:t>
+      </w:r>
+      <w:r>
+        <w:rPr>
+          <w:rFonts w:ascii="Times New Roman" w:hAnsi="Times New Roman" w:cs="Times New Roman"/>
+        </w:rPr>
+        <w:t>˚C</w:t>
+      </w:r>
+      <w:r>
+        <w:rPr>
+          <w:rFonts w:ascii="Times New Roman" w:hAnsi="Times New Roman" w:cs="Times New Roman"/>
+        </w:rPr>
+        <w:t>. Summer precipitation of 28.4mm, maximum temperature of 30.2</w:t>
+      </w:r>
+      <w:r>
+        <w:rPr>
+          <w:rFonts w:ascii="Times New Roman" w:hAnsi="Times New Roman" w:cs="Times New Roman"/>
+        </w:rPr>
+        <w:t>˚C</w:t>
+      </w:r>
+      <w:r>
+        <w:rPr>
+          <w:rFonts w:ascii="Times New Roman" w:hAnsi="Times New Roman" w:cs="Times New Roman"/>
+        </w:rPr>
+        <w:t>, minimum temperature of 13.2</w:t>
+      </w:r>
+      <w:r>
+        <w:rPr>
+          <w:rFonts w:ascii="Times New Roman" w:hAnsi="Times New Roman" w:cs="Times New Roman"/>
+        </w:rPr>
+        <w:t>˚C</w:t>
+      </w:r>
+      <w:r>
+        <w:rPr>
+          <w:rFonts w:ascii="Times New Roman" w:hAnsi="Times New Roman" w:cs="Times New Roman"/>
+        </w:rPr>
+        <w:t>.</w:t>
+      </w:r>
+    </w:p>
+    <w:p>
+      <w:pPr>
+        <w:spacing w:line="480" w:lineRule="auto"/>
+        <w:rPr>
+          <w:rFonts w:ascii="Times New Roman" w:hAnsi="Times New Roman" w:cs="Times New Roman"/>
+        </w:rPr>
+      </w:pPr>
+    </w:p>
+    <w:p>
+      <w:pPr>
+        <w:spacing w:line="480" w:lineRule="auto"/>
+        <w:rPr>
+          <w:rFonts w:ascii="Times New Roman" w:hAnsi="Times New Roman" w:cs="Times New Roman"/>
+        </w:rPr>
+      </w:pPr>
+      <w:proofErr w:type="gramStart"/>
+      <w:r>
+        <w:rPr>
+          <w:rFonts w:ascii="Times New Roman" w:hAnsi="Times New Roman" w:cs="Times New Roman"/>
+          <w:sz w:val="24"/>
+          <w:szCs w:val="24"/>
+        </w:rPr>
+        <w:t>(1981-2010 PRISM data, Daly et al. 2008).</w:t>
+      </w:r>
+      <w:proofErr w:type="gramEnd"/>
+    </w:p>
+    <w:p>
+      <w:pPr>
+        <w:autoSpaceDE w:val="0"/>
+        <w:autoSpaceDN w:val="0"/>
+        <w:adjustRightInd w:val="0"/>
+        <w:spacing w:after="0" w:line="240" w:lineRule="auto"/>
+        <w:rPr>
+          <w:rFonts w:ascii="Times New Roman" w:hAnsi="Times New Roman" w:cs="Times New Roman"/>
+          <w:sz w:val="24"/>
+          <w:szCs w:val="24"/>
+        </w:rPr>
+      </w:pPr>
+      <w:r>
+        <w:rPr>
+          <w:rFonts w:ascii="Times New Roman" w:hAnsi="Times New Roman" w:cs="Times New Roman"/>
+          <w:sz w:val="24"/>
+          <w:szCs w:val="24"/>
+        </w:rPr>
+        <w:t xml:space="preserve">Daly, C., M. </w:t>
+      </w:r>
+      <w:proofErr w:type="spellStart"/>
+      <w:r>
+        <w:rPr>
+          <w:rFonts w:ascii="Times New Roman" w:hAnsi="Times New Roman" w:cs="Times New Roman"/>
+          <w:sz w:val="24"/>
+          <w:szCs w:val="24"/>
+        </w:rPr>
+        <w:t>Halbleib</w:t>
+      </w:r>
+      <w:proofErr w:type="spellEnd"/>
+      <w:r>
+        <w:rPr>
+          <w:rFonts w:ascii="Times New Roman" w:hAnsi="Times New Roman" w:cs="Times New Roman"/>
+          <w:sz w:val="24"/>
+          <w:szCs w:val="24"/>
+        </w:rPr>
+        <w:t>, J. I. Smith, W. P. Gibson, M. K. Doggett, G. H. Taylor, J. Curtis,</w:t>
+      </w:r>
+    </w:p>
+    <w:p>
+      <w:pPr>
+        <w:autoSpaceDE w:val="0"/>
+        <w:autoSpaceDN w:val="0"/>
+        <w:adjustRightInd w:val="0"/>
+        <w:spacing w:after="0" w:line="240" w:lineRule="auto"/>
+        <w:rPr>
+          <w:rFonts w:ascii="Times New Roman" w:hAnsi="Times New Roman" w:cs="Times New Roman"/>
+          <w:sz w:val="24"/>
+          <w:szCs w:val="24"/>
+        </w:rPr>
+      </w:pPr>
+      <w:proofErr w:type="gramStart"/>
+      <w:r>
+        <w:rPr>
+          <w:rFonts w:ascii="Times New Roman" w:hAnsi="Times New Roman" w:cs="Times New Roman"/>
+          <w:sz w:val="24"/>
+          <w:szCs w:val="24"/>
+        </w:rPr>
+        <w:t>and</w:t>
+      </w:r>
+      <w:proofErr w:type="gramEnd"/>
+      <w:r>
+        <w:rPr>
+          <w:rFonts w:ascii="Times New Roman" w:hAnsi="Times New Roman" w:cs="Times New Roman"/>
+          <w:sz w:val="24"/>
+          <w:szCs w:val="24"/>
+        </w:rPr>
+        <w:t xml:space="preserve"> P. P. </w:t>
+      </w:r>
+      <w:proofErr w:type="spellStart"/>
+      <w:r>
+        <w:rPr>
+          <w:rFonts w:ascii="Times New Roman" w:hAnsi="Times New Roman" w:cs="Times New Roman"/>
+          <w:sz w:val="24"/>
+          <w:szCs w:val="24"/>
+        </w:rPr>
+        <w:t>Pasteris</w:t>
+      </w:r>
+      <w:proofErr w:type="spellEnd"/>
+      <w:r>
+        <w:rPr>
+          <w:rFonts w:ascii="Times New Roman" w:hAnsi="Times New Roman" w:cs="Times New Roman"/>
+          <w:sz w:val="24"/>
+          <w:szCs w:val="24"/>
+        </w:rPr>
+        <w:t xml:space="preserve">. 2008. </w:t>
+      </w:r>
+      <w:proofErr w:type="spellStart"/>
+      <w:r>
+        <w:rPr>
+          <w:rFonts w:ascii="Times New Roman" w:hAnsi="Times New Roman" w:cs="Times New Roman"/>
+          <w:sz w:val="24"/>
+          <w:szCs w:val="24"/>
+        </w:rPr>
+        <w:t>Physiographically</w:t>
+      </w:r>
+      <w:proofErr w:type="spellEnd"/>
+      <w:r>
+        <w:rPr>
+          <w:rFonts w:ascii="Times New Roman" w:hAnsi="Times New Roman" w:cs="Times New Roman"/>
+          <w:sz w:val="24"/>
+          <w:szCs w:val="24"/>
+        </w:rPr>
+        <w:t xml:space="preserve"> sensitive mapping of </w:t>
+      </w:r>
+      <w:proofErr w:type="spellStart"/>
+      <w:r>
+        <w:rPr>
+          <w:rFonts w:ascii="Times New Roman" w:hAnsi="Times New Roman" w:cs="Times New Roman"/>
+          <w:sz w:val="24"/>
+          <w:szCs w:val="24"/>
+        </w:rPr>
+        <w:t>climatological</w:t>
+      </w:r>
+      <w:proofErr w:type="spellEnd"/>
+    </w:p>
+    <w:p>
+      <w:pPr>
+        <w:autoSpaceDE w:val="0"/>
+        <w:autoSpaceDN w:val="0"/>
+        <w:adjustRightInd w:val="0"/>
+        <w:spacing w:after="0" w:line="240" w:lineRule="auto"/>
+        <w:rPr>
+          <w:rFonts w:ascii="Times New Roman" w:hAnsi="Times New Roman" w:cs="Times New Roman"/>
+          <w:sz w:val="24"/>
+          <w:szCs w:val="24"/>
+        </w:rPr>
+      </w:pPr>
+      <w:proofErr w:type="gramStart"/>
+      <w:r>
+        <w:rPr>
+          <w:rFonts w:ascii="Times New Roman" w:hAnsi="Times New Roman" w:cs="Times New Roman"/>
+          <w:sz w:val="24"/>
+          <w:szCs w:val="24"/>
+        </w:rPr>
+        <w:t>temperature</w:t>
+      </w:r>
+      <w:proofErr w:type="gramEnd"/>
+      <w:r>
+        <w:rPr>
+          <w:rFonts w:ascii="Times New Roman" w:hAnsi="Times New Roman" w:cs="Times New Roman"/>
+          <w:sz w:val="24"/>
+          <w:szCs w:val="24"/>
+        </w:rPr>
+        <w:t xml:space="preserve"> and precipitation across the conterminous United States. International</w:t>
+      </w:r>
+    </w:p>
+    <w:p>
+      <w:pPr>
+        <w:spacing w:line="480" w:lineRule="auto"/>
+        <w:rPr>
+          <w:rFonts w:ascii="Times New Roman" w:hAnsi="Times New Roman" w:cs="Times New Roman"/>
+        </w:rPr>
+      </w:pPr>
+      <w:r>
+        <w:rPr>
+          <w:rFonts w:ascii="Times New Roman" w:hAnsi="Times New Roman" w:cs="Times New Roman"/>
+          <w:sz w:val="24"/>
+          <w:szCs w:val="24"/>
+        </w:rPr>
+        <w:t>Journal of Climatology 28:2031–2064.</w:t>
+      </w:r>
+    </w:p>
+    <w:p>
+      <w:pPr>
+        <w:spacing w:line="480" w:lineRule="auto"/>
+        <w:rPr>
+          <w:rFonts w:ascii="Times New Roman" w:hAnsi="Times New Roman" w:cs="Times New Roman"/>
+        </w:rPr>
+      </w:pPr>
+    </w:p>
+    <w:p>
+      <w:pPr>
+        <w:spacing w:line="480" w:lineRule="auto"/>
+        <w:rPr>
+          <w:rFonts w:ascii="Times New Roman" w:hAnsi="Times New Roman" w:cs="Times New Roman"/>
+        </w:rPr>
+      </w:pPr>
+    </w:p>
+    <w:p>
+      <w:pPr>
+        <w:spacing w:line="480" w:lineRule="auto"/>
+        <w:rPr>
+          <w:rFonts w:ascii="Times New Roman" w:hAnsi="Times New Roman" w:cs="Times New Roman"/>
+        </w:rPr>
+      </w:pPr>
+      <w:r>
+        <w:rPr>
+          <w:rFonts w:ascii="Times New Roman" w:hAnsi="Times New Roman" w:cs="Times New Roman"/>
+        </w:rPr>
+        <w:t>This study focused primarily on</w:t>
       </w:r>
       <w:r>
         <w:rPr>
@@ -440,136 +719,128 @@
         <w:rPr>
           <w:rFonts w:ascii="Times New Roman" w:hAnsi="Times New Roman" w:cs="Times New Roman"/>
         </w:rPr>
-        <w:t xml:space="preserve"> In the absence of a discernible slope, </w:t>
+        <w:t xml:space="preserve"> In the absence of a discernible slope, transects were oriented on an </w:t>
+      </w:r>
+      <w:r>
+        <w:rPr>
+          <w:rFonts w:ascii="Times New Roman" w:hAnsi="Times New Roman" w:cs="Times New Roman"/>
+        </w:rPr>
+        <w:t>east-west</w:t>
+      </w:r>
+      <w:r>
+        <w:rPr>
+          <w:rFonts w:ascii="Times New Roman" w:hAnsi="Times New Roman" w:cs="Times New Roman"/>
+        </w:rPr>
+        <w:t xml:space="preserve"> axis</w:t>
+      </w:r>
+      <w:r>
+        <w:rPr>
+          <w:rFonts w:ascii="Times New Roman" w:hAnsi="Times New Roman" w:cs="Times New Roman"/>
+        </w:rPr>
+        <w:t xml:space="preserve"> with the center transect offset to the north</w:t>
+      </w:r>
+      <w:r>
+        <w:rPr>
+          <w:rFonts w:ascii="Times New Roman" w:hAnsi="Times New Roman" w:cs="Times New Roman"/>
+        </w:rPr>
+        <w:t xml:space="preserve">. </w:t>
+      </w:r>
+      <w:r>
+        <w:rPr>
+          <w:rFonts w:ascii="Times New Roman" w:hAnsi="Times New Roman" w:cs="Times New Roman"/>
+        </w:rPr>
+        <w:t xml:space="preserve">LPI was collected on all five transects beginning at 0.5-m </w:t>
+      </w:r>
+      <w:r>
+        <w:rPr>
+          <w:rFonts w:ascii="Times New Roman" w:hAnsi="Times New Roman" w:cs="Times New Roman"/>
+        </w:rPr>
+        <w:t xml:space="preserve">and collected every half meter thereafter to the 30-m point, resulting in 60 points per line and 300 points per plot. Shrub density was collected in a 2-m belt, 1-m on either side of lines 1, 3, and 5. Each shrub was </w:t>
+      </w:r>
+      <w:r>
+        <w:rPr>
+          <w:rFonts w:ascii="Times New Roman" w:hAnsi="Times New Roman" w:cs="Times New Roman"/>
+        </w:rPr>
+        <w:t>tallied</w:t>
+      </w:r>
+      <w:r>
+        <w:rPr>
+          <w:rFonts w:ascii="Times New Roman" w:hAnsi="Times New Roman" w:cs="Times New Roman"/>
+        </w:rPr>
+        <w:t xml:space="preserve"> and placed in one of five height classes: &lt;15cm (Juvenile), &lt;15cm (Mature), 15-50cm, &gt;50-100cm, and &gt;100cm.</w:t>
+      </w:r>
+      <w:r>
+        <w:rPr>
+          <w:rFonts w:ascii="Times New Roman" w:hAnsi="Times New Roman" w:cs="Times New Roman"/>
+        </w:rPr>
+        <w:t xml:space="preserve"> A soil pit (shovel or auger) was located at the center of each plot</w:t>
+      </w:r>
+      <w:r>
+        <w:rPr>
+          <w:rFonts w:ascii="Times New Roman" w:hAnsi="Times New Roman" w:cs="Times New Roman"/>
+        </w:rPr>
+        <w:t xml:space="preserve">, and </w:t>
+      </w:r>
+      <w:r>
+        <w:rPr>
+          <w:rFonts w:ascii="Times New Roman" w:hAnsi="Times New Roman" w:cs="Times New Roman"/>
+        </w:rPr>
+        <w:t>was dug</w:t>
+      </w:r>
+      <w:r>
+        <w:rPr>
+          <w:rFonts w:ascii="Times New Roman" w:hAnsi="Times New Roman" w:cs="Times New Roman"/>
+        </w:rPr>
+        <w:t xml:space="preserve"> or </w:t>
+      </w:r>
+      <w:r>
+        <w:rPr>
+          <w:rFonts w:ascii="Times New Roman" w:hAnsi="Times New Roman" w:cs="Times New Roman"/>
+        </w:rPr>
+        <w:t xml:space="preserve">augered </w:t>
+      </w:r>
+      <w:r>
+        <w:rPr>
+          <w:rFonts w:ascii="Times New Roman" w:hAnsi="Times New Roman" w:cs="Times New Roman"/>
+        </w:rPr>
+        <w:t>to the depth of</w:t>
+      </w:r>
+      <w:r>
+        <w:rPr>
+          <w:rFonts w:ascii="Times New Roman" w:hAnsi="Times New Roman" w:cs="Times New Roman"/>
+        </w:rPr>
+        <w:t xml:space="preserve"> bedrock or up to 2-m in depth</w:t>
+      </w:r>
+      <w:r>
+        <w:rPr>
+          <w:rFonts w:ascii="Times New Roman" w:hAnsi="Times New Roman" w:cs="Times New Roman"/>
+        </w:rPr>
+        <w:t>.</w:t>
+      </w:r>
+      <w:r>
+        <w:rPr>
+          <w:rFonts w:ascii="Times New Roman" w:hAnsi="Times New Roman" w:cs="Times New Roman"/>
+        </w:rPr>
+        <w:t xml:space="preserve"> </w:t>
+      </w:r>
+      <w:r>
+        <w:rPr>
+          <w:rFonts w:ascii="Times New Roman" w:hAnsi="Times New Roman" w:cs="Times New Roman"/>
+        </w:rPr>
+        <w:t xml:space="preserve">Sagebrush leaf samples collected were the interior winter persistent leaves, and not the exterior early ephemeral leaves. </w:t>
+      </w:r>
+      <w:r>
+        <w:rPr>
+          <w:rFonts w:ascii="Times New Roman" w:hAnsi="Times New Roman" w:cs="Times New Roman"/>
+        </w:rPr>
+        <w:t xml:space="preserve">They were collected twice, once in 2013, and once in 2014. The 2013 leaves were collected and weighed at night between midnight </w:t>
       </w:r>
       <w:r>
         <w:rPr>
           <w:rFonts w:ascii="Times New Roman" w:hAnsi="Times New Roman" w:cs="Times New Roman"/>
         </w:rPr>
         <w:lastRenderedPageBreak/>
-        <w:t xml:space="preserve">transects were oriented on an </w:t>
-      </w:r>
-      <w:r>
-        <w:rPr>
-          <w:rFonts w:ascii="Times New Roman" w:hAnsi="Times New Roman" w:cs="Times New Roman"/>
-        </w:rPr>
-        <w:t>east-west</w:t>
-      </w:r>
-      <w:r>
-        <w:rPr>
-          <w:rFonts w:ascii="Times New Roman" w:hAnsi="Times New Roman" w:cs="Times New Roman"/>
-        </w:rPr>
-        <w:t xml:space="preserve"> axis</w:t>
-      </w:r>
-      <w:r>
-        <w:rPr>
-          <w:rFonts w:ascii="Times New Roman" w:hAnsi="Times New Roman" w:cs="Times New Roman"/>
-        </w:rPr>
-        <w:t xml:space="preserve"> with the center transect offset to the north</w:t>
-      </w:r>
-      <w:r>
-        <w:rPr>
-          <w:rFonts w:ascii="Times New Roman" w:hAnsi="Times New Roman" w:cs="Times New Roman"/>
-        </w:rPr>
-        <w:t xml:space="preserve">. </w:t>
-      </w:r>
-      <w:r>
-        <w:rPr>
-          <w:rFonts w:ascii="Times New Roman" w:hAnsi="Times New Roman" w:cs="Times New Roman"/>
-        </w:rPr>
-        <w:t xml:space="preserve">LPI was collected on all five transects beginning at 0.5-m </w:t>
-      </w:r>
-      <w:r>
-        <w:rPr>
-          <w:rFonts w:ascii="Times New Roman" w:hAnsi="Times New Roman" w:cs="Times New Roman"/>
-        </w:rPr>
-        <w:t xml:space="preserve">and collected every half meter thereafter to the 30-m point, resulting in 60 points per line and 300 points per plot. Shrub density was collected in a 2-m belt, 1-m on either side of lines 1, 3, and 5. Each shrub was </w:t>
-      </w:r>
-      <w:r>
-        <w:rPr>
-          <w:rFonts w:ascii="Times New Roman" w:hAnsi="Times New Roman" w:cs="Times New Roman"/>
-        </w:rPr>
-        <w:t>tallied</w:t>
-      </w:r>
-      <w:r>
-        <w:rPr>
-          <w:rFonts w:ascii="Times New Roman" w:hAnsi="Times New Roman" w:cs="Times New Roman"/>
-        </w:rPr>
-        <w:t xml:space="preserve"> and placed in one of five height classes: &lt;15cm (Juvenile), &lt;15cm (Mature), 15-50cm, &gt;50-100cm, and &gt;100cm.</w:t>
-      </w:r>
-      <w:r>
-        <w:rPr>
-          <w:rFonts w:ascii="Times New Roman" w:hAnsi="Times New Roman" w:cs="Times New Roman"/>
-        </w:rPr>
-        <w:t xml:space="preserve"> A soil pit (shovel or auger) was located at the center of each plot</w:t>
-      </w:r>
-      <w:r>
-        <w:rPr>
-          <w:rFonts w:ascii="Times New Roman" w:hAnsi="Times New Roman" w:cs="Times New Roman"/>
-        </w:rPr>
-        <w:t xml:space="preserve">, and </w:t>
-      </w:r>
-      <w:r>
-        <w:rPr>
-          <w:rFonts w:ascii="Times New Roman" w:hAnsi="Times New Roman" w:cs="Times New Roman"/>
-        </w:rPr>
-        <w:t>was dug</w:t>
-      </w:r>
-      <w:r>
-        <w:rPr>
-          <w:rFonts w:ascii="Times New Roman" w:hAnsi="Times New Roman" w:cs="Times New Roman"/>
-        </w:rPr>
-        <w:t xml:space="preserve"> or </w:t>
-      </w:r>
-      <w:proofErr w:type="spellStart"/>
-      <w:r>
-        <w:rPr>
-          <w:rFonts w:ascii="Times New Roman" w:hAnsi="Times New Roman" w:cs="Times New Roman"/>
-        </w:rPr>
-        <w:t>augered</w:t>
-      </w:r>
-      <w:proofErr w:type="spellEnd"/>
-      <w:r>
-        <w:rPr>
-          <w:rFonts w:ascii="Times New Roman" w:hAnsi="Times New Roman" w:cs="Times New Roman"/>
-        </w:rPr>
-        <w:t xml:space="preserve"> </w:t>
-      </w:r>
-      <w:r>
-        <w:rPr>
-          <w:rFonts w:ascii="Times New Roman" w:hAnsi="Times New Roman" w:cs="Times New Roman"/>
-        </w:rPr>
-        <w:t>to the depth of</w:t>
-      </w:r>
-      <w:r>
-        <w:rPr>
-          <w:rFonts w:ascii="Times New Roman" w:hAnsi="Times New Roman" w:cs="Times New Roman"/>
-        </w:rPr>
-        <w:t xml:space="preserve"> bedrock or up to 2-m in depth</w:t>
-      </w:r>
-      <w:r>
-        <w:rPr>
-          <w:rFonts w:ascii="Times New Roman" w:hAnsi="Times New Roman" w:cs="Times New Roman"/>
-        </w:rPr>
-        <w:t>.</w:t>
-      </w:r>
-      <w:r>
-        <w:rPr>
-          <w:rFonts w:ascii="Times New Roman" w:hAnsi="Times New Roman" w:cs="Times New Roman"/>
-        </w:rPr>
-        <w:t xml:space="preserve"> </w:t>
-      </w:r>
-      <w:r>
-        <w:rPr>
-          <w:rFonts w:ascii="Times New Roman" w:hAnsi="Times New Roman" w:cs="Times New Roman"/>
-        </w:rPr>
-        <w:t xml:space="preserve">Sagebrush leaf samples collected were the interior winter persistent leaves, and not the exterior early ephemeral leaves. </w:t>
-      </w:r>
-      <w:r>
-        <w:rPr>
-          <w:rFonts w:ascii="Times New Roman" w:hAnsi="Times New Roman" w:cs="Times New Roman"/>
-        </w:rPr>
-        <w:t xml:space="preserve">They were collected twice, once in 2013, and once in 2014. The 2013 leaves were collected and weighed at night between midnight and 5:30 a.m. </w:t>
+        <w:t xml:space="preserve">and 5:30 a.m. </w:t>
       </w:r>
       <w:r>
         <w:rPr>
@@ -677,7 +948,7 @@
             <w:rPr>
               <w:noProof/>
             </w:rPr>
-            <w:t>2</w:t>
+            <w:t>1</w:t>
           </w:r>
         </w:fldSimple>
       </w:p>
@@ -855,7 +1126,6 @@
   <w:style w:type="character" w:default="1" w:styleId="DefaultParagraphFont">
     <w:name w:val="Default Paragraph Font"/>
     <w:uiPriority w:val="1"/>
-    <w:semiHidden/>
     <w:unhideWhenUsed/>
   </w:style>
   <w:style w:type="table" w:default="1" w:styleId="TableNormal">

</xml_diff>

<commit_message>
reading and writing for thesis.
</commit_message>
<xml_diff>
--- a/WriteAndPoster/ThesisMethods.docx
+++ b/WriteAndPoster/ThesisMethods.docx
@@ -15,6 +15,77 @@
           <w:rFonts w:ascii="Times New Roman" w:hAnsi="Times New Roman" w:cs="Times New Roman"/>
           <w:b/>
         </w:rPr>
+        <w:t>Sagebrush Decline on the Colorado Plateau: A look at sagebrush and soils</w:t>
+      </w:r>
+    </w:p>
+    <w:p>
+      <w:pPr>
+        <w:spacing w:line="480" w:lineRule="auto"/>
+        <w:rPr>
+          <w:rFonts w:ascii="Times New Roman" w:hAnsi="Times New Roman" w:cs="Times New Roman"/>
+          <w:b/>
+        </w:rPr>
+      </w:pPr>
+      <w:r>
+        <w:rPr>
+          <w:rFonts w:ascii="Times New Roman" w:hAnsi="Times New Roman" w:cs="Times New Roman"/>
+          <w:b/>
+          <w:highlight w:val="yellow"/>
+        </w:rPr>
+        <w:t>An Observational Study of a Declining Sagebrush Community and the influence of soil –</w:t>
+      </w:r>
+      <w:proofErr w:type="spellStart"/>
+      <w:proofErr w:type="gramStart"/>
+      <w:r>
+        <w:rPr>
+          <w:rFonts w:ascii="Times New Roman" w:hAnsi="Times New Roman" w:cs="Times New Roman"/>
+          <w:b/>
+          <w:highlight w:val="yellow"/>
+        </w:rPr>
+        <w:t>kyle</w:t>
+      </w:r>
+      <w:proofErr w:type="spellEnd"/>
+      <w:proofErr w:type="gramEnd"/>
+      <w:r>
+        <w:rPr>
+          <w:rFonts w:ascii="Times New Roman" w:hAnsi="Times New Roman" w:cs="Times New Roman"/>
+          <w:b/>
+          <w:highlight w:val="yellow"/>
+        </w:rPr>
+        <w:t xml:space="preserve"> </w:t>
+      </w:r>
+      <w:proofErr w:type="spellStart"/>
+      <w:r>
+        <w:rPr>
+          <w:rFonts w:ascii="Times New Roman" w:hAnsi="Times New Roman" w:cs="Times New Roman"/>
+          <w:b/>
+          <w:highlight w:val="yellow"/>
+        </w:rPr>
+        <w:t>nehring</w:t>
+      </w:r>
+      <w:proofErr w:type="spellEnd"/>
+      <w:r>
+        <w:rPr>
+          <w:rFonts w:ascii="Times New Roman" w:hAnsi="Times New Roman" w:cs="Times New Roman"/>
+          <w:b/>
+          <w:highlight w:val="yellow"/>
+        </w:rPr>
+        <w:t>?</w:t>
+      </w:r>
+    </w:p>
+    <w:p>
+      <w:pPr>
+        <w:spacing w:line="480" w:lineRule="auto"/>
+        <w:rPr>
+          <w:rFonts w:ascii="Times New Roman" w:hAnsi="Times New Roman" w:cs="Times New Roman"/>
+          <w:b/>
+        </w:rPr>
+      </w:pPr>
+      <w:r>
+        <w:rPr>
+          <w:rFonts w:ascii="Times New Roman" w:hAnsi="Times New Roman" w:cs="Times New Roman"/>
+          <w:b/>
+        </w:rPr>
         <w:t>Abstract</w:t>
       </w:r>
     </w:p>
@@ -46,22 +117,361 @@
           <w:rFonts w:ascii="Times New Roman" w:hAnsi="Times New Roman" w:cs="Times New Roman"/>
         </w:rPr>
         <w:tab/>
-        <w:t xml:space="preserve">Sagebrush ecosystems </w:t>
-      </w:r>
-    </w:p>
-    <w:p>
-      <w:pPr>
-        <w:spacing w:line="480" w:lineRule="auto"/>
+      </w:r>
+      <w:r>
+        <w:rPr>
+          <w:rFonts w:ascii="Times New Roman" w:eastAsia="SimSun" w:hAnsi="Times New Roman" w:cs="Times New Roman"/>
+        </w:rPr>
+        <w:t>Sagebrush ecosystems are important habitat for mule deer, greater sage grouse, and many other charismatic fauna. They are also important rangeland for the western livestock industry, and considered by many to be vital recreation areas</w:t>
+      </w:r>
+      <w:r>
+        <w:rPr>
+          <w:rFonts w:ascii="Times New Roman" w:hAnsi="Times New Roman" w:cs="Times New Roman"/>
+        </w:rPr>
+        <w:t xml:space="preserve"> and an icon of the American west</w:t>
+      </w:r>
+      <w:r>
+        <w:rPr>
+          <w:rFonts w:ascii="Times New Roman" w:eastAsia="SimSun" w:hAnsi="Times New Roman" w:cs="Times New Roman"/>
+        </w:rPr>
+        <w:t xml:space="preserve">. However, these ecosystems are also in decline. </w:t>
+      </w:r>
+      <w:r>
+        <w:rPr>
+          <w:rFonts w:ascii="Times New Roman" w:hAnsi="Times New Roman" w:cs="Times New Roman"/>
+        </w:rPr>
+        <w:t>Sag</w:t>
+      </w:r>
+      <w:r>
+        <w:rPr>
+          <w:rFonts w:ascii="Times New Roman" w:hAnsi="Times New Roman" w:cs="Times New Roman"/>
+        </w:rPr>
+        <w:t>ebrush ecosystems once covered approximately</w:t>
+      </w:r>
+      <w:r>
+        <w:rPr>
+          <w:rFonts w:ascii="Times New Roman" w:hAnsi="Times New Roman" w:cs="Times New Roman"/>
+        </w:rPr>
+        <w:t xml:space="preserve"> 150 million acres. Now natural and anthropogenic threats degrade this iconic ecosystem and regionally imperil over 350 species of associated plants and animals. </w:t>
+      </w:r>
+    </w:p>
+    <w:p>
+      <w:pPr>
+        <w:spacing w:line="480" w:lineRule="auto"/>
+        <w:rPr>
+          <w:rFonts w:ascii="Times New Roman" w:hAnsi="Times New Roman" w:cs="Times New Roman"/>
+        </w:rPr>
+      </w:pPr>
+      <w:r>
+        <w:rPr>
+          <w:rFonts w:ascii="Times New Roman" w:hAnsi="Times New Roman" w:cs="Times New Roman"/>
+        </w:rPr>
+        <w:t>Growing concern has led to studies on the dynamics of sagebrush ecosystems and their obligate species, mostly in the Great Basin. However, little is known about how sagebrush responds on the Colorado Plateau, which has drier and monsoonal climatic conditions as well as different soils and vegetation.</w:t>
+      </w:r>
+      <w:r>
+        <w:rPr>
+          <w:rFonts w:ascii="Times New Roman" w:hAnsi="Times New Roman" w:cs="Times New Roman"/>
+        </w:rPr>
+        <w:t xml:space="preserve"> </w:t>
+      </w:r>
+      <w:r>
+        <w:rPr>
+          <w:rFonts w:ascii="Times New Roman" w:eastAsia="SimSun" w:hAnsi="Times New Roman" w:cs="Times New Roman"/>
+        </w:rPr>
+        <w:t>This is problematic because there is little to suggest that restoration successes in well studied areas will be successful on</w:t>
+      </w:r>
+      <w:bookmarkStart w:id="0" w:name="_GoBack"/>
+      <w:bookmarkEnd w:id="0"/>
+      <w:r>
+        <w:rPr>
+          <w:rFonts w:ascii="Times New Roman" w:eastAsia="SimSun" w:hAnsi="Times New Roman" w:cs="Times New Roman"/>
+        </w:rPr>
+        <w:t xml:space="preserve"> the Colorado Plateau.</w:t>
+      </w:r>
+    </w:p>
+    <w:p>
+      <w:pPr>
+        <w:spacing w:line="480" w:lineRule="auto"/>
+        <w:rPr>
+          <w:rFonts w:ascii="Times New Roman" w:hAnsi="Times New Roman" w:cs="Times New Roman"/>
+        </w:rPr>
+      </w:pPr>
+      <w:r>
+        <w:rPr>
+          <w:rFonts w:ascii="Times New Roman" w:hAnsi="Times New Roman" w:cs="Times New Roman"/>
+        </w:rPr>
+        <w:t xml:space="preserve">In the late 1980’s sagebrush (Artemisia </w:t>
+      </w:r>
+      <w:r>
         <w:rPr>
           <w:rFonts w:ascii="Times New Roman" w:hAnsi="Times New Roman" w:cs="Times New Roman"/>
           <w:i/>
-        </w:rPr>
-      </w:pPr>
-      <w:r>
+          <w:iCs/>
+        </w:rPr>
+        <w:t>tridentata</w:t>
+      </w:r>
+      <w:r>
+        <w:rPr>
+          <w:rFonts w:ascii="Times New Roman" w:hAnsi="Times New Roman" w:cs="Times New Roman"/>
+        </w:rPr>
+        <w:t xml:space="preserve">) in and around Beef Basin, Utah, began declining rapidly, with areas seeing 70% to100% die off, </w:t>
+      </w:r>
+      <w:r>
+        <w:rPr>
+          <w:rFonts w:ascii="Times New Roman" w:hAnsi="Times New Roman" w:cs="Times New Roman"/>
+        </w:rPr>
+        <w:t>and a transition to grasslands</w:t>
+      </w:r>
+      <w:r>
+        <w:rPr>
+          <w:rFonts w:ascii="Times New Roman" w:hAnsi="Times New Roman" w:cs="Times New Roman"/>
+        </w:rPr>
+        <w:t xml:space="preserve">. Unfortunately one of the grasses taking over the basin is </w:t>
+      </w:r>
+      <w:r>
+        <w:rPr>
+          <w:rFonts w:ascii="Times New Roman" w:hAnsi="Times New Roman" w:cs="Times New Roman"/>
+        </w:rPr>
+        <w:t>cheatgrass</w:t>
+      </w:r>
+      <w:r>
+        <w:rPr>
+          <w:rFonts w:ascii="Times New Roman" w:hAnsi="Times New Roman" w:cs="Times New Roman"/>
+        </w:rPr>
+        <w:t>, which is problematic for sagebrush restoration for a number of reasons</w:t>
+      </w:r>
+      <w:r>
+        <w:rPr>
+          <w:rFonts w:ascii="Times New Roman" w:hAnsi="Times New Roman" w:cs="Times New Roman"/>
+          <w:highlight w:val="yellow"/>
+        </w:rPr>
+        <w:t xml:space="preserve"> (EA2.pdf).</w:t>
+      </w:r>
+      <w:r>
+        <w:rPr>
+          <w:rFonts w:ascii="Times New Roman" w:hAnsi="Times New Roman" w:cs="Times New Roman"/>
+        </w:rPr>
+        <w:t xml:space="preserve"> </w:t>
+      </w:r>
+      <w:r>
+        <w:rPr>
+          <w:rFonts w:ascii="Times New Roman" w:hAnsi="Times New Roman" w:cs="Times New Roman"/>
+          <w:highlight w:val="yellow"/>
+        </w:rPr>
+        <w:t xml:space="preserve">Chief among them is the tendency for cheatgrass to burn every three to five years. This makes it nearly impossible for sagebrush to successfully establish and mature because they need between twenty five and fifty years to reach </w:t>
+      </w:r>
+      <w:r>
+        <w:rPr>
+          <w:rFonts w:ascii="Times New Roman" w:hAnsi="Times New Roman" w:cs="Times New Roman"/>
+          <w:highlight w:val="yellow"/>
+        </w:rPr>
+        <w:lastRenderedPageBreak/>
+        <w:t>maturity. Another problem with cheatgrass is its tendency to take over an area, particularly following a fire, and form a monoculture or near monoculture which effectively excludes the establishment of other species and prevents re</w:t>
+      </w:r>
+      <w:r>
+        <w:rPr>
+          <w:rFonts w:ascii="Times New Roman" w:hAnsi="Times New Roman" w:cs="Times New Roman"/>
+          <w:highlight w:val="yellow"/>
+        </w:rPr>
+        <w:t>storation to a previous state</w:t>
+      </w:r>
+      <w:r>
+        <w:rPr>
+          <w:rFonts w:ascii="Times New Roman" w:hAnsi="Times New Roman" w:cs="Times New Roman"/>
+          <w:highlight w:val="yellow"/>
+        </w:rPr>
+        <w:t xml:space="preserve"> (Wisdom and Chambers 2009, Miller </w:t>
+      </w:r>
+      <w:proofErr w:type="gramStart"/>
+      <w:r>
+        <w:rPr>
+          <w:rFonts w:ascii="Times New Roman" w:hAnsi="Times New Roman" w:cs="Times New Roman"/>
+          <w:highlight w:val="yellow"/>
+        </w:rPr>
+        <w:t>et</w:t>
+      </w:r>
+      <w:proofErr w:type="gramEnd"/>
+      <w:r>
+        <w:rPr>
+          <w:rFonts w:ascii="Times New Roman" w:hAnsi="Times New Roman" w:cs="Times New Roman"/>
+          <w:highlight w:val="yellow"/>
+        </w:rPr>
+        <w:t xml:space="preserve"> all 2008)</w:t>
+      </w:r>
+      <w:r>
+        <w:rPr>
+          <w:rFonts w:ascii="Times New Roman" w:hAnsi="Times New Roman" w:cs="Times New Roman"/>
+          <w:highlight w:val="yellow"/>
+        </w:rPr>
+        <w:t>.</w:t>
+      </w:r>
+    </w:p>
+    <w:p>
+      <w:pPr>
+        <w:spacing w:line="480" w:lineRule="auto"/>
+        <w:rPr>
+          <w:rFonts w:ascii="Times New Roman" w:hAnsi="Times New Roman" w:cs="Times New Roman"/>
+        </w:rPr>
+      </w:pPr>
+      <w:r>
+        <w:rPr>
+          <w:rFonts w:ascii="Times New Roman" w:hAnsi="Times New Roman" w:cs="Times New Roman"/>
+          <w:highlight w:val="yellow"/>
+        </w:rPr>
+        <w:t xml:space="preserve">The lower plains aren’t the only place sagebrush habitat is being encroached upon. The pinion and juniper woodlands that characterize the rocky basin slopes have become thicker and thicker, which </w:t>
+      </w:r>
+      <w:r>
+        <w:rPr>
+          <w:rFonts w:ascii="Times New Roman" w:hAnsi="Times New Roman" w:cs="Times New Roman"/>
+          <w:highlight w:val="yellow"/>
+        </w:rPr>
+        <w:t>is closing</w:t>
+      </w:r>
+      <w:r>
+        <w:rPr>
+          <w:rFonts w:ascii="Times New Roman" w:hAnsi="Times New Roman" w:cs="Times New Roman"/>
+          <w:highlight w:val="yellow"/>
+        </w:rPr>
+        <w:t xml:space="preserve"> off the upper canopy, and </w:t>
+      </w:r>
+      <w:r>
+        <w:rPr>
+          <w:rFonts w:ascii="Times New Roman" w:hAnsi="Times New Roman" w:cs="Times New Roman"/>
+          <w:highlight w:val="yellow"/>
+        </w:rPr>
+        <w:t xml:space="preserve">allowing these trees to outcompete understory species, including sagebrush, </w:t>
+      </w:r>
+      <w:r>
+        <w:rPr>
+          <w:rFonts w:ascii="Times New Roman" w:hAnsi="Times New Roman" w:cs="Times New Roman"/>
+          <w:highlight w:val="yellow"/>
+        </w:rPr>
+        <w:t>for key resources</w:t>
+      </w:r>
+      <w:r>
+        <w:rPr>
+          <w:rFonts w:ascii="Times New Roman" w:hAnsi="Times New Roman" w:cs="Times New Roman"/>
+          <w:highlight w:val="yellow"/>
+        </w:rPr>
+        <w:t xml:space="preserve"> (EA2</w:t>
+      </w:r>
+      <w:r>
+        <w:rPr>
+          <w:rFonts w:ascii="Times New Roman" w:hAnsi="Times New Roman" w:cs="Times New Roman"/>
+          <w:highlight w:val="yellow"/>
+        </w:rPr>
+        <w:t>.pdf).</w:t>
+      </w:r>
+      <w:r>
+        <w:rPr>
+          <w:rFonts w:ascii="Times New Roman" w:hAnsi="Times New Roman" w:cs="Times New Roman"/>
+        </w:rPr>
+        <w:t xml:space="preserve"> </w:t>
+      </w:r>
+      <w:r>
+        <w:rPr>
+          <w:rFonts w:ascii="Times New Roman" w:hAnsi="Times New Roman" w:cs="Times New Roman"/>
+          <w:highlight w:val="yellow"/>
+        </w:rPr>
+        <w:t xml:space="preserve">This results in a severe decrease in understory species, and becomes a fire hazard which could </w:t>
+      </w:r>
+      <w:r>
+        <w:rPr>
+          <w:rFonts w:ascii="Times New Roman" w:hAnsi="Times New Roman" w:cs="Times New Roman"/>
+          <w:highlight w:val="yellow"/>
+        </w:rPr>
+        <w:t xml:space="preserve">then </w:t>
+      </w:r>
+      <w:r>
+        <w:rPr>
+          <w:rFonts w:ascii="Times New Roman" w:hAnsi="Times New Roman" w:cs="Times New Roman"/>
+          <w:highlight w:val="yellow"/>
+        </w:rPr>
+        <w:t>potentially be replaced by cheatgrass</w:t>
+      </w:r>
+      <w:r>
+        <w:rPr>
+          <w:rFonts w:ascii="Times New Roman" w:hAnsi="Times New Roman" w:cs="Times New Roman"/>
+          <w:highlight w:val="yellow"/>
+        </w:rPr>
+        <w:t xml:space="preserve"> (Miller </w:t>
+      </w:r>
+      <w:proofErr w:type="gramStart"/>
+      <w:r>
+        <w:rPr>
+          <w:rFonts w:ascii="Times New Roman" w:hAnsi="Times New Roman" w:cs="Times New Roman"/>
+          <w:highlight w:val="yellow"/>
+        </w:rPr>
+        <w:t>et</w:t>
+      </w:r>
+      <w:proofErr w:type="gramEnd"/>
+      <w:r>
+        <w:rPr>
+          <w:rFonts w:ascii="Times New Roman" w:hAnsi="Times New Roman" w:cs="Times New Roman"/>
+          <w:highlight w:val="yellow"/>
+        </w:rPr>
+        <w:t xml:space="preserve"> all 2000, 2005).</w:t>
+      </w:r>
+    </w:p>
+    <w:p>
+      <w:pPr>
+        <w:spacing w:line="480" w:lineRule="auto"/>
+        <w:rPr>
+          <w:rFonts w:ascii="Times New Roman" w:hAnsi="Times New Roman" w:cs="Times New Roman"/>
+        </w:rPr>
+      </w:pPr>
+      <w:r>
+        <w:rPr>
+          <w:rFonts w:ascii="Times New Roman" w:hAnsi="Times New Roman" w:cs="Times New Roman"/>
+          <w:highlight w:val="yellow"/>
+        </w:rPr>
+        <w:t xml:space="preserve">Beef Basin is considered crucial habitat for both mule deer and elk during the winter and spring </w:t>
+      </w:r>
+      <w:proofErr w:type="gramStart"/>
+      <w:r>
+        <w:rPr>
+          <w:rFonts w:ascii="Times New Roman" w:hAnsi="Times New Roman" w:cs="Times New Roman"/>
+          <w:highlight w:val="yellow"/>
+        </w:rPr>
+        <w:t>(EA2.pdf).</w:t>
+      </w:r>
+      <w:proofErr w:type="gramEnd"/>
+    </w:p>
+    <w:p>
+      <w:pPr>
+        <w:spacing w:line="480" w:lineRule="auto"/>
+        <w:rPr>
+          <w:rFonts w:ascii="Times New Roman" w:hAnsi="Times New Roman" w:cs="Times New Roman"/>
+        </w:rPr>
+      </w:pPr>
+      <w:r>
+        <w:rPr>
+          <w:rFonts w:ascii="Times New Roman" w:hAnsi="Times New Roman" w:cs="Times New Roman"/>
+        </w:rPr>
+        <w:t xml:space="preserve">The objective of this study is to determine which soil characteristics are associated with the presence of sagebrush on the landscape in order to ascertain where restoration efforts will potentially succeed. </w:t>
+      </w:r>
+    </w:p>
+    <w:p>
+      <w:pPr>
+        <w:spacing w:line="480" w:lineRule="auto"/>
+        <w:rPr>
+          <w:rFonts w:ascii="Times New Roman" w:hAnsi="Times New Roman" w:cs="Times New Roman"/>
+        </w:rPr>
+      </w:pPr>
+    </w:p>
+    <w:p>
+      <w:pPr>
+        <w:spacing w:line="480" w:lineRule="auto"/>
         <w:rPr>
           <w:rFonts w:ascii="Times New Roman" w:hAnsi="Times New Roman" w:cs="Times New Roman"/>
           <w:i/>
         </w:rPr>
+      </w:pPr>
+      <w:r>
+        <w:rPr>
+          <w:rFonts w:ascii="Times New Roman" w:hAnsi="Times New Roman" w:cs="Times New Roman"/>
+          <w:i/>
+        </w:rPr>
         <w:t>Technical</w:t>
       </w:r>
     </w:p>
@@ -126,6 +536,7 @@
         <w:rPr>
           <w:rFonts w:ascii="Times New Roman" w:hAnsi="Times New Roman" w:cs="Times New Roman"/>
         </w:rPr>
+        <w:lastRenderedPageBreak/>
         <w:tab/>
       </w:r>
       <w:r>
@@ -150,13 +561,25 @@
         <w:rPr>
           <w:rFonts w:ascii="Times New Roman" w:hAnsi="Times New Roman" w:cs="Times New Roman"/>
         </w:rPr>
-        <w:t xml:space="preserve">, and located on the Colorado Plateau. </w:t>
-      </w:r>
-      <w:r>
-        <w:rPr>
-          <w:rFonts w:ascii="Times New Roman" w:hAnsi="Times New Roman" w:cs="Times New Roman"/>
-        </w:rPr>
-        <w:t>. Beef Basin is an area characterized by flat plains of deep sandy soil covered in grass, and interspersed and surrounded by shallow rocky outcrops.</w:t>
+        <w:t>, and l</w:t>
+      </w:r>
+      <w:r>
+        <w:rPr>
+          <w:rFonts w:ascii="Times New Roman" w:hAnsi="Times New Roman" w:cs="Times New Roman"/>
+        </w:rPr>
+        <w:t xml:space="preserve">ocated on the Colorado Plateau.  </w:t>
+      </w:r>
+      <w:r>
+        <w:rPr>
+          <w:rFonts w:ascii="Times New Roman" w:hAnsi="Times New Roman" w:cs="Times New Roman"/>
+        </w:rPr>
+        <w:t xml:space="preserve">It can be found just to the south of Canyonlands National Park, and to the north of the Abajo Mountains, which are also locally known as the Blue Mountains.  </w:t>
+      </w:r>
+      <w:r>
+        <w:rPr>
+          <w:rFonts w:ascii="Times New Roman" w:hAnsi="Times New Roman" w:cs="Times New Roman"/>
+        </w:rPr>
+        <w:t>Beef Basin is an area characterized by flat plains of deep sandy soil covered in grass, and interspersed and surrounded by shallow rocky outcrops.</w:t>
       </w:r>
       <w:r>
         <w:rPr>
@@ -424,7 +847,6 @@
           <w:sz w:val="20"/>
           <w:szCs w:val="20"/>
         </w:rPr>
-        <w:lastRenderedPageBreak/>
         <w:t>Please cite the PLANTS Database as:</w:t>
       </w:r>
     </w:p>
@@ -671,13 +1093,20 @@
         <w:rPr>
           <w:rFonts w:ascii="Times New Roman" w:hAnsi="Times New Roman" w:cs="Times New Roman"/>
         </w:rPr>
+        <w:lastRenderedPageBreak/>
         <w:tab/>
       </w:r>
       <w:r>
         <w:rPr>
           <w:rFonts w:ascii="Times New Roman" w:hAnsi="Times New Roman" w:cs="Times New Roman"/>
         </w:rPr>
-        <w:t xml:space="preserve">Plots were selected using </w:t>
+        <w:t>The majority of plots</w:t>
+      </w:r>
+      <w:r>
+        <w:rPr>
+          <w:rFonts w:ascii="Times New Roman" w:hAnsi="Times New Roman" w:cs="Times New Roman"/>
+        </w:rPr>
+        <w:t xml:space="preserve"> were selected using </w:t>
       </w:r>
       <w:proofErr w:type="spellStart"/>
       <w:r>
@@ -721,7 +1150,109 @@
         <w:rPr>
           <w:rFonts w:ascii="Times New Roman" w:hAnsi="Times New Roman" w:cs="Times New Roman"/>
         </w:rPr>
-        <w:t>NDVI values. L</w:t>
+        <w:t xml:space="preserve">NDVI values. </w:t>
+      </w:r>
+      <w:r>
+        <w:rPr>
+          <w:rFonts w:ascii="Times New Roman" w:hAnsi="Times New Roman" w:cs="Times New Roman"/>
+        </w:rPr>
+        <w:t xml:space="preserve">They were buffered a minimum of 50-m from a road, the edge of the study basins, and other points. </w:t>
+      </w:r>
+      <w:r>
+        <w:rPr>
+          <w:rFonts w:ascii="Times New Roman" w:hAnsi="Times New Roman" w:cs="Times New Roman"/>
+          <w:highlight w:val="yellow"/>
+        </w:rPr>
+        <w:t>The USGS plots were selected from the whole of Beef Basin using condition Latin Hyper Cube (</w:t>
+      </w:r>
+      <w:proofErr w:type="spellStart"/>
+      <w:r>
+        <w:rPr>
+          <w:rFonts w:ascii="Times New Roman" w:hAnsi="Times New Roman" w:cs="Times New Roman"/>
+          <w:highlight w:val="yellow"/>
+        </w:rPr>
+        <w:t>cLHC</w:t>
+      </w:r>
+      <w:proofErr w:type="spellEnd"/>
+      <w:r>
+        <w:rPr>
+          <w:rFonts w:ascii="Times New Roman" w:hAnsi="Times New Roman" w:cs="Times New Roman"/>
+          <w:highlight w:val="yellow"/>
+        </w:rPr>
+        <w:t>).</w:t>
+      </w:r>
+      <w:r>
+        <w:rPr>
+          <w:rFonts w:ascii="Times New Roman" w:hAnsi="Times New Roman" w:cs="Times New Roman"/>
+        </w:rPr>
+        <w:t xml:space="preserve">  </w:t>
+      </w:r>
+      <w:r>
+        <w:rPr>
+          <w:rFonts w:ascii="Times New Roman" w:hAnsi="Times New Roman" w:cs="Times New Roman"/>
+        </w:rPr>
+        <w:t>These selected plots were then subject to elimination or minor adjustment based on certain on the ground criterion. Sites had to be within one vegetation type, safely accessible (</w:t>
+      </w:r>
+      <w:proofErr w:type="spellStart"/>
+      <w:r>
+        <w:rPr>
+          <w:rFonts w:ascii="Times New Roman" w:hAnsi="Times New Roman" w:cs="Times New Roman"/>
+        </w:rPr>
+        <w:t>ie</w:t>
+      </w:r>
+      <w:proofErr w:type="spellEnd"/>
+      <w:r>
+        <w:rPr>
+          <w:rFonts w:ascii="Times New Roman" w:hAnsi="Times New Roman" w:cs="Times New Roman"/>
+        </w:rPr>
+        <w:t xml:space="preserve">. not on a cliff face), and buffer requirements set above using </w:t>
+      </w:r>
+      <w:proofErr w:type="spellStart"/>
+      <w:r>
+        <w:rPr>
+          <w:rFonts w:ascii="Times New Roman" w:hAnsi="Times New Roman" w:cs="Times New Roman"/>
+        </w:rPr>
+        <w:t>ArcGIS</w:t>
+      </w:r>
+      <w:proofErr w:type="spellEnd"/>
+      <w:r>
+        <w:rPr>
+          <w:rFonts w:ascii="Times New Roman" w:hAnsi="Times New Roman" w:cs="Times New Roman"/>
+        </w:rPr>
+        <w:t xml:space="preserve"> were confirmed on the ground. </w:t>
+      </w:r>
+      <w:r>
+        <w:rPr>
+          <w:rFonts w:ascii="Times New Roman" w:hAnsi="Times New Roman" w:cs="Times New Roman"/>
+        </w:rPr>
+        <w:t xml:space="preserve">A total of 99 plots were sampled, with an additional 37 USGS plots </w:t>
+      </w:r>
+      <w:r>
+        <w:rPr>
+          <w:rFonts w:ascii="Times New Roman" w:hAnsi="Times New Roman" w:cs="Times New Roman"/>
+        </w:rPr>
+        <w:t>added to the dataset for a total of 136 sampled sites. 6 of the USGS plots were located within North Plain or South Plain.</w:t>
+      </w:r>
+      <w:r>
+        <w:rPr>
+          <w:rFonts w:ascii="Times New Roman" w:hAnsi="Times New Roman" w:cs="Times New Roman"/>
+        </w:rPr>
+        <w:t xml:space="preserve"> </w:t>
+      </w:r>
+    </w:p>
+    <w:p>
+      <w:pPr>
+        <w:spacing w:line="480" w:lineRule="auto"/>
+        <w:ind w:firstLine="720"/>
+        <w:rPr>
+          <w:rFonts w:ascii="Times New Roman" w:hAnsi="Times New Roman" w:cs="Times New Roman"/>
+        </w:rPr>
+      </w:pPr>
+      <w:r>
+        <w:rPr>
+          <w:rFonts w:ascii="Times New Roman" w:hAnsi="Times New Roman" w:cs="Times New Roman"/>
+        </w:rPr>
+        <w:t>L</w:t>
       </w:r>
       <w:r>
         <w:rPr>
@@ -793,7 +1324,19 @@
         <w:rPr>
           <w:rFonts w:ascii="Times New Roman" w:hAnsi="Times New Roman" w:cs="Times New Roman"/>
         </w:rPr>
-        <w:t>were positioned parallel to the hillslope contour, with the center transect centered 2-m above the soil pit.</w:t>
+        <w:t xml:space="preserve">were positioned parallel to the hillslope contour, with the </w:t>
+      </w:r>
+      <w:r>
+        <w:rPr>
+          <w:rFonts w:ascii="Times New Roman" w:hAnsi="Times New Roman" w:cs="Times New Roman"/>
+        </w:rPr>
+        <w:t>middle</w:t>
+      </w:r>
+      <w:r>
+        <w:rPr>
+          <w:rFonts w:ascii="Times New Roman" w:hAnsi="Times New Roman" w:cs="Times New Roman"/>
+        </w:rPr>
+        <w:t xml:space="preserve"> transect centered 2-m above the soil pit.</w:t>
       </w:r>
       <w:r>
         <w:rPr>
@@ -913,14 +1456,14 @@
         <w:rPr>
           <w:rFonts w:ascii="Times New Roman" w:hAnsi="Times New Roman" w:cs="Times New Roman"/>
         </w:rPr>
-        <w:t xml:space="preserve">They were collected twice, once in </w:t>
+        <w:t xml:space="preserve">They were collected twice, once in 2013, and once in 2014. The 2013 leaves were collected and weighed at </w:t>
       </w:r>
       <w:r>
         <w:rPr>
           <w:rFonts w:ascii="Times New Roman" w:hAnsi="Times New Roman" w:cs="Times New Roman"/>
         </w:rPr>
         <w:lastRenderedPageBreak/>
-        <w:t xml:space="preserve">2013, and once in 2014. The 2013 leaves were collected and weighed at night between midnight and 5:30 a.m. </w:t>
+        <w:t xml:space="preserve">night between midnight and 5:30 a.m. </w:t>
       </w:r>
       <w:r>
         <w:rPr>
@@ -932,14 +1475,31 @@
         <w:rPr>
           <w:rFonts w:ascii="Times New Roman" w:hAnsi="Times New Roman" w:cs="Times New Roman"/>
         </w:rPr>
-        <w:t>They were then dried and measured again. The 2014 leave</w:t>
-      </w:r>
-      <w:r>
-        <w:rPr>
-          <w:rFonts w:ascii="Times New Roman" w:hAnsi="Times New Roman" w:cs="Times New Roman"/>
-          <w:highlight w:val="yellow"/>
-        </w:rPr>
-        <w:t>s….</w:t>
+        <w:t>They were then dried and measured again.</w:t>
+      </w:r>
+      <w:r>
+        <w:rPr>
+          <w:rFonts w:ascii="Times New Roman" w:hAnsi="Times New Roman" w:cs="Times New Roman"/>
+        </w:rPr>
+        <w:t xml:space="preserve"> From this the percent dry weight in grams, and the specific leaf area (SLA) in cm was obtained. </w:t>
+      </w:r>
+      <w:r>
+        <w:rPr>
+          <w:rFonts w:ascii="Times New Roman" w:hAnsi="Times New Roman" w:cs="Times New Roman"/>
+        </w:rPr>
+        <w:t xml:space="preserve"> The 2014 leave</w:t>
+      </w:r>
+      <w:r>
+        <w:rPr>
+          <w:rFonts w:ascii="Times New Roman" w:hAnsi="Times New Roman" w:cs="Times New Roman"/>
+        </w:rPr>
+        <w:t xml:space="preserve">s were collected during the day, </w:t>
+      </w:r>
+      <w:r>
+        <w:rPr>
+          <w:rFonts w:ascii="Times New Roman" w:hAnsi="Times New Roman" w:cs="Times New Roman"/>
+        </w:rPr>
+        <w:t>dried, and weighed. They were then wrapped in a square of tin foil and ran through a LECOS machine which gave us nitrogen and protein percentages.</w:t>
       </w:r>
     </w:p>
     <w:sectPr>
@@ -1028,7 +1588,7 @@
             <w:rPr>
               <w:noProof/>
             </w:rPr>
-            <w:t>3</w:t>
+            <w:t>2</w:t>
           </w:r>
         </w:fldSimple>
       </w:p>
@@ -1206,7 +1766,6 @@
   <w:style w:type="character" w:default="1" w:styleId="DefaultParagraphFont">
     <w:name w:val="Default Paragraph Font"/>
     <w:uiPriority w:val="1"/>
-    <w:semiHidden/>
     <w:unhideWhenUsed/>
   </w:style>
   <w:style w:type="table" w:default="1" w:styleId="TableNormal">
@@ -1329,6 +1888,23 @@
     <w:rPr>
       <w:color w:val="0000FF"/>
       <w:u w:val="single"/>
+    </w:rPr>
+  </w:style>
+  <w:style w:type="paragraph" w:styleId="NormalWeb">
+    <w:name w:val="Normal (Web)"/>
+    <w:basedOn w:val="Normal"/>
+    <w:uiPriority w:val="99"/>
+    <w:semiHidden/>
+    <w:unhideWhenUsed/>
+    <w:rsid w:val="00D32484"/>
+    <w:pPr>
+      <w:spacing w:before="100" w:beforeAutospacing="1" w:after="100" w:afterAutospacing="1" w:line="240" w:lineRule="auto"/>
+    </w:pPr>
+    <w:rPr>
+      <w:rFonts w:ascii="Times New Roman" w:eastAsia="Times New Roman" w:hAnsi="Times New Roman" w:cs="Times New Roman"/>
+      <w:sz w:val="24"/>
+      <w:szCs w:val="24"/>
+      <w:lang w:eastAsia="en-US"/>
     </w:rPr>
   </w:style>
 </w:styles>

</xml_diff>

<commit_message>
Wrote more methods, looked up some citations.
</commit_message>
<xml_diff>
--- a/WriteAndPoster/ThesisMethods.docx
+++ b/WriteAndPoster/ThesisMethods.docx
@@ -318,7 +318,14 @@
           <w:rFonts w:ascii="Times New Roman" w:hAnsi="Times New Roman" w:cs="Times New Roman"/>
           <w:highlight w:val="yellow"/>
         </w:rPr>
-        <w:t xml:space="preserve">The lower plains aren’t the only place sagebrush habitat is being encroached upon. The pinion and juniper woodlands that characterize the rocky basin slopes have become thicker and thicker, which </w:t>
+        <w:t>In Beef Basin, t</w:t>
+      </w:r>
+      <w:r>
+        <w:rPr>
+          <w:rFonts w:ascii="Times New Roman" w:hAnsi="Times New Roman" w:cs="Times New Roman"/>
+          <w:highlight w:val="yellow"/>
+        </w:rPr>
+        <w:t xml:space="preserve">he lower plains aren’t the only place sagebrush habitat is being encroached upon. The pinion and juniper woodlands that characterize the rocky basin slopes have become thicker and thicker, which </w:t>
       </w:r>
       <w:r>
         <w:rPr>
@@ -425,30 +432,412 @@
           <w:rFonts w:ascii="Times New Roman" w:hAnsi="Times New Roman" w:cs="Times New Roman"/>
           <w:highlight w:val="yellow"/>
         </w:rPr>
-        <w:t xml:space="preserve">Beef Basin is considered crucial habitat for both mule deer and elk during the winter and spring </w:t>
-      </w:r>
+        <w:t>Beef Basin is considered crucial habitat for both mule deer and elk during the winter and spring (EA2.pdf).</w:t>
+      </w:r>
+    </w:p>
+    <w:p>
+      <w:pPr>
+        <w:spacing w:line="480" w:lineRule="auto"/>
+        <w:rPr>
+          <w:rFonts w:ascii="Times New Roman" w:hAnsi="Times New Roman" w:cs="Times New Roman"/>
+        </w:rPr>
+      </w:pPr>
+      <w:r>
+        <w:rPr>
+          <w:rFonts w:ascii="Times New Roman" w:hAnsi="Times New Roman" w:cs="Times New Roman"/>
+        </w:rPr>
+        <w:t xml:space="preserve">The objective of this study is to determine which soil characteristics are associated with the presence of sagebrush on the landscape in order to ascertain where restoration efforts will potentially succeed. </w:t>
+      </w:r>
+      <w:r>
+        <w:rPr>
+          <w:rFonts w:ascii="Times New Roman" w:hAnsi="Times New Roman" w:cs="Times New Roman"/>
+        </w:rPr>
+        <w:t>Further, in areas where sagebrush still exists it is important to know the range of sagebrush health.</w:t>
+      </w:r>
+    </w:p>
+    <w:p>
+      <w:pPr>
+        <w:spacing w:line="480" w:lineRule="auto"/>
+        <w:rPr>
+          <w:rFonts w:ascii="Times New Roman" w:hAnsi="Times New Roman" w:cs="Times New Roman"/>
+        </w:rPr>
+      </w:pPr>
+    </w:p>
+    <w:p>
+      <w:pPr>
+        <w:spacing w:after="0" w:line="240" w:lineRule="auto"/>
+        <w:rPr>
+          <w:rFonts w:ascii="Times New Roman" w:hAnsi="Times New Roman" w:cs="Times New Roman"/>
+          <w:highlight w:val="yellow"/>
+        </w:rPr>
+      </w:pPr>
       <w:proofErr w:type="gramStart"/>
       <w:r>
         <w:rPr>
           <w:rFonts w:ascii="Times New Roman" w:hAnsi="Times New Roman" w:cs="Times New Roman"/>
           <w:highlight w:val="yellow"/>
         </w:rPr>
-        <w:t>(EA2.pdf).</w:t>
+        <w:t xml:space="preserve">Miller, R. F., R. J. </w:t>
+      </w:r>
+      <w:proofErr w:type="spellStart"/>
+      <w:r>
+        <w:rPr>
+          <w:rFonts w:ascii="Times New Roman" w:hAnsi="Times New Roman" w:cs="Times New Roman"/>
+          <w:highlight w:val="yellow"/>
+        </w:rPr>
+        <w:t>Svejcar</w:t>
+      </w:r>
+      <w:proofErr w:type="spellEnd"/>
+      <w:r>
+        <w:rPr>
+          <w:rFonts w:ascii="Times New Roman" w:hAnsi="Times New Roman" w:cs="Times New Roman"/>
+          <w:highlight w:val="yellow"/>
+        </w:rPr>
+        <w:t>, and J. A. Rose.</w:t>
       </w:r>
       <w:proofErr w:type="gramEnd"/>
+      <w:r>
+        <w:rPr>
+          <w:rFonts w:ascii="Times New Roman" w:hAnsi="Times New Roman" w:cs="Times New Roman"/>
+          <w:highlight w:val="yellow"/>
+        </w:rPr>
+        <w:t xml:space="preserve"> 2000. Impacts of western juniper on plant community composition and structure. J. Range Management. 53:574-585.</w:t>
+      </w:r>
+    </w:p>
+    <w:p>
+      <w:pPr>
+        <w:spacing w:after="0" w:line="240" w:lineRule="auto"/>
+        <w:rPr>
+          <w:rFonts w:ascii="Times New Roman" w:hAnsi="Times New Roman" w:cs="Times New Roman"/>
+          <w:highlight w:val="yellow"/>
+        </w:rPr>
+      </w:pPr>
+    </w:p>
+    <w:p>
+      <w:pPr>
+        <w:spacing w:after="0" w:line="240" w:lineRule="auto"/>
+        <w:rPr>
+          <w:rFonts w:ascii="Times New Roman" w:hAnsi="Times New Roman" w:cs="Times New Roman"/>
+        </w:rPr>
+      </w:pPr>
+      <w:r>
+        <w:rPr>
+          <w:rFonts w:ascii="Times New Roman" w:hAnsi="Times New Roman" w:cs="Times New Roman"/>
+          <w:highlight w:val="yellow"/>
+        </w:rPr>
+        <w:t xml:space="preserve">Miller, R. F.,  J. D. Bates, A. J. </w:t>
+      </w:r>
+      <w:proofErr w:type="spellStart"/>
+      <w:r>
+        <w:rPr>
+          <w:rFonts w:ascii="Times New Roman" w:hAnsi="Times New Roman" w:cs="Times New Roman"/>
+          <w:highlight w:val="yellow"/>
+        </w:rPr>
+        <w:t>Svejcar</w:t>
+      </w:r>
+      <w:proofErr w:type="spellEnd"/>
+      <w:r>
+        <w:rPr>
+          <w:rFonts w:ascii="Times New Roman" w:hAnsi="Times New Roman" w:cs="Times New Roman"/>
+          <w:highlight w:val="yellow"/>
+        </w:rPr>
+        <w:t xml:space="preserve">, R. B. Pierson Jr., </w:t>
+      </w:r>
+      <w:r>
+        <w:rPr>
+          <w:rFonts w:ascii="Times New Roman" w:hAnsi="Times New Roman" w:cs="Times New Roman"/>
+          <w:i/>
+          <w:highlight w:val="yellow"/>
+        </w:rPr>
+        <w:t>and</w:t>
+      </w:r>
+      <w:r>
+        <w:rPr>
+          <w:rFonts w:ascii="Times New Roman" w:hAnsi="Times New Roman" w:cs="Times New Roman"/>
+          <w:highlight w:val="yellow"/>
+        </w:rPr>
+        <w:t xml:space="preserve"> L. E. </w:t>
+      </w:r>
+      <w:proofErr w:type="spellStart"/>
+      <w:r>
+        <w:rPr>
+          <w:rFonts w:ascii="Times New Roman" w:hAnsi="Times New Roman" w:cs="Times New Roman"/>
+          <w:highlight w:val="yellow"/>
+        </w:rPr>
+        <w:t>Eddleman</w:t>
+      </w:r>
+      <w:proofErr w:type="spellEnd"/>
+      <w:r>
+        <w:rPr>
+          <w:rFonts w:ascii="Times New Roman" w:hAnsi="Times New Roman" w:cs="Times New Roman"/>
+          <w:highlight w:val="yellow"/>
+        </w:rPr>
+        <w:t>. 2005. Biology, ecology, and management of western Juniper (</w:t>
+      </w:r>
+      <w:proofErr w:type="spellStart"/>
+      <w:r>
+        <w:rPr>
+          <w:rFonts w:ascii="Times New Roman" w:hAnsi="Times New Roman" w:cs="Times New Roman"/>
+          <w:highlight w:val="yellow"/>
+        </w:rPr>
+        <w:t>Juniperus</w:t>
+      </w:r>
+      <w:proofErr w:type="spellEnd"/>
+      <w:r>
+        <w:rPr>
+          <w:rFonts w:ascii="Times New Roman" w:hAnsi="Times New Roman" w:cs="Times New Roman"/>
+          <w:highlight w:val="yellow"/>
+        </w:rPr>
+        <w:t xml:space="preserve"> </w:t>
+      </w:r>
+      <w:proofErr w:type="spellStart"/>
+      <w:r>
+        <w:rPr>
+          <w:rFonts w:ascii="Times New Roman" w:hAnsi="Times New Roman" w:cs="Times New Roman"/>
+          <w:i/>
+          <w:highlight w:val="yellow"/>
+        </w:rPr>
+        <w:t>occidentalis</w:t>
+      </w:r>
+      <w:proofErr w:type="spellEnd"/>
+      <w:r>
+        <w:rPr>
+          <w:rFonts w:ascii="Times New Roman" w:hAnsi="Times New Roman" w:cs="Times New Roman"/>
+          <w:highlight w:val="yellow"/>
+        </w:rPr>
+        <w:t>) Agricultural Experiment Station, Oregon State University Corvallis.</w:t>
+      </w:r>
+    </w:p>
+    <w:p>
+      <w:pPr>
+        <w:spacing w:after="0" w:line="240" w:lineRule="auto"/>
+        <w:rPr>
+          <w:rFonts w:ascii="Times New Roman" w:hAnsi="Times New Roman" w:cs="Times New Roman"/>
+          <w:highlight w:val="yellow"/>
+        </w:rPr>
+      </w:pPr>
+    </w:p>
+    <w:p>
+      <w:pPr>
+        <w:spacing w:after="0" w:line="240" w:lineRule="auto"/>
+        <w:rPr>
+          <w:rFonts w:ascii="Times New Roman" w:hAnsi="Times New Roman" w:cs="Times New Roman"/>
+        </w:rPr>
+      </w:pPr>
+      <w:proofErr w:type="spellStart"/>
+      <w:r>
+        <w:rPr>
+          <w:rFonts w:ascii="Times New Roman" w:hAnsi="Times New Roman" w:cs="Times New Roman"/>
+          <w:highlight w:val="yellow"/>
+        </w:rPr>
+        <w:t>Miller</w:t>
+      </w:r>
+      <w:proofErr w:type="gramStart"/>
+      <w:r>
+        <w:rPr>
+          <w:rFonts w:ascii="Times New Roman" w:hAnsi="Times New Roman" w:cs="Times New Roman"/>
+          <w:highlight w:val="yellow"/>
+        </w:rPr>
+        <w:t>,R.F</w:t>
+      </w:r>
+      <w:proofErr w:type="spellEnd"/>
+      <w:proofErr w:type="gramEnd"/>
+      <w:r>
+        <w:rPr>
+          <w:rFonts w:ascii="Times New Roman" w:hAnsi="Times New Roman" w:cs="Times New Roman"/>
+          <w:highlight w:val="yellow"/>
+        </w:rPr>
+        <w:t xml:space="preserve">., R. J. </w:t>
+      </w:r>
+      <w:proofErr w:type="spellStart"/>
+      <w:r>
+        <w:rPr>
+          <w:rFonts w:ascii="Times New Roman" w:hAnsi="Times New Roman" w:cs="Times New Roman"/>
+          <w:highlight w:val="yellow"/>
+        </w:rPr>
+        <w:t>Tausch</w:t>
+      </w:r>
+      <w:proofErr w:type="spellEnd"/>
+      <w:r>
+        <w:rPr>
+          <w:rFonts w:ascii="Times New Roman" w:hAnsi="Times New Roman" w:cs="Times New Roman"/>
+          <w:highlight w:val="yellow"/>
+        </w:rPr>
+        <w:t xml:space="preserve">, D. E. McArthur, D. Johnson, </w:t>
+      </w:r>
+      <w:r>
+        <w:rPr>
+          <w:rFonts w:ascii="Times New Roman" w:hAnsi="Times New Roman" w:cs="Times New Roman"/>
+          <w:i/>
+          <w:highlight w:val="yellow"/>
+        </w:rPr>
+        <w:t>and</w:t>
+      </w:r>
+      <w:r>
+        <w:rPr>
+          <w:rFonts w:ascii="Times New Roman" w:hAnsi="Times New Roman" w:cs="Times New Roman"/>
+          <w:highlight w:val="yellow"/>
+        </w:rPr>
+        <w:t xml:space="preserve"> S. C. Sanderson. 2008. Development of post-settlement </w:t>
+      </w:r>
+      <w:proofErr w:type="spellStart"/>
+      <w:r>
+        <w:rPr>
+          <w:rFonts w:ascii="Times New Roman" w:hAnsi="Times New Roman" w:cs="Times New Roman"/>
+          <w:highlight w:val="yellow"/>
+        </w:rPr>
+        <w:t>Pinon</w:t>
+      </w:r>
+      <w:proofErr w:type="spellEnd"/>
+      <w:r>
+        <w:rPr>
+          <w:rFonts w:ascii="Times New Roman" w:hAnsi="Times New Roman" w:cs="Times New Roman"/>
+          <w:highlight w:val="yellow"/>
+        </w:rPr>
+        <w:t xml:space="preserve">-Juniper Woodlands in the Intermountain West: a regional perspective Research Paper RP-69. </w:t>
+      </w:r>
+      <w:proofErr w:type="gramStart"/>
+      <w:r>
+        <w:rPr>
+          <w:rFonts w:ascii="Times New Roman" w:hAnsi="Times New Roman" w:cs="Times New Roman"/>
+          <w:highlight w:val="yellow"/>
+        </w:rPr>
+        <w:t>US Department of Agriculture, Forest Service, Rocky Mountain Research Station</w:t>
+      </w:r>
+      <w:r>
+        <w:rPr>
+          <w:rFonts w:ascii="Times New Roman" w:hAnsi="Times New Roman" w:cs="Times New Roman"/>
+          <w:highlight w:val="yellow"/>
+        </w:rPr>
+        <w:t>,</w:t>
+      </w:r>
+      <w:r>
+        <w:rPr>
+          <w:rFonts w:ascii="Times New Roman" w:hAnsi="Times New Roman" w:cs="Times New Roman"/>
+          <w:highlight w:val="yellow"/>
+        </w:rPr>
+        <w:t xml:space="preserve"> Fort Collins</w:t>
+      </w:r>
+      <w:r>
+        <w:rPr>
+          <w:rFonts w:ascii="Times New Roman" w:hAnsi="Times New Roman" w:cs="Times New Roman"/>
+          <w:highlight w:val="yellow"/>
+        </w:rPr>
+        <w:t>,</w:t>
+      </w:r>
+      <w:r>
+        <w:rPr>
+          <w:rFonts w:ascii="Times New Roman" w:hAnsi="Times New Roman" w:cs="Times New Roman"/>
+          <w:highlight w:val="yellow"/>
+        </w:rPr>
+        <w:t xml:space="preserve"> Colorado.</w:t>
+      </w:r>
+      <w:proofErr w:type="gramEnd"/>
+    </w:p>
+    <w:p>
+      <w:pPr>
+        <w:spacing w:after="0" w:line="240" w:lineRule="auto"/>
+        <w:rPr>
+          <w:rFonts w:ascii="Times New Roman" w:hAnsi="Times New Roman" w:cs="Times New Roman"/>
+        </w:rPr>
+      </w:pPr>
+    </w:p>
+    <w:p>
+      <w:pPr>
+        <w:spacing w:after="0" w:line="240" w:lineRule="auto"/>
+        <w:rPr>
+          <w:rFonts w:ascii="Times New Roman" w:hAnsi="Times New Roman" w:cs="Times New Roman"/>
+        </w:rPr>
+      </w:pPr>
+      <w:proofErr w:type="gramStart"/>
+      <w:r>
+        <w:rPr>
+          <w:rFonts w:ascii="Times New Roman" w:hAnsi="Times New Roman" w:cs="Times New Roman"/>
+          <w:highlight w:val="yellow"/>
+        </w:rPr>
+        <w:t>Wisdom, M.J. and J.C. Chambers, 2009.</w:t>
+      </w:r>
+      <w:proofErr w:type="gramEnd"/>
+      <w:r>
+        <w:rPr>
+          <w:rFonts w:ascii="Times New Roman" w:hAnsi="Times New Roman" w:cs="Times New Roman"/>
+          <w:highlight w:val="yellow"/>
+        </w:rPr>
+        <w:t xml:space="preserve"> </w:t>
+      </w:r>
+      <w:proofErr w:type="gramStart"/>
+      <w:r>
+        <w:rPr>
+          <w:rFonts w:ascii="Times New Roman" w:hAnsi="Times New Roman" w:cs="Times New Roman"/>
+          <w:highlight w:val="yellow"/>
+        </w:rPr>
+        <w:t xml:space="preserve">A landscape approach for ecologically based management of Great Basin </w:t>
+      </w:r>
+      <w:proofErr w:type="spellStart"/>
+      <w:r>
+        <w:rPr>
+          <w:rFonts w:ascii="Times New Roman" w:hAnsi="Times New Roman" w:cs="Times New Roman"/>
+          <w:highlight w:val="yellow"/>
+        </w:rPr>
+        <w:t>shrublands</w:t>
+      </w:r>
+      <w:proofErr w:type="spellEnd"/>
+      <w:r>
+        <w:rPr>
+          <w:rFonts w:ascii="Times New Roman" w:hAnsi="Times New Roman" w:cs="Times New Roman"/>
+          <w:highlight w:val="yellow"/>
+        </w:rPr>
+        <w:t xml:space="preserve"> restoration ecology.</w:t>
+      </w:r>
+      <w:proofErr w:type="gramEnd"/>
+      <w:r>
+        <w:rPr>
+          <w:rFonts w:ascii="Times New Roman" w:hAnsi="Times New Roman" w:cs="Times New Roman"/>
+          <w:highlight w:val="yellow"/>
+        </w:rPr>
+        <w:t xml:space="preserve"> </w:t>
+      </w:r>
+      <w:proofErr w:type="spellStart"/>
+      <w:proofErr w:type="gramStart"/>
+      <w:r>
+        <w:rPr>
+          <w:rFonts w:ascii="Times New Roman" w:hAnsi="Times New Roman" w:cs="Times New Roman"/>
+          <w:highlight w:val="yellow"/>
+        </w:rPr>
+        <w:t>Vol</w:t>
+      </w:r>
+      <w:proofErr w:type="spellEnd"/>
+      <w:r>
+        <w:rPr>
+          <w:rFonts w:ascii="Times New Roman" w:hAnsi="Times New Roman" w:cs="Times New Roman"/>
+          <w:highlight w:val="yellow"/>
+        </w:rPr>
+        <w:t xml:space="preserve"> 17 No 5 pp. 740-749.</w:t>
+      </w:r>
+      <w:proofErr w:type="gramEnd"/>
+    </w:p>
+    <w:p>
+      <w:pPr>
+        <w:spacing w:after="0" w:line="480" w:lineRule="auto"/>
+        <w:rPr>
+          <w:rFonts w:ascii="Times New Roman" w:hAnsi="Times New Roman" w:cs="Times New Roman"/>
+        </w:rPr>
+      </w:pPr>
     </w:p>
     <w:p>
       <w:pPr>
         <w:spacing w:line="480" w:lineRule="auto"/>
         <w:rPr>
           <w:rFonts w:ascii="Times New Roman" w:hAnsi="Times New Roman" w:cs="Times New Roman"/>
-        </w:rPr>
-      </w:pPr>
-      <w:r>
-        <w:rPr>
-          <w:rFonts w:ascii="Times New Roman" w:hAnsi="Times New Roman" w:cs="Times New Roman"/>
-        </w:rPr>
-        <w:t xml:space="preserve">The objective of this study is to determine which soil characteristics are associated with the presence of sagebrush on the landscape in order to ascertain where restoration efforts will potentially succeed. </w:t>
+          <w:i/>
+        </w:rPr>
+      </w:pPr>
+      <w:r>
+        <w:rPr>
+          <w:rFonts w:ascii="Times New Roman" w:hAnsi="Times New Roman" w:cs="Times New Roman"/>
+          <w:i/>
+        </w:rPr>
+        <w:t>Technical</w:t>
       </w:r>
     </w:p>
     <w:p>
@@ -456,6 +845,7 @@
         <w:spacing w:line="480" w:lineRule="auto"/>
         <w:rPr>
           <w:rFonts w:ascii="Times New Roman" w:hAnsi="Times New Roman" w:cs="Times New Roman"/>
+          <w:i/>
         </w:rPr>
       </w:pPr>
     </w:p>
@@ -464,6 +854,31 @@
         <w:spacing w:line="480" w:lineRule="auto"/>
         <w:rPr>
           <w:rFonts w:ascii="Times New Roman" w:hAnsi="Times New Roman" w:cs="Times New Roman"/>
+          <w:b/>
+        </w:rPr>
+      </w:pPr>
+    </w:p>
+    <w:p>
+      <w:pPr>
+        <w:spacing w:line="480" w:lineRule="auto"/>
+        <w:rPr>
+          <w:rFonts w:ascii="Times New Roman" w:hAnsi="Times New Roman" w:cs="Times New Roman"/>
+          <w:b/>
+        </w:rPr>
+      </w:pPr>
+      <w:r>
+        <w:rPr>
+          <w:rFonts w:ascii="Times New Roman" w:hAnsi="Times New Roman" w:cs="Times New Roman"/>
+          <w:b/>
+        </w:rPr>
+        <w:t>Methods</w:t>
+      </w:r>
+    </w:p>
+    <w:p>
+      <w:pPr>
+        <w:spacing w:line="480" w:lineRule="auto"/>
+        <w:rPr>
+          <w:rFonts w:ascii="Times New Roman" w:hAnsi="Times New Roman" w:cs="Times New Roman"/>
           <w:i/>
         </w:rPr>
       </w:pPr>
@@ -472,7 +887,7 @@
           <w:rFonts w:ascii="Times New Roman" w:hAnsi="Times New Roman" w:cs="Times New Roman"/>
           <w:i/>
         </w:rPr>
-        <w:t>Technical</w:t>
+        <w:t>Study area</w:t>
       </w:r>
     </w:p>
     <w:p>
@@ -480,187 +895,156 @@
         <w:spacing w:line="480" w:lineRule="auto"/>
         <w:rPr>
           <w:rFonts w:ascii="Times New Roman" w:hAnsi="Times New Roman" w:cs="Times New Roman"/>
-          <w:i/>
-        </w:rPr>
-      </w:pPr>
+        </w:rPr>
+      </w:pPr>
+      <w:r>
+        <w:rPr>
+          <w:rFonts w:ascii="Times New Roman" w:hAnsi="Times New Roman" w:cs="Times New Roman"/>
+        </w:rPr>
+        <w:tab/>
+      </w:r>
+      <w:r>
+        <w:rPr>
+          <w:rFonts w:ascii="Times New Roman" w:hAnsi="Times New Roman" w:cs="Times New Roman"/>
+        </w:rPr>
+        <w:t>The study area is located in Beef Basin, which is in San Juan County, Utah</w:t>
+      </w:r>
+      <w:r>
+        <w:rPr>
+          <w:rFonts w:ascii="Times New Roman" w:hAnsi="Times New Roman" w:cs="Times New Roman"/>
+        </w:rPr>
+        <w:t xml:space="preserve">. It is in the </w:t>
+      </w:r>
+      <w:r>
+        <w:rPr>
+          <w:rFonts w:ascii="Times New Roman" w:hAnsi="Times New Roman" w:cs="Times New Roman"/>
+        </w:rPr>
+        <w:t>Monticello District of the Bureau of Land Management (BLM)</w:t>
+      </w:r>
+      <w:r>
+        <w:rPr>
+          <w:rFonts w:ascii="Times New Roman" w:hAnsi="Times New Roman" w:cs="Times New Roman"/>
+        </w:rPr>
+        <w:t>, and l</w:t>
+      </w:r>
+      <w:r>
+        <w:rPr>
+          <w:rFonts w:ascii="Times New Roman" w:hAnsi="Times New Roman" w:cs="Times New Roman"/>
+        </w:rPr>
+        <w:t xml:space="preserve">ocated on the Colorado Plateau.  </w:t>
+      </w:r>
+      <w:r>
+        <w:rPr>
+          <w:rFonts w:ascii="Times New Roman" w:hAnsi="Times New Roman" w:cs="Times New Roman"/>
+        </w:rPr>
+        <w:t xml:space="preserve">It can be found just to the south of Canyonlands National Park, and to the north of the Abajo Mountains, which are also locally known as the Blue Mountains.  </w:t>
+      </w:r>
+      <w:r>
+        <w:rPr>
+          <w:rFonts w:ascii="Times New Roman" w:hAnsi="Times New Roman" w:cs="Times New Roman"/>
+        </w:rPr>
+        <w:t>Beef Basin is an area characterized by flat plains of deep sandy soil covered in grass, and interspersed and surrounded by shallow rocky outcrops</w:t>
+      </w:r>
+      <w:r>
+        <w:rPr>
+          <w:rFonts w:ascii="Times New Roman" w:hAnsi="Times New Roman" w:cs="Times New Roman"/>
+        </w:rPr>
+        <w:t xml:space="preserve"> with pinion pine and juniper</w:t>
+      </w:r>
+      <w:r>
+        <w:rPr>
+          <w:rFonts w:ascii="Times New Roman" w:hAnsi="Times New Roman" w:cs="Times New Roman"/>
+        </w:rPr>
+        <w:t>.</w:t>
+      </w:r>
+      <w:r>
+        <w:rPr>
+          <w:rFonts w:ascii="Times New Roman" w:hAnsi="Times New Roman" w:cs="Times New Roman"/>
+        </w:rPr>
+        <w:t xml:space="preserve"> The PRISM 30 year normal average climate has an average winter precipitation of 20.5mm, average winter maximum temperature of </w:t>
+      </w:r>
+      <w:r>
+        <w:rPr>
+          <w:rFonts w:ascii="Times New Roman" w:hAnsi="Times New Roman" w:cs="Times New Roman"/>
+        </w:rPr>
+        <w:t>5.4˚C</w:t>
+      </w:r>
+      <w:r>
+        <w:rPr>
+          <w:rFonts w:ascii="Times New Roman" w:hAnsi="Times New Roman" w:cs="Times New Roman"/>
+        </w:rPr>
+        <w:t>, and average winter minimum temperature of -7.7</w:t>
+      </w:r>
+      <w:r>
+        <w:rPr>
+          <w:rFonts w:ascii="Times New Roman" w:hAnsi="Times New Roman" w:cs="Times New Roman"/>
+        </w:rPr>
+        <w:t>˚C</w:t>
+      </w:r>
+      <w:r>
+        <w:rPr>
+          <w:rFonts w:ascii="Times New Roman" w:hAnsi="Times New Roman" w:cs="Times New Roman"/>
+        </w:rPr>
+        <w:t xml:space="preserve"> </w:t>
+      </w:r>
+      <w:r>
+        <w:rPr>
+          <w:rFonts w:ascii="Times New Roman" w:hAnsi="Times New Roman" w:cs="Times New Roman"/>
+        </w:rPr>
+        <w:t>(1981-2010 PRISM data, Daly et al. 2008).</w:t>
+      </w:r>
+      <w:r>
+        <w:rPr>
+          <w:rFonts w:ascii="Times New Roman" w:hAnsi="Times New Roman" w:cs="Times New Roman"/>
+        </w:rPr>
+        <w:t xml:space="preserve"> </w:t>
+      </w:r>
+      <w:proofErr w:type="gramStart"/>
+      <w:r>
+        <w:rPr>
+          <w:rFonts w:ascii="Times New Roman" w:hAnsi="Times New Roman" w:cs="Times New Roman"/>
+        </w:rPr>
+        <w:t>Summer precipitation of 28.4mm, maximum temperature of 30.2</w:t>
+      </w:r>
+      <w:r>
+        <w:rPr>
+          <w:rFonts w:ascii="Times New Roman" w:hAnsi="Times New Roman" w:cs="Times New Roman"/>
+        </w:rPr>
+        <w:t>˚C</w:t>
+      </w:r>
+      <w:r>
+        <w:rPr>
+          <w:rFonts w:ascii="Times New Roman" w:hAnsi="Times New Roman" w:cs="Times New Roman"/>
+        </w:rPr>
+        <w:t>, minimum temperature of 13.2</w:t>
+      </w:r>
+      <w:r>
+        <w:rPr>
+          <w:rFonts w:ascii="Times New Roman" w:hAnsi="Times New Roman" w:cs="Times New Roman"/>
+        </w:rPr>
+        <w:t>˚C</w:t>
+      </w:r>
+      <w:r>
+        <w:rPr>
+          <w:rFonts w:ascii="Times New Roman" w:hAnsi="Times New Roman" w:cs="Times New Roman"/>
+        </w:rPr>
+        <w:t xml:space="preserve"> </w:t>
+      </w:r>
+      <w:r>
+        <w:rPr>
+          <w:rFonts w:ascii="Times New Roman" w:hAnsi="Times New Roman" w:cs="Times New Roman"/>
+        </w:rPr>
+        <w:t>(1981-2010 PRISM data, Daly et al. 2008).</w:t>
+      </w:r>
+      <w:proofErr w:type="gramEnd"/>
     </w:p>
     <w:p>
       <w:pPr>
         <w:spacing w:line="480" w:lineRule="auto"/>
         <w:rPr>
           <w:rFonts w:ascii="Times New Roman" w:hAnsi="Times New Roman" w:cs="Times New Roman"/>
-          <w:b/>
-        </w:rPr>
-      </w:pPr>
-    </w:p>
-    <w:p>
-      <w:pPr>
-        <w:spacing w:line="480" w:lineRule="auto"/>
-        <w:rPr>
-          <w:rFonts w:ascii="Times New Roman" w:hAnsi="Times New Roman" w:cs="Times New Roman"/>
-          <w:b/>
-        </w:rPr>
-      </w:pPr>
-      <w:r>
-        <w:rPr>
-          <w:rFonts w:ascii="Times New Roman" w:hAnsi="Times New Roman" w:cs="Times New Roman"/>
-          <w:b/>
-        </w:rPr>
-        <w:t>Methods</w:t>
-      </w:r>
-    </w:p>
-    <w:p>
-      <w:pPr>
-        <w:spacing w:line="480" w:lineRule="auto"/>
-        <w:rPr>
-          <w:rFonts w:ascii="Times New Roman" w:hAnsi="Times New Roman" w:cs="Times New Roman"/>
-          <w:i/>
-        </w:rPr>
-      </w:pPr>
-      <w:r>
-        <w:rPr>
-          <w:rFonts w:ascii="Times New Roman" w:hAnsi="Times New Roman" w:cs="Times New Roman"/>
-          <w:i/>
-        </w:rPr>
-        <w:t>Study area</w:t>
-      </w:r>
-    </w:p>
-    <w:p>
-      <w:pPr>
-        <w:spacing w:line="480" w:lineRule="auto"/>
-        <w:rPr>
-          <w:rFonts w:ascii="Times New Roman" w:hAnsi="Times New Roman" w:cs="Times New Roman"/>
-        </w:rPr>
-      </w:pPr>
-      <w:r>
-        <w:rPr>
-          <w:rFonts w:ascii="Times New Roman" w:hAnsi="Times New Roman" w:cs="Times New Roman"/>
-        </w:rPr>
-        <w:lastRenderedPageBreak/>
-        <w:tab/>
-      </w:r>
-      <w:r>
-        <w:rPr>
-          <w:rFonts w:ascii="Times New Roman" w:hAnsi="Times New Roman" w:cs="Times New Roman"/>
-        </w:rPr>
-        <w:t>The study area is located in Beef Basin, which is in San Juan County, Utah</w:t>
-      </w:r>
-      <w:r>
-        <w:rPr>
-          <w:rFonts w:ascii="Times New Roman" w:hAnsi="Times New Roman" w:cs="Times New Roman"/>
-        </w:rPr>
-        <w:t xml:space="preserve">. It is in the </w:t>
-      </w:r>
-      <w:r>
-        <w:rPr>
-          <w:rFonts w:ascii="Times New Roman" w:hAnsi="Times New Roman" w:cs="Times New Roman"/>
-        </w:rPr>
-        <w:t>Monticello District of the Bureau of Land Management (BLM)</w:t>
-      </w:r>
-      <w:r>
-        <w:rPr>
-          <w:rFonts w:ascii="Times New Roman" w:hAnsi="Times New Roman" w:cs="Times New Roman"/>
-        </w:rPr>
-        <w:t>, and l</w:t>
-      </w:r>
-      <w:r>
-        <w:rPr>
-          <w:rFonts w:ascii="Times New Roman" w:hAnsi="Times New Roman" w:cs="Times New Roman"/>
-        </w:rPr>
-        <w:t xml:space="preserve">ocated on the Colorado Plateau.  </w:t>
-      </w:r>
-      <w:r>
-        <w:rPr>
-          <w:rFonts w:ascii="Times New Roman" w:hAnsi="Times New Roman" w:cs="Times New Roman"/>
-        </w:rPr>
-        <w:t xml:space="preserve">It can be found just to the south of Canyonlands National Park, and to the north of the Abajo Mountains, which are also locally known as the Blue Mountains.  </w:t>
-      </w:r>
-      <w:r>
-        <w:rPr>
-          <w:rFonts w:ascii="Times New Roman" w:hAnsi="Times New Roman" w:cs="Times New Roman"/>
-        </w:rPr>
-        <w:t>Beef Basin is an area characterized by flat plains of deep sandy soil covered in grass, and interspersed and surrounded by shallow rocky outcrops.</w:t>
-      </w:r>
-      <w:r>
-        <w:rPr>
-          <w:rFonts w:ascii="Times New Roman" w:hAnsi="Times New Roman" w:cs="Times New Roman"/>
-        </w:rPr>
-        <w:t xml:space="preserve"> The PRISM 30 year normal average climate has an average winter precipitation of 20.5mm, average winter maximum temperature of </w:t>
-      </w:r>
-      <w:r>
-        <w:rPr>
-          <w:rFonts w:ascii="Times New Roman" w:hAnsi="Times New Roman" w:cs="Times New Roman"/>
-        </w:rPr>
-        <w:t>5.4˚C</w:t>
-      </w:r>
-      <w:r>
-        <w:rPr>
-          <w:rFonts w:ascii="Times New Roman" w:hAnsi="Times New Roman" w:cs="Times New Roman"/>
-        </w:rPr>
-        <w:t>, and average winter minimum temperature of -7.7</w:t>
-      </w:r>
-      <w:r>
-        <w:rPr>
-          <w:rFonts w:ascii="Times New Roman" w:hAnsi="Times New Roman" w:cs="Times New Roman"/>
-        </w:rPr>
-        <w:t>˚C</w:t>
-      </w:r>
-      <w:r>
-        <w:rPr>
-          <w:rFonts w:ascii="Times New Roman" w:hAnsi="Times New Roman" w:cs="Times New Roman"/>
-        </w:rPr>
-        <w:t>. Summer precipitation of 28.4mm, maximum temperature of 30.2</w:t>
-      </w:r>
-      <w:r>
-        <w:rPr>
-          <w:rFonts w:ascii="Times New Roman" w:hAnsi="Times New Roman" w:cs="Times New Roman"/>
-        </w:rPr>
-        <w:t>˚C</w:t>
-      </w:r>
-      <w:r>
-        <w:rPr>
-          <w:rFonts w:ascii="Times New Roman" w:hAnsi="Times New Roman" w:cs="Times New Roman"/>
-        </w:rPr>
-        <w:t>, minimum temperature of 13.2</w:t>
-      </w:r>
-      <w:r>
-        <w:rPr>
-          <w:rFonts w:ascii="Times New Roman" w:hAnsi="Times New Roman" w:cs="Times New Roman"/>
-        </w:rPr>
-        <w:t>˚C</w:t>
-      </w:r>
-      <w:r>
-        <w:rPr>
-          <w:rFonts w:ascii="Times New Roman" w:hAnsi="Times New Roman" w:cs="Times New Roman"/>
-        </w:rPr>
-        <w:t>.</w:t>
-      </w:r>
-    </w:p>
-    <w:p>
-      <w:pPr>
-        <w:spacing w:line="480" w:lineRule="auto"/>
-        <w:rPr>
-          <w:rFonts w:ascii="Times New Roman" w:hAnsi="Times New Roman" w:cs="Times New Roman"/>
-        </w:rPr>
-      </w:pPr>
-    </w:p>
-    <w:p>
-      <w:pPr>
-        <w:spacing w:line="480" w:lineRule="auto"/>
-        <w:rPr>
-          <w:rFonts w:ascii="Times New Roman" w:hAnsi="Times New Roman" w:cs="Times New Roman"/>
-        </w:rPr>
-      </w:pPr>
-      <w:proofErr w:type="gramStart"/>
-      <w:r>
-        <w:rPr>
-          <w:rFonts w:ascii="Times New Roman" w:hAnsi="Times New Roman" w:cs="Times New Roman"/>
-          <w:sz w:val="24"/>
-          <w:szCs w:val="24"/>
-        </w:rPr>
-        <w:t>(1981-2010 PRISM data, Daly et al. 2008).</w:t>
-      </w:r>
-      <w:proofErr w:type="gramEnd"/>
+        </w:rPr>
+      </w:pPr>
     </w:p>
     <w:p>
       <w:pPr>
@@ -847,6 +1231,7 @@
           <w:sz w:val="20"/>
           <w:szCs w:val="20"/>
         </w:rPr>
+        <w:lastRenderedPageBreak/>
         <w:t>Please cite the PLANTS Database as:</w:t>
       </w:r>
     </w:p>
@@ -1065,6 +1450,158 @@
         </w:rPr>
         <w:t xml:space="preserve"> </w:t>
       </w:r>
+      <w:r>
+        <w:rPr>
+          <w:rFonts w:ascii="Times New Roman" w:hAnsi="Times New Roman" w:cs="Times New Roman"/>
+        </w:rPr>
+        <w:t xml:space="preserve"> Recreation and cattle grazing are the primary uses for the area. </w:t>
+      </w:r>
+      <w:r>
+        <w:rPr>
+          <w:rFonts w:ascii="Times New Roman" w:hAnsi="Times New Roman" w:cs="Times New Roman"/>
+        </w:rPr>
+        <w:t xml:space="preserve"> </w:t>
+      </w:r>
+      <w:r>
+        <w:rPr>
+          <w:rFonts w:ascii="Times New Roman" w:hAnsi="Times New Roman" w:cs="Times New Roman"/>
+          <w:highlight w:val="yellow"/>
+        </w:rPr>
+        <w:t xml:space="preserve">Historically approximately 1,000 cattle were run on the area since the </w:t>
+      </w:r>
+      <w:proofErr w:type="gramStart"/>
+      <w:r>
+        <w:rPr>
+          <w:rFonts w:ascii="Times New Roman" w:hAnsi="Times New Roman" w:cs="Times New Roman"/>
+          <w:highlight w:val="yellow"/>
+        </w:rPr>
+        <w:t>1800’s</w:t>
+      </w:r>
+      <w:r>
+        <w:rPr>
+          <w:rFonts w:ascii="Times New Roman" w:hAnsi="Times New Roman" w:cs="Times New Roman"/>
+          <w:highlight w:val="yellow"/>
+        </w:rPr>
+        <w:t>,</w:t>
+      </w:r>
+      <w:proofErr w:type="gramEnd"/>
+      <w:r>
+        <w:rPr>
+          <w:rFonts w:ascii="Times New Roman" w:hAnsi="Times New Roman" w:cs="Times New Roman"/>
+          <w:highlight w:val="yellow"/>
+        </w:rPr>
+        <w:t xml:space="preserve"> </w:t>
+      </w:r>
+      <w:r>
+        <w:rPr>
+          <w:rFonts w:ascii="Times New Roman" w:hAnsi="Times New Roman" w:cs="Times New Roman"/>
+          <w:highlight w:val="green"/>
+        </w:rPr>
+        <w:t>and as many as 5,000 head in the early 1900’s</w:t>
+      </w:r>
+      <w:r>
+        <w:rPr>
+          <w:rFonts w:ascii="Times New Roman" w:hAnsi="Times New Roman" w:cs="Times New Roman"/>
+          <w:highlight w:val="yellow"/>
+        </w:rPr>
+        <w:t xml:space="preserve"> (Heidi </w:t>
+      </w:r>
+      <w:proofErr w:type="spellStart"/>
+      <w:r>
+        <w:rPr>
+          <w:rFonts w:ascii="Times New Roman" w:hAnsi="Times New Roman" w:cs="Times New Roman"/>
+          <w:highlight w:val="yellow"/>
+        </w:rPr>
+        <w:t>Redd</w:t>
+      </w:r>
+      <w:proofErr w:type="spellEnd"/>
+      <w:r>
+        <w:rPr>
+          <w:rFonts w:ascii="Times New Roman" w:hAnsi="Times New Roman" w:cs="Times New Roman"/>
+          <w:highlight w:val="yellow"/>
+        </w:rPr>
+        <w:t>, personal communication, 6/5/2014</w:t>
+      </w:r>
+      <w:r>
+        <w:rPr>
+          <w:rFonts w:ascii="Times New Roman" w:hAnsi="Times New Roman" w:cs="Times New Roman"/>
+          <w:highlight w:val="yellow"/>
+        </w:rPr>
+        <w:t xml:space="preserve">, </w:t>
+      </w:r>
+      <w:r>
+        <w:rPr>
+          <w:rFonts w:ascii="Times New Roman" w:hAnsi="Times New Roman" w:cs="Times New Roman"/>
+          <w:highlight w:val="green"/>
+        </w:rPr>
+        <w:t xml:space="preserve">Kyle </w:t>
+      </w:r>
+      <w:proofErr w:type="spellStart"/>
+      <w:r>
+        <w:rPr>
+          <w:rFonts w:ascii="Times New Roman" w:hAnsi="Times New Roman" w:cs="Times New Roman"/>
+          <w:highlight w:val="green"/>
+        </w:rPr>
+        <w:t>Nehring</w:t>
+      </w:r>
+      <w:proofErr w:type="spellEnd"/>
+      <w:r>
+        <w:rPr>
+          <w:rFonts w:ascii="Times New Roman" w:hAnsi="Times New Roman" w:cs="Times New Roman"/>
+          <w:highlight w:val="green"/>
+        </w:rPr>
+        <w:t xml:space="preserve"> Fall 2014</w:t>
+      </w:r>
+      <w:r>
+        <w:rPr>
+          <w:rFonts w:ascii="Times New Roman" w:hAnsi="Times New Roman" w:cs="Times New Roman"/>
+          <w:highlight w:val="yellow"/>
+        </w:rPr>
+        <w:t>)</w:t>
+      </w:r>
+      <w:r>
+        <w:rPr>
+          <w:rFonts w:ascii="Times New Roman" w:hAnsi="Times New Roman" w:cs="Times New Roman"/>
+        </w:rPr>
+        <w:t xml:space="preserve">. </w:t>
+      </w:r>
+      <w:r>
+        <w:rPr>
+          <w:rFonts w:ascii="Times New Roman" w:hAnsi="Times New Roman" w:cs="Times New Roman"/>
+          <w:highlight w:val="yellow"/>
+        </w:rPr>
+        <w:t>Currently there are only about 125 to 150 grazing now. In 1956 a road was built to provide greater access to Beef Basin for hunters to curtail the deer population. According to a local rancher there were roughly 6,000 deer using the basins in and around the 60’s, about 2,000 deer in the 90’s, and now only about 200 deer and 200 elk are using the area</w:t>
+      </w:r>
+      <w:r>
+        <w:rPr>
+          <w:rFonts w:ascii="Times New Roman" w:hAnsi="Times New Roman" w:cs="Times New Roman"/>
+          <w:highlight w:val="yellow"/>
+        </w:rPr>
+        <w:t xml:space="preserve"> </w:t>
+      </w:r>
+      <w:r>
+        <w:rPr>
+          <w:rFonts w:ascii="Times New Roman" w:hAnsi="Times New Roman" w:cs="Times New Roman"/>
+          <w:highlight w:val="yellow"/>
+        </w:rPr>
+        <w:t xml:space="preserve">(Heidi </w:t>
+      </w:r>
+      <w:proofErr w:type="spellStart"/>
+      <w:r>
+        <w:rPr>
+          <w:rFonts w:ascii="Times New Roman" w:hAnsi="Times New Roman" w:cs="Times New Roman"/>
+          <w:highlight w:val="yellow"/>
+        </w:rPr>
+        <w:t>Redd</w:t>
+      </w:r>
+      <w:proofErr w:type="spellEnd"/>
+      <w:r>
+        <w:rPr>
+          <w:rFonts w:ascii="Times New Roman" w:hAnsi="Times New Roman" w:cs="Times New Roman"/>
+          <w:highlight w:val="yellow"/>
+        </w:rPr>
+        <w:t>, personal communication, 6/5/2014).</w:t>
+      </w:r>
     </w:p>
     <w:p>
       <w:pPr>
@@ -1074,11 +1611,20 @@
           <w:i/>
         </w:rPr>
       </w:pPr>
-      <w:r>
+    </w:p>
+    <w:p>
+      <w:pPr>
+        <w:spacing w:line="480" w:lineRule="auto"/>
         <w:rPr>
           <w:rFonts w:ascii="Times New Roman" w:hAnsi="Times New Roman" w:cs="Times New Roman"/>
           <w:i/>
         </w:rPr>
+      </w:pPr>
+      <w:r>
+        <w:rPr>
+          <w:rFonts w:ascii="Times New Roman" w:hAnsi="Times New Roman" w:cs="Times New Roman"/>
+          <w:i/>
+        </w:rPr>
         <w:t>Sampling design</w:t>
       </w:r>
     </w:p>
@@ -1093,26 +1639,185 @@
         <w:rPr>
           <w:rFonts w:ascii="Times New Roman" w:hAnsi="Times New Roman" w:cs="Times New Roman"/>
         </w:rPr>
+        <w:tab/>
+      </w:r>
+      <w:r>
+        <w:rPr>
+          <w:rFonts w:ascii="Times New Roman" w:hAnsi="Times New Roman" w:cs="Times New Roman"/>
+        </w:rPr>
+        <w:t>The majority of plots</w:t>
+      </w:r>
+      <w:r>
+        <w:rPr>
+          <w:rFonts w:ascii="Times New Roman" w:hAnsi="Times New Roman" w:cs="Times New Roman"/>
+        </w:rPr>
+        <w:t xml:space="preserve"> were selected using </w:t>
+      </w:r>
+      <w:proofErr w:type="spellStart"/>
+      <w:r>
+        <w:rPr>
+          <w:rFonts w:ascii="Times New Roman" w:hAnsi="Times New Roman" w:cs="Times New Roman"/>
+        </w:rPr>
+        <w:t>ArcGIS</w:t>
+      </w:r>
+      <w:proofErr w:type="spellEnd"/>
+      <w:r>
+        <w:rPr>
+          <w:rFonts w:ascii="Times New Roman" w:hAnsi="Times New Roman" w:cs="Times New Roman"/>
+        </w:rPr>
+        <w:t xml:space="preserve"> to randomly sample across North Plain and South Plain based on  the three dominant soil types </w:t>
+      </w:r>
+      <w:r>
+        <w:rPr>
+          <w:rFonts w:ascii="Times New Roman" w:hAnsi="Times New Roman" w:cs="Times New Roman"/>
+        </w:rPr>
+        <w:t>(Begay, the Ignacio/Leanto complex, and Mido)</w:t>
+      </w:r>
+      <w:r>
+        <w:rPr>
+          <w:rFonts w:ascii="Times New Roman" w:hAnsi="Times New Roman" w:cs="Times New Roman"/>
+        </w:rPr>
+        <w:t>(Utah AGRC)</w:t>
+      </w:r>
+      <w:r>
+        <w:rPr>
+          <w:rFonts w:ascii="Times New Roman" w:hAnsi="Times New Roman" w:cs="Times New Roman"/>
+        </w:rPr>
+        <w:t xml:space="preserve"> </w:t>
+      </w:r>
+      <w:r>
+        <w:rPr>
+          <w:rFonts w:ascii="Times New Roman" w:hAnsi="Times New Roman" w:cs="Times New Roman"/>
+        </w:rPr>
+        <w:t xml:space="preserve">and 4 vegetation classes which were assigned </w:t>
+      </w:r>
+      <w:r>
+        <w:rPr>
+          <w:rFonts w:ascii="Times New Roman" w:hAnsi="Times New Roman" w:cs="Times New Roman"/>
+        </w:rPr>
+        <w:t xml:space="preserve">using a quintile break </w:t>
+      </w:r>
+      <w:r>
+        <w:rPr>
+          <w:rFonts w:ascii="Times New Roman" w:hAnsi="Times New Roman" w:cs="Times New Roman"/>
+        </w:rPr>
+        <w:t xml:space="preserve">based on September </w:t>
+      </w:r>
+      <w:r>
+        <w:rPr>
+          <w:rFonts w:ascii="Times New Roman" w:hAnsi="Times New Roman" w:cs="Times New Roman"/>
+        </w:rPr>
+        <w:t xml:space="preserve">2011 </w:t>
+      </w:r>
+      <w:r>
+        <w:rPr>
+          <w:rFonts w:ascii="Times New Roman" w:hAnsi="Times New Roman" w:cs="Times New Roman"/>
+        </w:rPr>
+        <w:t>NDVI values</w:t>
+      </w:r>
+      <w:r>
+        <w:rPr>
+          <w:rFonts w:ascii="Times New Roman" w:hAnsi="Times New Roman" w:cs="Times New Roman"/>
+        </w:rPr>
+        <w:t>(2011 NAIP 1m 4-band imagery from Utah AGRC)</w:t>
+      </w:r>
+      <w:r>
+        <w:rPr>
+          <w:rFonts w:ascii="Times New Roman" w:hAnsi="Times New Roman" w:cs="Times New Roman"/>
+        </w:rPr>
+        <w:t xml:space="preserve">. </w:t>
+      </w:r>
+      <w:r>
+        <w:rPr>
+          <w:rFonts w:ascii="Times New Roman" w:hAnsi="Times New Roman" w:cs="Times New Roman"/>
+        </w:rPr>
+        <w:t>They were b</w:t>
+      </w:r>
+      <w:r>
+        <w:rPr>
+          <w:rFonts w:ascii="Times New Roman" w:hAnsi="Times New Roman" w:cs="Times New Roman"/>
+        </w:rPr>
+        <w:t>uffered a minimum of 50-m from</w:t>
+      </w:r>
+      <w:r>
+        <w:rPr>
+          <w:rFonts w:ascii="Times New Roman" w:hAnsi="Times New Roman" w:cs="Times New Roman"/>
+        </w:rPr>
+        <w:t xml:space="preserve"> road</w:t>
+      </w:r>
+      <w:r>
+        <w:rPr>
+          <w:rFonts w:ascii="Times New Roman" w:hAnsi="Times New Roman" w:cs="Times New Roman"/>
+        </w:rPr>
+        <w:t>s</w:t>
+      </w:r>
+      <w:r>
+        <w:rPr>
+          <w:rFonts w:ascii="Times New Roman" w:hAnsi="Times New Roman" w:cs="Times New Roman"/>
+        </w:rPr>
+        <w:t xml:space="preserve">, the edge of the study basins, and other points. </w:t>
+      </w:r>
+      <w:r>
+        <w:rPr>
+          <w:rFonts w:ascii="Times New Roman" w:hAnsi="Times New Roman" w:cs="Times New Roman"/>
+          <w:highlight w:val="yellow"/>
+        </w:rPr>
+        <w:t>The USGS plots were selected from the whole of Beef Basin using condition Latin Hyper Cube (</w:t>
+      </w:r>
+      <w:proofErr w:type="spellStart"/>
+      <w:r>
+        <w:rPr>
+          <w:rFonts w:ascii="Times New Roman" w:hAnsi="Times New Roman" w:cs="Times New Roman"/>
+          <w:highlight w:val="yellow"/>
+        </w:rPr>
+        <w:t>cLHC</w:t>
+      </w:r>
+      <w:proofErr w:type="spellEnd"/>
+      <w:r>
+        <w:rPr>
+          <w:rFonts w:ascii="Times New Roman" w:hAnsi="Times New Roman" w:cs="Times New Roman"/>
+          <w:highlight w:val="yellow"/>
+        </w:rPr>
+        <w:t>).</w:t>
+      </w:r>
+      <w:r>
+        <w:rPr>
+          <w:rFonts w:ascii="Times New Roman" w:hAnsi="Times New Roman" w:cs="Times New Roman"/>
+        </w:rPr>
+        <w:t xml:space="preserve">  </w:t>
+      </w:r>
+      <w:r>
+        <w:rPr>
+          <w:rFonts w:ascii="Times New Roman" w:hAnsi="Times New Roman" w:cs="Times New Roman"/>
+        </w:rPr>
+        <w:t xml:space="preserve">These selected plots were then subject to elimination or minor adjustment based on </w:t>
+      </w:r>
+      <w:r>
+        <w:rPr>
+          <w:rFonts w:ascii="Times New Roman" w:hAnsi="Times New Roman" w:cs="Times New Roman"/>
+        </w:rPr>
         <w:lastRenderedPageBreak/>
-        <w:tab/>
-      </w:r>
-      <w:r>
-        <w:rPr>
-          <w:rFonts w:ascii="Times New Roman" w:hAnsi="Times New Roman" w:cs="Times New Roman"/>
-        </w:rPr>
-        <w:t>The majority of plots</w:t>
-      </w:r>
-      <w:r>
-        <w:rPr>
-          <w:rFonts w:ascii="Times New Roman" w:hAnsi="Times New Roman" w:cs="Times New Roman"/>
-        </w:rPr>
-        <w:t xml:space="preserve"> were selected using </w:t>
+        <w:t>certain on the ground criterion. Sites had to be within one vegetation type, safely accessible (</w:t>
       </w:r>
       <w:proofErr w:type="spellStart"/>
       <w:r>
         <w:rPr>
           <w:rFonts w:ascii="Times New Roman" w:hAnsi="Times New Roman" w:cs="Times New Roman"/>
         </w:rPr>
+        <w:t>ie</w:t>
+      </w:r>
+      <w:proofErr w:type="spellEnd"/>
+      <w:r>
+        <w:rPr>
+          <w:rFonts w:ascii="Times New Roman" w:hAnsi="Times New Roman" w:cs="Times New Roman"/>
+        </w:rPr>
+        <w:t xml:space="preserve">. not on a cliff face), and buffer requirements set above using </w:t>
+      </w:r>
+      <w:proofErr w:type="spellStart"/>
+      <w:r>
+        <w:rPr>
+          <w:rFonts w:ascii="Times New Roman" w:hAnsi="Times New Roman" w:cs="Times New Roman"/>
+        </w:rPr>
         <w:t>ArcGIS</w:t>
       </w:r>
       <w:proofErr w:type="spellEnd"/>
@@ -1120,118 +1825,49 @@
         <w:rPr>
           <w:rFonts w:ascii="Times New Roman" w:hAnsi="Times New Roman" w:cs="Times New Roman"/>
         </w:rPr>
-        <w:t xml:space="preserve"> to randomly sample across North Plain and South Plain based on  the three dominant soil types </w:t>
-      </w:r>
-      <w:r>
-        <w:rPr>
-          <w:rFonts w:ascii="Times New Roman" w:hAnsi="Times New Roman" w:cs="Times New Roman"/>
-        </w:rPr>
-        <w:t xml:space="preserve">(Begay, the Ignacio/Leanto complex, and Mido) </w:t>
-      </w:r>
-      <w:r>
-        <w:rPr>
-          <w:rFonts w:ascii="Times New Roman" w:hAnsi="Times New Roman" w:cs="Times New Roman"/>
-        </w:rPr>
-        <w:t xml:space="preserve">and 4 vegetation classes which were assigned </w:t>
-      </w:r>
-      <w:r>
-        <w:rPr>
-          <w:rFonts w:ascii="Times New Roman" w:hAnsi="Times New Roman" w:cs="Times New Roman"/>
-        </w:rPr>
-        <w:t xml:space="preserve">based on September </w:t>
-      </w:r>
-      <w:r>
-        <w:rPr>
-          <w:rFonts w:ascii="Times New Roman" w:hAnsi="Times New Roman" w:cs="Times New Roman"/>
-        </w:rPr>
-        <w:t xml:space="preserve">2011 </w:t>
-      </w:r>
-      <w:r>
-        <w:rPr>
-          <w:rFonts w:ascii="Times New Roman" w:hAnsi="Times New Roman" w:cs="Times New Roman"/>
-        </w:rPr>
-        <w:t xml:space="preserve">NDVI values. </w:t>
-      </w:r>
-      <w:r>
-        <w:rPr>
-          <w:rFonts w:ascii="Times New Roman" w:hAnsi="Times New Roman" w:cs="Times New Roman"/>
-        </w:rPr>
-        <w:t xml:space="preserve">They were buffered a minimum of 50-m from a road, the edge of the study basins, and other points. </w:t>
-      </w:r>
-      <w:r>
-        <w:rPr>
-          <w:rFonts w:ascii="Times New Roman" w:hAnsi="Times New Roman" w:cs="Times New Roman"/>
-          <w:highlight w:val="yellow"/>
-        </w:rPr>
-        <w:t>The USGS plots were selected from the whole of Beef Basin using condition Latin Hyper Cube (</w:t>
-      </w:r>
-      <w:proofErr w:type="spellStart"/>
-      <w:r>
-        <w:rPr>
-          <w:rFonts w:ascii="Times New Roman" w:hAnsi="Times New Roman" w:cs="Times New Roman"/>
-          <w:highlight w:val="yellow"/>
-        </w:rPr>
-        <w:t>cLHC</w:t>
-      </w:r>
-      <w:proofErr w:type="spellEnd"/>
-      <w:r>
-        <w:rPr>
-          <w:rFonts w:ascii="Times New Roman" w:hAnsi="Times New Roman" w:cs="Times New Roman"/>
-          <w:highlight w:val="yellow"/>
-        </w:rPr>
-        <w:t>).</w:t>
-      </w:r>
-      <w:r>
-        <w:rPr>
-          <w:rFonts w:ascii="Times New Roman" w:hAnsi="Times New Roman" w:cs="Times New Roman"/>
-        </w:rPr>
-        <w:t xml:space="preserve">  </w:t>
-      </w:r>
-      <w:r>
-        <w:rPr>
-          <w:rFonts w:ascii="Times New Roman" w:hAnsi="Times New Roman" w:cs="Times New Roman"/>
-        </w:rPr>
-        <w:t>These selected plots were then subject to elimination or minor adjustment based on certain on the ground criterion. Sites had to be within one vegetation type, safely accessible (</w:t>
-      </w:r>
-      <w:proofErr w:type="spellStart"/>
-      <w:r>
-        <w:rPr>
-          <w:rFonts w:ascii="Times New Roman" w:hAnsi="Times New Roman" w:cs="Times New Roman"/>
-        </w:rPr>
-        <w:t>ie</w:t>
-      </w:r>
-      <w:proofErr w:type="spellEnd"/>
-      <w:r>
-        <w:rPr>
-          <w:rFonts w:ascii="Times New Roman" w:hAnsi="Times New Roman" w:cs="Times New Roman"/>
-        </w:rPr>
-        <w:t xml:space="preserve">. not on a cliff face), and buffer requirements set above using </w:t>
-      </w:r>
-      <w:proofErr w:type="spellStart"/>
-      <w:r>
-        <w:rPr>
-          <w:rFonts w:ascii="Times New Roman" w:hAnsi="Times New Roman" w:cs="Times New Roman"/>
-        </w:rPr>
-        <w:t>ArcGIS</w:t>
-      </w:r>
-      <w:proofErr w:type="spellEnd"/>
-      <w:r>
-        <w:rPr>
-          <w:rFonts w:ascii="Times New Roman" w:hAnsi="Times New Roman" w:cs="Times New Roman"/>
-        </w:rPr>
         <w:t xml:space="preserve"> were confirmed on the ground. </w:t>
       </w:r>
       <w:r>
         <w:rPr>
           <w:rFonts w:ascii="Times New Roman" w:hAnsi="Times New Roman" w:cs="Times New Roman"/>
         </w:rPr>
-        <w:t xml:space="preserve">A total of 99 plots were sampled, with an additional 37 USGS plots </w:t>
+        <w:t>A total of 99 plots were sampled</w:t>
+      </w:r>
+      <w:r>
+        <w:rPr>
+          <w:rFonts w:ascii="Times New Roman" w:hAnsi="Times New Roman" w:cs="Times New Roman"/>
+        </w:rPr>
+        <w:t xml:space="preserve"> within North Plain and South Plain</w:t>
+      </w:r>
+      <w:r>
+        <w:rPr>
+          <w:rFonts w:ascii="Times New Roman" w:hAnsi="Times New Roman" w:cs="Times New Roman"/>
+        </w:rPr>
+        <w:t xml:space="preserve">, with an additional 37 USGS plots </w:t>
       </w:r>
       <w:r>
         <w:rPr>
           <w:rFonts w:ascii="Times New Roman" w:hAnsi="Times New Roman" w:cs="Times New Roman"/>
         </w:rPr>
         <w:t>added to the dataset for a total of 136 sampled sites. 6 of the USGS plots were located within North Plain or South Plain.</w:t>
+      </w:r>
+      <w:r>
+        <w:rPr>
+          <w:rFonts w:ascii="Times New Roman" w:hAnsi="Times New Roman" w:cs="Times New Roman"/>
+        </w:rPr>
+        <w:t xml:space="preserve"> </w:t>
+      </w:r>
+      <w:r>
+        <w:rPr>
+          <w:rFonts w:ascii="Times New Roman" w:hAnsi="Times New Roman" w:cs="Times New Roman"/>
+        </w:rPr>
+        <w:t xml:space="preserve">Sites were sampled from May to August in 2013. Additional sagebrush leaf samples were collected in </w:t>
+      </w:r>
+      <w:r>
+        <w:rPr>
+          <w:rFonts w:ascii="Times New Roman" w:hAnsi="Times New Roman" w:cs="Times New Roman"/>
+        </w:rPr>
+        <w:t>early June 2014.</w:t>
       </w:r>
       <w:r>
         <w:rPr>
@@ -1252,7 +1888,7 @@
         <w:rPr>
           <w:rFonts w:ascii="Times New Roman" w:hAnsi="Times New Roman" w:cs="Times New Roman"/>
         </w:rPr>
-        <w:t>L</w:t>
+        <w:t>In 2013 l</w:t>
       </w:r>
       <w:r>
         <w:rPr>
@@ -1372,6 +2008,26 @@
         <w:rPr>
           <w:rFonts w:ascii="Times New Roman" w:hAnsi="Times New Roman" w:cs="Times New Roman"/>
         </w:rPr>
+        <w:t xml:space="preserve">Plot photos were taken at the four cardinal </w:t>
+      </w:r>
+      <w:proofErr w:type="gramStart"/>
+      <w:r>
+        <w:rPr>
+          <w:rFonts w:ascii="Times New Roman" w:hAnsi="Times New Roman" w:cs="Times New Roman"/>
+        </w:rPr>
+        <w:t>directions,</w:t>
+      </w:r>
+      <w:proofErr w:type="gramEnd"/>
+      <w:r>
+        <w:rPr>
+          <w:rFonts w:ascii="Times New Roman" w:hAnsi="Times New Roman" w:cs="Times New Roman"/>
+        </w:rPr>
+        <w:t xml:space="preserve"> and at the beginning and end of each transect. </w:t>
+      </w:r>
+      <w:r>
+        <w:rPr>
+          <w:rFonts w:ascii="Times New Roman" w:hAnsi="Times New Roman" w:cs="Times New Roman"/>
+        </w:rPr>
         <w:t xml:space="preserve">LPI was collected on all five transects beginning at 0.5-m </w:t>
       </w:r>
       <w:r>
@@ -1396,7 +2052,13 @@
         <w:rPr>
           <w:rFonts w:ascii="Times New Roman" w:hAnsi="Times New Roman" w:cs="Times New Roman"/>
         </w:rPr>
-        <w:t xml:space="preserve"> A soil pit (shovel or auger) was located at the center of each plot</w:t>
+        <w:t xml:space="preserve"> A soil pit </w:t>
+      </w:r>
+      <w:r>
+        <w:rPr>
+          <w:rFonts w:ascii="Times New Roman" w:hAnsi="Times New Roman" w:cs="Times New Roman"/>
+        </w:rPr>
+        <w:t>was located at the center of each plot</w:t>
       </w:r>
       <w:r>
         <w:rPr>
@@ -1408,18 +2070,6 @@
         <w:rPr>
           <w:rFonts w:ascii="Times New Roman" w:hAnsi="Times New Roman" w:cs="Times New Roman"/>
         </w:rPr>
-        <w:t>was dug</w:t>
-      </w:r>
-      <w:r>
-        <w:rPr>
-          <w:rFonts w:ascii="Times New Roman" w:hAnsi="Times New Roman" w:cs="Times New Roman"/>
-        </w:rPr>
-        <w:t xml:space="preserve"> or </w:t>
-      </w:r>
-      <w:r>
-        <w:rPr>
-          <w:rFonts w:ascii="Times New Roman" w:hAnsi="Times New Roman" w:cs="Times New Roman"/>
-        </w:rPr>
         <w:t xml:space="preserve">augered </w:t>
       </w:r>
       <w:r>
@@ -1450,38 +2100,82 @@
         <w:rPr>
           <w:rFonts w:ascii="Times New Roman" w:hAnsi="Times New Roman" w:cs="Times New Roman"/>
         </w:rPr>
+        <w:t xml:space="preserve">Where the soil was too rocky to use an auger, a sharpshooter was used to dig a soil pit. </w:t>
+      </w:r>
+      <w:r>
+        <w:rPr>
+          <w:rFonts w:ascii="Times New Roman" w:hAnsi="Times New Roman" w:cs="Times New Roman"/>
+        </w:rPr>
         <w:t xml:space="preserve">Sagebrush leaf samples collected were the interior winter persistent leaves, and not the exterior early ephemeral leaves. </w:t>
       </w:r>
       <w:r>
         <w:rPr>
           <w:rFonts w:ascii="Times New Roman" w:hAnsi="Times New Roman" w:cs="Times New Roman"/>
         </w:rPr>
-        <w:t xml:space="preserve">They were collected twice, once in 2013, and once in 2014. The 2013 leaves were collected and weighed at </w:t>
+        <w:t xml:space="preserve">They were collected twice, once in 2013, and once in 2014. The 2013 leaves were collected and weighed at night between midnight and 5:30 a.m. </w:t>
+      </w:r>
+      <w:r>
+        <w:rPr>
+          <w:rFonts w:ascii="Times New Roman" w:hAnsi="Times New Roman" w:cs="Times New Roman"/>
+        </w:rPr>
+        <w:t xml:space="preserve">Where </w:t>
+      </w:r>
+      <w:proofErr w:type="gramStart"/>
+      <w:r>
+        <w:rPr>
+          <w:rFonts w:ascii="Times New Roman" w:hAnsi="Times New Roman" w:cs="Times New Roman"/>
+        </w:rPr>
+        <w:t>possibl</w:t>
+      </w:r>
+      <w:r>
+        <w:rPr>
+          <w:rFonts w:ascii="Times New Roman" w:hAnsi="Times New Roman" w:cs="Times New Roman"/>
+        </w:rPr>
+        <w:t>e four sagebrush</w:t>
+      </w:r>
+      <w:proofErr w:type="gramEnd"/>
+      <w:r>
+        <w:rPr>
+          <w:rFonts w:ascii="Times New Roman" w:hAnsi="Times New Roman" w:cs="Times New Roman"/>
+        </w:rPr>
+        <w:t xml:space="preserve"> were sampled at each plot, with ten leaves collected from each plant. </w:t>
+      </w:r>
+      <w:r>
+        <w:rPr>
+          <w:rFonts w:ascii="Times New Roman" w:hAnsi="Times New Roman" w:cs="Times New Roman"/>
+        </w:rPr>
+        <w:t>Samples were kept on ice w</w:t>
+      </w:r>
+      <w:r>
+        <w:rPr>
+          <w:rFonts w:ascii="Times New Roman" w:hAnsi="Times New Roman" w:cs="Times New Roman"/>
+        </w:rPr>
+        <w:t>h</w:t>
+      </w:r>
+      <w:r>
+        <w:rPr>
+          <w:rFonts w:ascii="Times New Roman" w:hAnsi="Times New Roman" w:cs="Times New Roman"/>
+        </w:rPr>
+        <w:t xml:space="preserve">ile transferred to the lab, and leaf area was measured within 12 hours of collection. </w:t>
+      </w:r>
+      <w:r>
+        <w:rPr>
+          <w:rFonts w:ascii="Times New Roman" w:hAnsi="Times New Roman" w:cs="Times New Roman"/>
+        </w:rPr>
+        <w:t>They were then dried and measured again.</w:t>
+      </w:r>
+      <w:r>
+        <w:rPr>
+          <w:rFonts w:ascii="Times New Roman" w:hAnsi="Times New Roman" w:cs="Times New Roman"/>
+        </w:rPr>
+        <w:t xml:space="preserve"> From this the percent dry </w:t>
       </w:r>
       <w:r>
         <w:rPr>
           <w:rFonts w:ascii="Times New Roman" w:hAnsi="Times New Roman" w:cs="Times New Roman"/>
         </w:rPr>
         <w:lastRenderedPageBreak/>
-        <w:t xml:space="preserve">night between midnight and 5:30 a.m. </w:t>
-      </w:r>
-      <w:r>
-        <w:rPr>
-          <w:rFonts w:ascii="Times New Roman" w:hAnsi="Times New Roman" w:cs="Times New Roman"/>
-        </w:rPr>
-        <w:t xml:space="preserve">Samples were kept on ice wile transferred to the lab, and leaf area was measured within 12 hours of collection. </w:t>
-      </w:r>
-      <w:r>
-        <w:rPr>
-          <w:rFonts w:ascii="Times New Roman" w:hAnsi="Times New Roman" w:cs="Times New Roman"/>
-        </w:rPr>
-        <w:t>They were then dried and measured again.</w:t>
-      </w:r>
-      <w:r>
-        <w:rPr>
-          <w:rFonts w:ascii="Times New Roman" w:hAnsi="Times New Roman" w:cs="Times New Roman"/>
-        </w:rPr>
-        <w:t xml:space="preserve"> From this the percent dry weight in grams, and the specific leaf area (SLA) in cm was obtained. </w:t>
+        <w:t xml:space="preserve">weight in grams, and the specific leaf area (SLA) in cm was obtained. </w:t>
       </w:r>
       <w:r>
         <w:rPr>
@@ -1499,7 +2193,19 @@
         <w:rPr>
           <w:rFonts w:ascii="Times New Roman" w:hAnsi="Times New Roman" w:cs="Times New Roman"/>
         </w:rPr>
-        <w:t>dried, and weighed. They were then wrapped in a square of tin foil and ran through a LECOS machine which gave us nitrogen and protein percentages.</w:t>
+        <w:t xml:space="preserve">dried, and weighed. They were then wrapped in a square of tin foil and ran through a LECOS machine which </w:t>
+      </w:r>
+      <w:r>
+        <w:rPr>
+          <w:rFonts w:ascii="Times New Roman" w:hAnsi="Times New Roman" w:cs="Times New Roman"/>
+        </w:rPr>
+        <w:t>provided</w:t>
+      </w:r>
+      <w:r>
+        <w:rPr>
+          <w:rFonts w:ascii="Times New Roman" w:hAnsi="Times New Roman" w:cs="Times New Roman"/>
+        </w:rPr>
+        <w:t xml:space="preserve"> nitrogen and protein percentages.</w:t>
       </w:r>
     </w:p>
     <w:sectPr>
@@ -1907,6 +2613,36 @@
       <w:lang w:eastAsia="en-US"/>
     </w:rPr>
   </w:style>
+  <w:style w:type="paragraph" w:styleId="BalloonText">
+    <w:name w:val="Balloon Text"/>
+    <w:basedOn w:val="Normal"/>
+    <w:link w:val="BalloonTextChar"/>
+    <w:uiPriority w:val="99"/>
+    <w:semiHidden/>
+    <w:unhideWhenUsed/>
+    <w:rsid w:val="009A0AE9"/>
+    <w:pPr>
+      <w:spacing w:after="0" w:line="240" w:lineRule="auto"/>
+    </w:pPr>
+    <w:rPr>
+      <w:rFonts w:ascii="Tahoma" w:hAnsi="Tahoma" w:cs="Tahoma"/>
+      <w:sz w:val="16"/>
+      <w:szCs w:val="16"/>
+    </w:rPr>
+  </w:style>
+  <w:style w:type="character" w:customStyle="1" w:styleId="BalloonTextChar">
+    <w:name w:val="Balloon Text Char"/>
+    <w:basedOn w:val="DefaultParagraphFont"/>
+    <w:link w:val="BalloonText"/>
+    <w:uiPriority w:val="99"/>
+    <w:semiHidden/>
+    <w:rsid w:val="009A0AE9"/>
+    <w:rPr>
+      <w:rFonts w:ascii="Tahoma" w:hAnsi="Tahoma" w:cs="Tahoma"/>
+      <w:sz w:val="16"/>
+      <w:szCs w:val="16"/>
+    </w:rPr>
+  </w:style>
 </w:styles>
 </file>
 

</xml_diff>

<commit_message>
documents to geno and susan. Readings
</commit_message>
<xml_diff>
--- a/WriteAndPoster/ThesisMethods.docx
+++ b/WriteAndPoster/ThesisMethods.docx
@@ -813,16 +813,169 @@
           <w:szCs w:val="24"/>
         </w:rPr>
       </w:pPr>
-    </w:p>
-    <w:p>
-      <w:pPr>
-        <w:spacing w:line="480" w:lineRule="auto"/>
-        <w:rPr>
-          <w:rFonts w:ascii="Times New Roman" w:hAnsi="Times New Roman" w:cs="Times New Roman"/>
-          <w:sz w:val="24"/>
-          <w:szCs w:val="24"/>
-        </w:rPr>
-      </w:pPr>
+      <w:r>
+        <w:rPr>
+          <w:rFonts w:ascii="Times New Roman" w:hAnsi="Times New Roman" w:cs="Times New Roman"/>
+          <w:sz w:val="24"/>
+          <w:szCs w:val="24"/>
+        </w:rPr>
+        <w:tab/>
+        <w:t xml:space="preserve">Sagebrush </w:t>
+      </w:r>
+      <w:r>
+        <w:rPr>
+          <w:rFonts w:ascii="Times New Roman" w:hAnsi="Times New Roman" w:cs="Times New Roman"/>
+          <w:sz w:val="24"/>
+          <w:szCs w:val="24"/>
+        </w:rPr>
+        <w:t>ecosystems are being lost and fragmented at a distressing pace. Not only is the sagebrush (</w:t>
+      </w:r>
+      <w:r>
+        <w:rPr>
+          <w:rFonts w:ascii="Times New Roman" w:hAnsi="Times New Roman" w:cs="Times New Roman"/>
+          <w:sz w:val="24"/>
+          <w:szCs w:val="24"/>
+        </w:rPr>
+        <w:t>Artemisia</w:t>
+      </w:r>
+      <w:r>
+        <w:rPr>
+          <w:rFonts w:ascii="Times New Roman" w:hAnsi="Times New Roman" w:cs="Times New Roman"/>
+          <w:sz w:val="24"/>
+          <w:szCs w:val="24"/>
+        </w:rPr>
+        <w:t xml:space="preserve"> </w:t>
+      </w:r>
+      <w:r>
+        <w:rPr>
+          <w:rFonts w:ascii="Times New Roman" w:hAnsi="Times New Roman" w:cs="Times New Roman"/>
+          <w:i/>
+          <w:sz w:val="24"/>
+          <w:szCs w:val="24"/>
+        </w:rPr>
+        <w:t>tridentata</w:t>
+      </w:r>
+      <w:r>
+        <w:rPr>
+          <w:rFonts w:ascii="Times New Roman" w:hAnsi="Times New Roman" w:cs="Times New Roman"/>
+          <w:sz w:val="24"/>
+          <w:szCs w:val="24"/>
+        </w:rPr>
+        <w:t xml:space="preserve">) </w:t>
+      </w:r>
+      <w:r>
+        <w:rPr>
+          <w:rFonts w:ascii="Times New Roman" w:hAnsi="Times New Roman" w:cs="Times New Roman"/>
+          <w:sz w:val="24"/>
+          <w:szCs w:val="24"/>
+        </w:rPr>
+        <w:t>disappearing</w:t>
+      </w:r>
+      <w:r>
+        <w:rPr>
+          <w:rFonts w:ascii="Times New Roman" w:hAnsi="Times New Roman" w:cs="Times New Roman"/>
+          <w:sz w:val="24"/>
+          <w:szCs w:val="24"/>
+        </w:rPr>
+        <w:t xml:space="preserve">, but the associated flora and fauna are facing </w:t>
+      </w:r>
+      <w:r>
+        <w:rPr>
+          <w:rFonts w:ascii="Times New Roman" w:hAnsi="Times New Roman" w:cs="Times New Roman"/>
+          <w:sz w:val="24"/>
+          <w:szCs w:val="24"/>
+        </w:rPr>
+        <w:t>their own unique problems as a result.</w:t>
+      </w:r>
+      <w:r>
+        <w:rPr>
+          <w:rFonts w:ascii="Times New Roman" w:hAnsi="Times New Roman" w:cs="Times New Roman"/>
+          <w:sz w:val="24"/>
+          <w:szCs w:val="24"/>
+        </w:rPr>
+        <w:t xml:space="preserve"> Land that has typically been used for grazing, deer and elk winter habitat, and recreation is seeing a drastic shift in vegetation. </w:t>
+      </w:r>
+      <w:r>
+        <w:rPr>
+          <w:rFonts w:ascii="Times New Roman" w:hAnsi="Times New Roman" w:cs="Times New Roman"/>
+          <w:sz w:val="24"/>
+          <w:szCs w:val="24"/>
+        </w:rPr>
+        <w:t xml:space="preserve">Land managers need to know where sagebrush can potentially be reestablished, and where they may begin to see further die off. To aid restoration efforts on the Colorado Plateau we examined which environmental characteristics are related to </w:t>
+      </w:r>
+      <w:r>
+        <w:rPr>
+          <w:rFonts w:ascii="Times New Roman" w:hAnsi="Times New Roman" w:cs="Times New Roman"/>
+          <w:sz w:val="24"/>
+          <w:szCs w:val="24"/>
+        </w:rPr>
+        <w:t xml:space="preserve">various vegetation types, with an emphasis on sagebrush. </w:t>
+      </w:r>
+      <w:r>
+        <w:rPr>
+          <w:rFonts w:ascii="Times New Roman" w:hAnsi="Times New Roman" w:cs="Times New Roman"/>
+          <w:sz w:val="24"/>
+          <w:szCs w:val="24"/>
+        </w:rPr>
+        <w:t>We further looked at sagebrush physiology in relation to soils to explain the variation in the health of living sagebrush.</w:t>
+      </w:r>
+      <w:r>
+        <w:rPr>
+          <w:rFonts w:ascii="Times New Roman" w:hAnsi="Times New Roman" w:cs="Times New Roman"/>
+          <w:sz w:val="24"/>
+          <w:szCs w:val="24"/>
+        </w:rPr>
+        <w:t xml:space="preserve"> Prior to this study it was observed that sagebrush in the study area were typically found in moderately deep to shallow soils while sagebrush further north in the Great Basin are typically found in deeper soils. </w:t>
+      </w:r>
+      <w:r>
+        <w:rPr>
+          <w:rFonts w:ascii="Times New Roman" w:hAnsi="Times New Roman" w:cs="Times New Roman"/>
+          <w:sz w:val="24"/>
+          <w:szCs w:val="24"/>
+        </w:rPr>
+        <w:t>T</w:t>
+      </w:r>
+      <w:r>
+        <w:rPr>
+          <w:rFonts w:ascii="Times New Roman" w:hAnsi="Times New Roman" w:cs="Times New Roman"/>
+          <w:sz w:val="24"/>
+          <w:szCs w:val="24"/>
+        </w:rPr>
+        <w:t xml:space="preserve">his was </w:t>
+      </w:r>
+      <w:r>
+        <w:rPr>
+          <w:rFonts w:ascii="Times New Roman" w:hAnsi="Times New Roman" w:cs="Times New Roman"/>
+          <w:sz w:val="24"/>
+          <w:szCs w:val="24"/>
+        </w:rPr>
+        <w:t xml:space="preserve">thought to be </w:t>
+      </w:r>
+      <w:r>
+        <w:rPr>
+          <w:rFonts w:ascii="Times New Roman" w:hAnsi="Times New Roman" w:cs="Times New Roman"/>
+          <w:sz w:val="24"/>
+          <w:szCs w:val="24"/>
+        </w:rPr>
+        <w:t xml:space="preserve">due to low water availability and extremely sandy soils that allowed water to quickly escape the rooting zone. Because of </w:t>
+      </w:r>
+      <w:r>
+        <w:rPr>
+          <w:rFonts w:ascii="Times New Roman" w:hAnsi="Times New Roman" w:cs="Times New Roman"/>
+          <w:sz w:val="24"/>
+          <w:szCs w:val="24"/>
+        </w:rPr>
+        <w:lastRenderedPageBreak/>
+        <w:t xml:space="preserve">this </w:t>
+      </w:r>
+      <w:r>
+        <w:rPr>
+          <w:rFonts w:ascii="Times New Roman" w:hAnsi="Times New Roman" w:cs="Times New Roman"/>
+          <w:sz w:val="24"/>
+          <w:szCs w:val="24"/>
+        </w:rPr>
+        <w:t>we hypothesized that shallower soils, soils with more clay, higher in carbonates, or other factors that might slow the water would result in a higher sagebrush presence.</w:t>
+      </w:r>
     </w:p>
     <w:p>
       <w:pPr>
@@ -913,6 +1066,83 @@
         </w:rPr>
         <w:t>(??? pages)</w:t>
       </w:r>
+    </w:p>
+    <w:p>
+      <w:pPr>
+        <w:spacing w:line="480" w:lineRule="auto"/>
+        <w:jc w:val="right"/>
+        <w:rPr>
+          <w:rFonts w:ascii="Times New Roman" w:hAnsi="Times New Roman" w:cs="Times New Roman"/>
+          <w:sz w:val="24"/>
+          <w:szCs w:val="24"/>
+        </w:rPr>
+      </w:pPr>
+    </w:p>
+    <w:p>
+      <w:pPr>
+        <w:spacing w:line="480" w:lineRule="auto"/>
+        <w:jc w:val="right"/>
+        <w:rPr>
+          <w:rFonts w:ascii="Times New Roman" w:hAnsi="Times New Roman" w:cs="Times New Roman"/>
+          <w:sz w:val="24"/>
+          <w:szCs w:val="24"/>
+        </w:rPr>
+      </w:pPr>
+    </w:p>
+    <w:p>
+      <w:pPr>
+        <w:spacing w:line="480" w:lineRule="auto"/>
+        <w:jc w:val="right"/>
+        <w:rPr>
+          <w:rFonts w:ascii="Times New Roman" w:hAnsi="Times New Roman" w:cs="Times New Roman"/>
+          <w:sz w:val="24"/>
+          <w:szCs w:val="24"/>
+        </w:rPr>
+      </w:pPr>
+    </w:p>
+    <w:p>
+      <w:pPr>
+        <w:spacing w:line="480" w:lineRule="auto"/>
+        <w:jc w:val="right"/>
+        <w:rPr>
+          <w:rFonts w:ascii="Times New Roman" w:hAnsi="Times New Roman" w:cs="Times New Roman"/>
+          <w:sz w:val="24"/>
+          <w:szCs w:val="24"/>
+        </w:rPr>
+      </w:pPr>
+    </w:p>
+    <w:p>
+      <w:pPr>
+        <w:spacing w:line="480" w:lineRule="auto"/>
+        <w:jc w:val="right"/>
+        <w:rPr>
+          <w:rFonts w:ascii="Times New Roman" w:hAnsi="Times New Roman" w:cs="Times New Roman"/>
+          <w:sz w:val="24"/>
+          <w:szCs w:val="24"/>
+        </w:rPr>
+      </w:pPr>
+    </w:p>
+    <w:p>
+      <w:pPr>
+        <w:spacing w:line="480" w:lineRule="auto"/>
+        <w:jc w:val="right"/>
+        <w:rPr>
+          <w:rFonts w:ascii="Times New Roman" w:hAnsi="Times New Roman" w:cs="Times New Roman"/>
+          <w:sz w:val="24"/>
+          <w:szCs w:val="24"/>
+        </w:rPr>
+      </w:pPr>
+    </w:p>
+    <w:p>
+      <w:pPr>
+        <w:spacing w:line="480" w:lineRule="auto"/>
+        <w:jc w:val="center"/>
+        <w:rPr>
+          <w:rFonts w:ascii="Times New Roman" w:hAnsi="Times New Roman" w:cs="Times New Roman"/>
+          <w:sz w:val="24"/>
+          <w:szCs w:val="24"/>
+        </w:rPr>
+      </w:pPr>
     </w:p>
     <w:p>
       <w:pPr>
@@ -1177,6 +1407,7 @@
           <w:sz w:val="24"/>
           <w:szCs w:val="24"/>
         </w:rPr>
+        <w:lastRenderedPageBreak/>
         <w:t>ACKNOWLEDGMENTS</w:t>
       </w:r>
     </w:p>
@@ -1204,77 +1435,126 @@
           <w:sz w:val="24"/>
           <w:szCs w:val="24"/>
         </w:rPr>
-        <w:t>I would like to thank…..</w:t>
-      </w:r>
-    </w:p>
-    <w:p>
-      <w:pPr>
-        <w:spacing w:line="480" w:lineRule="auto"/>
-        <w:rPr>
-          <w:rFonts w:ascii="Times New Roman" w:hAnsi="Times New Roman" w:cs="Times New Roman"/>
-          <w:sz w:val="24"/>
-          <w:szCs w:val="24"/>
-        </w:rPr>
-      </w:pPr>
-      <w:r>
-        <w:rPr>
-          <w:rFonts w:ascii="Times New Roman" w:hAnsi="Times New Roman" w:cs="Times New Roman"/>
-          <w:sz w:val="24"/>
-          <w:szCs w:val="24"/>
-        </w:rPr>
-        <w:t>Dr. Eugene W. Schupp</w:t>
-      </w:r>
-    </w:p>
-    <w:p>
-      <w:pPr>
-        <w:spacing w:after="0" w:line="240" w:lineRule="auto"/>
-        <w:rPr>
-          <w:rFonts w:ascii="Times New Roman" w:hAnsi="Times New Roman" w:cs="Times New Roman"/>
-          <w:sz w:val="24"/>
-          <w:szCs w:val="24"/>
-        </w:rPr>
-      </w:pPr>
-      <w:r>
-        <w:rPr>
-          <w:rFonts w:ascii="Times New Roman" w:hAnsi="Times New Roman" w:cs="Times New Roman"/>
-          <w:sz w:val="24"/>
-          <w:szCs w:val="24"/>
-        </w:rPr>
-        <w:t>Janis L. Boettinger</w:t>
-      </w:r>
-    </w:p>
-    <w:p>
-      <w:pPr>
-        <w:spacing w:after="0" w:line="240" w:lineRule="auto"/>
-        <w:rPr>
-          <w:rFonts w:ascii="Times New Roman" w:hAnsi="Times New Roman" w:cs="Times New Roman"/>
-          <w:sz w:val="24"/>
-          <w:szCs w:val="24"/>
-        </w:rPr>
-      </w:pPr>
-      <w:r>
-        <w:rPr>
-          <w:rFonts w:ascii="Times New Roman" w:hAnsi="Times New Roman" w:cs="Times New Roman"/>
-          <w:sz w:val="24"/>
-          <w:szCs w:val="24"/>
-        </w:rPr>
-        <w:t>Thomas A. Monaco</w:t>
+        <w:t>Thank you to the Utah Agricultural Experiment Station for funding this project.</w:t>
+      </w:r>
+      <w:r>
+        <w:rPr>
+          <w:rFonts w:ascii="Times New Roman" w:hAnsi="Times New Roman" w:cs="Times New Roman"/>
+          <w:sz w:val="24"/>
+          <w:szCs w:val="24"/>
+        </w:rPr>
+        <w:t xml:space="preserve"> </w:t>
+      </w:r>
+    </w:p>
+    <w:p>
+      <w:pPr>
+        <w:spacing w:line="480" w:lineRule="auto"/>
+        <w:ind w:firstLine="720"/>
+        <w:rPr>
+          <w:rFonts w:ascii="Times New Roman" w:hAnsi="Times New Roman" w:cs="Times New Roman"/>
+          <w:sz w:val="24"/>
+          <w:szCs w:val="24"/>
+        </w:rPr>
+      </w:pPr>
+      <w:r>
+        <w:rPr>
+          <w:rFonts w:ascii="Times New Roman" w:hAnsi="Times New Roman" w:cs="Times New Roman"/>
+          <w:sz w:val="24"/>
+          <w:szCs w:val="24"/>
+        </w:rPr>
+        <w:t>I would like to Dr. Eugene W. Schupp</w:t>
+      </w:r>
+      <w:r>
+        <w:rPr>
+          <w:rFonts w:ascii="Times New Roman" w:hAnsi="Times New Roman" w:cs="Times New Roman"/>
+          <w:sz w:val="24"/>
+          <w:szCs w:val="24"/>
+        </w:rPr>
+        <w:t>, my major advisor, who granted me this singular experience and opportunity to expand my knowledge and education. Thank you for your support and insightful advice</w:t>
+      </w:r>
+      <w:r>
+        <w:rPr>
+          <w:rFonts w:ascii="Times New Roman" w:hAnsi="Times New Roman" w:cs="Times New Roman"/>
+          <w:sz w:val="24"/>
+          <w:szCs w:val="24"/>
+        </w:rPr>
+        <w:t xml:space="preserve"> as well as for pushing me to improve my skills in statistics</w:t>
+      </w:r>
+      <w:r>
+        <w:rPr>
+          <w:rFonts w:ascii="Times New Roman" w:hAnsi="Times New Roman" w:cs="Times New Roman"/>
+          <w:sz w:val="24"/>
+          <w:szCs w:val="24"/>
+        </w:rPr>
+        <w:t>. I will never forget all that you have done for me, or that “the only thing constant is change!”</w:t>
+      </w:r>
+      <w:r>
+        <w:rPr>
+          <w:rFonts w:ascii="Times New Roman" w:hAnsi="Times New Roman" w:cs="Times New Roman"/>
+          <w:sz w:val="24"/>
+          <w:szCs w:val="24"/>
+        </w:rPr>
+        <w:t xml:space="preserve"> I would also like to thank my </w:t>
+      </w:r>
+      <w:r>
+        <w:rPr>
+          <w:rFonts w:ascii="Times New Roman" w:hAnsi="Times New Roman" w:cs="Times New Roman"/>
+          <w:sz w:val="24"/>
+          <w:szCs w:val="24"/>
+        </w:rPr>
+        <w:t>graduate supervisory committee</w:t>
+      </w:r>
+      <w:r>
+        <w:rPr>
+          <w:rFonts w:ascii="Times New Roman" w:hAnsi="Times New Roman" w:cs="Times New Roman"/>
+          <w:sz w:val="24"/>
+          <w:szCs w:val="24"/>
+        </w:rPr>
+        <w:t xml:space="preserve"> Janis L. Boettinger and Thomas A. Monaco. Janis provided many of the soil resources necessary for this study. She also gave hours of her time helping me with site selection and understanding the soil variable data. Tom </w:t>
+      </w:r>
+      <w:r>
+        <w:rPr>
+          <w:rFonts w:ascii="Times New Roman" w:hAnsi="Times New Roman" w:cs="Times New Roman"/>
+          <w:sz w:val="24"/>
+          <w:szCs w:val="24"/>
+        </w:rPr>
+        <w:t xml:space="preserve">gave insight into the sagebrush health portion of this study, and provided the </w:t>
+      </w:r>
+      <w:r>
+        <w:rPr>
+          <w:rFonts w:ascii="Times New Roman" w:hAnsi="Times New Roman" w:cs="Times New Roman"/>
+          <w:sz w:val="24"/>
+          <w:szCs w:val="24"/>
+        </w:rPr>
+        <w:t xml:space="preserve">LECOS machine which </w:t>
+      </w:r>
+      <w:r>
+        <w:rPr>
+          <w:rFonts w:ascii="Times New Roman" w:hAnsi="Times New Roman" w:cs="Times New Roman"/>
+          <w:sz w:val="24"/>
+          <w:szCs w:val="24"/>
+        </w:rPr>
+        <w:t>produced</w:t>
+      </w:r>
+      <w:r>
+        <w:rPr>
+          <w:rFonts w:ascii="Times New Roman" w:hAnsi="Times New Roman" w:cs="Times New Roman"/>
+          <w:sz w:val="24"/>
+          <w:szCs w:val="24"/>
+        </w:rPr>
+        <w:t xml:space="preserve"> nitrogen an</w:t>
+      </w:r>
+      <w:r>
+        <w:rPr>
+          <w:rFonts w:ascii="Times New Roman" w:hAnsi="Times New Roman" w:cs="Times New Roman"/>
+        </w:rPr>
+        <w:t>d protein percentages.</w:t>
       </w:r>
     </w:p>
     <w:p>
       <w:pPr>
         <w:spacing w:after="0" w:line="480" w:lineRule="auto"/>
-        <w:rPr>
-          <w:rFonts w:ascii="Times New Roman" w:hAnsi="Times New Roman" w:cs="Times New Roman"/>
-          <w:b/>
-          <w:sz w:val="24"/>
-          <w:szCs w:val="24"/>
-        </w:rPr>
-      </w:pPr>
-    </w:p>
-    <w:p>
-      <w:pPr>
-        <w:spacing w:after="0" w:line="480" w:lineRule="auto"/>
+        <w:ind w:firstLine="720"/>
         <w:rPr>
           <w:rFonts w:ascii="Times New Roman" w:hAnsi="Times New Roman" w:cs="Times New Roman"/>
           <w:sz w:val="24"/>
@@ -1289,52 +1569,88 @@
         </w:rPr>
         <w:t>Susan Durham</w:t>
       </w:r>
-    </w:p>
-    <w:p>
-      <w:pPr>
-        <w:spacing w:line="480" w:lineRule="auto"/>
-        <w:rPr>
-          <w:rFonts w:ascii="Times New Roman" w:hAnsi="Times New Roman" w:cs="Times New Roman"/>
-          <w:sz w:val="24"/>
-          <w:szCs w:val="24"/>
-        </w:rPr>
-      </w:pPr>
-      <w:r>
-        <w:rPr>
-          <w:rFonts w:ascii="Times New Roman" w:hAnsi="Times New Roman" w:cs="Times New Roman"/>
-          <w:sz w:val="24"/>
-          <w:szCs w:val="24"/>
-        </w:rPr>
-        <w:t>Barry Baker and CRC</w:t>
-      </w:r>
-    </w:p>
-    <w:p>
-      <w:pPr>
-        <w:spacing w:line="480" w:lineRule="auto"/>
-        <w:rPr>
-          <w:rFonts w:ascii="Times New Roman" w:hAnsi="Times New Roman" w:cs="Times New Roman"/>
-          <w:sz w:val="24"/>
-          <w:szCs w:val="24"/>
-        </w:rPr>
-      </w:pPr>
-      <w:r>
-        <w:rPr>
-          <w:rFonts w:ascii="Times New Roman" w:hAnsi="Times New Roman" w:cs="Times New Roman"/>
-          <w:sz w:val="24"/>
-          <w:szCs w:val="24"/>
-        </w:rPr>
-        <w:t>USU Ecology Center</w:t>
-      </w:r>
-    </w:p>
-    <w:p>
-      <w:pPr>
-        <w:spacing w:line="480" w:lineRule="auto"/>
-        <w:rPr>
-          <w:rFonts w:ascii="Times New Roman" w:hAnsi="Times New Roman" w:cs="Times New Roman"/>
-          <w:sz w:val="24"/>
-          <w:szCs w:val="24"/>
-        </w:rPr>
-      </w:pPr>
+      <w:r>
+        <w:rPr>
+          <w:rFonts w:ascii="Times New Roman" w:hAnsi="Times New Roman" w:cs="Times New Roman"/>
+          <w:sz w:val="24"/>
+          <w:szCs w:val="24"/>
+        </w:rPr>
+        <w:t xml:space="preserve"> is the amazing statistician who explained, reviewed, brainstormed, and demonstrated for hours on end. Thank you for all the effort and care you put into both this project, and my education.</w:t>
+      </w:r>
+    </w:p>
+    <w:p>
+      <w:pPr>
+        <w:spacing w:line="480" w:lineRule="auto"/>
+        <w:ind w:firstLine="720"/>
+        <w:rPr>
+          <w:rFonts w:ascii="Times New Roman" w:hAnsi="Times New Roman" w:cs="Times New Roman"/>
+          <w:sz w:val="24"/>
+          <w:szCs w:val="24"/>
+        </w:rPr>
+      </w:pPr>
+      <w:r>
+        <w:rPr>
+          <w:rFonts w:ascii="Times New Roman" w:hAnsi="Times New Roman" w:cs="Times New Roman"/>
+          <w:sz w:val="24"/>
+          <w:szCs w:val="24"/>
+        </w:rPr>
+        <w:t xml:space="preserve">Barry Baker and </w:t>
+      </w:r>
+      <w:r>
+        <w:rPr>
+          <w:rFonts w:ascii="Times New Roman" w:hAnsi="Times New Roman" w:cs="Times New Roman"/>
+          <w:sz w:val="24"/>
+          <w:szCs w:val="24"/>
+        </w:rPr>
+        <w:t>Canyonlands Research Center provided research and living facilities incredibly near to the study site at very little cost. Barry Baker in particular was always available to offer encouragement, excitement, and discuss local research.</w:t>
+      </w:r>
+    </w:p>
+    <w:p>
+      <w:pPr>
+        <w:spacing w:line="480" w:lineRule="auto"/>
+        <w:ind w:firstLine="720"/>
+        <w:rPr>
+          <w:rFonts w:ascii="Times New Roman" w:hAnsi="Times New Roman" w:cs="Times New Roman"/>
+          <w:sz w:val="24"/>
+          <w:szCs w:val="24"/>
+        </w:rPr>
+      </w:pPr>
+      <w:r>
+        <w:rPr>
+          <w:rFonts w:ascii="Times New Roman" w:hAnsi="Times New Roman" w:cs="Times New Roman"/>
+          <w:sz w:val="24"/>
+          <w:szCs w:val="24"/>
+        </w:rPr>
+        <w:t xml:space="preserve">USU Ecology </w:t>
+      </w:r>
+      <w:r>
+        <w:rPr>
+          <w:rFonts w:ascii="Times New Roman" w:hAnsi="Times New Roman" w:cs="Times New Roman"/>
+          <w:sz w:val="24"/>
+          <w:szCs w:val="24"/>
+        </w:rPr>
+        <w:t>Center and Quinney College of Natural Resources provided excellent courses pertinent to this study, facilities for research, and supportive staff.</w:t>
+      </w:r>
+    </w:p>
+    <w:p>
+      <w:pPr>
+        <w:spacing w:line="480" w:lineRule="auto"/>
+        <w:ind w:firstLine="720"/>
+        <w:rPr>
+          <w:rFonts w:ascii="Times New Roman" w:hAnsi="Times New Roman" w:cs="Times New Roman"/>
+          <w:sz w:val="24"/>
+          <w:szCs w:val="24"/>
+        </w:rPr>
+      </w:pPr>
+      <w:r>
+        <w:rPr>
+          <w:rFonts w:ascii="Times New Roman" w:hAnsi="Times New Roman" w:cs="Times New Roman"/>
+          <w:sz w:val="24"/>
+          <w:szCs w:val="24"/>
+        </w:rPr>
+        <w:lastRenderedPageBreak/>
+        <w:t xml:space="preserve">Field technician </w:t>
+      </w:r>
       <w:r>
         <w:rPr>
           <w:rFonts w:ascii="Times New Roman" w:hAnsi="Times New Roman" w:cs="Times New Roman"/>
@@ -1353,23 +1669,160 @@
         <w:t>Sodja</w:t>
       </w:r>
       <w:proofErr w:type="spellEnd"/>
-    </w:p>
-    <w:p>
-      <w:pPr>
-        <w:spacing w:line="480" w:lineRule="auto"/>
-        <w:rPr>
-          <w:rFonts w:ascii="Times New Roman" w:hAnsi="Times New Roman" w:cs="Times New Roman"/>
-          <w:sz w:val="24"/>
-          <w:szCs w:val="24"/>
-        </w:rPr>
-      </w:pPr>
-      <w:r>
-        <w:rPr>
-          <w:rFonts w:ascii="Times New Roman" w:hAnsi="Times New Roman" w:cs="Times New Roman"/>
-          <w:sz w:val="24"/>
-          <w:szCs w:val="24"/>
-        </w:rPr>
-        <w:t>My family, particularly parents Crystal and Allan Darger</w:t>
+      <w:r>
+        <w:rPr>
+          <w:rFonts w:ascii="Times New Roman" w:hAnsi="Times New Roman" w:cs="Times New Roman"/>
+          <w:sz w:val="24"/>
+          <w:szCs w:val="24"/>
+        </w:rPr>
+        <w:t xml:space="preserve"> was exceptionally committed and a self starter. Thank you not only for your work, but also for insightful questions and thoughts about this research that sparked so many </w:t>
+      </w:r>
+      <w:r>
+        <w:rPr>
+          <w:rFonts w:ascii="Times New Roman" w:hAnsi="Times New Roman" w:cs="Times New Roman"/>
+          <w:sz w:val="24"/>
+          <w:szCs w:val="24"/>
+        </w:rPr>
+        <w:t>more</w:t>
+      </w:r>
+      <w:r>
+        <w:rPr>
+          <w:rFonts w:ascii="Times New Roman" w:hAnsi="Times New Roman" w:cs="Times New Roman"/>
+          <w:sz w:val="24"/>
+          <w:szCs w:val="24"/>
+        </w:rPr>
+        <w:t>.</w:t>
+      </w:r>
+    </w:p>
+    <w:p>
+      <w:pPr>
+        <w:spacing w:line="480" w:lineRule="auto"/>
+        <w:ind w:firstLine="720"/>
+        <w:rPr>
+          <w:rFonts w:ascii="Times New Roman" w:hAnsi="Times New Roman" w:cs="Times New Roman"/>
+          <w:sz w:val="24"/>
+          <w:szCs w:val="24"/>
+        </w:rPr>
+      </w:pPr>
+      <w:r>
+        <w:rPr>
+          <w:rFonts w:ascii="Times New Roman" w:hAnsi="Times New Roman" w:cs="Times New Roman"/>
+          <w:sz w:val="24"/>
+          <w:szCs w:val="24"/>
+        </w:rPr>
+        <w:t xml:space="preserve">I am </w:t>
+      </w:r>
+      <w:r>
+        <w:rPr>
+          <w:rFonts w:ascii="Times New Roman" w:hAnsi="Times New Roman" w:cs="Times New Roman"/>
+          <w:sz w:val="24"/>
+          <w:szCs w:val="24"/>
+        </w:rPr>
+        <w:t xml:space="preserve">especially </w:t>
+      </w:r>
+      <w:r>
+        <w:rPr>
+          <w:rFonts w:ascii="Times New Roman" w:hAnsi="Times New Roman" w:cs="Times New Roman"/>
+          <w:sz w:val="24"/>
+          <w:szCs w:val="24"/>
+        </w:rPr>
+        <w:t xml:space="preserve">grateful for </w:t>
+      </w:r>
+      <w:r>
+        <w:rPr>
+          <w:rFonts w:ascii="Times New Roman" w:hAnsi="Times New Roman" w:cs="Times New Roman"/>
+          <w:sz w:val="24"/>
+          <w:szCs w:val="24"/>
+        </w:rPr>
+        <w:t>m</w:t>
+      </w:r>
+      <w:r>
+        <w:rPr>
+          <w:rFonts w:ascii="Times New Roman" w:hAnsi="Times New Roman" w:cs="Times New Roman"/>
+          <w:sz w:val="24"/>
+          <w:szCs w:val="24"/>
+        </w:rPr>
+        <w:t>y family</w:t>
+      </w:r>
+      <w:r>
+        <w:rPr>
+          <w:rFonts w:ascii="Times New Roman" w:hAnsi="Times New Roman" w:cs="Times New Roman"/>
+          <w:sz w:val="24"/>
+          <w:szCs w:val="24"/>
+        </w:rPr>
+        <w:t>’s unwavering support and pride</w:t>
+      </w:r>
+      <w:r>
+        <w:rPr>
+          <w:rFonts w:ascii="Times New Roman" w:hAnsi="Times New Roman" w:cs="Times New Roman"/>
+          <w:sz w:val="24"/>
+          <w:szCs w:val="24"/>
+        </w:rPr>
+        <w:t xml:space="preserve">, particularly </w:t>
+      </w:r>
+      <w:r>
+        <w:rPr>
+          <w:rFonts w:ascii="Times New Roman" w:hAnsi="Times New Roman" w:cs="Times New Roman"/>
+          <w:sz w:val="24"/>
+          <w:szCs w:val="24"/>
+        </w:rPr>
+        <w:t>that of my</w:t>
+      </w:r>
+      <w:r>
+        <w:rPr>
+          <w:rFonts w:ascii="Times New Roman" w:hAnsi="Times New Roman" w:cs="Times New Roman"/>
+          <w:sz w:val="24"/>
+          <w:szCs w:val="24"/>
+        </w:rPr>
+        <w:t xml:space="preserve"> </w:t>
+      </w:r>
+      <w:r>
+        <w:rPr>
+          <w:rFonts w:ascii="Times New Roman" w:hAnsi="Times New Roman" w:cs="Times New Roman"/>
+          <w:sz w:val="24"/>
+          <w:szCs w:val="24"/>
+        </w:rPr>
+        <w:t>parents</w:t>
+      </w:r>
+      <w:r>
+        <w:rPr>
+          <w:rFonts w:ascii="Times New Roman" w:hAnsi="Times New Roman" w:cs="Times New Roman"/>
+          <w:sz w:val="24"/>
+          <w:szCs w:val="24"/>
+        </w:rPr>
+        <w:t xml:space="preserve"> </w:t>
+      </w:r>
+      <w:r>
+        <w:rPr>
+          <w:rFonts w:ascii="Times New Roman" w:hAnsi="Times New Roman" w:cs="Times New Roman"/>
+          <w:sz w:val="24"/>
+          <w:szCs w:val="24"/>
+        </w:rPr>
+        <w:t>Crystal</w:t>
+      </w:r>
+      <w:r>
+        <w:rPr>
+          <w:rFonts w:ascii="Times New Roman" w:hAnsi="Times New Roman" w:cs="Times New Roman"/>
+          <w:sz w:val="24"/>
+          <w:szCs w:val="24"/>
+        </w:rPr>
+        <w:t xml:space="preserve"> Darger</w:t>
+      </w:r>
+      <w:r>
+        <w:rPr>
+          <w:rFonts w:ascii="Times New Roman" w:hAnsi="Times New Roman" w:cs="Times New Roman"/>
+          <w:sz w:val="24"/>
+          <w:szCs w:val="24"/>
+        </w:rPr>
+        <w:t xml:space="preserve"> </w:t>
+      </w:r>
+      <w:r>
+        <w:rPr>
+          <w:rFonts w:ascii="Times New Roman" w:hAnsi="Times New Roman" w:cs="Times New Roman"/>
+          <w:sz w:val="24"/>
+          <w:szCs w:val="24"/>
+        </w:rPr>
+        <w:t>and Allan Darger. Mom, you were the driving force behind all that I’ve done. Dad, your complete faith in my abilities kept me sane.</w:t>
       </w:r>
     </w:p>
     <w:p>
@@ -1459,6 +1912,39 @@
     <w:p>
       <w:pPr>
         <w:spacing w:line="480" w:lineRule="auto"/>
+        <w:jc w:val="right"/>
+        <w:rPr>
+          <w:rFonts w:ascii="Times New Roman" w:hAnsi="Times New Roman" w:cs="Times New Roman"/>
+          <w:sz w:val="24"/>
+          <w:szCs w:val="24"/>
+        </w:rPr>
+      </w:pPr>
+    </w:p>
+    <w:p>
+      <w:pPr>
+        <w:spacing w:line="480" w:lineRule="auto"/>
+        <w:jc w:val="right"/>
+        <w:rPr>
+          <w:rFonts w:ascii="Times New Roman" w:hAnsi="Times New Roman" w:cs="Times New Roman"/>
+          <w:sz w:val="24"/>
+          <w:szCs w:val="24"/>
+        </w:rPr>
+      </w:pPr>
+    </w:p>
+    <w:p>
+      <w:pPr>
+        <w:spacing w:line="480" w:lineRule="auto"/>
+        <w:jc w:val="right"/>
+        <w:rPr>
+          <w:rFonts w:ascii="Times New Roman" w:hAnsi="Times New Roman" w:cs="Times New Roman"/>
+          <w:sz w:val="24"/>
+          <w:szCs w:val="24"/>
+        </w:rPr>
+      </w:pPr>
+    </w:p>
+    <w:p>
+      <w:pPr>
+        <w:spacing w:line="480" w:lineRule="auto"/>
         <w:rPr>
           <w:rFonts w:ascii="Times New Roman" w:hAnsi="Times New Roman" w:cs="Times New Roman"/>
           <w:sz w:val="24"/>
@@ -1482,6 +1968,7 @@
           <w:sz w:val="24"/>
           <w:szCs w:val="24"/>
         </w:rPr>
+        <w:lastRenderedPageBreak/>
         <w:t>CONTENTS</w:t>
       </w:r>
     </w:p>
@@ -1684,7 +2171,7 @@
           <w:sz w:val="24"/>
           <w:szCs w:val="24"/>
         </w:rPr>
-        <w:t>JEJROIEJOIJGOIAEJ</w:t>
+        <w:t xml:space="preserve">SOIL CHARACTERISTICS RELATING TO CHANGES IN VEGETATION TYPE </w:t>
       </w:r>
     </w:p>
     <w:p>
@@ -1707,7 +2194,7 @@
           <w:sz w:val="24"/>
           <w:szCs w:val="24"/>
         </w:rPr>
-        <w:t>NKLEKLRJLKDJLKF</w:t>
+        <w:t>SOIL CHARACTERISTICS RELATING TO CHANGES IN SAGEBRUSH HEALTH</w:t>
       </w:r>
     </w:p>
     <w:p>
@@ -1776,6 +2263,7 @@
           <w:sz w:val="24"/>
           <w:szCs w:val="24"/>
         </w:rPr>
+        <w:lastRenderedPageBreak/>
         <w:t>CHAPTER 1</w:t>
       </w:r>
     </w:p>
@@ -1992,7 +2480,17 @@
           <w:szCs w:val="24"/>
           <w:highlight w:val="yellow"/>
         </w:rPr>
-        <w:t>Chief among them is the tendency for cheatgrass to burn every three to five years. This makes it nearly impossible for sagebrush to successfully establish and mature because they need between twenty five and fifty years to reach maturity. Another problem with cheatgrass is its tendency to take over an area, particularly following a fire</w:t>
+        <w:t xml:space="preserve">Chief among them is the tendency for cheatgrass to burn every three to five years. This makes it nearly impossible for sagebrush to successfully establish and mature </w:t>
+      </w:r>
+      <w:r>
+        <w:rPr>
+          <w:rFonts w:ascii="Times New Roman" w:hAnsi="Times New Roman" w:cs="Times New Roman"/>
+          <w:sz w:val="24"/>
+          <w:szCs w:val="24"/>
+          <w:highlight w:val="yellow"/>
+        </w:rPr>
+        <w:lastRenderedPageBreak/>
+        <w:t>because they need between twenty five and fifty years to reach maturity. Another problem with cheatgrass is its tendency to take over an area, particularly following a fire</w:t>
       </w:r>
       <w:r>
         <w:rPr>
@@ -2145,6 +2643,14 @@
         </w:rPr>
         <w:t>Beef Basin is considered crucial habitat for both mule deer and elk during the winter and spring (EA2.pdf).</w:t>
       </w:r>
+      <w:r>
+        <w:rPr>
+          <w:rFonts w:ascii="Times New Roman" w:hAnsi="Times New Roman" w:cs="Times New Roman"/>
+          <w:sz w:val="24"/>
+          <w:szCs w:val="24"/>
+        </w:rPr>
+        <w:t xml:space="preserve"> </w:t>
+      </w:r>
     </w:p>
     <w:p>
       <w:pPr>
@@ -2202,6 +2708,7 @@
           <w:sz w:val="24"/>
           <w:szCs w:val="24"/>
         </w:rPr>
+        <w:lastRenderedPageBreak/>
         <w:t>Literature Cited</w:t>
       </w:r>
     </w:p>
@@ -2755,7 +3262,22 @@
           <w:szCs w:val="24"/>
         </w:rPr>
         <w:tab/>
-        <w:t>The study area is located in Beef Basin, which is in San Juan County, Utah</w:t>
+      </w:r>
+      <w:r>
+        <w:rPr>
+          <w:rFonts w:ascii="Times New Roman" w:hAnsi="Times New Roman" w:cs="Times New Roman"/>
+          <w:sz w:val="24"/>
+          <w:szCs w:val="24"/>
+        </w:rPr>
+        <w:t>This study was conducted</w:t>
+      </w:r>
+      <w:r>
+        <w:rPr>
+          <w:rFonts w:ascii="Times New Roman" w:hAnsi="Times New Roman" w:cs="Times New Roman"/>
+          <w:sz w:val="24"/>
+          <w:szCs w:val="24"/>
+        </w:rPr>
+        <w:t xml:space="preserve"> in Beef Basin, which is in San Juan County, Utah</w:t>
       </w:r>
       <w:r>
         <w:rPr>
@@ -2803,7 +3325,16 @@
           <w:sz w:val="24"/>
           <w:szCs w:val="24"/>
         </w:rPr>
-        <w:t>Beef Basin is an area characterized by flat plains of deep sandy soil covered in grass, and interspersed and surrounded by shallow rocky outcrops</w:t>
+        <w:t xml:space="preserve">Beef Basin is an area characterized by flat plains of deep sandy soil covered in grass, and </w:t>
+      </w:r>
+      <w:r>
+        <w:rPr>
+          <w:rFonts w:ascii="Times New Roman" w:hAnsi="Times New Roman" w:cs="Times New Roman"/>
+          <w:sz w:val="24"/>
+          <w:szCs w:val="24"/>
+        </w:rPr>
+        <w:lastRenderedPageBreak/>
+        <w:t>interspersed and surrounded by shallow rocky outcrops</w:t>
       </w:r>
       <w:r>
         <w:rPr>
@@ -3423,7 +3954,16 @@
           <w:sz w:val="24"/>
           <w:szCs w:val="24"/>
         </w:rPr>
-        <w:t xml:space="preserve"> and 4 vegetation classes which were assigned </w:t>
+        <w:t xml:space="preserve"> and 4 vegetation classes which were </w:t>
+      </w:r>
+      <w:r>
+        <w:rPr>
+          <w:rFonts w:ascii="Times New Roman" w:hAnsi="Times New Roman" w:cs="Times New Roman"/>
+          <w:sz w:val="24"/>
+          <w:szCs w:val="24"/>
+        </w:rPr>
+        <w:lastRenderedPageBreak/>
+        <w:t xml:space="preserve">assigned </w:t>
       </w:r>
       <w:r>
         <w:rPr>
@@ -3511,7 +4051,23 @@
           <w:sz w:val="24"/>
           <w:szCs w:val="24"/>
         </w:rPr>
-        <w:t xml:space="preserve">, the edge of the study basins, and other points. </w:t>
+        <w:t xml:space="preserve">, the edge of the study basins, and other </w:t>
+      </w:r>
+      <w:r>
+        <w:rPr>
+          <w:rFonts w:ascii="Times New Roman" w:hAnsi="Times New Roman" w:cs="Times New Roman"/>
+          <w:sz w:val="24"/>
+          <w:szCs w:val="24"/>
+        </w:rPr>
+        <w:t xml:space="preserve">sample </w:t>
+      </w:r>
+      <w:r>
+        <w:rPr>
+          <w:rFonts w:ascii="Times New Roman" w:hAnsi="Times New Roman" w:cs="Times New Roman"/>
+          <w:sz w:val="24"/>
+          <w:szCs w:val="24"/>
+        </w:rPr>
+        <w:t xml:space="preserve">points. </w:t>
       </w:r>
       <w:r>
         <w:rPr>
@@ -3556,7 +4112,324 @@
           <w:sz w:val="24"/>
           <w:szCs w:val="24"/>
         </w:rPr>
-        <w:t xml:space="preserve">These selected plots </w:t>
+        <w:t>These selected plots were then subject to elimination or minor adjustment based on certain on the ground criterion. Sites had to be within one vegetation type, safely accessible (</w:t>
+      </w:r>
+      <w:proofErr w:type="spellStart"/>
+      <w:r>
+        <w:rPr>
+          <w:rFonts w:ascii="Times New Roman" w:hAnsi="Times New Roman" w:cs="Times New Roman"/>
+          <w:sz w:val="24"/>
+          <w:szCs w:val="24"/>
+        </w:rPr>
+        <w:t>ie</w:t>
+      </w:r>
+      <w:proofErr w:type="spellEnd"/>
+      <w:r>
+        <w:rPr>
+          <w:rFonts w:ascii="Times New Roman" w:hAnsi="Times New Roman" w:cs="Times New Roman"/>
+          <w:sz w:val="24"/>
+          <w:szCs w:val="24"/>
+        </w:rPr>
+        <w:t xml:space="preserve">. not on a cliff face), and buffer requirements set above using </w:t>
+      </w:r>
+      <w:proofErr w:type="spellStart"/>
+      <w:r>
+        <w:rPr>
+          <w:rFonts w:ascii="Times New Roman" w:hAnsi="Times New Roman" w:cs="Times New Roman"/>
+          <w:sz w:val="24"/>
+          <w:szCs w:val="24"/>
+        </w:rPr>
+        <w:t>ArcGIS</w:t>
+      </w:r>
+      <w:proofErr w:type="spellEnd"/>
+      <w:r>
+        <w:rPr>
+          <w:rFonts w:ascii="Times New Roman" w:hAnsi="Times New Roman" w:cs="Times New Roman"/>
+          <w:sz w:val="24"/>
+          <w:szCs w:val="24"/>
+        </w:rPr>
+        <w:t xml:space="preserve"> were confirmed on the ground. </w:t>
+      </w:r>
+      <w:r>
+        <w:rPr>
+          <w:rFonts w:ascii="Times New Roman" w:hAnsi="Times New Roman" w:cs="Times New Roman"/>
+          <w:sz w:val="24"/>
+          <w:szCs w:val="24"/>
+        </w:rPr>
+        <w:t>A total of 99 plots were sampled</w:t>
+      </w:r>
+      <w:r>
+        <w:rPr>
+          <w:rFonts w:ascii="Times New Roman" w:hAnsi="Times New Roman" w:cs="Times New Roman"/>
+          <w:sz w:val="24"/>
+          <w:szCs w:val="24"/>
+        </w:rPr>
+        <w:t xml:space="preserve"> within North Plain and South Plain</w:t>
+      </w:r>
+      <w:r>
+        <w:rPr>
+          <w:rFonts w:ascii="Times New Roman" w:hAnsi="Times New Roman" w:cs="Times New Roman"/>
+          <w:sz w:val="24"/>
+          <w:szCs w:val="24"/>
+        </w:rPr>
+        <w:t xml:space="preserve">, with an additional 37 USGS plots </w:t>
+      </w:r>
+      <w:r>
+        <w:rPr>
+          <w:rFonts w:ascii="Times New Roman" w:hAnsi="Times New Roman" w:cs="Times New Roman"/>
+          <w:sz w:val="24"/>
+          <w:szCs w:val="24"/>
+        </w:rPr>
+        <w:t>added to the dataset for a total of 136 sampled sites. 6 of the USGS plots were located within North Plain or South Plain.</w:t>
+      </w:r>
+      <w:r>
+        <w:rPr>
+          <w:rFonts w:ascii="Times New Roman" w:hAnsi="Times New Roman" w:cs="Times New Roman"/>
+          <w:sz w:val="24"/>
+          <w:szCs w:val="24"/>
+        </w:rPr>
+        <w:t xml:space="preserve"> </w:t>
+      </w:r>
+      <w:r>
+        <w:rPr>
+          <w:rFonts w:ascii="Times New Roman" w:hAnsi="Times New Roman" w:cs="Times New Roman"/>
+          <w:sz w:val="24"/>
+          <w:szCs w:val="24"/>
+        </w:rPr>
+        <w:t xml:space="preserve">Sites were sampled from May to August in 2013. Additional sagebrush leaf samples were collected in </w:t>
+      </w:r>
+      <w:r>
+        <w:rPr>
+          <w:rFonts w:ascii="Times New Roman" w:hAnsi="Times New Roman" w:cs="Times New Roman"/>
+          <w:sz w:val="24"/>
+          <w:szCs w:val="24"/>
+        </w:rPr>
+        <w:t>early June 2014.</w:t>
+      </w:r>
+      <w:r>
+        <w:rPr>
+          <w:rFonts w:ascii="Times New Roman" w:hAnsi="Times New Roman" w:cs="Times New Roman"/>
+          <w:sz w:val="24"/>
+          <w:szCs w:val="24"/>
+        </w:rPr>
+        <w:t xml:space="preserve"> </w:t>
+      </w:r>
+    </w:p>
+    <w:p>
+      <w:pPr>
+        <w:spacing w:line="480" w:lineRule="auto"/>
+        <w:ind w:firstLine="720"/>
+        <w:rPr>
+          <w:rFonts w:ascii="Times New Roman" w:hAnsi="Times New Roman" w:cs="Times New Roman"/>
+        </w:rPr>
+      </w:pPr>
+      <w:r>
+        <w:rPr>
+          <w:rFonts w:ascii="Times New Roman" w:hAnsi="Times New Roman" w:cs="Times New Roman"/>
+          <w:sz w:val="24"/>
+          <w:szCs w:val="24"/>
+        </w:rPr>
+        <w:t>In 2013 l</w:t>
+      </w:r>
+      <w:r>
+        <w:rPr>
+          <w:rFonts w:ascii="Times New Roman" w:hAnsi="Times New Roman" w:cs="Times New Roman"/>
+          <w:sz w:val="24"/>
+          <w:szCs w:val="24"/>
+        </w:rPr>
+        <w:t>ine-point-intercept</w:t>
+      </w:r>
+      <w:r>
+        <w:rPr>
+          <w:rFonts w:ascii="Times New Roman" w:hAnsi="Times New Roman" w:cs="Times New Roman"/>
+          <w:sz w:val="24"/>
+          <w:szCs w:val="24"/>
+        </w:rPr>
+        <w:t xml:space="preserve"> (LPI)</w:t>
+      </w:r>
+      <w:r>
+        <w:rPr>
+          <w:rFonts w:ascii="Times New Roman" w:hAnsi="Times New Roman" w:cs="Times New Roman"/>
+          <w:sz w:val="24"/>
+          <w:szCs w:val="24"/>
+        </w:rPr>
+        <w:t>, shrub density, and soils data were collected from each site.</w:t>
+      </w:r>
+      <w:r>
+        <w:rPr>
+          <w:rFonts w:ascii="Times New Roman" w:hAnsi="Times New Roman" w:cs="Times New Roman"/>
+          <w:sz w:val="24"/>
+          <w:szCs w:val="24"/>
+        </w:rPr>
+        <w:t xml:space="preserve"> Sagebrush leaf samples were collected from each site </w:t>
+      </w:r>
+      <w:r>
+        <w:rPr>
+          <w:rFonts w:ascii="Times New Roman" w:hAnsi="Times New Roman" w:cs="Times New Roman"/>
+          <w:sz w:val="24"/>
+          <w:szCs w:val="24"/>
+        </w:rPr>
+        <w:t>that</w:t>
+      </w:r>
+      <w:r>
+        <w:rPr>
+          <w:rFonts w:ascii="Times New Roman" w:hAnsi="Times New Roman" w:cs="Times New Roman"/>
+          <w:sz w:val="24"/>
+          <w:szCs w:val="24"/>
+        </w:rPr>
+        <w:t xml:space="preserve"> had sufficient s</w:t>
+      </w:r>
+      <w:r>
+        <w:rPr>
+          <w:rFonts w:ascii="Times New Roman" w:hAnsi="Times New Roman" w:cs="Times New Roman"/>
+          <w:sz w:val="24"/>
+          <w:szCs w:val="24"/>
+        </w:rPr>
+        <w:t>agebrush from which to collect a viable sample.</w:t>
+      </w:r>
+      <w:r>
+        <w:rPr>
+          <w:rFonts w:ascii="Times New Roman" w:hAnsi="Times New Roman" w:cs="Times New Roman"/>
+          <w:sz w:val="24"/>
+          <w:szCs w:val="24"/>
+        </w:rPr>
+        <w:t xml:space="preserve"> </w:t>
+      </w:r>
+      <w:r>
+        <w:rPr>
+          <w:rFonts w:ascii="Times New Roman" w:hAnsi="Times New Roman" w:cs="Times New Roman"/>
+          <w:sz w:val="24"/>
+          <w:szCs w:val="24"/>
+        </w:rPr>
+        <w:t xml:space="preserve">Five 30-m transects </w:t>
+      </w:r>
+      <w:r>
+        <w:rPr>
+          <w:rFonts w:ascii="Times New Roman" w:hAnsi="Times New Roman" w:cs="Times New Roman"/>
+          <w:sz w:val="24"/>
+          <w:szCs w:val="24"/>
+        </w:rPr>
+        <w:t xml:space="preserve">spaced 7-m apart </w:t>
+      </w:r>
+      <w:r>
+        <w:rPr>
+          <w:rFonts w:ascii="Times New Roman" w:hAnsi="Times New Roman" w:cs="Times New Roman"/>
+          <w:sz w:val="24"/>
+          <w:szCs w:val="24"/>
+        </w:rPr>
+        <w:t xml:space="preserve">were positioned parallel to the hillslope contour, with the </w:t>
+      </w:r>
+      <w:r>
+        <w:rPr>
+          <w:rFonts w:ascii="Times New Roman" w:hAnsi="Times New Roman" w:cs="Times New Roman"/>
+          <w:sz w:val="24"/>
+          <w:szCs w:val="24"/>
+        </w:rPr>
+        <w:t>middle</w:t>
+      </w:r>
+      <w:r>
+        <w:rPr>
+          <w:rFonts w:ascii="Times New Roman" w:hAnsi="Times New Roman" w:cs="Times New Roman"/>
+          <w:sz w:val="24"/>
+          <w:szCs w:val="24"/>
+        </w:rPr>
+        <w:t xml:space="preserve"> transect centered 2-m above the soil pit.</w:t>
+      </w:r>
+      <w:r>
+        <w:rPr>
+          <w:rFonts w:ascii="Times New Roman" w:hAnsi="Times New Roman" w:cs="Times New Roman"/>
+          <w:sz w:val="24"/>
+          <w:szCs w:val="24"/>
+        </w:rPr>
+        <w:t xml:space="preserve"> In the absence of a discernible slope, transects were oriented on an </w:t>
+      </w:r>
+      <w:r>
+        <w:rPr>
+          <w:rFonts w:ascii="Times New Roman" w:hAnsi="Times New Roman" w:cs="Times New Roman"/>
+          <w:sz w:val="24"/>
+          <w:szCs w:val="24"/>
+        </w:rPr>
+        <w:t>east-west</w:t>
+      </w:r>
+      <w:r>
+        <w:rPr>
+          <w:rFonts w:ascii="Times New Roman" w:hAnsi="Times New Roman" w:cs="Times New Roman"/>
+          <w:sz w:val="24"/>
+          <w:szCs w:val="24"/>
+        </w:rPr>
+        <w:t xml:space="preserve"> axis</w:t>
+      </w:r>
+      <w:r>
+        <w:rPr>
+          <w:rFonts w:ascii="Times New Roman" w:hAnsi="Times New Roman" w:cs="Times New Roman"/>
+          <w:sz w:val="24"/>
+          <w:szCs w:val="24"/>
+        </w:rPr>
+        <w:t xml:space="preserve"> with the center transect offset to the north</w:t>
+      </w:r>
+      <w:r>
+        <w:rPr>
+          <w:rFonts w:ascii="Times New Roman" w:hAnsi="Times New Roman" w:cs="Times New Roman"/>
+          <w:sz w:val="24"/>
+          <w:szCs w:val="24"/>
+        </w:rPr>
+        <w:t xml:space="preserve">. </w:t>
+      </w:r>
+      <w:r>
+        <w:rPr>
+          <w:rFonts w:ascii="Times New Roman" w:hAnsi="Times New Roman" w:cs="Times New Roman"/>
+          <w:sz w:val="24"/>
+          <w:szCs w:val="24"/>
+        </w:rPr>
+        <w:t xml:space="preserve">Plot photos were taken at the four cardinal </w:t>
+      </w:r>
+      <w:r>
+        <w:rPr>
+          <w:rFonts w:ascii="Times New Roman" w:hAnsi="Times New Roman" w:cs="Times New Roman"/>
+          <w:sz w:val="24"/>
+          <w:szCs w:val="24"/>
+        </w:rPr>
+        <w:t>directions</w:t>
+      </w:r>
+      <w:r>
+        <w:rPr>
+          <w:rFonts w:ascii="Times New Roman" w:hAnsi="Times New Roman" w:cs="Times New Roman"/>
+          <w:sz w:val="24"/>
+          <w:szCs w:val="24"/>
+        </w:rPr>
+        <w:t xml:space="preserve"> and at the beginning and end of each transect. </w:t>
+      </w:r>
+      <w:r>
+        <w:rPr>
+          <w:rFonts w:ascii="Times New Roman" w:hAnsi="Times New Roman" w:cs="Times New Roman"/>
+          <w:sz w:val="24"/>
+          <w:szCs w:val="24"/>
+        </w:rPr>
+        <w:t xml:space="preserve">LPI was collected on all five transects beginning at 0.5-m </w:t>
+      </w:r>
+      <w:r>
+        <w:rPr>
+          <w:rFonts w:ascii="Times New Roman" w:hAnsi="Times New Roman" w:cs="Times New Roman"/>
+          <w:sz w:val="24"/>
+          <w:szCs w:val="24"/>
+        </w:rPr>
+        <w:t xml:space="preserve">and collected every half meter thereafter to the 30-m point, resulting in 60 points per line and 300 points per plot. Shrub density was collected in a 2-m belt, 1-m on either side of lines 1, 3, and 5. Each shrub was </w:t>
+      </w:r>
+      <w:r>
+        <w:rPr>
+          <w:rFonts w:ascii="Times New Roman" w:hAnsi="Times New Roman" w:cs="Times New Roman"/>
+          <w:sz w:val="24"/>
+          <w:szCs w:val="24"/>
+        </w:rPr>
+        <w:t>tallied</w:t>
+      </w:r>
+      <w:r>
+        <w:rPr>
+          <w:rFonts w:ascii="Times New Roman" w:hAnsi="Times New Roman" w:cs="Times New Roman"/>
+          <w:sz w:val="24"/>
+          <w:szCs w:val="24"/>
+        </w:rPr>
+        <w:t xml:space="preserve"> and placed in one of five height classes: &lt;15cm (Juvenile), &lt;15cm (Mature), 15-50cm, &gt;50-</w:t>
       </w:r>
       <w:r>
         <w:rPr>
@@ -3565,75 +4438,63 @@
           <w:szCs w:val="24"/>
         </w:rPr>
         <w:lastRenderedPageBreak/>
-        <w:t>were then subject to elimination or minor adjustment based on certain on the ground criterion. Sites had to be within one vegetation type, safely accessible (</w:t>
-      </w:r>
-      <w:proofErr w:type="spellStart"/>
-      <w:r>
-        <w:rPr>
-          <w:rFonts w:ascii="Times New Roman" w:hAnsi="Times New Roman" w:cs="Times New Roman"/>
-          <w:sz w:val="24"/>
-          <w:szCs w:val="24"/>
-        </w:rPr>
-        <w:t>ie</w:t>
-      </w:r>
-      <w:proofErr w:type="spellEnd"/>
-      <w:r>
-        <w:rPr>
-          <w:rFonts w:ascii="Times New Roman" w:hAnsi="Times New Roman" w:cs="Times New Roman"/>
-          <w:sz w:val="24"/>
-          <w:szCs w:val="24"/>
-        </w:rPr>
-        <w:t xml:space="preserve">. not on a cliff face), and buffer requirements set above using </w:t>
-      </w:r>
-      <w:proofErr w:type="spellStart"/>
-      <w:r>
-        <w:rPr>
-          <w:rFonts w:ascii="Times New Roman" w:hAnsi="Times New Roman" w:cs="Times New Roman"/>
-          <w:sz w:val="24"/>
-          <w:szCs w:val="24"/>
-        </w:rPr>
-        <w:t>ArcGIS</w:t>
-      </w:r>
-      <w:proofErr w:type="spellEnd"/>
-      <w:r>
-        <w:rPr>
-          <w:rFonts w:ascii="Times New Roman" w:hAnsi="Times New Roman" w:cs="Times New Roman"/>
-          <w:sz w:val="24"/>
-          <w:szCs w:val="24"/>
-        </w:rPr>
-        <w:t xml:space="preserve"> were confirmed on the ground. </w:t>
-      </w:r>
-      <w:r>
-        <w:rPr>
-          <w:rFonts w:ascii="Times New Roman" w:hAnsi="Times New Roman" w:cs="Times New Roman"/>
-          <w:sz w:val="24"/>
-          <w:szCs w:val="24"/>
-        </w:rPr>
-        <w:t>A total of 99 plots were sampled</w:t>
-      </w:r>
-      <w:r>
-        <w:rPr>
-          <w:rFonts w:ascii="Times New Roman" w:hAnsi="Times New Roman" w:cs="Times New Roman"/>
-          <w:sz w:val="24"/>
-          <w:szCs w:val="24"/>
-        </w:rPr>
-        <w:t xml:space="preserve"> within North Plain and South Plain</w:t>
-      </w:r>
-      <w:r>
-        <w:rPr>
-          <w:rFonts w:ascii="Times New Roman" w:hAnsi="Times New Roman" w:cs="Times New Roman"/>
-          <w:sz w:val="24"/>
-          <w:szCs w:val="24"/>
-        </w:rPr>
-        <w:t xml:space="preserve">, with an additional 37 USGS plots </w:t>
-      </w:r>
-      <w:r>
-        <w:rPr>
-          <w:rFonts w:ascii="Times New Roman" w:hAnsi="Times New Roman" w:cs="Times New Roman"/>
-          <w:sz w:val="24"/>
-          <w:szCs w:val="24"/>
-        </w:rPr>
-        <w:t>added to the dataset for a total of 136 sampled sites. 6 of the USGS plots were located within North Plain or South Plain.</w:t>
+        <w:t>100cm, and &gt;100cm.</w:t>
+      </w:r>
+      <w:r>
+        <w:rPr>
+          <w:rFonts w:ascii="Times New Roman" w:hAnsi="Times New Roman" w:cs="Times New Roman"/>
+          <w:sz w:val="24"/>
+          <w:szCs w:val="24"/>
+        </w:rPr>
+        <w:t xml:space="preserve"> A soil pit </w:t>
+      </w:r>
+      <w:r>
+        <w:rPr>
+          <w:rFonts w:ascii="Times New Roman" w:hAnsi="Times New Roman" w:cs="Times New Roman"/>
+          <w:sz w:val="24"/>
+          <w:szCs w:val="24"/>
+        </w:rPr>
+        <w:t>was located at the center of each plot</w:t>
+      </w:r>
+      <w:r>
+        <w:rPr>
+          <w:rFonts w:ascii="Times New Roman" w:hAnsi="Times New Roman" w:cs="Times New Roman"/>
+          <w:sz w:val="24"/>
+          <w:szCs w:val="24"/>
+        </w:rPr>
+        <w:t xml:space="preserve">, and </w:t>
+      </w:r>
+      <w:r>
+        <w:rPr>
+          <w:rFonts w:ascii="Times New Roman" w:hAnsi="Times New Roman" w:cs="Times New Roman"/>
+          <w:sz w:val="24"/>
+          <w:szCs w:val="24"/>
+        </w:rPr>
+        <w:t xml:space="preserve">augered </w:t>
+      </w:r>
+      <w:r>
+        <w:rPr>
+          <w:rFonts w:ascii="Times New Roman" w:hAnsi="Times New Roman" w:cs="Times New Roman"/>
+          <w:sz w:val="24"/>
+          <w:szCs w:val="24"/>
+        </w:rPr>
+        <w:t>to the depth of</w:t>
+      </w:r>
+      <w:r>
+        <w:rPr>
+          <w:rFonts w:ascii="Times New Roman" w:hAnsi="Times New Roman" w:cs="Times New Roman"/>
+          <w:sz w:val="24"/>
+          <w:szCs w:val="24"/>
+        </w:rPr>
+        <w:t xml:space="preserve"> bedrock or up to 2-m in depth</w:t>
+      </w:r>
+      <w:r>
+        <w:rPr>
+          <w:rFonts w:ascii="Times New Roman" w:hAnsi="Times New Roman" w:cs="Times New Roman"/>
+          <w:sz w:val="24"/>
+          <w:szCs w:val="24"/>
+        </w:rPr>
+        <w:t>.</w:t>
       </w:r>
       <w:r>
         <w:rPr>
@@ -3649,15 +4510,80 @@
           <w:sz w:val="24"/>
           <w:szCs w:val="24"/>
         </w:rPr>
-        <w:t xml:space="preserve">Sites were sampled from May to August in 2013. Additional sagebrush leaf samples were collected in </w:t>
-      </w:r>
-      <w:r>
-        <w:rPr>
-          <w:rFonts w:ascii="Times New Roman" w:hAnsi="Times New Roman" w:cs="Times New Roman"/>
-          <w:sz w:val="24"/>
-          <w:szCs w:val="24"/>
-        </w:rPr>
-        <w:t>early June 2014.</w:t>
+        <w:t xml:space="preserve">Where the soil was too rocky to use an auger, a sharpshooter was used to dig a soil pit. </w:t>
+      </w:r>
+      <w:r>
+        <w:rPr>
+          <w:rFonts w:ascii="Times New Roman" w:hAnsi="Times New Roman" w:cs="Times New Roman"/>
+          <w:sz w:val="24"/>
+          <w:szCs w:val="24"/>
+        </w:rPr>
+        <w:t xml:space="preserve">Sagebrush leaf samples collected were the interior winter persistent leaves, and not the exterior early ephemeral leaves. </w:t>
+      </w:r>
+      <w:r>
+        <w:rPr>
+          <w:rFonts w:ascii="Times New Roman" w:hAnsi="Times New Roman" w:cs="Times New Roman"/>
+          <w:sz w:val="24"/>
+          <w:szCs w:val="24"/>
+        </w:rPr>
+        <w:t xml:space="preserve">They were collected twice, once in 2013, and once in 2014. </w:t>
+      </w:r>
+      <w:r>
+        <w:rPr>
+          <w:rFonts w:ascii="Times New Roman" w:hAnsi="Times New Roman" w:cs="Times New Roman"/>
+          <w:sz w:val="24"/>
+          <w:szCs w:val="24"/>
+        </w:rPr>
+        <w:t>In</w:t>
+      </w:r>
+      <w:r>
+        <w:rPr>
+          <w:rFonts w:ascii="Times New Roman" w:hAnsi="Times New Roman" w:cs="Times New Roman"/>
+          <w:sz w:val="24"/>
+          <w:szCs w:val="24"/>
+        </w:rPr>
+        <w:t xml:space="preserve"> 2013 leaves were collected and weighed at night between midnight and 5:30 a.m. </w:t>
+      </w:r>
+      <w:r>
+        <w:rPr>
+          <w:rFonts w:ascii="Times New Roman" w:hAnsi="Times New Roman" w:cs="Times New Roman"/>
+          <w:sz w:val="24"/>
+          <w:szCs w:val="24"/>
+        </w:rPr>
+        <w:t xml:space="preserve">Because of the limited timeframe and poor visibility only 16 viable sites were sampled. </w:t>
+      </w:r>
+      <w:r>
+        <w:rPr>
+          <w:rFonts w:ascii="Times New Roman" w:hAnsi="Times New Roman" w:cs="Times New Roman"/>
+          <w:sz w:val="24"/>
+          <w:szCs w:val="24"/>
+        </w:rPr>
+        <w:t>Where possibl</w:t>
+      </w:r>
+      <w:r>
+        <w:rPr>
+          <w:rFonts w:ascii="Times New Roman" w:hAnsi="Times New Roman" w:cs="Times New Roman"/>
+          <w:sz w:val="24"/>
+          <w:szCs w:val="24"/>
+        </w:rPr>
+        <w:t>e</w:t>
+      </w:r>
+      <w:r>
+        <w:rPr>
+          <w:rFonts w:ascii="Times New Roman" w:hAnsi="Times New Roman" w:cs="Times New Roman"/>
+          <w:sz w:val="24"/>
+          <w:szCs w:val="24"/>
+        </w:rPr>
+        <w:t xml:space="preserve"> a total </w:t>
+      </w:r>
+      <w:proofErr w:type="gramStart"/>
+      <w:r>
+        <w:rPr>
+          <w:rFonts w:ascii="Times New Roman" w:hAnsi="Times New Roman" w:cs="Times New Roman"/>
+          <w:sz w:val="24"/>
+          <w:szCs w:val="24"/>
+        </w:rPr>
+        <w:t>of four</w:t>
       </w:r>
       <w:r>
         <w:rPr>
@@ -3667,441 +4593,182 @@
         </w:rPr>
         <w:t xml:space="preserve"> </w:t>
       </w:r>
-    </w:p>
-    <w:p>
-      <w:pPr>
-        <w:spacing w:line="480" w:lineRule="auto"/>
-        <w:ind w:firstLine="720"/>
-        <w:rPr>
-          <w:rFonts w:ascii="Times New Roman" w:hAnsi="Times New Roman" w:cs="Times New Roman"/>
-        </w:rPr>
-      </w:pPr>
-      <w:r>
-        <w:rPr>
-          <w:rFonts w:ascii="Times New Roman" w:hAnsi="Times New Roman" w:cs="Times New Roman"/>
-          <w:sz w:val="24"/>
-          <w:szCs w:val="24"/>
-        </w:rPr>
-        <w:t>In 2013 l</w:t>
-      </w:r>
-      <w:r>
-        <w:rPr>
-          <w:rFonts w:ascii="Times New Roman" w:hAnsi="Times New Roman" w:cs="Times New Roman"/>
-          <w:sz w:val="24"/>
-          <w:szCs w:val="24"/>
-        </w:rPr>
-        <w:t>ine-point-intercept</w:t>
-      </w:r>
-      <w:r>
-        <w:rPr>
-          <w:rFonts w:ascii="Times New Roman" w:hAnsi="Times New Roman" w:cs="Times New Roman"/>
-          <w:sz w:val="24"/>
-          <w:szCs w:val="24"/>
-        </w:rPr>
-        <w:t xml:space="preserve"> (LPI)</w:t>
-      </w:r>
-      <w:r>
-        <w:rPr>
-          <w:rFonts w:ascii="Times New Roman" w:hAnsi="Times New Roman" w:cs="Times New Roman"/>
-          <w:sz w:val="24"/>
-          <w:szCs w:val="24"/>
-        </w:rPr>
-        <w:t>, shrub density, and soils data were collected from each site.</w:t>
-      </w:r>
-      <w:r>
-        <w:rPr>
-          <w:rFonts w:ascii="Times New Roman" w:hAnsi="Times New Roman" w:cs="Times New Roman"/>
-          <w:sz w:val="24"/>
-          <w:szCs w:val="24"/>
-        </w:rPr>
-        <w:t xml:space="preserve"> Sagebrush leaf samples were collected from each site </w:t>
-      </w:r>
-      <w:r>
-        <w:rPr>
-          <w:rFonts w:ascii="Times New Roman" w:hAnsi="Times New Roman" w:cs="Times New Roman"/>
-          <w:sz w:val="24"/>
-          <w:szCs w:val="24"/>
-        </w:rPr>
-        <w:t>that</w:t>
-      </w:r>
-      <w:r>
-        <w:rPr>
-          <w:rFonts w:ascii="Times New Roman" w:hAnsi="Times New Roman" w:cs="Times New Roman"/>
-          <w:sz w:val="24"/>
-          <w:szCs w:val="24"/>
-        </w:rPr>
-        <w:t xml:space="preserve"> had sufficient s</w:t>
-      </w:r>
-      <w:r>
-        <w:rPr>
-          <w:rFonts w:ascii="Times New Roman" w:hAnsi="Times New Roman" w:cs="Times New Roman"/>
-          <w:sz w:val="24"/>
-          <w:szCs w:val="24"/>
-        </w:rPr>
-        <w:t>agebrush from which to collect a viable sample.</w:t>
-      </w:r>
-      <w:r>
-        <w:rPr>
-          <w:rFonts w:ascii="Times New Roman" w:hAnsi="Times New Roman" w:cs="Times New Roman"/>
-          <w:sz w:val="24"/>
-          <w:szCs w:val="24"/>
+      <w:r>
+        <w:rPr>
+          <w:rFonts w:ascii="Times New Roman" w:hAnsi="Times New Roman" w:cs="Times New Roman"/>
+          <w:sz w:val="24"/>
+          <w:szCs w:val="24"/>
+        </w:rPr>
+        <w:t>sagebrush</w:t>
+      </w:r>
+      <w:proofErr w:type="gramEnd"/>
+      <w:r>
+        <w:rPr>
+          <w:rFonts w:ascii="Times New Roman" w:hAnsi="Times New Roman" w:cs="Times New Roman"/>
+          <w:sz w:val="24"/>
+          <w:szCs w:val="24"/>
+        </w:rPr>
+        <w:t xml:space="preserve"> were sampled at each plot, with ten leaves collected from each plant</w:t>
+      </w:r>
+      <w:r>
+        <w:rPr>
+          <w:rFonts w:ascii="Times New Roman" w:hAnsi="Times New Roman" w:cs="Times New Roman"/>
+          <w:sz w:val="24"/>
+          <w:szCs w:val="24"/>
+        </w:rPr>
+        <w:t>, otherwise all sagebrush present were sampled</w:t>
+      </w:r>
+      <w:r>
+        <w:rPr>
+          <w:rFonts w:ascii="Times New Roman" w:hAnsi="Times New Roman" w:cs="Times New Roman"/>
+          <w:sz w:val="24"/>
+          <w:szCs w:val="24"/>
+        </w:rPr>
+        <w:t xml:space="preserve">. </w:t>
+      </w:r>
+      <w:r>
+        <w:rPr>
+          <w:rFonts w:ascii="Times New Roman" w:hAnsi="Times New Roman" w:cs="Times New Roman"/>
+          <w:sz w:val="24"/>
+          <w:szCs w:val="24"/>
+        </w:rPr>
+        <w:t>Samples were kept on ice w</w:t>
+      </w:r>
+      <w:r>
+        <w:rPr>
+          <w:rFonts w:ascii="Times New Roman" w:hAnsi="Times New Roman" w:cs="Times New Roman"/>
+          <w:sz w:val="24"/>
+          <w:szCs w:val="24"/>
+        </w:rPr>
+        <w:t>h</w:t>
+      </w:r>
+      <w:r>
+        <w:rPr>
+          <w:rFonts w:ascii="Times New Roman" w:hAnsi="Times New Roman" w:cs="Times New Roman"/>
+          <w:sz w:val="24"/>
+          <w:szCs w:val="24"/>
+        </w:rPr>
+        <w:t xml:space="preserve">ile transferred to the lab, and leaf area was measured within 12 hours of collection. </w:t>
+      </w:r>
+      <w:r>
+        <w:rPr>
+          <w:rFonts w:ascii="Times New Roman" w:hAnsi="Times New Roman" w:cs="Times New Roman"/>
+          <w:sz w:val="24"/>
+          <w:szCs w:val="24"/>
+        </w:rPr>
+        <w:t>They were then dried and measured again.</w:t>
+      </w:r>
+      <w:r>
+        <w:rPr>
+          <w:rFonts w:ascii="Times New Roman" w:hAnsi="Times New Roman" w:cs="Times New Roman"/>
+          <w:sz w:val="24"/>
+          <w:szCs w:val="24"/>
+        </w:rPr>
+        <w:t xml:space="preserve"> From this the percent dry weight in grams, and the specific leaf area (SLA) in </w:t>
+      </w:r>
+      <w:r>
+        <w:rPr>
+          <w:rFonts w:ascii="Times New Roman" w:hAnsi="Times New Roman" w:cs="Times New Roman"/>
+          <w:sz w:val="24"/>
+          <w:szCs w:val="24"/>
+        </w:rPr>
+        <w:t>c</w:t>
+      </w:r>
+      <w:r>
+        <w:rPr>
+          <w:rFonts w:ascii="Times New Roman" w:hAnsi="Times New Roman" w:cs="Times New Roman"/>
+          <w:sz w:val="24"/>
+          <w:szCs w:val="24"/>
+        </w:rPr>
+        <w:t>enti</w:t>
+      </w:r>
+      <w:r>
+        <w:rPr>
+          <w:rFonts w:ascii="Times New Roman" w:hAnsi="Times New Roman" w:cs="Times New Roman"/>
+          <w:sz w:val="24"/>
+          <w:szCs w:val="24"/>
+        </w:rPr>
+        <w:t>m</w:t>
+      </w:r>
+      <w:r>
+        <w:rPr>
+          <w:rFonts w:ascii="Times New Roman" w:hAnsi="Times New Roman" w:cs="Times New Roman"/>
+          <w:sz w:val="24"/>
+          <w:szCs w:val="24"/>
+        </w:rPr>
+        <w:t>eters</w:t>
+      </w:r>
+      <w:r>
+        <w:rPr>
+          <w:rFonts w:ascii="Times New Roman" w:hAnsi="Times New Roman" w:cs="Times New Roman"/>
+          <w:sz w:val="24"/>
+          <w:szCs w:val="24"/>
+        </w:rPr>
+        <w:t xml:space="preserve"> was obtained. </w:t>
+      </w:r>
+      <w:r>
+        <w:rPr>
+          <w:rFonts w:ascii="Times New Roman" w:hAnsi="Times New Roman" w:cs="Times New Roman"/>
+          <w:sz w:val="24"/>
+          <w:szCs w:val="24"/>
+        </w:rPr>
+        <w:t xml:space="preserve"> The 2014 leave</w:t>
+      </w:r>
+      <w:r>
+        <w:rPr>
+          <w:rFonts w:ascii="Times New Roman" w:hAnsi="Times New Roman" w:cs="Times New Roman"/>
+          <w:sz w:val="24"/>
+          <w:szCs w:val="24"/>
+        </w:rPr>
+        <w:t xml:space="preserve">s were collected during the day, </w:t>
+      </w:r>
+      <w:r>
+        <w:rPr>
+          <w:rFonts w:ascii="Times New Roman" w:hAnsi="Times New Roman" w:cs="Times New Roman"/>
+          <w:sz w:val="24"/>
+          <w:szCs w:val="24"/>
+        </w:rPr>
+        <w:t xml:space="preserve">dried, and weighed. They were then wrapped in a square of tin foil and ran through a LECOS machine which </w:t>
+      </w:r>
+      <w:r>
+        <w:rPr>
+          <w:rFonts w:ascii="Times New Roman" w:hAnsi="Times New Roman" w:cs="Times New Roman"/>
+          <w:sz w:val="24"/>
+          <w:szCs w:val="24"/>
+        </w:rPr>
+        <w:t>provided</w:t>
+      </w:r>
+      <w:r>
+        <w:rPr>
+          <w:rFonts w:ascii="Times New Roman" w:hAnsi="Times New Roman" w:cs="Times New Roman"/>
+          <w:sz w:val="24"/>
+          <w:szCs w:val="24"/>
+        </w:rPr>
+        <w:t xml:space="preserve"> nitrogen an</w:t>
+      </w:r>
+      <w:r>
+        <w:rPr>
+          <w:rFonts w:ascii="Times New Roman" w:hAnsi="Times New Roman" w:cs="Times New Roman"/>
+        </w:rPr>
+        <w:t>d protein percentages</w:t>
+      </w:r>
+      <w:r>
+        <w:rPr>
+          <w:rFonts w:ascii="Times New Roman" w:hAnsi="Times New Roman" w:cs="Times New Roman"/>
+        </w:rPr>
+        <w:t xml:space="preserve"> for 67 sites</w:t>
+      </w:r>
+      <w:r>
+        <w:rPr>
+          <w:rFonts w:ascii="Times New Roman" w:hAnsi="Times New Roman" w:cs="Times New Roman"/>
+        </w:rPr>
+        <w:t>.</w:t>
+      </w:r>
+      <w:r>
+        <w:rPr>
+          <w:rFonts w:ascii="Times New Roman" w:hAnsi="Times New Roman" w:cs="Times New Roman"/>
         </w:rPr>
         <w:t xml:space="preserve"> </w:t>
-      </w:r>
-      <w:r>
-        <w:rPr>
-          <w:rFonts w:ascii="Times New Roman" w:hAnsi="Times New Roman" w:cs="Times New Roman"/>
-          <w:sz w:val="24"/>
-          <w:szCs w:val="24"/>
-        </w:rPr>
-        <w:t xml:space="preserve">Five 30-m transects </w:t>
-      </w:r>
-      <w:r>
-        <w:rPr>
-          <w:rFonts w:ascii="Times New Roman" w:hAnsi="Times New Roman" w:cs="Times New Roman"/>
-          <w:sz w:val="24"/>
-          <w:szCs w:val="24"/>
-        </w:rPr>
-        <w:t xml:space="preserve">spaced 7-m apart </w:t>
-      </w:r>
-      <w:r>
-        <w:rPr>
-          <w:rFonts w:ascii="Times New Roman" w:hAnsi="Times New Roman" w:cs="Times New Roman"/>
-          <w:sz w:val="24"/>
-          <w:szCs w:val="24"/>
-        </w:rPr>
-        <w:t xml:space="preserve">were positioned parallel to the hillslope contour, with the </w:t>
-      </w:r>
-      <w:r>
-        <w:rPr>
-          <w:rFonts w:ascii="Times New Roman" w:hAnsi="Times New Roman" w:cs="Times New Roman"/>
-          <w:sz w:val="24"/>
-          <w:szCs w:val="24"/>
-        </w:rPr>
-        <w:t>middle</w:t>
-      </w:r>
-      <w:r>
-        <w:rPr>
-          <w:rFonts w:ascii="Times New Roman" w:hAnsi="Times New Roman" w:cs="Times New Roman"/>
-          <w:sz w:val="24"/>
-          <w:szCs w:val="24"/>
-        </w:rPr>
-        <w:t xml:space="preserve"> transect centered 2-m above the soil pit.</w:t>
-      </w:r>
-      <w:r>
-        <w:rPr>
-          <w:rFonts w:ascii="Times New Roman" w:hAnsi="Times New Roman" w:cs="Times New Roman"/>
-          <w:sz w:val="24"/>
-          <w:szCs w:val="24"/>
-        </w:rPr>
-        <w:t xml:space="preserve"> In the absence of a discernible slope, transects were oriented on an </w:t>
-      </w:r>
-      <w:r>
-        <w:rPr>
-          <w:rFonts w:ascii="Times New Roman" w:hAnsi="Times New Roman" w:cs="Times New Roman"/>
-          <w:sz w:val="24"/>
-          <w:szCs w:val="24"/>
-        </w:rPr>
-        <w:t>east-west</w:t>
-      </w:r>
-      <w:r>
-        <w:rPr>
-          <w:rFonts w:ascii="Times New Roman" w:hAnsi="Times New Roman" w:cs="Times New Roman"/>
-          <w:sz w:val="24"/>
-          <w:szCs w:val="24"/>
-        </w:rPr>
-        <w:t xml:space="preserve"> axis</w:t>
-      </w:r>
-      <w:r>
-        <w:rPr>
-          <w:rFonts w:ascii="Times New Roman" w:hAnsi="Times New Roman" w:cs="Times New Roman"/>
-          <w:sz w:val="24"/>
-          <w:szCs w:val="24"/>
-        </w:rPr>
-        <w:t xml:space="preserve"> with the center transect offset to the north</w:t>
-      </w:r>
-      <w:r>
-        <w:rPr>
-          <w:rFonts w:ascii="Times New Roman" w:hAnsi="Times New Roman" w:cs="Times New Roman"/>
-          <w:sz w:val="24"/>
-          <w:szCs w:val="24"/>
-        </w:rPr>
-        <w:t xml:space="preserve">. </w:t>
-      </w:r>
-      <w:r>
-        <w:rPr>
-          <w:rFonts w:ascii="Times New Roman" w:hAnsi="Times New Roman" w:cs="Times New Roman"/>
-          <w:sz w:val="24"/>
-          <w:szCs w:val="24"/>
-        </w:rPr>
-        <w:t xml:space="preserve">Plot photos were taken at the four cardinal </w:t>
-      </w:r>
-      <w:proofErr w:type="gramStart"/>
-      <w:r>
-        <w:rPr>
-          <w:rFonts w:ascii="Times New Roman" w:hAnsi="Times New Roman" w:cs="Times New Roman"/>
-          <w:sz w:val="24"/>
-          <w:szCs w:val="24"/>
-        </w:rPr>
-        <w:t>directions,</w:t>
-      </w:r>
-      <w:proofErr w:type="gramEnd"/>
-      <w:r>
-        <w:rPr>
-          <w:rFonts w:ascii="Times New Roman" w:hAnsi="Times New Roman" w:cs="Times New Roman"/>
-          <w:sz w:val="24"/>
-          <w:szCs w:val="24"/>
-        </w:rPr>
-        <w:t xml:space="preserve"> and at the beginning and end of each transect. </w:t>
-      </w:r>
-      <w:r>
-        <w:rPr>
-          <w:rFonts w:ascii="Times New Roman" w:hAnsi="Times New Roman" w:cs="Times New Roman"/>
-          <w:sz w:val="24"/>
-          <w:szCs w:val="24"/>
-        </w:rPr>
-        <w:t xml:space="preserve">LPI was collected on all five transects beginning at 0.5-m </w:t>
-      </w:r>
-      <w:r>
-        <w:rPr>
-          <w:rFonts w:ascii="Times New Roman" w:hAnsi="Times New Roman" w:cs="Times New Roman"/>
-          <w:sz w:val="24"/>
-          <w:szCs w:val="24"/>
-        </w:rPr>
-        <w:t xml:space="preserve">and collected every half meter thereafter to the 30-m point, resulting in 60 points per line and 300 points per plot. Shrub density was collected in a 2-m belt, 1-m on either side of lines 1, 3, and 5. Each shrub was </w:t>
-      </w:r>
-      <w:r>
-        <w:rPr>
-          <w:rFonts w:ascii="Times New Roman" w:hAnsi="Times New Roman" w:cs="Times New Roman"/>
-          <w:sz w:val="24"/>
-          <w:szCs w:val="24"/>
-        </w:rPr>
-        <w:t>tallied</w:t>
-      </w:r>
-      <w:r>
-        <w:rPr>
-          <w:rFonts w:ascii="Times New Roman" w:hAnsi="Times New Roman" w:cs="Times New Roman"/>
-          <w:sz w:val="24"/>
-          <w:szCs w:val="24"/>
-        </w:rPr>
-        <w:t xml:space="preserve"> and placed in one of five height classes: &lt;15cm (Juvenile), &lt;15cm (Mature), 15-50cm, &gt;50-100cm, and &gt;100cm.</w:t>
-      </w:r>
-      <w:r>
-        <w:rPr>
-          <w:rFonts w:ascii="Times New Roman" w:hAnsi="Times New Roman" w:cs="Times New Roman"/>
-          <w:sz w:val="24"/>
-          <w:szCs w:val="24"/>
-        </w:rPr>
-        <w:t xml:space="preserve"> A soil pit </w:t>
-      </w:r>
-      <w:r>
-        <w:rPr>
-          <w:rFonts w:ascii="Times New Roman" w:hAnsi="Times New Roman" w:cs="Times New Roman"/>
-          <w:sz w:val="24"/>
-          <w:szCs w:val="24"/>
-        </w:rPr>
-        <w:t>was located at the center of each plot</w:t>
-      </w:r>
-      <w:r>
-        <w:rPr>
-          <w:rFonts w:ascii="Times New Roman" w:hAnsi="Times New Roman" w:cs="Times New Roman"/>
-          <w:sz w:val="24"/>
-          <w:szCs w:val="24"/>
-        </w:rPr>
-        <w:t xml:space="preserve">, and </w:t>
-      </w:r>
-      <w:r>
-        <w:rPr>
-          <w:rFonts w:ascii="Times New Roman" w:hAnsi="Times New Roman" w:cs="Times New Roman"/>
-          <w:sz w:val="24"/>
-          <w:szCs w:val="24"/>
-        </w:rPr>
-        <w:t xml:space="preserve">augered </w:t>
-      </w:r>
-      <w:r>
-        <w:rPr>
-          <w:rFonts w:ascii="Times New Roman" w:hAnsi="Times New Roman" w:cs="Times New Roman"/>
-          <w:sz w:val="24"/>
-          <w:szCs w:val="24"/>
-        </w:rPr>
-        <w:t>to the depth of</w:t>
-      </w:r>
-      <w:r>
-        <w:rPr>
-          <w:rFonts w:ascii="Times New Roman" w:hAnsi="Times New Roman" w:cs="Times New Roman"/>
-          <w:sz w:val="24"/>
-          <w:szCs w:val="24"/>
-        </w:rPr>
-        <w:t xml:space="preserve"> bedrock or up to 2-m in depth</w:t>
-      </w:r>
-      <w:r>
-        <w:rPr>
-          <w:rFonts w:ascii="Times New Roman" w:hAnsi="Times New Roman" w:cs="Times New Roman"/>
-          <w:sz w:val="24"/>
-          <w:szCs w:val="24"/>
-        </w:rPr>
-        <w:t>.</w:t>
-      </w:r>
-      <w:r>
-        <w:rPr>
-          <w:rFonts w:ascii="Times New Roman" w:hAnsi="Times New Roman" w:cs="Times New Roman"/>
-          <w:sz w:val="24"/>
-          <w:szCs w:val="24"/>
-        </w:rPr>
-        <w:t xml:space="preserve"> </w:t>
-      </w:r>
-      <w:r>
-        <w:rPr>
-          <w:rFonts w:ascii="Times New Roman" w:hAnsi="Times New Roman" w:cs="Times New Roman"/>
-          <w:sz w:val="24"/>
-          <w:szCs w:val="24"/>
-        </w:rPr>
-        <w:t xml:space="preserve">Where the soil was too rocky to use an auger, a sharpshooter was used to dig a soil pit. </w:t>
-      </w:r>
-      <w:r>
-        <w:rPr>
-          <w:rFonts w:ascii="Times New Roman" w:hAnsi="Times New Roman" w:cs="Times New Roman"/>
-          <w:sz w:val="24"/>
-          <w:szCs w:val="24"/>
-        </w:rPr>
-        <w:t xml:space="preserve">Sagebrush leaf samples collected were the interior winter persistent leaves, and not the exterior early ephemeral leaves. </w:t>
-      </w:r>
-      <w:r>
-        <w:rPr>
-          <w:rFonts w:ascii="Times New Roman" w:hAnsi="Times New Roman" w:cs="Times New Roman"/>
-          <w:sz w:val="24"/>
-          <w:szCs w:val="24"/>
-        </w:rPr>
-        <w:t xml:space="preserve">They were collected </w:t>
-      </w:r>
-      <w:r>
-        <w:rPr>
-          <w:rFonts w:ascii="Times New Roman" w:hAnsi="Times New Roman" w:cs="Times New Roman"/>
-          <w:sz w:val="24"/>
-          <w:szCs w:val="24"/>
-        </w:rPr>
-        <w:lastRenderedPageBreak/>
-        <w:t xml:space="preserve">twice, once in 2013, and once in 2014. The 2013 leaves were collected and weighed at night between midnight and 5:30 a.m. </w:t>
-      </w:r>
-      <w:r>
-        <w:rPr>
-          <w:rFonts w:ascii="Times New Roman" w:hAnsi="Times New Roman" w:cs="Times New Roman"/>
-          <w:sz w:val="24"/>
-          <w:szCs w:val="24"/>
-        </w:rPr>
-        <w:t xml:space="preserve">Where </w:t>
-      </w:r>
-      <w:proofErr w:type="gramStart"/>
-      <w:r>
-        <w:rPr>
-          <w:rFonts w:ascii="Times New Roman" w:hAnsi="Times New Roman" w:cs="Times New Roman"/>
-          <w:sz w:val="24"/>
-          <w:szCs w:val="24"/>
-        </w:rPr>
-        <w:t>possibl</w:t>
-      </w:r>
-      <w:r>
-        <w:rPr>
-          <w:rFonts w:ascii="Times New Roman" w:hAnsi="Times New Roman" w:cs="Times New Roman"/>
-          <w:sz w:val="24"/>
-          <w:szCs w:val="24"/>
-        </w:rPr>
-        <w:t>e four sagebrush</w:t>
-      </w:r>
-      <w:proofErr w:type="gramEnd"/>
-      <w:r>
-        <w:rPr>
-          <w:rFonts w:ascii="Times New Roman" w:hAnsi="Times New Roman" w:cs="Times New Roman"/>
-          <w:sz w:val="24"/>
-          <w:szCs w:val="24"/>
-        </w:rPr>
-        <w:t xml:space="preserve"> were sampled at each plot, with ten leaves collected from each plant. </w:t>
-      </w:r>
-      <w:r>
-        <w:rPr>
-          <w:rFonts w:ascii="Times New Roman" w:hAnsi="Times New Roman" w:cs="Times New Roman"/>
-          <w:sz w:val="24"/>
-          <w:szCs w:val="24"/>
-        </w:rPr>
-        <w:t>Samples were kept on ice w</w:t>
-      </w:r>
-      <w:r>
-        <w:rPr>
-          <w:rFonts w:ascii="Times New Roman" w:hAnsi="Times New Roman" w:cs="Times New Roman"/>
-          <w:sz w:val="24"/>
-          <w:szCs w:val="24"/>
-        </w:rPr>
-        <w:t>h</w:t>
-      </w:r>
-      <w:r>
-        <w:rPr>
-          <w:rFonts w:ascii="Times New Roman" w:hAnsi="Times New Roman" w:cs="Times New Roman"/>
-          <w:sz w:val="24"/>
-          <w:szCs w:val="24"/>
-        </w:rPr>
-        <w:t xml:space="preserve">ile transferred to the lab, and leaf area was measured within 12 hours of collection. </w:t>
-      </w:r>
-      <w:r>
-        <w:rPr>
-          <w:rFonts w:ascii="Times New Roman" w:hAnsi="Times New Roman" w:cs="Times New Roman"/>
-          <w:sz w:val="24"/>
-          <w:szCs w:val="24"/>
-        </w:rPr>
-        <w:t>They were then dried and measured again.</w:t>
-      </w:r>
-      <w:r>
-        <w:rPr>
-          <w:rFonts w:ascii="Times New Roman" w:hAnsi="Times New Roman" w:cs="Times New Roman"/>
-          <w:sz w:val="24"/>
-          <w:szCs w:val="24"/>
-        </w:rPr>
-        <w:t xml:space="preserve"> From this the percent dry weight in grams, and the specific leaf area (SLA) in cm was obtained. </w:t>
-      </w:r>
-      <w:r>
-        <w:rPr>
-          <w:rFonts w:ascii="Times New Roman" w:hAnsi="Times New Roman" w:cs="Times New Roman"/>
-          <w:sz w:val="24"/>
-          <w:szCs w:val="24"/>
-        </w:rPr>
-        <w:t xml:space="preserve"> The 2014 leave</w:t>
-      </w:r>
-      <w:r>
-        <w:rPr>
-          <w:rFonts w:ascii="Times New Roman" w:hAnsi="Times New Roman" w:cs="Times New Roman"/>
-          <w:sz w:val="24"/>
-          <w:szCs w:val="24"/>
-        </w:rPr>
-        <w:t xml:space="preserve">s were collected during the day, </w:t>
-      </w:r>
-      <w:r>
-        <w:rPr>
-          <w:rFonts w:ascii="Times New Roman" w:hAnsi="Times New Roman" w:cs="Times New Roman"/>
-          <w:sz w:val="24"/>
-          <w:szCs w:val="24"/>
-        </w:rPr>
-        <w:t xml:space="preserve">dried, and weighed. They were then wrapped in a square of tin foil and ran through a LECOS machine which </w:t>
-      </w:r>
-      <w:r>
-        <w:rPr>
-          <w:rFonts w:ascii="Times New Roman" w:hAnsi="Times New Roman" w:cs="Times New Roman"/>
-          <w:sz w:val="24"/>
-          <w:szCs w:val="24"/>
-        </w:rPr>
-        <w:t>provided</w:t>
-      </w:r>
-      <w:r>
-        <w:rPr>
-          <w:rFonts w:ascii="Times New Roman" w:hAnsi="Times New Roman" w:cs="Times New Roman"/>
-          <w:sz w:val="24"/>
-          <w:szCs w:val="24"/>
-        </w:rPr>
-        <w:t xml:space="preserve"> nitrogen an</w:t>
-      </w:r>
-      <w:r>
-        <w:rPr>
-          <w:rFonts w:ascii="Times New Roman" w:hAnsi="Times New Roman" w:cs="Times New Roman"/>
-        </w:rPr>
-        <w:t>d protein percentages.</w:t>
       </w:r>
     </w:p>
     <w:p>
@@ -4341,6 +5008,7 @@
           <w:rFonts w:ascii="Verdana" w:hAnsi="Verdana"/>
           <w:color w:val="000000"/>
         </w:rPr>
+        <w:lastRenderedPageBreak/>
         <w:t>USDA, NRCS. 2015. The PLANTS Database (</w:t>
       </w:r>
       <w:hyperlink r:id="rId10" w:history="1">
@@ -4479,7 +5147,7 @@
             <w:rPr>
               <w:noProof/>
             </w:rPr>
-            <w:t>v</w:t>
+            <w:t>ii</w:t>
           </w:r>
         </w:fldSimple>
       </w:p>
@@ -4530,7 +5198,7 @@
             <w:rPr>
               <w:noProof/>
             </w:rPr>
-            <w:t>4</w:t>
+            <w:t>2</w:t>
           </w:r>
         </w:fldSimple>
       </w:p>
@@ -4821,7 +5489,6 @@
   <w:style w:type="character" w:default="1" w:styleId="DefaultParagraphFont">
     <w:name w:val="Default Paragraph Font"/>
     <w:uiPriority w:val="1"/>
-    <w:semiHidden/>
     <w:unhideWhenUsed/>
   </w:style>
   <w:style w:type="table" w:default="1" w:styleId="TableNormal">

</xml_diff>

<commit_message>
Printed, Read, and moved some pdf's, also wrote more in thesis.
</commit_message>
<xml_diff>
--- a/WriteAndPoster/ThesisMethods.docx
+++ b/WriteAndPoster/ThesisMethods.docx
@@ -990,66 +990,6 @@
     <w:p>
       <w:pPr>
         <w:spacing w:line="480" w:lineRule="auto"/>
-        <w:rPr>
-          <w:rFonts w:ascii="Times New Roman" w:hAnsi="Times New Roman" w:cs="Times New Roman"/>
-          <w:sz w:val="24"/>
-          <w:szCs w:val="24"/>
-        </w:rPr>
-      </w:pPr>
-    </w:p>
-    <w:p>
-      <w:pPr>
-        <w:spacing w:line="480" w:lineRule="auto"/>
-        <w:rPr>
-          <w:rFonts w:ascii="Times New Roman" w:hAnsi="Times New Roman" w:cs="Times New Roman"/>
-          <w:sz w:val="24"/>
-          <w:szCs w:val="24"/>
-        </w:rPr>
-      </w:pPr>
-    </w:p>
-    <w:p>
-      <w:pPr>
-        <w:spacing w:line="480" w:lineRule="auto"/>
-        <w:rPr>
-          <w:rFonts w:ascii="Times New Roman" w:hAnsi="Times New Roman" w:cs="Times New Roman"/>
-          <w:sz w:val="24"/>
-          <w:szCs w:val="24"/>
-        </w:rPr>
-      </w:pPr>
-    </w:p>
-    <w:p>
-      <w:pPr>
-        <w:spacing w:line="480" w:lineRule="auto"/>
-        <w:rPr>
-          <w:rFonts w:ascii="Times New Roman" w:hAnsi="Times New Roman" w:cs="Times New Roman"/>
-          <w:sz w:val="24"/>
-          <w:szCs w:val="24"/>
-        </w:rPr>
-      </w:pPr>
-    </w:p>
-    <w:p>
-      <w:pPr>
-        <w:spacing w:line="480" w:lineRule="auto"/>
-        <w:rPr>
-          <w:rFonts w:ascii="Times New Roman" w:hAnsi="Times New Roman" w:cs="Times New Roman"/>
-          <w:sz w:val="24"/>
-          <w:szCs w:val="24"/>
-        </w:rPr>
-      </w:pPr>
-    </w:p>
-    <w:p>
-      <w:pPr>
-        <w:spacing w:line="480" w:lineRule="auto"/>
-        <w:rPr>
-          <w:rFonts w:ascii="Times New Roman" w:hAnsi="Times New Roman" w:cs="Times New Roman"/>
-          <w:sz w:val="24"/>
-          <w:szCs w:val="24"/>
-        </w:rPr>
-      </w:pPr>
-    </w:p>
-    <w:p>
-      <w:pPr>
-        <w:spacing w:line="480" w:lineRule="auto"/>
         <w:jc w:val="right"/>
         <w:rPr>
           <w:rFonts w:ascii="Times New Roman" w:hAnsi="Times New Roman" w:cs="Times New Roman"/>
@@ -1160,7 +1100,6 @@
           <w:sz w:val="24"/>
           <w:szCs w:val="24"/>
         </w:rPr>
-        <w:lastRenderedPageBreak/>
         <w:t>PUBLIC ABSTRACT</w:t>
       </w:r>
     </w:p>
@@ -1407,110 +1346,118 @@
           <w:sz w:val="24"/>
           <w:szCs w:val="24"/>
         </w:rPr>
+        <w:t>ACKNOWLEDGMENTS</w:t>
+      </w:r>
+    </w:p>
+    <w:p>
+      <w:pPr>
+        <w:spacing w:line="480" w:lineRule="auto"/>
+        <w:rPr>
+          <w:rFonts w:ascii="Times New Roman" w:hAnsi="Times New Roman" w:cs="Times New Roman"/>
+          <w:sz w:val="24"/>
+          <w:szCs w:val="24"/>
+        </w:rPr>
+      </w:pPr>
+      <w:r>
+        <w:rPr>
+          <w:rFonts w:ascii="Times New Roman" w:hAnsi="Times New Roman" w:cs="Times New Roman"/>
+          <w:b/>
+          <w:sz w:val="24"/>
+          <w:szCs w:val="24"/>
+        </w:rPr>
+        <w:tab/>
+      </w:r>
+      <w:r>
+        <w:rPr>
+          <w:rFonts w:ascii="Times New Roman" w:hAnsi="Times New Roman" w:cs="Times New Roman"/>
+          <w:sz w:val="24"/>
+          <w:szCs w:val="24"/>
+        </w:rPr>
+        <w:t>Thank you to the Utah Agricultural Experiment Station for funding this project.</w:t>
+      </w:r>
+      <w:r>
+        <w:rPr>
+          <w:rFonts w:ascii="Times New Roman" w:hAnsi="Times New Roman" w:cs="Times New Roman"/>
+          <w:sz w:val="24"/>
+          <w:szCs w:val="24"/>
+        </w:rPr>
+        <w:t xml:space="preserve"> </w:t>
+      </w:r>
+    </w:p>
+    <w:p>
+      <w:pPr>
+        <w:spacing w:line="480" w:lineRule="auto"/>
+        <w:ind w:firstLine="720"/>
+        <w:rPr>
+          <w:rFonts w:ascii="Times New Roman" w:hAnsi="Times New Roman" w:cs="Times New Roman"/>
+          <w:sz w:val="24"/>
+          <w:szCs w:val="24"/>
+        </w:rPr>
+      </w:pPr>
+      <w:r>
+        <w:rPr>
+          <w:rFonts w:ascii="Times New Roman" w:hAnsi="Times New Roman" w:cs="Times New Roman"/>
+          <w:sz w:val="24"/>
+          <w:szCs w:val="24"/>
+        </w:rPr>
+        <w:t>I would like to Dr. Eugene W. Schupp</w:t>
+      </w:r>
+      <w:r>
+        <w:rPr>
+          <w:rFonts w:ascii="Times New Roman" w:hAnsi="Times New Roman" w:cs="Times New Roman"/>
+          <w:sz w:val="24"/>
+          <w:szCs w:val="24"/>
+        </w:rPr>
+        <w:t>, my major advisor, who granted me this singular experience and opportunity to expand my knowledge and education. Thank you for your support and insightful advice</w:t>
+      </w:r>
+      <w:r>
+        <w:rPr>
+          <w:rFonts w:ascii="Times New Roman" w:hAnsi="Times New Roman" w:cs="Times New Roman"/>
+          <w:sz w:val="24"/>
+          <w:szCs w:val="24"/>
+        </w:rPr>
+        <w:t xml:space="preserve"> as well as for pushing me to improve my skills in statistics</w:t>
+      </w:r>
+      <w:r>
+        <w:rPr>
+          <w:rFonts w:ascii="Times New Roman" w:hAnsi="Times New Roman" w:cs="Times New Roman"/>
+          <w:sz w:val="24"/>
+          <w:szCs w:val="24"/>
+        </w:rPr>
+        <w:t>. I will never forget all that you have done for me, or that “the only thing constant is change!”</w:t>
+      </w:r>
+      <w:r>
+        <w:rPr>
+          <w:rFonts w:ascii="Times New Roman" w:hAnsi="Times New Roman" w:cs="Times New Roman"/>
+          <w:sz w:val="24"/>
+          <w:szCs w:val="24"/>
+        </w:rPr>
+        <w:t xml:space="preserve"> I would also like to thank my </w:t>
+      </w:r>
+      <w:r>
+        <w:rPr>
+          <w:rFonts w:ascii="Times New Roman" w:hAnsi="Times New Roman" w:cs="Times New Roman"/>
+          <w:sz w:val="24"/>
+          <w:szCs w:val="24"/>
+        </w:rPr>
+        <w:t>graduate supervisory committee</w:t>
+      </w:r>
+      <w:r>
+        <w:rPr>
+          <w:rFonts w:ascii="Times New Roman" w:hAnsi="Times New Roman" w:cs="Times New Roman"/>
+          <w:sz w:val="24"/>
+          <w:szCs w:val="24"/>
+        </w:rPr>
+        <w:t xml:space="preserve"> Janis </w:t>
+      </w:r>
+      <w:r>
+        <w:rPr>
+          <w:rFonts w:ascii="Times New Roman" w:hAnsi="Times New Roman" w:cs="Times New Roman"/>
+          <w:sz w:val="24"/>
+          <w:szCs w:val="24"/>
+        </w:rPr>
         <w:lastRenderedPageBreak/>
-        <w:t>ACKNOWLEDGMENTS</w:t>
-      </w:r>
-    </w:p>
-    <w:p>
-      <w:pPr>
-        <w:spacing w:line="480" w:lineRule="auto"/>
-        <w:rPr>
-          <w:rFonts w:ascii="Times New Roman" w:hAnsi="Times New Roman" w:cs="Times New Roman"/>
-          <w:sz w:val="24"/>
-          <w:szCs w:val="24"/>
-        </w:rPr>
-      </w:pPr>
-      <w:r>
-        <w:rPr>
-          <w:rFonts w:ascii="Times New Roman" w:hAnsi="Times New Roman" w:cs="Times New Roman"/>
-          <w:b/>
-          <w:sz w:val="24"/>
-          <w:szCs w:val="24"/>
-        </w:rPr>
-        <w:tab/>
-      </w:r>
-      <w:r>
-        <w:rPr>
-          <w:rFonts w:ascii="Times New Roman" w:hAnsi="Times New Roman" w:cs="Times New Roman"/>
-          <w:sz w:val="24"/>
-          <w:szCs w:val="24"/>
-        </w:rPr>
-        <w:t>Thank you to the Utah Agricultural Experiment Station for funding this project.</w:t>
-      </w:r>
-      <w:r>
-        <w:rPr>
-          <w:rFonts w:ascii="Times New Roman" w:hAnsi="Times New Roman" w:cs="Times New Roman"/>
-          <w:sz w:val="24"/>
-          <w:szCs w:val="24"/>
-        </w:rPr>
-        <w:t xml:space="preserve"> </w:t>
-      </w:r>
-    </w:p>
-    <w:p>
-      <w:pPr>
-        <w:spacing w:line="480" w:lineRule="auto"/>
-        <w:ind w:firstLine="720"/>
-        <w:rPr>
-          <w:rFonts w:ascii="Times New Roman" w:hAnsi="Times New Roman" w:cs="Times New Roman"/>
-          <w:sz w:val="24"/>
-          <w:szCs w:val="24"/>
-        </w:rPr>
-      </w:pPr>
-      <w:r>
-        <w:rPr>
-          <w:rFonts w:ascii="Times New Roman" w:hAnsi="Times New Roman" w:cs="Times New Roman"/>
-          <w:sz w:val="24"/>
-          <w:szCs w:val="24"/>
-        </w:rPr>
-        <w:t>I would like to Dr. Eugene W. Schupp</w:t>
-      </w:r>
-      <w:r>
-        <w:rPr>
-          <w:rFonts w:ascii="Times New Roman" w:hAnsi="Times New Roman" w:cs="Times New Roman"/>
-          <w:sz w:val="24"/>
-          <w:szCs w:val="24"/>
-        </w:rPr>
-        <w:t>, my major advisor, who granted me this singular experience and opportunity to expand my knowledge and education. Thank you for your support and insightful advice</w:t>
-      </w:r>
-      <w:r>
-        <w:rPr>
-          <w:rFonts w:ascii="Times New Roman" w:hAnsi="Times New Roman" w:cs="Times New Roman"/>
-          <w:sz w:val="24"/>
-          <w:szCs w:val="24"/>
-        </w:rPr>
-        <w:t xml:space="preserve"> as well as for pushing me to improve my skills in statistics</w:t>
-      </w:r>
-      <w:r>
-        <w:rPr>
-          <w:rFonts w:ascii="Times New Roman" w:hAnsi="Times New Roman" w:cs="Times New Roman"/>
-          <w:sz w:val="24"/>
-          <w:szCs w:val="24"/>
-        </w:rPr>
-        <w:t>. I will never forget all that you have done for me, or that “the only thing constant is change!”</w:t>
-      </w:r>
-      <w:r>
-        <w:rPr>
-          <w:rFonts w:ascii="Times New Roman" w:hAnsi="Times New Roman" w:cs="Times New Roman"/>
-          <w:sz w:val="24"/>
-          <w:szCs w:val="24"/>
-        </w:rPr>
-        <w:t xml:space="preserve"> I would also like to thank my </w:t>
-      </w:r>
-      <w:r>
-        <w:rPr>
-          <w:rFonts w:ascii="Times New Roman" w:hAnsi="Times New Roman" w:cs="Times New Roman"/>
-          <w:sz w:val="24"/>
-          <w:szCs w:val="24"/>
-        </w:rPr>
-        <w:t>graduate supervisory committee</w:t>
-      </w:r>
-      <w:r>
-        <w:rPr>
-          <w:rFonts w:ascii="Times New Roman" w:hAnsi="Times New Roman" w:cs="Times New Roman"/>
-          <w:sz w:val="24"/>
-          <w:szCs w:val="24"/>
-        </w:rPr>
-        <w:t xml:space="preserve"> Janis L. Boettinger and Thomas A. Monaco. Janis provided many of the soil resources necessary for this study. She also gave hours of her time helping me with site selection and understanding the soil variable data. Tom </w:t>
+        <w:t xml:space="preserve">L. Boettinger and Thomas A. Monaco. Janis provided many of the soil resources necessary for this study. She also gave hours of her time helping me with site selection and understanding the soil variable data. Tom </w:t>
       </w:r>
       <w:r>
         <w:rPr>
@@ -1604,6 +1551,40 @@
         </w:rPr>
         <w:t>Canyonlands Research Center provided research and living facilities incredibly near to the study site at very little cost. Barry Baker in particular was always available to offer encouragement, excitement, and discuss local research.</w:t>
       </w:r>
+      <w:r>
+        <w:rPr>
+          <w:rFonts w:ascii="Times New Roman" w:hAnsi="Times New Roman" w:cs="Times New Roman"/>
+          <w:sz w:val="24"/>
+          <w:szCs w:val="24"/>
+        </w:rPr>
+        <w:t xml:space="preserve"> The Canyonlands Research Center facilities are located on Heidi </w:t>
+      </w:r>
+      <w:proofErr w:type="spellStart"/>
+      <w:r>
+        <w:rPr>
+          <w:rFonts w:ascii="Times New Roman" w:hAnsi="Times New Roman" w:cs="Times New Roman"/>
+          <w:sz w:val="24"/>
+          <w:szCs w:val="24"/>
+        </w:rPr>
+        <w:t>Redd’s</w:t>
+      </w:r>
+      <w:proofErr w:type="spellEnd"/>
+      <w:r>
+        <w:rPr>
+          <w:rFonts w:ascii="Times New Roman" w:hAnsi="Times New Roman" w:cs="Times New Roman"/>
+          <w:sz w:val="24"/>
+          <w:szCs w:val="24"/>
+        </w:rPr>
+        <w:t xml:space="preserve"> Dugout Ranch. Heidi </w:t>
+      </w:r>
+      <w:r>
+        <w:rPr>
+          <w:rFonts w:ascii="Times New Roman" w:hAnsi="Times New Roman" w:cs="Times New Roman"/>
+          <w:sz w:val="24"/>
+          <w:szCs w:val="24"/>
+        </w:rPr>
+        <w:t>offered valuable insight into the local cattle industry, as well as historic flora and fauna.</w:t>
+      </w:r>
     </w:p>
     <w:p>
       <w:pPr>
@@ -1648,181 +1629,189 @@
           <w:sz w:val="24"/>
           <w:szCs w:val="24"/>
         </w:rPr>
+        <w:t xml:space="preserve">Field technician </w:t>
+      </w:r>
+      <w:r>
+        <w:rPr>
+          <w:rFonts w:ascii="Times New Roman" w:hAnsi="Times New Roman" w:cs="Times New Roman"/>
+          <w:sz w:val="24"/>
+          <w:szCs w:val="24"/>
+        </w:rPr>
+        <w:t xml:space="preserve">Eric </w:t>
+      </w:r>
+      <w:proofErr w:type="spellStart"/>
+      <w:r>
+        <w:rPr>
+          <w:rFonts w:ascii="Times New Roman" w:hAnsi="Times New Roman" w:cs="Times New Roman"/>
+          <w:sz w:val="24"/>
+          <w:szCs w:val="24"/>
+        </w:rPr>
+        <w:t>Sodja</w:t>
+      </w:r>
+      <w:proofErr w:type="spellEnd"/>
+      <w:r>
+        <w:rPr>
+          <w:rFonts w:ascii="Times New Roman" w:hAnsi="Times New Roman" w:cs="Times New Roman"/>
+          <w:sz w:val="24"/>
+          <w:szCs w:val="24"/>
+        </w:rPr>
+        <w:t xml:space="preserve"> was exceptionally committed and a self starter. Thank you not only for your work, but also for insightful questions and thoughts about this research that sparked so many </w:t>
+      </w:r>
+      <w:r>
+        <w:rPr>
+          <w:rFonts w:ascii="Times New Roman" w:hAnsi="Times New Roman" w:cs="Times New Roman"/>
+          <w:sz w:val="24"/>
+          <w:szCs w:val="24"/>
+        </w:rPr>
+        <w:t>more</w:t>
+      </w:r>
+      <w:r>
+        <w:rPr>
+          <w:rFonts w:ascii="Times New Roman" w:hAnsi="Times New Roman" w:cs="Times New Roman"/>
+          <w:sz w:val="24"/>
+          <w:szCs w:val="24"/>
+        </w:rPr>
+        <w:t>.</w:t>
+      </w:r>
+    </w:p>
+    <w:p>
+      <w:pPr>
+        <w:spacing w:line="480" w:lineRule="auto"/>
+        <w:ind w:firstLine="720"/>
+        <w:rPr>
+          <w:rFonts w:ascii="Times New Roman" w:hAnsi="Times New Roman" w:cs="Times New Roman"/>
+          <w:sz w:val="24"/>
+          <w:szCs w:val="24"/>
+        </w:rPr>
+      </w:pPr>
+      <w:r>
+        <w:rPr>
+          <w:rFonts w:ascii="Times New Roman" w:hAnsi="Times New Roman" w:cs="Times New Roman"/>
+          <w:sz w:val="24"/>
+          <w:szCs w:val="24"/>
+        </w:rPr>
+        <w:t xml:space="preserve">I am </w:t>
+      </w:r>
+      <w:r>
+        <w:rPr>
+          <w:rFonts w:ascii="Times New Roman" w:hAnsi="Times New Roman" w:cs="Times New Roman"/>
+          <w:sz w:val="24"/>
+          <w:szCs w:val="24"/>
+        </w:rPr>
+        <w:t xml:space="preserve">especially </w:t>
+      </w:r>
+      <w:r>
+        <w:rPr>
+          <w:rFonts w:ascii="Times New Roman" w:hAnsi="Times New Roman" w:cs="Times New Roman"/>
+          <w:sz w:val="24"/>
+          <w:szCs w:val="24"/>
+        </w:rPr>
+        <w:t xml:space="preserve">grateful for </w:t>
+      </w:r>
+      <w:r>
+        <w:rPr>
+          <w:rFonts w:ascii="Times New Roman" w:hAnsi="Times New Roman" w:cs="Times New Roman"/>
+          <w:sz w:val="24"/>
+          <w:szCs w:val="24"/>
+        </w:rPr>
+        <w:t>m</w:t>
+      </w:r>
+      <w:r>
+        <w:rPr>
+          <w:rFonts w:ascii="Times New Roman" w:hAnsi="Times New Roman" w:cs="Times New Roman"/>
+          <w:sz w:val="24"/>
+          <w:szCs w:val="24"/>
+        </w:rPr>
+        <w:t>y family</w:t>
+      </w:r>
+      <w:r>
+        <w:rPr>
+          <w:rFonts w:ascii="Times New Roman" w:hAnsi="Times New Roman" w:cs="Times New Roman"/>
+          <w:sz w:val="24"/>
+          <w:szCs w:val="24"/>
+        </w:rPr>
+        <w:t>’s unwavering support and pride</w:t>
+      </w:r>
+      <w:r>
+        <w:rPr>
+          <w:rFonts w:ascii="Times New Roman" w:hAnsi="Times New Roman" w:cs="Times New Roman"/>
+          <w:sz w:val="24"/>
+          <w:szCs w:val="24"/>
+        </w:rPr>
+        <w:t xml:space="preserve">, particularly </w:t>
+      </w:r>
+      <w:r>
+        <w:rPr>
+          <w:rFonts w:ascii="Times New Roman" w:hAnsi="Times New Roman" w:cs="Times New Roman"/>
+          <w:sz w:val="24"/>
+          <w:szCs w:val="24"/>
+        </w:rPr>
+        <w:t>that of my</w:t>
+      </w:r>
+      <w:r>
+        <w:rPr>
+          <w:rFonts w:ascii="Times New Roman" w:hAnsi="Times New Roman" w:cs="Times New Roman"/>
+          <w:sz w:val="24"/>
+          <w:szCs w:val="24"/>
+        </w:rPr>
+        <w:t xml:space="preserve"> </w:t>
+      </w:r>
+      <w:r>
+        <w:rPr>
+          <w:rFonts w:ascii="Times New Roman" w:hAnsi="Times New Roman" w:cs="Times New Roman"/>
+          <w:sz w:val="24"/>
+          <w:szCs w:val="24"/>
+        </w:rPr>
+        <w:t>parents</w:t>
+      </w:r>
+      <w:r>
+        <w:rPr>
+          <w:rFonts w:ascii="Times New Roman" w:hAnsi="Times New Roman" w:cs="Times New Roman"/>
+          <w:sz w:val="24"/>
+          <w:szCs w:val="24"/>
+        </w:rPr>
+        <w:t xml:space="preserve"> </w:t>
+      </w:r>
+      <w:r>
+        <w:rPr>
+          <w:rFonts w:ascii="Times New Roman" w:hAnsi="Times New Roman" w:cs="Times New Roman"/>
+          <w:sz w:val="24"/>
+          <w:szCs w:val="24"/>
+        </w:rPr>
+        <w:t>Crystal</w:t>
+      </w:r>
+      <w:r>
+        <w:rPr>
+          <w:rFonts w:ascii="Times New Roman" w:hAnsi="Times New Roman" w:cs="Times New Roman"/>
+          <w:sz w:val="24"/>
+          <w:szCs w:val="24"/>
+        </w:rPr>
+        <w:t xml:space="preserve"> Darger</w:t>
+      </w:r>
+      <w:r>
+        <w:rPr>
+          <w:rFonts w:ascii="Times New Roman" w:hAnsi="Times New Roman" w:cs="Times New Roman"/>
+          <w:sz w:val="24"/>
+          <w:szCs w:val="24"/>
+        </w:rPr>
+        <w:t xml:space="preserve"> </w:t>
+      </w:r>
+      <w:r>
+        <w:rPr>
+          <w:rFonts w:ascii="Times New Roman" w:hAnsi="Times New Roman" w:cs="Times New Roman"/>
+          <w:sz w:val="24"/>
+          <w:szCs w:val="24"/>
+        </w:rPr>
+        <w:t xml:space="preserve">and Allan Darger. Mom, you were the </w:t>
+      </w:r>
+      <w:r>
+        <w:rPr>
+          <w:rFonts w:ascii="Times New Roman" w:hAnsi="Times New Roman" w:cs="Times New Roman"/>
+          <w:sz w:val="24"/>
+          <w:szCs w:val="24"/>
+        </w:rPr>
         <w:lastRenderedPageBreak/>
-        <w:t xml:space="preserve">Field technician </w:t>
-      </w:r>
-      <w:r>
-        <w:rPr>
-          <w:rFonts w:ascii="Times New Roman" w:hAnsi="Times New Roman" w:cs="Times New Roman"/>
-          <w:sz w:val="24"/>
-          <w:szCs w:val="24"/>
-        </w:rPr>
-        <w:t xml:space="preserve">Eric </w:t>
-      </w:r>
-      <w:proofErr w:type="spellStart"/>
-      <w:r>
-        <w:rPr>
-          <w:rFonts w:ascii="Times New Roman" w:hAnsi="Times New Roman" w:cs="Times New Roman"/>
-          <w:sz w:val="24"/>
-          <w:szCs w:val="24"/>
-        </w:rPr>
-        <w:t>Sodja</w:t>
-      </w:r>
-      <w:proofErr w:type="spellEnd"/>
-      <w:r>
-        <w:rPr>
-          <w:rFonts w:ascii="Times New Roman" w:hAnsi="Times New Roman" w:cs="Times New Roman"/>
-          <w:sz w:val="24"/>
-          <w:szCs w:val="24"/>
-        </w:rPr>
-        <w:t xml:space="preserve"> was exceptionally committed and a self starter. Thank you not only for your work, but also for insightful questions and thoughts about this research that sparked so many </w:t>
-      </w:r>
-      <w:r>
-        <w:rPr>
-          <w:rFonts w:ascii="Times New Roman" w:hAnsi="Times New Roman" w:cs="Times New Roman"/>
-          <w:sz w:val="24"/>
-          <w:szCs w:val="24"/>
-        </w:rPr>
-        <w:t>more</w:t>
-      </w:r>
-      <w:r>
-        <w:rPr>
-          <w:rFonts w:ascii="Times New Roman" w:hAnsi="Times New Roman" w:cs="Times New Roman"/>
-          <w:sz w:val="24"/>
-          <w:szCs w:val="24"/>
-        </w:rPr>
-        <w:t>.</w:t>
-      </w:r>
-    </w:p>
-    <w:p>
-      <w:pPr>
-        <w:spacing w:line="480" w:lineRule="auto"/>
-        <w:ind w:firstLine="720"/>
-        <w:rPr>
-          <w:rFonts w:ascii="Times New Roman" w:hAnsi="Times New Roman" w:cs="Times New Roman"/>
-          <w:sz w:val="24"/>
-          <w:szCs w:val="24"/>
-        </w:rPr>
-      </w:pPr>
-      <w:r>
-        <w:rPr>
-          <w:rFonts w:ascii="Times New Roman" w:hAnsi="Times New Roman" w:cs="Times New Roman"/>
-          <w:sz w:val="24"/>
-          <w:szCs w:val="24"/>
-        </w:rPr>
-        <w:t xml:space="preserve">I am </w:t>
-      </w:r>
-      <w:r>
-        <w:rPr>
-          <w:rFonts w:ascii="Times New Roman" w:hAnsi="Times New Roman" w:cs="Times New Roman"/>
-          <w:sz w:val="24"/>
-          <w:szCs w:val="24"/>
-        </w:rPr>
-        <w:t xml:space="preserve">especially </w:t>
-      </w:r>
-      <w:r>
-        <w:rPr>
-          <w:rFonts w:ascii="Times New Roman" w:hAnsi="Times New Roman" w:cs="Times New Roman"/>
-          <w:sz w:val="24"/>
-          <w:szCs w:val="24"/>
-        </w:rPr>
-        <w:t xml:space="preserve">grateful for </w:t>
-      </w:r>
-      <w:r>
-        <w:rPr>
-          <w:rFonts w:ascii="Times New Roman" w:hAnsi="Times New Roman" w:cs="Times New Roman"/>
-          <w:sz w:val="24"/>
-          <w:szCs w:val="24"/>
-        </w:rPr>
-        <w:t>m</w:t>
-      </w:r>
-      <w:r>
-        <w:rPr>
-          <w:rFonts w:ascii="Times New Roman" w:hAnsi="Times New Roman" w:cs="Times New Roman"/>
-          <w:sz w:val="24"/>
-          <w:szCs w:val="24"/>
-        </w:rPr>
-        <w:t>y family</w:t>
-      </w:r>
-      <w:r>
-        <w:rPr>
-          <w:rFonts w:ascii="Times New Roman" w:hAnsi="Times New Roman" w:cs="Times New Roman"/>
-          <w:sz w:val="24"/>
-          <w:szCs w:val="24"/>
-        </w:rPr>
-        <w:t>’s unwavering support and pride</w:t>
-      </w:r>
-      <w:r>
-        <w:rPr>
-          <w:rFonts w:ascii="Times New Roman" w:hAnsi="Times New Roman" w:cs="Times New Roman"/>
-          <w:sz w:val="24"/>
-          <w:szCs w:val="24"/>
-        </w:rPr>
-        <w:t xml:space="preserve">, particularly </w:t>
-      </w:r>
-      <w:r>
-        <w:rPr>
-          <w:rFonts w:ascii="Times New Roman" w:hAnsi="Times New Roman" w:cs="Times New Roman"/>
-          <w:sz w:val="24"/>
-          <w:szCs w:val="24"/>
-        </w:rPr>
-        <w:t>that of my</w:t>
-      </w:r>
-      <w:r>
-        <w:rPr>
-          <w:rFonts w:ascii="Times New Roman" w:hAnsi="Times New Roman" w:cs="Times New Roman"/>
-          <w:sz w:val="24"/>
-          <w:szCs w:val="24"/>
-        </w:rPr>
-        <w:t xml:space="preserve"> </w:t>
-      </w:r>
-      <w:r>
-        <w:rPr>
-          <w:rFonts w:ascii="Times New Roman" w:hAnsi="Times New Roman" w:cs="Times New Roman"/>
-          <w:sz w:val="24"/>
-          <w:szCs w:val="24"/>
-        </w:rPr>
-        <w:t>parents</w:t>
-      </w:r>
-      <w:r>
-        <w:rPr>
-          <w:rFonts w:ascii="Times New Roman" w:hAnsi="Times New Roman" w:cs="Times New Roman"/>
-          <w:sz w:val="24"/>
-          <w:szCs w:val="24"/>
-        </w:rPr>
-        <w:t xml:space="preserve"> </w:t>
-      </w:r>
-      <w:r>
-        <w:rPr>
-          <w:rFonts w:ascii="Times New Roman" w:hAnsi="Times New Roman" w:cs="Times New Roman"/>
-          <w:sz w:val="24"/>
-          <w:szCs w:val="24"/>
-        </w:rPr>
-        <w:t>Crystal</w:t>
-      </w:r>
-      <w:r>
-        <w:rPr>
-          <w:rFonts w:ascii="Times New Roman" w:hAnsi="Times New Roman" w:cs="Times New Roman"/>
-          <w:sz w:val="24"/>
-          <w:szCs w:val="24"/>
-        </w:rPr>
-        <w:t xml:space="preserve"> Darger</w:t>
-      </w:r>
-      <w:r>
-        <w:rPr>
-          <w:rFonts w:ascii="Times New Roman" w:hAnsi="Times New Roman" w:cs="Times New Roman"/>
-          <w:sz w:val="24"/>
-          <w:szCs w:val="24"/>
-        </w:rPr>
-        <w:t xml:space="preserve"> </w:t>
-      </w:r>
-      <w:r>
-        <w:rPr>
-          <w:rFonts w:ascii="Times New Roman" w:hAnsi="Times New Roman" w:cs="Times New Roman"/>
-          <w:sz w:val="24"/>
-          <w:szCs w:val="24"/>
-        </w:rPr>
-        <w:t>and Allan Darger. Mom, you were the driving force behind all that I’ve done. Dad, your complete faith in my abilities kept me sane.</w:t>
+        <w:t>driving force behind all that I’ve done. Dad, your complete faith in my abilities kept me sane.</w:t>
       </w:r>
     </w:p>
     <w:p>
@@ -1968,73 +1957,73 @@
           <w:sz w:val="24"/>
           <w:szCs w:val="24"/>
         </w:rPr>
+        <w:t>CONTENTS</w:t>
+      </w:r>
+    </w:p>
+    <w:p>
+      <w:pPr>
+        <w:spacing w:line="480" w:lineRule="auto"/>
+        <w:jc w:val="center"/>
+        <w:rPr>
+          <w:rFonts w:ascii="Times New Roman" w:hAnsi="Times New Roman" w:cs="Times New Roman"/>
+          <w:sz w:val="24"/>
+          <w:szCs w:val="24"/>
+        </w:rPr>
+      </w:pPr>
+    </w:p>
+    <w:p>
+      <w:pPr>
+        <w:spacing w:line="480" w:lineRule="auto"/>
+        <w:jc w:val="right"/>
+        <w:rPr>
+          <w:rFonts w:ascii="Times New Roman" w:hAnsi="Times New Roman" w:cs="Times New Roman"/>
+          <w:sz w:val="24"/>
+          <w:szCs w:val="24"/>
+        </w:rPr>
+      </w:pPr>
+      <w:r>
+        <w:rPr>
+          <w:rFonts w:ascii="Times New Roman" w:hAnsi="Times New Roman" w:cs="Times New Roman"/>
+          <w:sz w:val="24"/>
+          <w:szCs w:val="24"/>
+        </w:rPr>
+        <w:t>Page</w:t>
+      </w:r>
+    </w:p>
+    <w:p>
+      <w:pPr>
+        <w:spacing w:line="480" w:lineRule="auto"/>
+        <w:rPr>
+          <w:rFonts w:ascii="Times New Roman" w:hAnsi="Times New Roman" w:cs="Times New Roman"/>
+          <w:sz w:val="24"/>
+          <w:szCs w:val="24"/>
+        </w:rPr>
+      </w:pPr>
+      <w:r>
+        <w:rPr>
+          <w:rFonts w:ascii="Times New Roman" w:hAnsi="Times New Roman" w:cs="Times New Roman"/>
+          <w:sz w:val="24"/>
+          <w:szCs w:val="24"/>
+        </w:rPr>
+        <w:t>ABSTRACT………………………………………………………………………………ii</w:t>
+      </w:r>
+    </w:p>
+    <w:p>
+      <w:pPr>
+        <w:spacing w:line="480" w:lineRule="auto"/>
+        <w:rPr>
+          <w:rFonts w:ascii="Times New Roman" w:hAnsi="Times New Roman" w:cs="Times New Roman"/>
+          <w:sz w:val="24"/>
+          <w:szCs w:val="24"/>
+        </w:rPr>
+      </w:pPr>
+      <w:r>
+        <w:rPr>
+          <w:rFonts w:ascii="Times New Roman" w:hAnsi="Times New Roman" w:cs="Times New Roman"/>
+          <w:sz w:val="24"/>
+          <w:szCs w:val="24"/>
+        </w:rPr>
         <w:lastRenderedPageBreak/>
-        <w:t>CONTENTS</w:t>
-      </w:r>
-    </w:p>
-    <w:p>
-      <w:pPr>
-        <w:spacing w:line="480" w:lineRule="auto"/>
-        <w:jc w:val="center"/>
-        <w:rPr>
-          <w:rFonts w:ascii="Times New Roman" w:hAnsi="Times New Roman" w:cs="Times New Roman"/>
-          <w:sz w:val="24"/>
-          <w:szCs w:val="24"/>
-        </w:rPr>
-      </w:pPr>
-    </w:p>
-    <w:p>
-      <w:pPr>
-        <w:spacing w:line="480" w:lineRule="auto"/>
-        <w:jc w:val="right"/>
-        <w:rPr>
-          <w:rFonts w:ascii="Times New Roman" w:hAnsi="Times New Roman" w:cs="Times New Roman"/>
-          <w:sz w:val="24"/>
-          <w:szCs w:val="24"/>
-        </w:rPr>
-      </w:pPr>
-      <w:r>
-        <w:rPr>
-          <w:rFonts w:ascii="Times New Roman" w:hAnsi="Times New Roman" w:cs="Times New Roman"/>
-          <w:sz w:val="24"/>
-          <w:szCs w:val="24"/>
-        </w:rPr>
-        <w:t>Page</w:t>
-      </w:r>
-    </w:p>
-    <w:p>
-      <w:pPr>
-        <w:spacing w:line="480" w:lineRule="auto"/>
-        <w:rPr>
-          <w:rFonts w:ascii="Times New Roman" w:hAnsi="Times New Roman" w:cs="Times New Roman"/>
-          <w:sz w:val="24"/>
-          <w:szCs w:val="24"/>
-        </w:rPr>
-      </w:pPr>
-      <w:r>
-        <w:rPr>
-          <w:rFonts w:ascii="Times New Roman" w:hAnsi="Times New Roman" w:cs="Times New Roman"/>
-          <w:sz w:val="24"/>
-          <w:szCs w:val="24"/>
-        </w:rPr>
-        <w:t>ABSTRACT………………………………………………………………………………ii</w:t>
-      </w:r>
-    </w:p>
-    <w:p>
-      <w:pPr>
-        <w:spacing w:line="480" w:lineRule="auto"/>
-        <w:rPr>
-          <w:rFonts w:ascii="Times New Roman" w:hAnsi="Times New Roman" w:cs="Times New Roman"/>
-          <w:sz w:val="24"/>
-          <w:szCs w:val="24"/>
-        </w:rPr>
-      </w:pPr>
-      <w:r>
-        <w:rPr>
-          <w:rFonts w:ascii="Times New Roman" w:hAnsi="Times New Roman" w:cs="Times New Roman"/>
-          <w:sz w:val="24"/>
-          <w:szCs w:val="24"/>
-        </w:rPr>
         <w:t>PUBLIC ABSTRACT</w:t>
       </w:r>
     </w:p>
@@ -2463,14 +2452,6 @@
           <w:szCs w:val="24"/>
           <w:highlight w:val="yellow"/>
         </w:rPr>
-        <w:t xml:space="preserve"> (EA2.pdf).</w:t>
-      </w:r>
-      <w:r>
-        <w:rPr>
-          <w:rFonts w:ascii="Times New Roman" w:hAnsi="Times New Roman" w:cs="Times New Roman"/>
-          <w:sz w:val="24"/>
-          <w:szCs w:val="24"/>
-        </w:rPr>
         <w:t xml:space="preserve"> </w:t>
       </w:r>
       <w:r>
@@ -2480,7 +2461,52 @@
           <w:szCs w:val="24"/>
           <w:highlight w:val="yellow"/>
         </w:rPr>
-        <w:t xml:space="preserve">Chief among them is the tendency for cheatgrass to burn every three to five years. This makes it nearly impossible for sagebrush to successfully establish and mature </w:t>
+        <w:t>(</w:t>
+      </w:r>
+      <w:r>
+        <w:rPr>
+          <w:rFonts w:ascii="Times New Roman" w:hAnsi="Times New Roman" w:cs="Times New Roman"/>
+          <w:sz w:val="24"/>
+          <w:szCs w:val="24"/>
+          <w:highlight w:val="yellow"/>
+        </w:rPr>
+        <w:t>Carling, J</w:t>
+      </w:r>
+      <w:r>
+        <w:rPr>
+          <w:rFonts w:ascii="Times New Roman" w:hAnsi="Times New Roman" w:cs="Times New Roman"/>
+          <w:sz w:val="24"/>
+          <w:szCs w:val="24"/>
+          <w:highlight w:val="yellow"/>
+        </w:rPr>
+        <w:t>. 2012</w:t>
+      </w:r>
+      <w:r>
+        <w:rPr>
+          <w:rFonts w:ascii="Times New Roman" w:hAnsi="Times New Roman" w:cs="Times New Roman"/>
+          <w:sz w:val="24"/>
+          <w:szCs w:val="24"/>
+          <w:highlight w:val="yellow"/>
+        </w:rPr>
+        <w:t>)</w:t>
+      </w:r>
+      <w:r>
+        <w:rPr>
+          <w:rFonts w:ascii="Times New Roman" w:hAnsi="Times New Roman" w:cs="Times New Roman"/>
+          <w:sz w:val="24"/>
+          <w:szCs w:val="24"/>
+          <w:highlight w:val="yellow"/>
+        </w:rPr>
+        <w:t xml:space="preserve">. </w:t>
+      </w:r>
+      <w:r>
+        <w:rPr>
+          <w:rFonts w:ascii="Times New Roman" w:hAnsi="Times New Roman" w:cs="Times New Roman"/>
+          <w:sz w:val="24"/>
+          <w:szCs w:val="24"/>
+          <w:highlight w:val="yellow"/>
+        </w:rPr>
+        <w:t xml:space="preserve">Chief among them is the tendency for cheatgrass to burn every three to five years. This makes it nearly impossible for sagebrush to successfully establish and </w:t>
       </w:r>
       <w:r>
         <w:rPr>
@@ -2490,7 +2516,7 @@
           <w:highlight w:val="yellow"/>
         </w:rPr>
         <w:lastRenderedPageBreak/>
-        <w:t>because they need between twenty five and fifty years to reach maturity. Another problem with cheatgrass is its tendency to take over an area, particularly following a fire</w:t>
+        <w:t>mature because they need between twenty five and fifty years to reach maturity. Another problem with cheatgrass is its tendency to take over an area, particularly following a fire</w:t>
       </w:r>
       <w:r>
         <w:rPr>
@@ -2584,7 +2610,108 @@
           <w:szCs w:val="24"/>
           <w:highlight w:val="yellow"/>
         </w:rPr>
-        <w:t>plains aren’t the only place sagebrush habitat is being encroached upon. The pinion and juniper woodlands that characterize the rocky basin slopes have become thicker and thicker, which is closing off the upper canopy, and allowing these trees to outcompete understory species, including sagebrush, for key resources (EA2.pdf).</w:t>
+        <w:t xml:space="preserve">plains aren’t the only place sagebrush habitat is being encroached upon. The pinion and juniper woodlands that characterize the rocky basin slopes have become thicker and thicker, which is closing off the upper canopy, and allowing these trees to outcompete understory species, including sagebrush, for key resources </w:t>
+      </w:r>
+      <w:r>
+        <w:rPr>
+          <w:rFonts w:ascii="Times New Roman" w:hAnsi="Times New Roman" w:cs="Times New Roman"/>
+          <w:sz w:val="24"/>
+          <w:szCs w:val="24"/>
+          <w:highlight w:val="yellow"/>
+        </w:rPr>
+        <w:t>(</w:t>
+      </w:r>
+      <w:r>
+        <w:rPr>
+          <w:rFonts w:ascii="Times New Roman" w:hAnsi="Times New Roman" w:cs="Times New Roman"/>
+          <w:sz w:val="24"/>
+          <w:szCs w:val="24"/>
+          <w:highlight w:val="yellow"/>
+        </w:rPr>
+        <w:t>Carling, J</w:t>
+      </w:r>
+      <w:r>
+        <w:rPr>
+          <w:rFonts w:ascii="Times New Roman" w:hAnsi="Times New Roman" w:cs="Times New Roman"/>
+          <w:sz w:val="24"/>
+          <w:szCs w:val="24"/>
+          <w:highlight w:val="yellow"/>
+        </w:rPr>
+        <w:t>. 2012</w:t>
+      </w:r>
+      <w:r>
+        <w:rPr>
+          <w:rFonts w:ascii="Times New Roman" w:hAnsi="Times New Roman" w:cs="Times New Roman"/>
+          <w:sz w:val="24"/>
+          <w:szCs w:val="24"/>
+          <w:highlight w:val="yellow"/>
+        </w:rPr>
+        <w:t>)</w:t>
+      </w:r>
+      <w:r>
+        <w:rPr>
+          <w:rFonts w:ascii="Times New Roman" w:hAnsi="Times New Roman" w:cs="Times New Roman"/>
+          <w:sz w:val="24"/>
+          <w:szCs w:val="24"/>
+          <w:highlight w:val="yellow"/>
+        </w:rPr>
+        <w:t xml:space="preserve">. </w:t>
+      </w:r>
+      <w:r>
+        <w:rPr>
+          <w:rFonts w:ascii="Times New Roman" w:hAnsi="Times New Roman" w:cs="Times New Roman"/>
+          <w:sz w:val="24"/>
+          <w:szCs w:val="24"/>
+          <w:highlight w:val="yellow"/>
+        </w:rPr>
+        <w:t>This results in a severe decrease in understory species, and becomes a fire hazard which could then potentially be replaced by cheatgrass (Miller et all 2000, 2005).</w:t>
+      </w:r>
+    </w:p>
+    <w:p>
+      <w:pPr>
+        <w:spacing w:line="480" w:lineRule="auto"/>
+        <w:ind w:firstLine="720"/>
+        <w:rPr>
+          <w:rFonts w:ascii="Times New Roman" w:hAnsi="Times New Roman" w:cs="Times New Roman"/>
+          <w:sz w:val="24"/>
+          <w:szCs w:val="24"/>
+        </w:rPr>
+      </w:pPr>
+      <w:r>
+        <w:rPr>
+          <w:rFonts w:ascii="Times New Roman" w:hAnsi="Times New Roman" w:cs="Times New Roman"/>
+          <w:sz w:val="24"/>
+          <w:szCs w:val="24"/>
+          <w:highlight w:val="yellow"/>
+        </w:rPr>
+        <w:t>Beef Basin is considered crucial habitat for both mule deer and elk during the winter and spring (</w:t>
+      </w:r>
+      <w:r>
+        <w:rPr>
+          <w:rFonts w:ascii="Times New Roman" w:hAnsi="Times New Roman" w:cs="Times New Roman"/>
+          <w:sz w:val="24"/>
+          <w:szCs w:val="24"/>
+          <w:highlight w:val="yellow"/>
+        </w:rPr>
+        <w:t>Carling, J</w:t>
+      </w:r>
+      <w:r>
+        <w:rPr>
+          <w:rFonts w:ascii="Times New Roman" w:hAnsi="Times New Roman" w:cs="Times New Roman"/>
+          <w:sz w:val="24"/>
+          <w:szCs w:val="24"/>
+          <w:highlight w:val="yellow"/>
+        </w:rPr>
+        <w:t>. 2012</w:t>
+      </w:r>
+      <w:r>
+        <w:rPr>
+          <w:rFonts w:ascii="Times New Roman" w:hAnsi="Times New Roman" w:cs="Times New Roman"/>
+          <w:sz w:val="24"/>
+          <w:szCs w:val="24"/>
+          <w:highlight w:val="yellow"/>
+        </w:rPr>
+        <w:t>).</w:t>
       </w:r>
       <w:r>
         <w:rPr>
@@ -2599,29 +2726,101 @@
           <w:rFonts w:ascii="Times New Roman" w:hAnsi="Times New Roman" w:cs="Times New Roman"/>
           <w:sz w:val="24"/>
           <w:szCs w:val="24"/>
-          <w:highlight w:val="yellow"/>
-        </w:rPr>
-        <w:t xml:space="preserve">This results in a severe decrease in understory species, and becomes a fire hazard which could then potentially be replaced by cheatgrass (Miller </w:t>
-      </w:r>
-      <w:proofErr w:type="gramStart"/>
-      <w:r>
-        <w:rPr>
-          <w:rFonts w:ascii="Times New Roman" w:hAnsi="Times New Roman" w:cs="Times New Roman"/>
-          <w:sz w:val="24"/>
-          <w:szCs w:val="24"/>
-          <w:highlight w:val="yellow"/>
-        </w:rPr>
-        <w:t>et</w:t>
-      </w:r>
-      <w:proofErr w:type="gramEnd"/>
-      <w:r>
-        <w:rPr>
-          <w:rFonts w:ascii="Times New Roman" w:hAnsi="Times New Roman" w:cs="Times New Roman"/>
-          <w:sz w:val="24"/>
-          <w:szCs w:val="24"/>
-          <w:highlight w:val="yellow"/>
-        </w:rPr>
-        <w:t xml:space="preserve"> all 2000, 2005).</w:t>
+        </w:rPr>
+        <w:t>Mule deer in particular utilize South Plain in Beef Basin, and have seen population decreases, even as the sagebrush continues to decline (EA2.pdf).</w:t>
+      </w:r>
+      <w:r>
+        <w:rPr>
+          <w:rFonts w:ascii="Times New Roman" w:hAnsi="Times New Roman" w:cs="Times New Roman"/>
+          <w:sz w:val="24"/>
+          <w:szCs w:val="24"/>
+        </w:rPr>
+        <w:t xml:space="preserve">  </w:t>
+      </w:r>
+      <w:r>
+        <w:rPr>
+          <w:rFonts w:ascii="Times New Roman" w:hAnsi="Times New Roman" w:cs="Times New Roman"/>
+          <w:sz w:val="24"/>
+          <w:szCs w:val="24"/>
+          <w:highlight w:val="yellow"/>
+        </w:rPr>
+        <w:t>In 1956 a road was built to provide greater access to Beef Basin for hunters to curtail the</w:t>
+      </w:r>
+      <w:r>
+        <w:rPr>
+          <w:rFonts w:ascii="Times New Roman" w:hAnsi="Times New Roman" w:cs="Times New Roman"/>
+          <w:sz w:val="24"/>
+          <w:szCs w:val="24"/>
+          <w:highlight w:val="yellow"/>
+        </w:rPr>
+        <w:t xml:space="preserve"> (then explosive) deer population. According to</w:t>
+      </w:r>
+      <w:r>
+        <w:rPr>
+          <w:rFonts w:ascii="Times New Roman" w:hAnsi="Times New Roman" w:cs="Times New Roman"/>
+          <w:sz w:val="24"/>
+          <w:szCs w:val="24"/>
+          <w:highlight w:val="yellow"/>
+        </w:rPr>
+        <w:t xml:space="preserve"> local rancher </w:t>
+      </w:r>
+      <w:r>
+        <w:rPr>
+          <w:rFonts w:ascii="Times New Roman" w:hAnsi="Times New Roman" w:cs="Times New Roman"/>
+          <w:sz w:val="24"/>
+          <w:szCs w:val="24"/>
+          <w:highlight w:val="yellow"/>
+        </w:rPr>
+        <w:t xml:space="preserve">Heidi </w:t>
+      </w:r>
+      <w:proofErr w:type="spellStart"/>
+      <w:r>
+        <w:rPr>
+          <w:rFonts w:ascii="Times New Roman" w:hAnsi="Times New Roman" w:cs="Times New Roman"/>
+          <w:sz w:val="24"/>
+          <w:szCs w:val="24"/>
+          <w:highlight w:val="yellow"/>
+        </w:rPr>
+        <w:t>Redd</w:t>
+      </w:r>
+      <w:proofErr w:type="spellEnd"/>
+      <w:r>
+        <w:rPr>
+          <w:rFonts w:ascii="Times New Roman" w:hAnsi="Times New Roman" w:cs="Times New Roman"/>
+          <w:sz w:val="24"/>
+          <w:szCs w:val="24"/>
+          <w:highlight w:val="yellow"/>
+        </w:rPr>
+        <w:t xml:space="preserve"> </w:t>
+      </w:r>
+      <w:r>
+        <w:rPr>
+          <w:rFonts w:ascii="Times New Roman" w:hAnsi="Times New Roman" w:cs="Times New Roman"/>
+          <w:sz w:val="24"/>
+          <w:szCs w:val="24"/>
+          <w:highlight w:val="yellow"/>
+        </w:rPr>
+        <w:t xml:space="preserve">there were roughly 6,000 deer using the basins in and around the 60’s, about 2,000 deer in the 90’s, and now only about 200 deer and 200 elk are using the area (Heidi </w:t>
+      </w:r>
+      <w:proofErr w:type="spellStart"/>
+      <w:r>
+        <w:rPr>
+          <w:rFonts w:ascii="Times New Roman" w:hAnsi="Times New Roman" w:cs="Times New Roman"/>
+          <w:sz w:val="24"/>
+          <w:szCs w:val="24"/>
+          <w:highlight w:val="yellow"/>
+        </w:rPr>
+        <w:t>Redd</w:t>
+      </w:r>
+      <w:proofErr w:type="spellEnd"/>
+      <w:r>
+        <w:rPr>
+          <w:rFonts w:ascii="Times New Roman" w:hAnsi="Times New Roman" w:cs="Times New Roman"/>
+          <w:sz w:val="24"/>
+          <w:szCs w:val="24"/>
+          <w:highlight w:val="yellow"/>
+        </w:rPr>
+        <w:t>, personal communication, 6/5/2014).</w:t>
       </w:r>
     </w:p>
     <w:p>
@@ -2639,18 +2838,161 @@
           <w:rFonts w:ascii="Times New Roman" w:hAnsi="Times New Roman" w:cs="Times New Roman"/>
           <w:sz w:val="24"/>
           <w:szCs w:val="24"/>
-          <w:highlight w:val="yellow"/>
-        </w:rPr>
-        <w:t>Beef Basin is considered crucial habitat for both mule deer and elk during the winter and spring (EA2.pdf).</w:t>
-      </w:r>
-      <w:r>
-        <w:rPr>
-          <w:rFonts w:ascii="Times New Roman" w:hAnsi="Times New Roman" w:cs="Times New Roman"/>
+        </w:rPr>
+        <w:lastRenderedPageBreak/>
+        <w:t xml:space="preserve">Beef Basin is also used as rangeland for cattle from winter to early spring. Historically, the entire southeastern portion of Utah saw only small cattle herds prior to the 1880’s, but during the boom in the cattle market in the late 1800’s cattle use skyrocketed. From Arches National Park down to the city of Bluff and encompassing the </w:t>
+      </w:r>
+      <w:proofErr w:type="spellStart"/>
+      <w:r>
+        <w:rPr>
+          <w:rFonts w:ascii="Times New Roman" w:hAnsi="Times New Roman" w:cs="Times New Roman"/>
+          <w:sz w:val="24"/>
+          <w:szCs w:val="24"/>
+        </w:rPr>
+        <w:t>LaSal</w:t>
+      </w:r>
+      <w:proofErr w:type="spellEnd"/>
+      <w:r>
+        <w:rPr>
+          <w:rFonts w:ascii="Times New Roman" w:hAnsi="Times New Roman" w:cs="Times New Roman"/>
+          <w:sz w:val="24"/>
+          <w:szCs w:val="24"/>
+        </w:rPr>
+        <w:t xml:space="preserve"> Mountains, Canyonlands National Park, Beef Basin, and the Abajo (Blue) Mountains it is estimated that there were more than one hundred thousand head of cattle using the area </w:t>
+      </w:r>
+      <w:r>
+        <w:rPr>
+          <w:rFonts w:ascii="Times New Roman" w:hAnsi="Times New Roman" w:cs="Times New Roman"/>
+          <w:sz w:val="24"/>
+          <w:szCs w:val="24"/>
+          <w:highlight w:val="yellow"/>
+        </w:rPr>
+        <w:t>(Utah Historical Quarterly).</w:t>
+      </w:r>
+      <w:r>
+        <w:rPr>
+          <w:rFonts w:ascii="Times New Roman" w:hAnsi="Times New Roman" w:cs="Times New Roman"/>
+          <w:sz w:val="24"/>
+          <w:szCs w:val="24"/>
+        </w:rPr>
+        <w:t xml:space="preserve"> During the winter and spring herds in the Abajo Mountains were usually moved down into what is now Beef Basin and Canyonlands National Park. In 1879 the </w:t>
+      </w:r>
+      <w:proofErr w:type="spellStart"/>
+      <w:r>
+        <w:rPr>
+          <w:rFonts w:ascii="Times New Roman" w:hAnsi="Times New Roman" w:cs="Times New Roman"/>
+          <w:sz w:val="24"/>
+          <w:szCs w:val="24"/>
+        </w:rPr>
+        <w:t>Abajos</w:t>
+      </w:r>
+      <w:proofErr w:type="spellEnd"/>
+      <w:r>
+        <w:rPr>
+          <w:rFonts w:ascii="Times New Roman" w:hAnsi="Times New Roman" w:cs="Times New Roman"/>
+          <w:sz w:val="24"/>
+          <w:szCs w:val="24"/>
+        </w:rPr>
+        <w:t xml:space="preserve"> alone had 2,000 head of cattle, by 1880 there were 15,000, and by 1885 10,000 head of cattle </w:t>
+      </w:r>
+      <w:r>
+        <w:rPr>
+          <w:rFonts w:ascii="Times New Roman" w:hAnsi="Times New Roman" w:cs="Times New Roman"/>
+          <w:sz w:val="24"/>
+          <w:szCs w:val="24"/>
+          <w:highlight w:val="yellow"/>
+        </w:rPr>
+        <w:t>(Historic Resource Study: Cattle Raising in the Canyons).</w:t>
+      </w:r>
+      <w:r>
+        <w:rPr>
+          <w:rFonts w:ascii="Times New Roman" w:hAnsi="Times New Roman" w:cs="Times New Roman"/>
+          <w:sz w:val="24"/>
+          <w:szCs w:val="24"/>
+        </w:rPr>
+        <w:t xml:space="preserve"> By the mid 1890’s the cattle market had crashed, and southeastern Utah was suffering from an overstocked, overgrazed range which resulted in the exodus of big cattle companies, leaving only small ranchers and herds </w:t>
+      </w:r>
+      <w:r>
+        <w:rPr>
+          <w:rFonts w:ascii="Times New Roman" w:hAnsi="Times New Roman" w:cs="Times New Roman"/>
+          <w:sz w:val="24"/>
+          <w:szCs w:val="24"/>
+          <w:highlight w:val="yellow"/>
+        </w:rPr>
+        <w:t>(Utah Historical Quarterly).</w:t>
+      </w:r>
+      <w:r>
+        <w:rPr>
+          <w:rFonts w:ascii="Times New Roman" w:hAnsi="Times New Roman" w:cs="Times New Roman"/>
+          <w:sz w:val="24"/>
+          <w:szCs w:val="24"/>
+        </w:rPr>
+        <w:t xml:space="preserve"> In 1936 the BLM required grazing permits and only allowed 500 head of cattle in Beef Basin </w:t>
+      </w:r>
+      <w:r>
+        <w:rPr>
+          <w:rFonts w:ascii="Times New Roman" w:hAnsi="Times New Roman" w:cs="Times New Roman"/>
+          <w:sz w:val="24"/>
+          <w:szCs w:val="24"/>
+          <w:highlight w:val="yellow"/>
+        </w:rPr>
+        <w:t>(Historic Resource Study: Cattle Raising in the Canyons).</w:t>
+      </w:r>
+      <w:r>
+        <w:rPr>
+          <w:rFonts w:ascii="Times New Roman" w:hAnsi="Times New Roman" w:cs="Times New Roman"/>
+          <w:sz w:val="24"/>
+          <w:szCs w:val="24"/>
+        </w:rPr>
+        <w:t xml:space="preserve"> In 2016 Beef Basin has been allotted 200 head of cattle for five months, which translates into 1000 animal month units (AUM’s). Their diet consists primarily of needle-and-thread grass (</w:t>
+      </w:r>
+      <w:proofErr w:type="spellStart"/>
+      <w:r>
+        <w:rPr>
+          <w:rFonts w:ascii="Times New Roman" w:hAnsi="Times New Roman" w:cs="Times New Roman"/>
+          <w:i/>
+          <w:sz w:val="24"/>
+          <w:szCs w:val="24"/>
+        </w:rPr>
+        <w:t>Hesperostipa</w:t>
+      </w:r>
+      <w:proofErr w:type="spellEnd"/>
+      <w:r>
+        <w:rPr>
+          <w:rFonts w:ascii="Times New Roman" w:hAnsi="Times New Roman" w:cs="Times New Roman"/>
+          <w:i/>
           <w:sz w:val="24"/>
           <w:szCs w:val="24"/>
         </w:rPr>
         <w:t xml:space="preserve"> </w:t>
       </w:r>
+      <w:proofErr w:type="spellStart"/>
+      <w:r>
+        <w:rPr>
+          <w:rFonts w:ascii="Times New Roman" w:hAnsi="Times New Roman" w:cs="Times New Roman"/>
+          <w:i/>
+          <w:sz w:val="24"/>
+          <w:szCs w:val="24"/>
+        </w:rPr>
+        <w:t>comata</w:t>
+      </w:r>
+      <w:proofErr w:type="spellEnd"/>
+      <w:r>
+        <w:rPr>
+          <w:rFonts w:ascii="Times New Roman" w:hAnsi="Times New Roman" w:cs="Times New Roman"/>
+          <w:sz w:val="24"/>
+          <w:szCs w:val="24"/>
+        </w:rPr>
+        <w:t>)</w:t>
+      </w:r>
+      <w:r>
+        <w:rPr>
+          <w:rFonts w:ascii="Times New Roman" w:hAnsi="Times New Roman" w:cs="Times New Roman"/>
+          <w:sz w:val="24"/>
+          <w:szCs w:val="24"/>
+        </w:rPr>
+        <w:t>.</w:t>
+      </w:r>
     </w:p>
     <w:p>
       <w:pPr>
@@ -2662,24 +3004,34 @@
           <w:szCs w:val="24"/>
         </w:rPr>
       </w:pPr>
-      <w:r>
-        <w:rPr>
-          <w:rFonts w:ascii="Times New Roman" w:hAnsi="Times New Roman" w:cs="Times New Roman"/>
-          <w:sz w:val="24"/>
-          <w:szCs w:val="24"/>
-        </w:rPr>
-        <w:t>The objective of this study is to determine which soil characteristics are associated with the presence of sagebrush on the landscape in order to ascertain where restoration efforts will potentially succeed. Further, in areas where sagebrush still exists it is important to know the range of sagebrush health.</w:t>
-      </w:r>
-    </w:p>
-    <w:p>
-      <w:pPr>
-        <w:spacing w:line="480" w:lineRule="auto"/>
-        <w:rPr>
-          <w:rFonts w:ascii="Times New Roman" w:hAnsi="Times New Roman" w:cs="Times New Roman"/>
-          <w:sz w:val="24"/>
-          <w:szCs w:val="24"/>
-        </w:rPr>
-      </w:pPr>
+    </w:p>
+    <w:p>
+      <w:pPr>
+        <w:spacing w:line="480" w:lineRule="auto"/>
+        <w:ind w:firstLine="720"/>
+        <w:rPr>
+          <w:rFonts w:ascii="Times New Roman" w:hAnsi="Times New Roman" w:cs="Times New Roman"/>
+          <w:sz w:val="24"/>
+          <w:szCs w:val="24"/>
+        </w:rPr>
+      </w:pPr>
+      <w:r>
+        <w:rPr>
+          <w:rFonts w:ascii="Times New Roman" w:hAnsi="Times New Roman" w:cs="Times New Roman"/>
+          <w:sz w:val="24"/>
+          <w:szCs w:val="24"/>
+        </w:rPr>
+        <w:t xml:space="preserve">The objective of this study is to determine which soil characteristics are associated with the presence of sagebrush on the landscape in order to ascertain where </w:t>
+      </w:r>
+      <w:r>
+        <w:rPr>
+          <w:rFonts w:ascii="Times New Roman" w:hAnsi="Times New Roman" w:cs="Times New Roman"/>
+          <w:sz w:val="24"/>
+          <w:szCs w:val="24"/>
+        </w:rPr>
+        <w:lastRenderedPageBreak/>
+        <w:t>restoration efforts will potentially succeed. Further, in areas where sagebrush still exists it is important to know the range of sagebrush health.</w:t>
+      </w:r>
     </w:p>
     <w:p>
       <w:pPr>
@@ -2708,7 +3060,6 @@
           <w:sz w:val="24"/>
           <w:szCs w:val="24"/>
         </w:rPr>
-        <w:lastRenderedPageBreak/>
         <w:t>Literature Cited</w:t>
       </w:r>
     </w:p>
@@ -3042,7 +3393,27 @@
           <w:szCs w:val="24"/>
           <w:highlight w:val="yellow"/>
         </w:rPr>
-        <w:t>Wisdom, M.J. and J.C. Chambers, 2009.</w:t>
+        <w:t>Wisdom, M.J. and J.C. Chambers.</w:t>
+      </w:r>
+      <w:proofErr w:type="gramEnd"/>
+      <w:r>
+        <w:rPr>
+          <w:rFonts w:ascii="Times New Roman" w:hAnsi="Times New Roman" w:cs="Times New Roman"/>
+          <w:sz w:val="24"/>
+          <w:szCs w:val="24"/>
+          <w:highlight w:val="yellow"/>
+        </w:rPr>
+        <w:t xml:space="preserve"> </w:t>
+      </w:r>
+      <w:proofErr w:type="gramStart"/>
+      <w:r>
+        <w:rPr>
+          <w:rFonts w:ascii="Times New Roman" w:hAnsi="Times New Roman" w:cs="Times New Roman"/>
+          <w:sz w:val="24"/>
+          <w:szCs w:val="24"/>
+          <w:highlight w:val="yellow"/>
+        </w:rPr>
+        <w:t>2009.</w:t>
       </w:r>
       <w:proofErr w:type="gramEnd"/>
       <w:r>
@@ -3119,6 +3490,367 @@
     </w:p>
     <w:p>
       <w:pPr>
+        <w:spacing w:after="0" w:line="240" w:lineRule="auto"/>
+        <w:rPr>
+          <w:rFonts w:ascii="Times New Roman" w:hAnsi="Times New Roman" w:cs="Times New Roman"/>
+          <w:sz w:val="24"/>
+          <w:szCs w:val="24"/>
+        </w:rPr>
+      </w:pPr>
+    </w:p>
+    <w:p>
+      <w:pPr>
+        <w:spacing w:after="0" w:line="240" w:lineRule="auto"/>
+        <w:rPr>
+          <w:rFonts w:ascii="Times New Roman" w:hAnsi="Times New Roman" w:cs="Times New Roman"/>
+          <w:sz w:val="24"/>
+          <w:szCs w:val="24"/>
+          <w:highlight w:val="yellow"/>
+        </w:rPr>
+      </w:pPr>
+      <w:proofErr w:type="spellStart"/>
+      <w:r>
+        <w:rPr>
+          <w:rFonts w:ascii="Times New Roman" w:hAnsi="Times New Roman" w:cs="Times New Roman"/>
+          <w:sz w:val="24"/>
+          <w:szCs w:val="24"/>
+          <w:highlight w:val="yellow"/>
+        </w:rPr>
+        <w:t>Sheire</w:t>
+      </w:r>
+      <w:proofErr w:type="spellEnd"/>
+      <w:r>
+        <w:rPr>
+          <w:rFonts w:ascii="Times New Roman" w:hAnsi="Times New Roman" w:cs="Times New Roman"/>
+          <w:sz w:val="24"/>
+          <w:szCs w:val="24"/>
+          <w:highlight w:val="yellow"/>
+        </w:rPr>
+        <w:t xml:space="preserve">, J. 1972. Historic Resource Study: Cattle </w:t>
+      </w:r>
+      <w:proofErr w:type="gramStart"/>
+      <w:r>
+        <w:rPr>
+          <w:rFonts w:ascii="Times New Roman" w:hAnsi="Times New Roman" w:cs="Times New Roman"/>
+          <w:sz w:val="24"/>
+          <w:szCs w:val="24"/>
+          <w:highlight w:val="yellow"/>
+        </w:rPr>
+        <w:t>Raising</w:t>
+      </w:r>
+      <w:proofErr w:type="gramEnd"/>
+      <w:r>
+        <w:rPr>
+          <w:rFonts w:ascii="Times New Roman" w:hAnsi="Times New Roman" w:cs="Times New Roman"/>
+          <w:sz w:val="24"/>
+          <w:szCs w:val="24"/>
+          <w:highlight w:val="yellow"/>
+        </w:rPr>
+        <w:t xml:space="preserve"> in the Canyons. </w:t>
+      </w:r>
+      <w:proofErr w:type="gramStart"/>
+      <w:r>
+        <w:rPr>
+          <w:rFonts w:ascii="Times New Roman" w:hAnsi="Times New Roman" w:cs="Times New Roman"/>
+          <w:sz w:val="24"/>
+          <w:szCs w:val="24"/>
+          <w:highlight w:val="yellow"/>
+        </w:rPr>
+        <w:t>U.S. Department of the Interior, National Park Service, Denver Service Center, Historic Preservation Team.</w:t>
+      </w:r>
+      <w:proofErr w:type="gramEnd"/>
+    </w:p>
+    <w:p>
+      <w:pPr>
+        <w:spacing w:after="0" w:line="240" w:lineRule="auto"/>
+        <w:rPr>
+          <w:rFonts w:ascii="Times New Roman" w:hAnsi="Times New Roman" w:cs="Times New Roman"/>
+          <w:sz w:val="24"/>
+          <w:szCs w:val="24"/>
+          <w:highlight w:val="yellow"/>
+        </w:rPr>
+      </w:pPr>
+    </w:p>
+    <w:p>
+      <w:pPr>
+        <w:spacing w:after="0" w:line="240" w:lineRule="auto"/>
+        <w:rPr>
+          <w:rFonts w:ascii="Times New Roman" w:hAnsi="Times New Roman" w:cs="Times New Roman"/>
+          <w:sz w:val="24"/>
+          <w:szCs w:val="24"/>
+        </w:rPr>
+      </w:pPr>
+      <w:r>
+        <w:rPr>
+          <w:rFonts w:ascii="Times New Roman" w:hAnsi="Times New Roman" w:cs="Times New Roman"/>
+          <w:sz w:val="24"/>
+          <w:szCs w:val="24"/>
+          <w:highlight w:val="yellow"/>
+        </w:rPr>
+        <w:t>Denis, C</w:t>
+      </w:r>
+      <w:r>
+        <w:rPr>
+          <w:rFonts w:ascii="Times New Roman" w:hAnsi="Times New Roman" w:cs="Times New Roman"/>
+          <w:sz w:val="24"/>
+          <w:szCs w:val="24"/>
+          <w:highlight w:val="yellow"/>
+        </w:rPr>
+        <w:t>.</w:t>
+      </w:r>
+      <w:r>
+        <w:rPr>
+          <w:rFonts w:ascii="Times New Roman" w:hAnsi="Times New Roman" w:cs="Times New Roman"/>
+          <w:sz w:val="24"/>
+          <w:szCs w:val="24"/>
+          <w:highlight w:val="yellow"/>
+        </w:rPr>
+        <w:t xml:space="preserve"> L. 2012, Departure of the Late Nineteenth Century Cattle Companies from Southeastern Utah: A Reassessment. </w:t>
+      </w:r>
+      <w:proofErr w:type="gramStart"/>
+      <w:r>
+        <w:rPr>
+          <w:rFonts w:ascii="Times New Roman" w:hAnsi="Times New Roman" w:cs="Times New Roman"/>
+          <w:sz w:val="24"/>
+          <w:szCs w:val="24"/>
+          <w:highlight w:val="yellow"/>
+        </w:rPr>
+        <w:t>Utah Historical Quarterly.</w:t>
+      </w:r>
+      <w:proofErr w:type="gramEnd"/>
+      <w:r>
+        <w:rPr>
+          <w:rFonts w:ascii="Times New Roman" w:hAnsi="Times New Roman" w:cs="Times New Roman"/>
+          <w:sz w:val="24"/>
+          <w:szCs w:val="24"/>
+          <w:highlight w:val="yellow"/>
+        </w:rPr>
+        <w:t xml:space="preserve"> </w:t>
+      </w:r>
+      <w:proofErr w:type="spellStart"/>
+      <w:proofErr w:type="gramStart"/>
+      <w:r>
+        <w:rPr>
+          <w:rFonts w:ascii="Times New Roman" w:hAnsi="Times New Roman" w:cs="Times New Roman"/>
+          <w:sz w:val="24"/>
+          <w:szCs w:val="24"/>
+          <w:highlight w:val="yellow"/>
+        </w:rPr>
+        <w:t>Vol</w:t>
+      </w:r>
+      <w:proofErr w:type="spellEnd"/>
+      <w:r>
+        <w:rPr>
+          <w:rFonts w:ascii="Times New Roman" w:hAnsi="Times New Roman" w:cs="Times New Roman"/>
+          <w:sz w:val="24"/>
+          <w:szCs w:val="24"/>
+          <w:highlight w:val="yellow"/>
+        </w:rPr>
+        <w:t xml:space="preserve"> 180 No 4 pp. 354-373.</w:t>
+      </w:r>
+      <w:proofErr w:type="gramEnd"/>
+    </w:p>
+    <w:p>
+      <w:pPr>
+        <w:spacing w:after="0" w:line="240" w:lineRule="auto"/>
+        <w:rPr>
+          <w:rFonts w:ascii="Times New Roman" w:hAnsi="Times New Roman" w:cs="Times New Roman"/>
+          <w:sz w:val="24"/>
+          <w:szCs w:val="24"/>
+          <w:highlight w:val="yellow"/>
+        </w:rPr>
+      </w:pPr>
+    </w:p>
+    <w:p>
+      <w:pPr>
+        <w:spacing w:line="240" w:lineRule="auto"/>
+        <w:rPr>
+          <w:rFonts w:ascii="Times New Roman" w:hAnsi="Times New Roman" w:cs="Times New Roman"/>
+          <w:sz w:val="24"/>
+          <w:szCs w:val="24"/>
+        </w:rPr>
+      </w:pPr>
+      <w:proofErr w:type="gramStart"/>
+      <w:r>
+        <w:rPr>
+          <w:rFonts w:ascii="Times New Roman" w:hAnsi="Times New Roman" w:cs="Times New Roman"/>
+          <w:sz w:val="24"/>
+          <w:szCs w:val="24"/>
+          <w:highlight w:val="yellow"/>
+        </w:rPr>
+        <w:t xml:space="preserve">Carling, J., </w:t>
+      </w:r>
+      <w:proofErr w:type="spellStart"/>
+      <w:r>
+        <w:rPr>
+          <w:rFonts w:ascii="Times New Roman" w:hAnsi="Times New Roman" w:cs="Times New Roman"/>
+          <w:sz w:val="24"/>
+          <w:szCs w:val="24"/>
+          <w:highlight w:val="yellow"/>
+        </w:rPr>
+        <w:t>Giffen</w:t>
+      </w:r>
+      <w:proofErr w:type="spellEnd"/>
+      <w:r>
+        <w:rPr>
+          <w:rFonts w:ascii="Times New Roman" w:hAnsi="Times New Roman" w:cs="Times New Roman"/>
+          <w:sz w:val="24"/>
+          <w:szCs w:val="24"/>
+          <w:highlight w:val="yellow"/>
+        </w:rPr>
+        <w:t xml:space="preserve">, C., </w:t>
+      </w:r>
+      <w:proofErr w:type="spellStart"/>
+      <w:r>
+        <w:rPr>
+          <w:rFonts w:ascii="Times New Roman" w:hAnsi="Times New Roman" w:cs="Times New Roman"/>
+          <w:sz w:val="24"/>
+          <w:szCs w:val="24"/>
+          <w:highlight w:val="yellow"/>
+        </w:rPr>
+        <w:t>Grench</w:t>
+      </w:r>
+      <w:proofErr w:type="spellEnd"/>
+      <w:r>
+        <w:rPr>
+          <w:rFonts w:ascii="Times New Roman" w:hAnsi="Times New Roman" w:cs="Times New Roman"/>
+          <w:sz w:val="24"/>
+          <w:szCs w:val="24"/>
+          <w:highlight w:val="yellow"/>
+        </w:rPr>
+        <w:t xml:space="preserve">, L., Leaver, B., </w:t>
+      </w:r>
+      <w:proofErr w:type="spellStart"/>
+      <w:r>
+        <w:rPr>
+          <w:rFonts w:ascii="Times New Roman" w:hAnsi="Times New Roman" w:cs="Times New Roman"/>
+          <w:sz w:val="24"/>
+          <w:szCs w:val="24"/>
+          <w:highlight w:val="yellow"/>
+        </w:rPr>
+        <w:t>Plemons</w:t>
+      </w:r>
+      <w:proofErr w:type="spellEnd"/>
+      <w:r>
+        <w:rPr>
+          <w:rFonts w:ascii="Times New Roman" w:hAnsi="Times New Roman" w:cs="Times New Roman"/>
+          <w:sz w:val="24"/>
+          <w:szCs w:val="24"/>
+          <w:highlight w:val="yellow"/>
+        </w:rPr>
+        <w:t>, P., Scott, M. 2012.</w:t>
+      </w:r>
+      <w:proofErr w:type="gramEnd"/>
+      <w:r>
+        <w:rPr>
+          <w:rFonts w:ascii="Times New Roman" w:hAnsi="Times New Roman" w:cs="Times New Roman"/>
+          <w:sz w:val="24"/>
+          <w:szCs w:val="24"/>
+          <w:highlight w:val="yellow"/>
+        </w:rPr>
+        <w:t xml:space="preserve"> </w:t>
+      </w:r>
+      <w:proofErr w:type="gramStart"/>
+      <w:r>
+        <w:rPr>
+          <w:rFonts w:ascii="Times New Roman" w:hAnsi="Times New Roman" w:cs="Times New Roman"/>
+          <w:sz w:val="24"/>
+          <w:szCs w:val="24"/>
+          <w:highlight w:val="yellow"/>
+        </w:rPr>
+        <w:t>Beef Basin/Dark Canyon Plateau Sagebrush Restoration.</w:t>
+      </w:r>
+      <w:proofErr w:type="gramEnd"/>
+      <w:r>
+        <w:rPr>
+          <w:rFonts w:ascii="Times New Roman" w:hAnsi="Times New Roman" w:cs="Times New Roman"/>
+          <w:sz w:val="24"/>
+          <w:szCs w:val="24"/>
+          <w:highlight w:val="yellow"/>
+        </w:rPr>
+        <w:t xml:space="preserve"> Environmental Assessment UT-Y020-2011-0047-EA. United States Department of the Interior, Bureau of Land Management, Monticello Field Office.</w:t>
+      </w:r>
+    </w:p>
+    <w:p>
+      <w:pPr>
+        <w:spacing w:line="480" w:lineRule="auto"/>
+        <w:rPr>
+          <w:rFonts w:ascii="Times New Roman" w:hAnsi="Times New Roman" w:cs="Times New Roman"/>
+          <w:sz w:val="24"/>
+          <w:szCs w:val="24"/>
+        </w:rPr>
+      </w:pPr>
+    </w:p>
+    <w:p>
+      <w:pPr>
+        <w:spacing w:line="480" w:lineRule="auto"/>
+        <w:rPr>
+          <w:rFonts w:ascii="Times New Roman" w:hAnsi="Times New Roman" w:cs="Times New Roman"/>
+          <w:sz w:val="24"/>
+          <w:szCs w:val="24"/>
+        </w:rPr>
+      </w:pPr>
+    </w:p>
+    <w:p>
+      <w:pPr>
+        <w:spacing w:line="480" w:lineRule="auto"/>
+        <w:rPr>
+          <w:rFonts w:ascii="Times New Roman" w:hAnsi="Times New Roman" w:cs="Times New Roman"/>
+          <w:sz w:val="24"/>
+          <w:szCs w:val="24"/>
+        </w:rPr>
+      </w:pPr>
+    </w:p>
+    <w:p>
+      <w:pPr>
+        <w:spacing w:line="480" w:lineRule="auto"/>
+        <w:rPr>
+          <w:rFonts w:ascii="Times New Roman" w:hAnsi="Times New Roman" w:cs="Times New Roman"/>
+          <w:sz w:val="24"/>
+          <w:szCs w:val="24"/>
+        </w:rPr>
+      </w:pPr>
+    </w:p>
+    <w:p>
+      <w:pPr>
+        <w:spacing w:line="480" w:lineRule="auto"/>
+        <w:jc w:val="center"/>
+        <w:rPr>
+          <w:rFonts w:ascii="Times New Roman" w:hAnsi="Times New Roman" w:cs="Times New Roman"/>
+          <w:sz w:val="24"/>
+          <w:szCs w:val="24"/>
+        </w:rPr>
+      </w:pPr>
+      <w:r>
+        <w:rPr>
+          <w:rFonts w:ascii="Times New Roman" w:hAnsi="Times New Roman" w:cs="Times New Roman"/>
+          <w:sz w:val="24"/>
+          <w:szCs w:val="24"/>
+        </w:rPr>
+        <w:t>CHAPTER 2</w:t>
+      </w:r>
+    </w:p>
+    <w:p>
+      <w:pPr>
+        <w:spacing w:line="480" w:lineRule="auto"/>
+        <w:jc w:val="center"/>
+        <w:rPr>
+          <w:rFonts w:ascii="Times New Roman" w:hAnsi="Times New Roman" w:cs="Times New Roman"/>
+          <w:sz w:val="24"/>
+          <w:szCs w:val="24"/>
+        </w:rPr>
+      </w:pPr>
+      <w:r>
+        <w:rPr>
+          <w:rFonts w:ascii="Times New Roman" w:hAnsi="Times New Roman" w:cs="Times New Roman"/>
+          <w:sz w:val="24"/>
+          <w:szCs w:val="24"/>
+        </w:rPr>
+        <w:t>SOIL CHARACTERISTICS RELATING TO CHANGES IN VEGETATION TYPE</w:t>
+      </w:r>
+    </w:p>
+    <w:p>
+      <w:pPr>
         <w:spacing w:line="480" w:lineRule="auto"/>
         <w:rPr>
           <w:rFonts w:ascii="Times New Roman" w:hAnsi="Times New Roman" w:cs="Times New Roman"/>
@@ -3127,102 +3859,53 @@
           <w:szCs w:val="24"/>
         </w:rPr>
       </w:pPr>
-    </w:p>
-    <w:p>
-      <w:pPr>
-        <w:spacing w:line="480" w:lineRule="auto"/>
-        <w:jc w:val="center"/>
-        <w:rPr>
-          <w:rFonts w:ascii="Times New Roman" w:hAnsi="Times New Roman" w:cs="Times New Roman"/>
-          <w:sz w:val="24"/>
-          <w:szCs w:val="24"/>
-        </w:rPr>
-      </w:pPr>
-      <w:r>
-        <w:rPr>
-          <w:rFonts w:ascii="Times New Roman" w:hAnsi="Times New Roman" w:cs="Times New Roman"/>
-          <w:sz w:val="24"/>
-          <w:szCs w:val="24"/>
-        </w:rPr>
-        <w:t>CHAPTER 2</w:t>
-      </w:r>
-    </w:p>
-    <w:p>
-      <w:pPr>
-        <w:spacing w:line="480" w:lineRule="auto"/>
-        <w:jc w:val="center"/>
-        <w:rPr>
-          <w:rFonts w:ascii="Times New Roman" w:hAnsi="Times New Roman" w:cs="Times New Roman"/>
-          <w:sz w:val="24"/>
-          <w:szCs w:val="24"/>
-        </w:rPr>
-      </w:pPr>
-      <w:r>
-        <w:rPr>
-          <w:rFonts w:ascii="Times New Roman" w:hAnsi="Times New Roman" w:cs="Times New Roman"/>
-          <w:sz w:val="24"/>
-          <w:szCs w:val="24"/>
-        </w:rPr>
-        <w:t>SOIL CHARACTERISTICS RELATING TO CHANGES IN VEGETATION TYPE</w:t>
-      </w:r>
-    </w:p>
-    <w:p>
-      <w:pPr>
-        <w:spacing w:line="480" w:lineRule="auto"/>
+      <w:r>
         <w:rPr>
           <w:rFonts w:ascii="Times New Roman" w:hAnsi="Times New Roman" w:cs="Times New Roman"/>
           <w:b/>
           <w:sz w:val="24"/>
           <w:szCs w:val="24"/>
         </w:rPr>
-      </w:pPr>
-      <w:r>
+        <w:t>Abstract</w:t>
+      </w:r>
+    </w:p>
+    <w:p>
+      <w:pPr>
+        <w:spacing w:line="480" w:lineRule="auto"/>
         <w:rPr>
           <w:rFonts w:ascii="Times New Roman" w:hAnsi="Times New Roman" w:cs="Times New Roman"/>
           <w:b/>
           <w:sz w:val="24"/>
           <w:szCs w:val="24"/>
         </w:rPr>
-        <w:t>Abstract</w:t>
-      </w:r>
-    </w:p>
-    <w:p>
-      <w:pPr>
-        <w:spacing w:line="480" w:lineRule="auto"/>
+      </w:pPr>
+      <w:r>
         <w:rPr>
           <w:rFonts w:ascii="Times New Roman" w:hAnsi="Times New Roman" w:cs="Times New Roman"/>
           <w:b/>
           <w:sz w:val="24"/>
           <w:szCs w:val="24"/>
         </w:rPr>
-      </w:pPr>
-      <w:r>
+        <w:t>Introduction</w:t>
+      </w:r>
+    </w:p>
+    <w:p>
+      <w:pPr>
+        <w:spacing w:line="480" w:lineRule="auto"/>
         <w:rPr>
           <w:rFonts w:ascii="Times New Roman" w:hAnsi="Times New Roman" w:cs="Times New Roman"/>
           <w:b/>
           <w:sz w:val="24"/>
           <w:szCs w:val="24"/>
         </w:rPr>
-        <w:t>Introduction</w:t>
-      </w:r>
-    </w:p>
-    <w:p>
-      <w:pPr>
-        <w:spacing w:line="480" w:lineRule="auto"/>
+      </w:pPr>
+      <w:r>
         <w:rPr>
           <w:rFonts w:ascii="Times New Roman" w:hAnsi="Times New Roman" w:cs="Times New Roman"/>
           <w:b/>
           <w:sz w:val="24"/>
           <w:szCs w:val="24"/>
         </w:rPr>
-      </w:pPr>
-      <w:r>
-        <w:rPr>
-          <w:rFonts w:ascii="Times New Roman" w:hAnsi="Times New Roman" w:cs="Times New Roman"/>
-          <w:b/>
-          <w:sz w:val="24"/>
-          <w:szCs w:val="24"/>
-        </w:rPr>
         <w:t>Methods</w:t>
       </w:r>
     </w:p>
@@ -3325,7 +4008,314 @@
           <w:sz w:val="24"/>
           <w:szCs w:val="24"/>
         </w:rPr>
-        <w:t xml:space="preserve">Beef Basin is an area characterized by flat plains of deep sandy soil covered in grass, and </w:t>
+        <w:t>Beef Basin is an area characterized by flat plains of deep sandy soil covered in grass, and interspersed and surrounded by shallow rocky outcrops</w:t>
+      </w:r>
+      <w:r>
+        <w:rPr>
+          <w:rFonts w:ascii="Times New Roman" w:hAnsi="Times New Roman" w:cs="Times New Roman"/>
+          <w:sz w:val="24"/>
+          <w:szCs w:val="24"/>
+        </w:rPr>
+        <w:t xml:space="preserve"> with pinion pine and juniper</w:t>
+      </w:r>
+      <w:r>
+        <w:rPr>
+          <w:rFonts w:ascii="Times New Roman" w:hAnsi="Times New Roman" w:cs="Times New Roman"/>
+          <w:sz w:val="24"/>
+          <w:szCs w:val="24"/>
+        </w:rPr>
+        <w:t>.</w:t>
+      </w:r>
+      <w:r>
+        <w:rPr>
+          <w:rFonts w:ascii="Times New Roman" w:hAnsi="Times New Roman" w:cs="Times New Roman"/>
+          <w:sz w:val="24"/>
+          <w:szCs w:val="24"/>
+        </w:rPr>
+        <w:t xml:space="preserve"> </w:t>
+      </w:r>
+      <w:r>
+        <w:rPr>
+          <w:rFonts w:ascii="Times New Roman" w:hAnsi="Times New Roman" w:cs="Times New Roman"/>
+          <w:sz w:val="24"/>
+          <w:szCs w:val="24"/>
+        </w:rPr>
+        <w:t xml:space="preserve">The </w:t>
+      </w:r>
+      <w:r>
+        <w:rPr>
+          <w:rFonts w:ascii="Times New Roman" w:hAnsi="Times New Roman" w:cs="Times New Roman"/>
+          <w:sz w:val="24"/>
+          <w:szCs w:val="24"/>
+        </w:rPr>
+        <w:t>average precipitation</w:t>
+      </w:r>
+      <w:r>
+        <w:rPr>
+          <w:rFonts w:ascii="Times New Roman" w:hAnsi="Times New Roman" w:cs="Times New Roman"/>
+          <w:sz w:val="24"/>
+          <w:szCs w:val="24"/>
+        </w:rPr>
+        <w:t xml:space="preserve"> of the study area is approximately</w:t>
+      </w:r>
+      <w:r>
+        <w:rPr>
+          <w:rFonts w:ascii="Times New Roman" w:hAnsi="Times New Roman" w:cs="Times New Roman"/>
+          <w:sz w:val="24"/>
+          <w:szCs w:val="24"/>
+        </w:rPr>
+        <w:t xml:space="preserve"> 20.5mm</w:t>
+      </w:r>
+      <w:r>
+        <w:rPr>
+          <w:rFonts w:ascii="Times New Roman" w:hAnsi="Times New Roman" w:cs="Times New Roman"/>
+          <w:sz w:val="24"/>
+          <w:szCs w:val="24"/>
+        </w:rPr>
+        <w:t xml:space="preserve"> during the winter and 28.4mm during the summer</w:t>
+      </w:r>
+      <w:r>
+        <w:rPr>
+          <w:rFonts w:ascii="Times New Roman" w:hAnsi="Times New Roman" w:cs="Times New Roman"/>
+          <w:sz w:val="24"/>
+          <w:szCs w:val="24"/>
+        </w:rPr>
+        <w:t xml:space="preserve">, </w:t>
+      </w:r>
+      <w:r>
+        <w:rPr>
+          <w:rFonts w:ascii="Times New Roman" w:hAnsi="Times New Roman" w:cs="Times New Roman"/>
+          <w:sz w:val="24"/>
+          <w:szCs w:val="24"/>
+        </w:rPr>
+        <w:t xml:space="preserve">with the </w:t>
+      </w:r>
+      <w:r>
+        <w:rPr>
+          <w:rFonts w:ascii="Times New Roman" w:hAnsi="Times New Roman" w:cs="Times New Roman"/>
+          <w:sz w:val="24"/>
+          <w:szCs w:val="24"/>
+        </w:rPr>
+        <w:t xml:space="preserve">average winter </w:t>
+      </w:r>
+      <w:r>
+        <w:rPr>
+          <w:rFonts w:ascii="Times New Roman" w:hAnsi="Times New Roman" w:cs="Times New Roman"/>
+          <w:sz w:val="24"/>
+          <w:szCs w:val="24"/>
+        </w:rPr>
+        <w:t>temperature ranging from</w:t>
+      </w:r>
+      <w:r>
+        <w:rPr>
+          <w:rFonts w:ascii="Times New Roman" w:hAnsi="Times New Roman" w:cs="Times New Roman"/>
+          <w:sz w:val="24"/>
+          <w:szCs w:val="24"/>
+        </w:rPr>
+        <w:t xml:space="preserve"> 5.4˚C</w:t>
+      </w:r>
+      <w:r>
+        <w:rPr>
+          <w:rFonts w:ascii="Times New Roman" w:hAnsi="Times New Roman" w:cs="Times New Roman"/>
+          <w:sz w:val="24"/>
+          <w:szCs w:val="24"/>
+        </w:rPr>
+        <w:t xml:space="preserve"> to </w:t>
+      </w:r>
+      <w:r>
+        <w:rPr>
+          <w:rFonts w:ascii="Times New Roman" w:hAnsi="Times New Roman" w:cs="Times New Roman"/>
+          <w:sz w:val="24"/>
+          <w:szCs w:val="24"/>
+        </w:rPr>
+        <w:t xml:space="preserve"> -7.7˚C</w:t>
+      </w:r>
+      <w:r>
+        <w:rPr>
+          <w:rFonts w:ascii="Times New Roman" w:hAnsi="Times New Roman" w:cs="Times New Roman"/>
+          <w:sz w:val="24"/>
+          <w:szCs w:val="24"/>
+        </w:rPr>
+        <w:t>, and average summer temperature ranging from 30.2</w:t>
+      </w:r>
+      <w:r>
+        <w:rPr>
+          <w:rFonts w:ascii="Times New Roman" w:hAnsi="Times New Roman" w:cs="Times New Roman"/>
+          <w:sz w:val="24"/>
+          <w:szCs w:val="24"/>
+        </w:rPr>
+        <w:t>˚C</w:t>
+      </w:r>
+      <w:r>
+        <w:rPr>
+          <w:rFonts w:ascii="Times New Roman" w:hAnsi="Times New Roman" w:cs="Times New Roman"/>
+          <w:sz w:val="24"/>
+          <w:szCs w:val="24"/>
+        </w:rPr>
+        <w:t xml:space="preserve"> to 13.2</w:t>
+      </w:r>
+      <w:r>
+        <w:rPr>
+          <w:rFonts w:ascii="Times New Roman" w:hAnsi="Times New Roman" w:cs="Times New Roman"/>
+          <w:sz w:val="24"/>
+          <w:szCs w:val="24"/>
+        </w:rPr>
+        <w:t>˚C</w:t>
+      </w:r>
+      <w:r>
+        <w:rPr>
+          <w:rFonts w:ascii="Times New Roman" w:hAnsi="Times New Roman" w:cs="Times New Roman"/>
+          <w:sz w:val="24"/>
+          <w:szCs w:val="24"/>
+        </w:rPr>
+        <w:t xml:space="preserve"> (1981-2010 PRISM data, Daly et al. 2008).</w:t>
+      </w:r>
+      <w:r>
+        <w:rPr>
+          <w:rFonts w:ascii="Times New Roman" w:hAnsi="Times New Roman" w:cs="Times New Roman"/>
+          <w:sz w:val="24"/>
+          <w:szCs w:val="24"/>
+        </w:rPr>
+        <w:t xml:space="preserve"> </w:t>
+      </w:r>
+    </w:p>
+    <w:p>
+      <w:pPr>
+        <w:spacing w:line="480" w:lineRule="auto"/>
+        <w:ind w:firstLine="720"/>
+        <w:rPr>
+          <w:rFonts w:ascii="Times New Roman" w:hAnsi="Times New Roman" w:cs="Times New Roman"/>
+          <w:sz w:val="24"/>
+          <w:szCs w:val="24"/>
+        </w:rPr>
+      </w:pPr>
+      <w:r>
+        <w:rPr>
+          <w:rFonts w:ascii="Times New Roman" w:hAnsi="Times New Roman" w:cs="Times New Roman"/>
+          <w:sz w:val="24"/>
+          <w:szCs w:val="24"/>
+        </w:rPr>
+        <w:t>This study focused primarily on</w:t>
+      </w:r>
+      <w:r>
+        <w:rPr>
+          <w:rFonts w:ascii="Times New Roman" w:hAnsi="Times New Roman" w:cs="Times New Roman"/>
+          <w:sz w:val="24"/>
+          <w:szCs w:val="24"/>
+        </w:rPr>
+        <w:t xml:space="preserve"> </w:t>
+      </w:r>
+      <w:r>
+        <w:rPr>
+          <w:rFonts w:ascii="Times New Roman" w:hAnsi="Times New Roman" w:cs="Times New Roman"/>
+          <w:sz w:val="24"/>
+          <w:szCs w:val="24"/>
+        </w:rPr>
+        <w:t>North</w:t>
+      </w:r>
+      <w:r>
+        <w:rPr>
+          <w:rFonts w:ascii="Times New Roman" w:hAnsi="Times New Roman" w:cs="Times New Roman"/>
+          <w:sz w:val="24"/>
+          <w:szCs w:val="24"/>
+        </w:rPr>
+        <w:t xml:space="preserve"> Plain and </w:t>
+      </w:r>
+      <w:r>
+        <w:rPr>
+          <w:rFonts w:ascii="Times New Roman" w:hAnsi="Times New Roman" w:cs="Times New Roman"/>
+          <w:sz w:val="24"/>
+          <w:szCs w:val="24"/>
+        </w:rPr>
+        <w:t>South</w:t>
+      </w:r>
+      <w:r>
+        <w:rPr>
+          <w:rFonts w:ascii="Times New Roman" w:hAnsi="Times New Roman" w:cs="Times New Roman"/>
+          <w:sz w:val="24"/>
+          <w:szCs w:val="24"/>
+        </w:rPr>
+        <w:t xml:space="preserve"> Plain </w:t>
+      </w:r>
+      <w:r>
+        <w:rPr>
+          <w:rFonts w:ascii="Times New Roman" w:hAnsi="Times New Roman" w:cs="Times New Roman"/>
+          <w:sz w:val="24"/>
+          <w:szCs w:val="24"/>
+        </w:rPr>
+        <w:t xml:space="preserve">which are the </w:t>
+      </w:r>
+      <w:r>
+        <w:rPr>
+          <w:rFonts w:ascii="Times New Roman" w:hAnsi="Times New Roman" w:cs="Times New Roman"/>
+          <w:sz w:val="24"/>
+          <w:szCs w:val="24"/>
+        </w:rPr>
+        <w:t xml:space="preserve">two </w:t>
+      </w:r>
+      <w:r>
+        <w:rPr>
+          <w:rFonts w:ascii="Times New Roman" w:hAnsi="Times New Roman" w:cs="Times New Roman"/>
+          <w:sz w:val="24"/>
+          <w:szCs w:val="24"/>
+        </w:rPr>
+        <w:t xml:space="preserve">southernmost </w:t>
+      </w:r>
+      <w:r>
+        <w:rPr>
+          <w:rFonts w:ascii="Times New Roman" w:hAnsi="Times New Roman" w:cs="Times New Roman"/>
+          <w:sz w:val="24"/>
+          <w:szCs w:val="24"/>
+        </w:rPr>
+        <w:t>plains in</w:t>
+      </w:r>
+      <w:r>
+        <w:rPr>
+          <w:rFonts w:ascii="Times New Roman" w:hAnsi="Times New Roman" w:cs="Times New Roman"/>
+          <w:sz w:val="24"/>
+          <w:szCs w:val="24"/>
+        </w:rPr>
+        <w:t xml:space="preserve"> the</w:t>
+      </w:r>
+      <w:r>
+        <w:rPr>
+          <w:rFonts w:ascii="Times New Roman" w:hAnsi="Times New Roman" w:cs="Times New Roman"/>
+          <w:sz w:val="24"/>
+          <w:szCs w:val="24"/>
+        </w:rPr>
+        <w:t xml:space="preserve"> basin</w:t>
+      </w:r>
+      <w:r>
+        <w:rPr>
+          <w:rFonts w:ascii="Times New Roman" w:hAnsi="Times New Roman" w:cs="Times New Roman"/>
+          <w:sz w:val="24"/>
+          <w:szCs w:val="24"/>
+        </w:rPr>
+        <w:t xml:space="preserve">, but </w:t>
+      </w:r>
+      <w:r>
+        <w:rPr>
+          <w:rFonts w:ascii="Times New Roman" w:hAnsi="Times New Roman" w:cs="Times New Roman"/>
+          <w:sz w:val="24"/>
+          <w:szCs w:val="24"/>
+        </w:rPr>
+        <w:t xml:space="preserve">a larger view of the </w:t>
+      </w:r>
+      <w:r>
+        <w:rPr>
+          <w:rFonts w:ascii="Times New Roman" w:hAnsi="Times New Roman" w:cs="Times New Roman"/>
+          <w:sz w:val="24"/>
+          <w:szCs w:val="24"/>
+        </w:rPr>
+        <w:t xml:space="preserve">whole </w:t>
+      </w:r>
+      <w:r>
+        <w:rPr>
+          <w:rFonts w:ascii="Times New Roman" w:hAnsi="Times New Roman" w:cs="Times New Roman"/>
+          <w:sz w:val="24"/>
+          <w:szCs w:val="24"/>
+        </w:rPr>
+        <w:t xml:space="preserve">basin was also conducted </w:t>
       </w:r>
       <w:r>
         <w:rPr>
@@ -3334,23 +4324,55 @@
           <w:szCs w:val="24"/>
         </w:rPr>
         <w:lastRenderedPageBreak/>
-        <w:t>interspersed and surrounded by shallow rocky outcrops</w:t>
-      </w:r>
-      <w:r>
-        <w:rPr>
-          <w:rFonts w:ascii="Times New Roman" w:hAnsi="Times New Roman" w:cs="Times New Roman"/>
-          <w:sz w:val="24"/>
-          <w:szCs w:val="24"/>
-        </w:rPr>
-        <w:t xml:space="preserve"> with pinion pine and juniper</w:t>
-      </w:r>
-      <w:r>
-        <w:rPr>
-          <w:rFonts w:ascii="Times New Roman" w:hAnsi="Times New Roman" w:cs="Times New Roman"/>
-          <w:sz w:val="24"/>
-          <w:szCs w:val="24"/>
-        </w:rPr>
-        <w:t>.</w:t>
+        <w:t>using data collected</w:t>
+      </w:r>
+      <w:r>
+        <w:rPr>
+          <w:rFonts w:ascii="Times New Roman" w:hAnsi="Times New Roman" w:cs="Times New Roman"/>
+          <w:sz w:val="24"/>
+          <w:szCs w:val="24"/>
+        </w:rPr>
+        <w:t xml:space="preserve"> by and</w:t>
+      </w:r>
+      <w:r>
+        <w:rPr>
+          <w:rFonts w:ascii="Times New Roman" w:hAnsi="Times New Roman" w:cs="Times New Roman"/>
+          <w:sz w:val="24"/>
+          <w:szCs w:val="24"/>
+        </w:rPr>
+        <w:t xml:space="preserve"> in </w:t>
+      </w:r>
+      <w:r>
+        <w:rPr>
+          <w:rFonts w:ascii="Times New Roman" w:hAnsi="Times New Roman" w:cs="Times New Roman"/>
+          <w:sz w:val="24"/>
+          <w:szCs w:val="24"/>
+        </w:rPr>
+        <w:t>collab</w:t>
+      </w:r>
+      <w:r>
+        <w:rPr>
+          <w:rFonts w:ascii="Times New Roman" w:hAnsi="Times New Roman" w:cs="Times New Roman"/>
+          <w:sz w:val="24"/>
+          <w:szCs w:val="24"/>
+        </w:rPr>
+        <w:t>oration</w:t>
+      </w:r>
+      <w:r>
+        <w:rPr>
+          <w:rFonts w:ascii="Times New Roman" w:hAnsi="Times New Roman" w:cs="Times New Roman"/>
+          <w:sz w:val="24"/>
+          <w:szCs w:val="24"/>
+        </w:rPr>
+        <w:t xml:space="preserve"> with </w:t>
+      </w:r>
+      <w:r>
+        <w:rPr>
+          <w:rFonts w:ascii="Times New Roman" w:hAnsi="Times New Roman" w:cs="Times New Roman"/>
+          <w:sz w:val="24"/>
+          <w:szCs w:val="24"/>
+        </w:rPr>
+        <w:t>the United States Geological Survey (USGS).</w:t>
       </w:r>
       <w:r>
         <w:rPr>
@@ -3366,135 +4388,312 @@
           <w:sz w:val="24"/>
           <w:szCs w:val="24"/>
         </w:rPr>
-        <w:t xml:space="preserve">The </w:t>
-      </w:r>
-      <w:r>
-        <w:rPr>
-          <w:rFonts w:ascii="Times New Roman" w:hAnsi="Times New Roman" w:cs="Times New Roman"/>
-          <w:sz w:val="24"/>
-          <w:szCs w:val="24"/>
-        </w:rPr>
-        <w:t>average precipitation</w:t>
-      </w:r>
-      <w:r>
-        <w:rPr>
-          <w:rFonts w:ascii="Times New Roman" w:hAnsi="Times New Roman" w:cs="Times New Roman"/>
-          <w:sz w:val="24"/>
-          <w:szCs w:val="24"/>
-        </w:rPr>
-        <w:t xml:space="preserve"> of the study area is approximately</w:t>
-      </w:r>
-      <w:r>
-        <w:rPr>
-          <w:rFonts w:ascii="Times New Roman" w:hAnsi="Times New Roman" w:cs="Times New Roman"/>
-          <w:sz w:val="24"/>
-          <w:szCs w:val="24"/>
-        </w:rPr>
-        <w:t xml:space="preserve"> 20.5mm</w:t>
-      </w:r>
-      <w:r>
-        <w:rPr>
-          <w:rFonts w:ascii="Times New Roman" w:hAnsi="Times New Roman" w:cs="Times New Roman"/>
-          <w:sz w:val="24"/>
-          <w:szCs w:val="24"/>
-        </w:rPr>
-        <w:t xml:space="preserve"> during the winter and 28.4mm during the summer</w:t>
-      </w:r>
-      <w:r>
-        <w:rPr>
-          <w:rFonts w:ascii="Times New Roman" w:hAnsi="Times New Roman" w:cs="Times New Roman"/>
-          <w:sz w:val="24"/>
-          <w:szCs w:val="24"/>
-        </w:rPr>
-        <w:t xml:space="preserve">, </w:t>
-      </w:r>
-      <w:r>
-        <w:rPr>
-          <w:rFonts w:ascii="Times New Roman" w:hAnsi="Times New Roman" w:cs="Times New Roman"/>
-          <w:sz w:val="24"/>
-          <w:szCs w:val="24"/>
-        </w:rPr>
-        <w:t xml:space="preserve">with the </w:t>
-      </w:r>
-      <w:r>
-        <w:rPr>
-          <w:rFonts w:ascii="Times New Roman" w:hAnsi="Times New Roman" w:cs="Times New Roman"/>
-          <w:sz w:val="24"/>
-          <w:szCs w:val="24"/>
-        </w:rPr>
-        <w:t xml:space="preserve">average winter </w:t>
-      </w:r>
-      <w:r>
-        <w:rPr>
-          <w:rFonts w:ascii="Times New Roman" w:hAnsi="Times New Roman" w:cs="Times New Roman"/>
-          <w:sz w:val="24"/>
-          <w:szCs w:val="24"/>
-        </w:rPr>
-        <w:t>temperature ranging from</w:t>
-      </w:r>
-      <w:r>
-        <w:rPr>
-          <w:rFonts w:ascii="Times New Roman" w:hAnsi="Times New Roman" w:cs="Times New Roman"/>
-          <w:sz w:val="24"/>
-          <w:szCs w:val="24"/>
-        </w:rPr>
-        <w:t xml:space="preserve"> 5.4˚C</w:t>
-      </w:r>
-      <w:r>
-        <w:rPr>
-          <w:rFonts w:ascii="Times New Roman" w:hAnsi="Times New Roman" w:cs="Times New Roman"/>
-          <w:sz w:val="24"/>
-          <w:szCs w:val="24"/>
-        </w:rPr>
-        <w:t xml:space="preserve"> to </w:t>
-      </w:r>
-      <w:r>
-        <w:rPr>
-          <w:rFonts w:ascii="Times New Roman" w:hAnsi="Times New Roman" w:cs="Times New Roman"/>
-          <w:sz w:val="24"/>
-          <w:szCs w:val="24"/>
-        </w:rPr>
-        <w:t xml:space="preserve"> -7.7˚C</w:t>
-      </w:r>
-      <w:r>
-        <w:rPr>
-          <w:rFonts w:ascii="Times New Roman" w:hAnsi="Times New Roman" w:cs="Times New Roman"/>
-          <w:sz w:val="24"/>
-          <w:szCs w:val="24"/>
-        </w:rPr>
-        <w:t>, and average summer temperature ranging from 30.2</w:t>
-      </w:r>
-      <w:r>
-        <w:rPr>
-          <w:rFonts w:ascii="Times New Roman" w:hAnsi="Times New Roman" w:cs="Times New Roman"/>
-          <w:sz w:val="24"/>
-          <w:szCs w:val="24"/>
-        </w:rPr>
-        <w:t>˚C</w:t>
-      </w:r>
-      <w:r>
-        <w:rPr>
-          <w:rFonts w:ascii="Times New Roman" w:hAnsi="Times New Roman" w:cs="Times New Roman"/>
-          <w:sz w:val="24"/>
-          <w:szCs w:val="24"/>
-        </w:rPr>
-        <w:t xml:space="preserve"> to 13.2</w:t>
-      </w:r>
-      <w:r>
-        <w:rPr>
-          <w:rFonts w:ascii="Times New Roman" w:hAnsi="Times New Roman" w:cs="Times New Roman"/>
-          <w:sz w:val="24"/>
-          <w:szCs w:val="24"/>
-        </w:rPr>
-        <w:t>˚C</w:t>
-      </w:r>
-      <w:r>
-        <w:rPr>
-          <w:rFonts w:ascii="Times New Roman" w:hAnsi="Times New Roman" w:cs="Times New Roman"/>
-          <w:sz w:val="24"/>
-          <w:szCs w:val="24"/>
-        </w:rPr>
-        <w:t xml:space="preserve"> (1981-2010 PRISM data, Daly et al. 2008).</w:t>
+        <w:t xml:space="preserve"> Recreation and cattle grazing are the primary uses for the area. </w:t>
+      </w:r>
+    </w:p>
+    <w:p>
+      <w:pPr>
+        <w:spacing w:line="480" w:lineRule="auto"/>
+        <w:rPr>
+          <w:rFonts w:ascii="Times New Roman" w:hAnsi="Times New Roman" w:cs="Times New Roman"/>
+          <w:i/>
+          <w:sz w:val="24"/>
+          <w:szCs w:val="24"/>
+        </w:rPr>
+      </w:pPr>
+      <w:r>
+        <w:rPr>
+          <w:rFonts w:ascii="Times New Roman" w:hAnsi="Times New Roman" w:cs="Times New Roman"/>
+          <w:i/>
+          <w:sz w:val="24"/>
+          <w:szCs w:val="24"/>
+        </w:rPr>
+        <w:t>Sampling design</w:t>
+      </w:r>
+    </w:p>
+    <w:p>
+      <w:pPr>
+        <w:spacing w:line="480" w:lineRule="auto"/>
+        <w:rPr>
+          <w:rFonts w:ascii="Times New Roman" w:hAnsi="Times New Roman" w:cs="Times New Roman"/>
+          <w:sz w:val="24"/>
+          <w:szCs w:val="24"/>
+        </w:rPr>
+      </w:pPr>
+      <w:r>
+        <w:rPr>
+          <w:rFonts w:ascii="Times New Roman" w:hAnsi="Times New Roman" w:cs="Times New Roman"/>
+          <w:sz w:val="24"/>
+          <w:szCs w:val="24"/>
+        </w:rPr>
+        <w:tab/>
+      </w:r>
+      <w:r>
+        <w:rPr>
+          <w:rFonts w:ascii="Times New Roman" w:hAnsi="Times New Roman" w:cs="Times New Roman"/>
+          <w:sz w:val="24"/>
+          <w:szCs w:val="24"/>
+        </w:rPr>
+        <w:t>The majority of plots</w:t>
+      </w:r>
+      <w:r>
+        <w:rPr>
+          <w:rFonts w:ascii="Times New Roman" w:hAnsi="Times New Roman" w:cs="Times New Roman"/>
+          <w:sz w:val="24"/>
+          <w:szCs w:val="24"/>
+        </w:rPr>
+        <w:t xml:space="preserve"> were selected using </w:t>
+      </w:r>
+      <w:proofErr w:type="spellStart"/>
+      <w:r>
+        <w:rPr>
+          <w:rFonts w:ascii="Times New Roman" w:hAnsi="Times New Roman" w:cs="Times New Roman"/>
+          <w:sz w:val="24"/>
+          <w:szCs w:val="24"/>
+        </w:rPr>
+        <w:t>ArcGIS</w:t>
+      </w:r>
+      <w:proofErr w:type="spellEnd"/>
+      <w:r>
+        <w:rPr>
+          <w:rFonts w:ascii="Times New Roman" w:hAnsi="Times New Roman" w:cs="Times New Roman"/>
+          <w:sz w:val="24"/>
+          <w:szCs w:val="24"/>
+        </w:rPr>
+        <w:t xml:space="preserve"> to randomly sample across North Plain and South Plain based on  the three dominant soil types (Begay, the Ignacio/Leanto complex, and Mido)</w:t>
+      </w:r>
+      <w:r>
+        <w:rPr>
+          <w:rFonts w:ascii="Times New Roman" w:hAnsi="Times New Roman" w:cs="Times New Roman"/>
+          <w:sz w:val="24"/>
+          <w:szCs w:val="24"/>
+        </w:rPr>
+        <w:t>(Utah AGRC)</w:t>
+      </w:r>
+      <w:r>
+        <w:rPr>
+          <w:rFonts w:ascii="Times New Roman" w:hAnsi="Times New Roman" w:cs="Times New Roman"/>
+          <w:sz w:val="24"/>
+          <w:szCs w:val="24"/>
+        </w:rPr>
+        <w:t xml:space="preserve"> and 4 vegetation classes which were assigned </w:t>
+      </w:r>
+      <w:r>
+        <w:rPr>
+          <w:rFonts w:ascii="Times New Roman" w:hAnsi="Times New Roman" w:cs="Times New Roman"/>
+          <w:sz w:val="24"/>
+          <w:szCs w:val="24"/>
+        </w:rPr>
+        <w:t xml:space="preserve">using a quintile break </w:t>
+      </w:r>
+      <w:r>
+        <w:rPr>
+          <w:rFonts w:ascii="Times New Roman" w:hAnsi="Times New Roman" w:cs="Times New Roman"/>
+          <w:sz w:val="24"/>
+          <w:szCs w:val="24"/>
+        </w:rPr>
+        <w:t xml:space="preserve">based on September </w:t>
+      </w:r>
+      <w:r>
+        <w:rPr>
+          <w:rFonts w:ascii="Times New Roman" w:hAnsi="Times New Roman" w:cs="Times New Roman"/>
+          <w:sz w:val="24"/>
+          <w:szCs w:val="24"/>
+        </w:rPr>
+        <w:t xml:space="preserve">2011 </w:t>
+      </w:r>
+      <w:r>
+        <w:rPr>
+          <w:rFonts w:ascii="Times New Roman" w:hAnsi="Times New Roman" w:cs="Times New Roman"/>
+          <w:sz w:val="24"/>
+          <w:szCs w:val="24"/>
+        </w:rPr>
+        <w:t>NDVI values</w:t>
+      </w:r>
+      <w:r>
+        <w:rPr>
+          <w:rFonts w:ascii="Times New Roman" w:hAnsi="Times New Roman" w:cs="Times New Roman"/>
+          <w:sz w:val="24"/>
+          <w:szCs w:val="24"/>
+        </w:rPr>
+        <w:t>(2011 NAIP 1m 4-band imagery from Utah AGRC)</w:t>
+      </w:r>
+      <w:r>
+        <w:rPr>
+          <w:rFonts w:ascii="Times New Roman" w:hAnsi="Times New Roman" w:cs="Times New Roman"/>
+          <w:sz w:val="24"/>
+          <w:szCs w:val="24"/>
+        </w:rPr>
+        <w:t xml:space="preserve">. </w:t>
+      </w:r>
+      <w:r>
+        <w:rPr>
+          <w:rFonts w:ascii="Times New Roman" w:hAnsi="Times New Roman" w:cs="Times New Roman"/>
+          <w:sz w:val="24"/>
+          <w:szCs w:val="24"/>
+        </w:rPr>
+        <w:t>They were b</w:t>
+      </w:r>
+      <w:r>
+        <w:rPr>
+          <w:rFonts w:ascii="Times New Roman" w:hAnsi="Times New Roman" w:cs="Times New Roman"/>
+          <w:sz w:val="24"/>
+          <w:szCs w:val="24"/>
+        </w:rPr>
+        <w:t>uffered a minimum of 50-m from</w:t>
+      </w:r>
+      <w:r>
+        <w:rPr>
+          <w:rFonts w:ascii="Times New Roman" w:hAnsi="Times New Roman" w:cs="Times New Roman"/>
+          <w:sz w:val="24"/>
+          <w:szCs w:val="24"/>
+        </w:rPr>
+        <w:t xml:space="preserve"> road</w:t>
+      </w:r>
+      <w:r>
+        <w:rPr>
+          <w:rFonts w:ascii="Times New Roman" w:hAnsi="Times New Roman" w:cs="Times New Roman"/>
+          <w:sz w:val="24"/>
+          <w:szCs w:val="24"/>
+        </w:rPr>
+        <w:t>s</w:t>
+      </w:r>
+      <w:r>
+        <w:rPr>
+          <w:rFonts w:ascii="Times New Roman" w:hAnsi="Times New Roman" w:cs="Times New Roman"/>
+          <w:sz w:val="24"/>
+          <w:szCs w:val="24"/>
+        </w:rPr>
+        <w:t xml:space="preserve">, the edge of the study basins, and other </w:t>
+      </w:r>
+      <w:r>
+        <w:rPr>
+          <w:rFonts w:ascii="Times New Roman" w:hAnsi="Times New Roman" w:cs="Times New Roman"/>
+          <w:sz w:val="24"/>
+          <w:szCs w:val="24"/>
+        </w:rPr>
+        <w:t xml:space="preserve">sample </w:t>
+      </w:r>
+      <w:r>
+        <w:rPr>
+          <w:rFonts w:ascii="Times New Roman" w:hAnsi="Times New Roman" w:cs="Times New Roman"/>
+          <w:sz w:val="24"/>
+          <w:szCs w:val="24"/>
+        </w:rPr>
+        <w:t xml:space="preserve">points. </w:t>
+      </w:r>
+      <w:r>
+        <w:rPr>
+          <w:rFonts w:ascii="Times New Roman" w:hAnsi="Times New Roman" w:cs="Times New Roman"/>
+          <w:sz w:val="24"/>
+          <w:szCs w:val="24"/>
+          <w:highlight w:val="yellow"/>
+        </w:rPr>
+        <w:t>The USGS plots were selected from the whole of Beef Basin using condition Latin Hyper Cube (</w:t>
+      </w:r>
+      <w:proofErr w:type="spellStart"/>
+      <w:r>
+        <w:rPr>
+          <w:rFonts w:ascii="Times New Roman" w:hAnsi="Times New Roman" w:cs="Times New Roman"/>
+          <w:sz w:val="24"/>
+          <w:szCs w:val="24"/>
+          <w:highlight w:val="yellow"/>
+        </w:rPr>
+        <w:t>cLHC</w:t>
+      </w:r>
+      <w:proofErr w:type="spellEnd"/>
+      <w:r>
+        <w:rPr>
+          <w:rFonts w:ascii="Times New Roman" w:hAnsi="Times New Roman" w:cs="Times New Roman"/>
+          <w:sz w:val="24"/>
+          <w:szCs w:val="24"/>
+          <w:highlight w:val="yellow"/>
+        </w:rPr>
+        <w:t>).</w:t>
+      </w:r>
+      <w:r>
+        <w:rPr>
+          <w:rFonts w:ascii="Times New Roman" w:hAnsi="Times New Roman" w:cs="Times New Roman"/>
+          <w:sz w:val="24"/>
+          <w:szCs w:val="24"/>
+        </w:rPr>
+        <w:t xml:space="preserve">  </w:t>
+      </w:r>
+      <w:r>
+        <w:rPr>
+          <w:rFonts w:ascii="Times New Roman" w:hAnsi="Times New Roman" w:cs="Times New Roman"/>
+          <w:sz w:val="24"/>
+          <w:szCs w:val="24"/>
+        </w:rPr>
+        <w:t>These selected plots were then subject to elimination or minor adjustment based on certain on the ground criterion. Sites had to be within one vegetation type, safely accessible (</w:t>
+      </w:r>
+      <w:proofErr w:type="spellStart"/>
+      <w:r>
+        <w:rPr>
+          <w:rFonts w:ascii="Times New Roman" w:hAnsi="Times New Roman" w:cs="Times New Roman"/>
+          <w:sz w:val="24"/>
+          <w:szCs w:val="24"/>
+        </w:rPr>
+        <w:t>ie</w:t>
+      </w:r>
+      <w:proofErr w:type="spellEnd"/>
+      <w:r>
+        <w:rPr>
+          <w:rFonts w:ascii="Times New Roman" w:hAnsi="Times New Roman" w:cs="Times New Roman"/>
+          <w:sz w:val="24"/>
+          <w:szCs w:val="24"/>
+        </w:rPr>
+        <w:t xml:space="preserve">. not on a cliff face), and buffer requirements set above using </w:t>
+      </w:r>
+      <w:proofErr w:type="spellStart"/>
+      <w:r>
+        <w:rPr>
+          <w:rFonts w:ascii="Times New Roman" w:hAnsi="Times New Roman" w:cs="Times New Roman"/>
+          <w:sz w:val="24"/>
+          <w:szCs w:val="24"/>
+        </w:rPr>
+        <w:t>ArcGIS</w:t>
+      </w:r>
+      <w:proofErr w:type="spellEnd"/>
+      <w:r>
+        <w:rPr>
+          <w:rFonts w:ascii="Times New Roman" w:hAnsi="Times New Roman" w:cs="Times New Roman"/>
+          <w:sz w:val="24"/>
+          <w:szCs w:val="24"/>
+        </w:rPr>
+        <w:t xml:space="preserve"> were confirmed on the ground. </w:t>
+      </w:r>
+      <w:r>
+        <w:rPr>
+          <w:rFonts w:ascii="Times New Roman" w:hAnsi="Times New Roman" w:cs="Times New Roman"/>
+          <w:sz w:val="24"/>
+          <w:szCs w:val="24"/>
+        </w:rPr>
+        <w:t>A total of 99 plots were sampled</w:t>
+      </w:r>
+      <w:r>
+        <w:rPr>
+          <w:rFonts w:ascii="Times New Roman" w:hAnsi="Times New Roman" w:cs="Times New Roman"/>
+          <w:sz w:val="24"/>
+          <w:szCs w:val="24"/>
+        </w:rPr>
+        <w:t xml:space="preserve"> within North Plain and South Plain</w:t>
+      </w:r>
+      <w:r>
+        <w:rPr>
+          <w:rFonts w:ascii="Times New Roman" w:hAnsi="Times New Roman" w:cs="Times New Roman"/>
+          <w:sz w:val="24"/>
+          <w:szCs w:val="24"/>
+        </w:rPr>
+        <w:t xml:space="preserve">, with an additional 37 USGS plots </w:t>
+      </w:r>
+      <w:r>
+        <w:rPr>
+          <w:rFonts w:ascii="Times New Roman" w:hAnsi="Times New Roman" w:cs="Times New Roman"/>
+          <w:sz w:val="24"/>
+          <w:szCs w:val="24"/>
+        </w:rPr>
+        <w:t>added to the dataset for a total of 136 sampled sites. 6 of the USGS plots were located within North Plain or South Plain.</w:t>
       </w:r>
       <w:r>
         <w:rPr>
@@ -3504,6 +4703,30 @@
         </w:rPr>
         <w:t xml:space="preserve"> </w:t>
       </w:r>
+      <w:r>
+        <w:rPr>
+          <w:rFonts w:ascii="Times New Roman" w:hAnsi="Times New Roman" w:cs="Times New Roman"/>
+          <w:sz w:val="24"/>
+          <w:szCs w:val="24"/>
+        </w:rPr>
+        <w:t xml:space="preserve">Sites were sampled from May to August in 2013. Additional sagebrush leaf samples were collected in </w:t>
+      </w:r>
+      <w:r>
+        <w:rPr>
+          <w:rFonts w:ascii="Times New Roman" w:hAnsi="Times New Roman" w:cs="Times New Roman"/>
+          <w:sz w:val="24"/>
+          <w:szCs w:val="24"/>
+        </w:rPr>
+        <w:t>early June 2014.</w:t>
+      </w:r>
+      <w:r>
+        <w:rPr>
+          <w:rFonts w:ascii="Times New Roman" w:hAnsi="Times New Roman" w:cs="Times New Roman"/>
+          <w:sz w:val="24"/>
+          <w:szCs w:val="24"/>
+        </w:rPr>
+        <w:t xml:space="preserve"> </w:t>
+      </w:r>
     </w:p>
     <w:p>
       <w:pPr>
@@ -3511,17 +4734,71 @@
         <w:ind w:firstLine="720"/>
         <w:rPr>
           <w:rFonts w:ascii="Times New Roman" w:hAnsi="Times New Roman" w:cs="Times New Roman"/>
-          <w:sz w:val="24"/>
-          <w:szCs w:val="24"/>
-        </w:rPr>
-      </w:pPr>
-      <w:r>
-        <w:rPr>
-          <w:rFonts w:ascii="Times New Roman" w:hAnsi="Times New Roman" w:cs="Times New Roman"/>
-          <w:sz w:val="24"/>
-          <w:szCs w:val="24"/>
-        </w:rPr>
-        <w:t>This study focused primarily on</w:t>
+        </w:rPr>
+      </w:pPr>
+      <w:r>
+        <w:rPr>
+          <w:rFonts w:ascii="Times New Roman" w:hAnsi="Times New Roman" w:cs="Times New Roman"/>
+          <w:sz w:val="24"/>
+          <w:szCs w:val="24"/>
+        </w:rPr>
+        <w:t>In 2013 l</w:t>
+      </w:r>
+      <w:r>
+        <w:rPr>
+          <w:rFonts w:ascii="Times New Roman" w:hAnsi="Times New Roman" w:cs="Times New Roman"/>
+          <w:sz w:val="24"/>
+          <w:szCs w:val="24"/>
+        </w:rPr>
+        <w:t>ine-point-intercept</w:t>
+      </w:r>
+      <w:r>
+        <w:rPr>
+          <w:rFonts w:ascii="Times New Roman" w:hAnsi="Times New Roman" w:cs="Times New Roman"/>
+          <w:sz w:val="24"/>
+          <w:szCs w:val="24"/>
+        </w:rPr>
+        <w:t xml:space="preserve"> (LPI)</w:t>
+      </w:r>
+      <w:r>
+        <w:rPr>
+          <w:rFonts w:ascii="Times New Roman" w:hAnsi="Times New Roman" w:cs="Times New Roman"/>
+          <w:sz w:val="24"/>
+          <w:szCs w:val="24"/>
+        </w:rPr>
+        <w:t>, shrub density, and soils data were collected from each site.</w:t>
+      </w:r>
+      <w:r>
+        <w:rPr>
+          <w:rFonts w:ascii="Times New Roman" w:hAnsi="Times New Roman" w:cs="Times New Roman"/>
+          <w:sz w:val="24"/>
+          <w:szCs w:val="24"/>
+        </w:rPr>
+        <w:t xml:space="preserve"> Sagebrush leaf samples were collected from each site </w:t>
+      </w:r>
+      <w:r>
+        <w:rPr>
+          <w:rFonts w:ascii="Times New Roman" w:hAnsi="Times New Roman" w:cs="Times New Roman"/>
+          <w:sz w:val="24"/>
+          <w:szCs w:val="24"/>
+        </w:rPr>
+        <w:t>that</w:t>
+      </w:r>
+      <w:r>
+        <w:rPr>
+          <w:rFonts w:ascii="Times New Roman" w:hAnsi="Times New Roman" w:cs="Times New Roman"/>
+          <w:sz w:val="24"/>
+          <w:szCs w:val="24"/>
+        </w:rPr>
+        <w:t xml:space="preserve"> had sufficient s</w:t>
+      </w:r>
+      <w:r>
+        <w:rPr>
+          <w:rFonts w:ascii="Times New Roman" w:hAnsi="Times New Roman" w:cs="Times New Roman"/>
+          <w:sz w:val="24"/>
+          <w:szCs w:val="24"/>
+        </w:rPr>
+        <w:t>agebrush from which to collect a viable sample.</w:t>
       </w:r>
       <w:r>
         <w:rPr>
@@ -3537,288 +4814,80 @@
           <w:sz w:val="24"/>
           <w:szCs w:val="24"/>
         </w:rPr>
-        <w:t>North</w:t>
-      </w:r>
-      <w:r>
-        <w:rPr>
-          <w:rFonts w:ascii="Times New Roman" w:hAnsi="Times New Roman" w:cs="Times New Roman"/>
-          <w:sz w:val="24"/>
-          <w:szCs w:val="24"/>
-        </w:rPr>
-        <w:t xml:space="preserve"> Plain and </w:t>
-      </w:r>
-      <w:r>
-        <w:rPr>
-          <w:rFonts w:ascii="Times New Roman" w:hAnsi="Times New Roman" w:cs="Times New Roman"/>
-          <w:sz w:val="24"/>
-          <w:szCs w:val="24"/>
-        </w:rPr>
-        <w:t>South</w:t>
-      </w:r>
-      <w:r>
-        <w:rPr>
-          <w:rFonts w:ascii="Times New Roman" w:hAnsi="Times New Roman" w:cs="Times New Roman"/>
-          <w:sz w:val="24"/>
-          <w:szCs w:val="24"/>
-        </w:rPr>
-        <w:t xml:space="preserve"> Plain </w:t>
-      </w:r>
-      <w:r>
-        <w:rPr>
-          <w:rFonts w:ascii="Times New Roman" w:hAnsi="Times New Roman" w:cs="Times New Roman"/>
-          <w:sz w:val="24"/>
-          <w:szCs w:val="24"/>
-        </w:rPr>
-        <w:t xml:space="preserve">which are the </w:t>
-      </w:r>
-      <w:r>
-        <w:rPr>
-          <w:rFonts w:ascii="Times New Roman" w:hAnsi="Times New Roman" w:cs="Times New Roman"/>
-          <w:sz w:val="24"/>
-          <w:szCs w:val="24"/>
-        </w:rPr>
-        <w:t xml:space="preserve">two </w:t>
-      </w:r>
-      <w:r>
-        <w:rPr>
-          <w:rFonts w:ascii="Times New Roman" w:hAnsi="Times New Roman" w:cs="Times New Roman"/>
-          <w:sz w:val="24"/>
-          <w:szCs w:val="24"/>
-        </w:rPr>
-        <w:t xml:space="preserve">southernmost </w:t>
-      </w:r>
-      <w:r>
-        <w:rPr>
-          <w:rFonts w:ascii="Times New Roman" w:hAnsi="Times New Roman" w:cs="Times New Roman"/>
-          <w:sz w:val="24"/>
-          <w:szCs w:val="24"/>
-        </w:rPr>
-        <w:t>plains in</w:t>
-      </w:r>
-      <w:r>
-        <w:rPr>
-          <w:rFonts w:ascii="Times New Roman" w:hAnsi="Times New Roman" w:cs="Times New Roman"/>
-          <w:sz w:val="24"/>
-          <w:szCs w:val="24"/>
-        </w:rPr>
-        <w:t xml:space="preserve"> the</w:t>
-      </w:r>
-      <w:r>
-        <w:rPr>
-          <w:rFonts w:ascii="Times New Roman" w:hAnsi="Times New Roman" w:cs="Times New Roman"/>
-          <w:sz w:val="24"/>
-          <w:szCs w:val="24"/>
-        </w:rPr>
-        <w:t xml:space="preserve"> basin</w:t>
-      </w:r>
-      <w:r>
-        <w:rPr>
-          <w:rFonts w:ascii="Times New Roman" w:hAnsi="Times New Roman" w:cs="Times New Roman"/>
-          <w:sz w:val="24"/>
-          <w:szCs w:val="24"/>
-        </w:rPr>
-        <w:t xml:space="preserve">, but </w:t>
-      </w:r>
-      <w:r>
-        <w:rPr>
-          <w:rFonts w:ascii="Times New Roman" w:hAnsi="Times New Roman" w:cs="Times New Roman"/>
-          <w:sz w:val="24"/>
-          <w:szCs w:val="24"/>
-        </w:rPr>
-        <w:t xml:space="preserve">a larger view of the </w:t>
-      </w:r>
-      <w:r>
-        <w:rPr>
-          <w:rFonts w:ascii="Times New Roman" w:hAnsi="Times New Roman" w:cs="Times New Roman"/>
-          <w:sz w:val="24"/>
-          <w:szCs w:val="24"/>
-        </w:rPr>
-        <w:t xml:space="preserve">whole </w:t>
-      </w:r>
-      <w:r>
-        <w:rPr>
-          <w:rFonts w:ascii="Times New Roman" w:hAnsi="Times New Roman" w:cs="Times New Roman"/>
-          <w:sz w:val="24"/>
-          <w:szCs w:val="24"/>
-        </w:rPr>
-        <w:t>basin was also conducted using data collected</w:t>
-      </w:r>
-      <w:r>
-        <w:rPr>
-          <w:rFonts w:ascii="Times New Roman" w:hAnsi="Times New Roman" w:cs="Times New Roman"/>
-          <w:sz w:val="24"/>
-          <w:szCs w:val="24"/>
-        </w:rPr>
-        <w:t xml:space="preserve"> by and</w:t>
-      </w:r>
-      <w:r>
-        <w:rPr>
-          <w:rFonts w:ascii="Times New Roman" w:hAnsi="Times New Roman" w:cs="Times New Roman"/>
-          <w:sz w:val="24"/>
-          <w:szCs w:val="24"/>
-        </w:rPr>
-        <w:t xml:space="preserve"> in </w:t>
-      </w:r>
-      <w:r>
-        <w:rPr>
-          <w:rFonts w:ascii="Times New Roman" w:hAnsi="Times New Roman" w:cs="Times New Roman"/>
-          <w:sz w:val="24"/>
-          <w:szCs w:val="24"/>
-        </w:rPr>
-        <w:t>collab</w:t>
-      </w:r>
-      <w:r>
-        <w:rPr>
-          <w:rFonts w:ascii="Times New Roman" w:hAnsi="Times New Roman" w:cs="Times New Roman"/>
-          <w:sz w:val="24"/>
-          <w:szCs w:val="24"/>
-        </w:rPr>
-        <w:t>oration</w:t>
-      </w:r>
-      <w:r>
-        <w:rPr>
-          <w:rFonts w:ascii="Times New Roman" w:hAnsi="Times New Roman" w:cs="Times New Roman"/>
-          <w:sz w:val="24"/>
-          <w:szCs w:val="24"/>
-        </w:rPr>
-        <w:t xml:space="preserve"> with </w:t>
-      </w:r>
-      <w:r>
-        <w:rPr>
-          <w:rFonts w:ascii="Times New Roman" w:hAnsi="Times New Roman" w:cs="Times New Roman"/>
-          <w:sz w:val="24"/>
-          <w:szCs w:val="24"/>
-        </w:rPr>
-        <w:t>the United States Geological Survey (USGS).</w:t>
-      </w:r>
-      <w:r>
-        <w:rPr>
-          <w:rFonts w:ascii="Times New Roman" w:hAnsi="Times New Roman" w:cs="Times New Roman"/>
-          <w:sz w:val="24"/>
-          <w:szCs w:val="24"/>
-        </w:rPr>
-        <w:t xml:space="preserve"> </w:t>
-      </w:r>
-      <w:r>
-        <w:rPr>
-          <w:rFonts w:ascii="Times New Roman" w:hAnsi="Times New Roman" w:cs="Times New Roman"/>
-          <w:sz w:val="24"/>
-          <w:szCs w:val="24"/>
-        </w:rPr>
-        <w:t xml:space="preserve"> Recreation and cattle grazing are the primary uses for the area. </w:t>
-      </w:r>
-      <w:r>
-        <w:rPr>
-          <w:rFonts w:ascii="Times New Roman" w:hAnsi="Times New Roman" w:cs="Times New Roman"/>
-          <w:sz w:val="24"/>
-          <w:szCs w:val="24"/>
-        </w:rPr>
-        <w:t xml:space="preserve"> </w:t>
-      </w:r>
-      <w:r>
-        <w:rPr>
-          <w:rFonts w:ascii="Times New Roman" w:hAnsi="Times New Roman" w:cs="Times New Roman"/>
-          <w:sz w:val="24"/>
-          <w:szCs w:val="24"/>
-          <w:highlight w:val="yellow"/>
-        </w:rPr>
-        <w:t xml:space="preserve">Historically approximately 1,000 cattle were run on the area since the </w:t>
-      </w:r>
-      <w:proofErr w:type="gramStart"/>
-      <w:r>
-        <w:rPr>
-          <w:rFonts w:ascii="Times New Roman" w:hAnsi="Times New Roman" w:cs="Times New Roman"/>
-          <w:sz w:val="24"/>
-          <w:szCs w:val="24"/>
-          <w:highlight w:val="yellow"/>
-        </w:rPr>
-        <w:t>1800’s,</w:t>
-      </w:r>
-      <w:proofErr w:type="gramEnd"/>
-      <w:r>
-        <w:rPr>
-          <w:rFonts w:ascii="Times New Roman" w:hAnsi="Times New Roman" w:cs="Times New Roman"/>
-          <w:sz w:val="24"/>
-          <w:szCs w:val="24"/>
-          <w:highlight w:val="yellow"/>
-        </w:rPr>
-        <w:t xml:space="preserve"> </w:t>
-      </w:r>
-      <w:r>
-        <w:rPr>
-          <w:rFonts w:ascii="Times New Roman" w:hAnsi="Times New Roman" w:cs="Times New Roman"/>
-          <w:sz w:val="24"/>
-          <w:szCs w:val="24"/>
-          <w:highlight w:val="green"/>
-        </w:rPr>
-        <w:t>and as many as 5,000 head in the early 1900’s</w:t>
-      </w:r>
-      <w:r>
-        <w:rPr>
-          <w:rFonts w:ascii="Times New Roman" w:hAnsi="Times New Roman" w:cs="Times New Roman"/>
-          <w:sz w:val="24"/>
-          <w:szCs w:val="24"/>
-          <w:highlight w:val="yellow"/>
-        </w:rPr>
-        <w:t xml:space="preserve"> (Heidi </w:t>
-      </w:r>
-      <w:proofErr w:type="spellStart"/>
-      <w:r>
-        <w:rPr>
-          <w:rFonts w:ascii="Times New Roman" w:hAnsi="Times New Roman" w:cs="Times New Roman"/>
-          <w:sz w:val="24"/>
-          <w:szCs w:val="24"/>
-          <w:highlight w:val="yellow"/>
-        </w:rPr>
-        <w:t>Redd</w:t>
-      </w:r>
-      <w:proofErr w:type="spellEnd"/>
-      <w:r>
-        <w:rPr>
-          <w:rFonts w:ascii="Times New Roman" w:hAnsi="Times New Roman" w:cs="Times New Roman"/>
-          <w:sz w:val="24"/>
-          <w:szCs w:val="24"/>
-          <w:highlight w:val="yellow"/>
-        </w:rPr>
-        <w:t xml:space="preserve">, personal communication, 6/5/2014, </w:t>
-      </w:r>
-      <w:r>
-        <w:rPr>
-          <w:rFonts w:ascii="Times New Roman" w:hAnsi="Times New Roman" w:cs="Times New Roman"/>
-          <w:sz w:val="24"/>
-          <w:szCs w:val="24"/>
-          <w:highlight w:val="green"/>
-        </w:rPr>
-        <w:t xml:space="preserve">Kyle </w:t>
-      </w:r>
-      <w:proofErr w:type="spellStart"/>
-      <w:r>
-        <w:rPr>
-          <w:rFonts w:ascii="Times New Roman" w:hAnsi="Times New Roman" w:cs="Times New Roman"/>
-          <w:sz w:val="24"/>
-          <w:szCs w:val="24"/>
-          <w:highlight w:val="green"/>
-        </w:rPr>
-        <w:t>Nehring</w:t>
-      </w:r>
-      <w:proofErr w:type="spellEnd"/>
-      <w:r>
-        <w:rPr>
-          <w:rFonts w:ascii="Times New Roman" w:hAnsi="Times New Roman" w:cs="Times New Roman"/>
-          <w:sz w:val="24"/>
-          <w:szCs w:val="24"/>
-          <w:highlight w:val="green"/>
-        </w:rPr>
-        <w:t xml:space="preserve"> Fall 2014</w:t>
-      </w:r>
-      <w:r>
-        <w:rPr>
-          <w:rFonts w:ascii="Times New Roman" w:hAnsi="Times New Roman" w:cs="Times New Roman"/>
-          <w:sz w:val="24"/>
-          <w:szCs w:val="24"/>
-          <w:highlight w:val="yellow"/>
-        </w:rPr>
-        <w:t>)</w:t>
+        <w:t xml:space="preserve">Five 30-m transects </w:t>
+      </w:r>
+      <w:r>
+        <w:rPr>
+          <w:rFonts w:ascii="Times New Roman" w:hAnsi="Times New Roman" w:cs="Times New Roman"/>
+          <w:sz w:val="24"/>
+          <w:szCs w:val="24"/>
+        </w:rPr>
+        <w:t xml:space="preserve">spaced 7-m apart </w:t>
+      </w:r>
+      <w:r>
+        <w:rPr>
+          <w:rFonts w:ascii="Times New Roman" w:hAnsi="Times New Roman" w:cs="Times New Roman"/>
+          <w:sz w:val="24"/>
+          <w:szCs w:val="24"/>
+        </w:rPr>
+        <w:t xml:space="preserve">were positioned parallel to the hillslope contour, with the </w:t>
+      </w:r>
+      <w:r>
+        <w:rPr>
+          <w:rFonts w:ascii="Times New Roman" w:hAnsi="Times New Roman" w:cs="Times New Roman"/>
+          <w:sz w:val="24"/>
+          <w:szCs w:val="24"/>
+        </w:rPr>
+        <w:t>middle</w:t>
+      </w:r>
+      <w:r>
+        <w:rPr>
+          <w:rFonts w:ascii="Times New Roman" w:hAnsi="Times New Roman" w:cs="Times New Roman"/>
+          <w:sz w:val="24"/>
+          <w:szCs w:val="24"/>
+        </w:rPr>
+        <w:t xml:space="preserve"> transect centered 2-m </w:t>
+      </w:r>
+      <w:r>
+        <w:rPr>
+          <w:rFonts w:ascii="Times New Roman" w:hAnsi="Times New Roman" w:cs="Times New Roman"/>
+          <w:sz w:val="24"/>
+          <w:szCs w:val="24"/>
+        </w:rPr>
+        <w:lastRenderedPageBreak/>
+        <w:t>above the soil pit.</w:t>
+      </w:r>
+      <w:r>
+        <w:rPr>
+          <w:rFonts w:ascii="Times New Roman" w:hAnsi="Times New Roman" w:cs="Times New Roman"/>
+          <w:sz w:val="24"/>
+          <w:szCs w:val="24"/>
+        </w:rPr>
+        <w:t xml:space="preserve"> In the absence of a discernible slope, transects were oriented on an </w:t>
+      </w:r>
+      <w:r>
+        <w:rPr>
+          <w:rFonts w:ascii="Times New Roman" w:hAnsi="Times New Roman" w:cs="Times New Roman"/>
+          <w:sz w:val="24"/>
+          <w:szCs w:val="24"/>
+        </w:rPr>
+        <w:t>east-west</w:t>
+      </w:r>
+      <w:r>
+        <w:rPr>
+          <w:rFonts w:ascii="Times New Roman" w:hAnsi="Times New Roman" w:cs="Times New Roman"/>
+          <w:sz w:val="24"/>
+          <w:szCs w:val="24"/>
+        </w:rPr>
+        <w:t xml:space="preserve"> axis</w:t>
+      </w:r>
+      <w:r>
+        <w:rPr>
+          <w:rFonts w:ascii="Times New Roman" w:hAnsi="Times New Roman" w:cs="Times New Roman"/>
+          <w:sz w:val="24"/>
+          <w:szCs w:val="24"/>
+        </w:rPr>
+        <w:t xml:space="preserve"> with the center transect offset to the north</w:t>
       </w:r>
       <w:r>
         <w:rPr>
@@ -3833,553 +4902,6 @@
           <w:rFonts w:ascii="Times New Roman" w:hAnsi="Times New Roman" w:cs="Times New Roman"/>
           <w:sz w:val="24"/>
           <w:szCs w:val="24"/>
-          <w:highlight w:val="yellow"/>
-        </w:rPr>
-        <w:t xml:space="preserve">Currently there are only about 125 to 150 grazing now. In 1956 a road was built to provide greater access to Beef Basin for hunters to curtail the deer population. According to a local rancher there were roughly 6,000 deer using the basins in and around the 60’s, about 2,000 deer in the 90’s, and now only about 200 deer and 200 elk are using the area (Heidi </w:t>
-      </w:r>
-      <w:proofErr w:type="spellStart"/>
-      <w:r>
-        <w:rPr>
-          <w:rFonts w:ascii="Times New Roman" w:hAnsi="Times New Roman" w:cs="Times New Roman"/>
-          <w:sz w:val="24"/>
-          <w:szCs w:val="24"/>
-          <w:highlight w:val="yellow"/>
-        </w:rPr>
-        <w:t>Redd</w:t>
-      </w:r>
-      <w:proofErr w:type="spellEnd"/>
-      <w:r>
-        <w:rPr>
-          <w:rFonts w:ascii="Times New Roman" w:hAnsi="Times New Roman" w:cs="Times New Roman"/>
-          <w:sz w:val="24"/>
-          <w:szCs w:val="24"/>
-          <w:highlight w:val="yellow"/>
-        </w:rPr>
-        <w:t>, personal communication, 6/5/2014).</w:t>
-      </w:r>
-    </w:p>
-    <w:p>
-      <w:pPr>
-        <w:spacing w:line="480" w:lineRule="auto"/>
-        <w:rPr>
-          <w:rFonts w:ascii="Times New Roman" w:hAnsi="Times New Roman" w:cs="Times New Roman"/>
-          <w:i/>
-          <w:sz w:val="24"/>
-          <w:szCs w:val="24"/>
-        </w:rPr>
-      </w:pPr>
-    </w:p>
-    <w:p>
-      <w:pPr>
-        <w:spacing w:line="480" w:lineRule="auto"/>
-        <w:rPr>
-          <w:rFonts w:ascii="Times New Roman" w:hAnsi="Times New Roman" w:cs="Times New Roman"/>
-          <w:i/>
-          <w:sz w:val="24"/>
-          <w:szCs w:val="24"/>
-        </w:rPr>
-      </w:pPr>
-      <w:r>
-        <w:rPr>
-          <w:rFonts w:ascii="Times New Roman" w:hAnsi="Times New Roman" w:cs="Times New Roman"/>
-          <w:i/>
-          <w:sz w:val="24"/>
-          <w:szCs w:val="24"/>
-        </w:rPr>
-        <w:t>Sampling design</w:t>
-      </w:r>
-    </w:p>
-    <w:p>
-      <w:pPr>
-        <w:spacing w:line="480" w:lineRule="auto"/>
-        <w:rPr>
-          <w:rFonts w:ascii="Times New Roman" w:hAnsi="Times New Roman" w:cs="Times New Roman"/>
-          <w:sz w:val="24"/>
-          <w:szCs w:val="24"/>
-        </w:rPr>
-      </w:pPr>
-      <w:r>
-        <w:rPr>
-          <w:rFonts w:ascii="Times New Roman" w:hAnsi="Times New Roman" w:cs="Times New Roman"/>
-          <w:sz w:val="24"/>
-          <w:szCs w:val="24"/>
-        </w:rPr>
-        <w:tab/>
-      </w:r>
-      <w:r>
-        <w:rPr>
-          <w:rFonts w:ascii="Times New Roman" w:hAnsi="Times New Roman" w:cs="Times New Roman"/>
-          <w:sz w:val="24"/>
-          <w:szCs w:val="24"/>
-        </w:rPr>
-        <w:t>The majority of plots</w:t>
-      </w:r>
-      <w:r>
-        <w:rPr>
-          <w:rFonts w:ascii="Times New Roman" w:hAnsi="Times New Roman" w:cs="Times New Roman"/>
-          <w:sz w:val="24"/>
-          <w:szCs w:val="24"/>
-        </w:rPr>
-        <w:t xml:space="preserve"> were selected using </w:t>
-      </w:r>
-      <w:proofErr w:type="spellStart"/>
-      <w:r>
-        <w:rPr>
-          <w:rFonts w:ascii="Times New Roman" w:hAnsi="Times New Roman" w:cs="Times New Roman"/>
-          <w:sz w:val="24"/>
-          <w:szCs w:val="24"/>
-        </w:rPr>
-        <w:t>ArcGIS</w:t>
-      </w:r>
-      <w:proofErr w:type="spellEnd"/>
-      <w:r>
-        <w:rPr>
-          <w:rFonts w:ascii="Times New Roman" w:hAnsi="Times New Roman" w:cs="Times New Roman"/>
-          <w:sz w:val="24"/>
-          <w:szCs w:val="24"/>
-        </w:rPr>
-        <w:t xml:space="preserve"> to randomly sample across North Plain and South Plain based on  the three dominant soil types (Begay, the Ignacio/Leanto complex, and Mido)</w:t>
-      </w:r>
-      <w:r>
-        <w:rPr>
-          <w:rFonts w:ascii="Times New Roman" w:hAnsi="Times New Roman" w:cs="Times New Roman"/>
-          <w:sz w:val="24"/>
-          <w:szCs w:val="24"/>
-        </w:rPr>
-        <w:t>(Utah AGRC)</w:t>
-      </w:r>
-      <w:r>
-        <w:rPr>
-          <w:rFonts w:ascii="Times New Roman" w:hAnsi="Times New Roman" w:cs="Times New Roman"/>
-          <w:sz w:val="24"/>
-          <w:szCs w:val="24"/>
-        </w:rPr>
-        <w:t xml:space="preserve"> and 4 vegetation classes which were </w:t>
-      </w:r>
-      <w:r>
-        <w:rPr>
-          <w:rFonts w:ascii="Times New Roman" w:hAnsi="Times New Roman" w:cs="Times New Roman"/>
-          <w:sz w:val="24"/>
-          <w:szCs w:val="24"/>
-        </w:rPr>
-        <w:lastRenderedPageBreak/>
-        <w:t xml:space="preserve">assigned </w:t>
-      </w:r>
-      <w:r>
-        <w:rPr>
-          <w:rFonts w:ascii="Times New Roman" w:hAnsi="Times New Roman" w:cs="Times New Roman"/>
-          <w:sz w:val="24"/>
-          <w:szCs w:val="24"/>
-        </w:rPr>
-        <w:t xml:space="preserve">using a quintile break </w:t>
-      </w:r>
-      <w:r>
-        <w:rPr>
-          <w:rFonts w:ascii="Times New Roman" w:hAnsi="Times New Roman" w:cs="Times New Roman"/>
-          <w:sz w:val="24"/>
-          <w:szCs w:val="24"/>
-        </w:rPr>
-        <w:t xml:space="preserve">based on September </w:t>
-      </w:r>
-      <w:r>
-        <w:rPr>
-          <w:rFonts w:ascii="Times New Roman" w:hAnsi="Times New Roman" w:cs="Times New Roman"/>
-          <w:sz w:val="24"/>
-          <w:szCs w:val="24"/>
-        </w:rPr>
-        <w:t xml:space="preserve">2011 </w:t>
-      </w:r>
-      <w:r>
-        <w:rPr>
-          <w:rFonts w:ascii="Times New Roman" w:hAnsi="Times New Roman" w:cs="Times New Roman"/>
-          <w:sz w:val="24"/>
-          <w:szCs w:val="24"/>
-        </w:rPr>
-        <w:t>NDVI values</w:t>
-      </w:r>
-      <w:r>
-        <w:rPr>
-          <w:rFonts w:ascii="Times New Roman" w:hAnsi="Times New Roman" w:cs="Times New Roman"/>
-          <w:sz w:val="24"/>
-          <w:szCs w:val="24"/>
-        </w:rPr>
-        <w:t>(2011 NAIP 1m 4-band imagery from Utah AGRC)</w:t>
-      </w:r>
-      <w:r>
-        <w:rPr>
-          <w:rFonts w:ascii="Times New Roman" w:hAnsi="Times New Roman" w:cs="Times New Roman"/>
-          <w:sz w:val="24"/>
-          <w:szCs w:val="24"/>
-        </w:rPr>
-        <w:t xml:space="preserve">. </w:t>
-      </w:r>
-      <w:r>
-        <w:rPr>
-          <w:rFonts w:ascii="Times New Roman" w:hAnsi="Times New Roman" w:cs="Times New Roman"/>
-          <w:sz w:val="24"/>
-          <w:szCs w:val="24"/>
-        </w:rPr>
-        <w:t>They were b</w:t>
-      </w:r>
-      <w:r>
-        <w:rPr>
-          <w:rFonts w:ascii="Times New Roman" w:hAnsi="Times New Roman" w:cs="Times New Roman"/>
-          <w:sz w:val="24"/>
-          <w:szCs w:val="24"/>
-        </w:rPr>
-        <w:t>uffered a minimum of 50-m from</w:t>
-      </w:r>
-      <w:r>
-        <w:rPr>
-          <w:rFonts w:ascii="Times New Roman" w:hAnsi="Times New Roman" w:cs="Times New Roman"/>
-          <w:sz w:val="24"/>
-          <w:szCs w:val="24"/>
-        </w:rPr>
-        <w:t xml:space="preserve"> road</w:t>
-      </w:r>
-      <w:r>
-        <w:rPr>
-          <w:rFonts w:ascii="Times New Roman" w:hAnsi="Times New Roman" w:cs="Times New Roman"/>
-          <w:sz w:val="24"/>
-          <w:szCs w:val="24"/>
-        </w:rPr>
-        <w:t>s</w:t>
-      </w:r>
-      <w:r>
-        <w:rPr>
-          <w:rFonts w:ascii="Times New Roman" w:hAnsi="Times New Roman" w:cs="Times New Roman"/>
-          <w:sz w:val="24"/>
-          <w:szCs w:val="24"/>
-        </w:rPr>
-        <w:t xml:space="preserve">, the edge of the study basins, and other </w:t>
-      </w:r>
-      <w:r>
-        <w:rPr>
-          <w:rFonts w:ascii="Times New Roman" w:hAnsi="Times New Roman" w:cs="Times New Roman"/>
-          <w:sz w:val="24"/>
-          <w:szCs w:val="24"/>
-        </w:rPr>
-        <w:t xml:space="preserve">sample </w:t>
-      </w:r>
-      <w:r>
-        <w:rPr>
-          <w:rFonts w:ascii="Times New Roman" w:hAnsi="Times New Roman" w:cs="Times New Roman"/>
-          <w:sz w:val="24"/>
-          <w:szCs w:val="24"/>
-        </w:rPr>
-        <w:t xml:space="preserve">points. </w:t>
-      </w:r>
-      <w:r>
-        <w:rPr>
-          <w:rFonts w:ascii="Times New Roman" w:hAnsi="Times New Roman" w:cs="Times New Roman"/>
-          <w:sz w:val="24"/>
-          <w:szCs w:val="24"/>
-          <w:highlight w:val="yellow"/>
-        </w:rPr>
-        <w:t>The USGS plots were selected from the whole of Beef Basin using condition Latin Hyper Cube (</w:t>
-      </w:r>
-      <w:proofErr w:type="spellStart"/>
-      <w:r>
-        <w:rPr>
-          <w:rFonts w:ascii="Times New Roman" w:hAnsi="Times New Roman" w:cs="Times New Roman"/>
-          <w:sz w:val="24"/>
-          <w:szCs w:val="24"/>
-          <w:highlight w:val="yellow"/>
-        </w:rPr>
-        <w:t>cLHC</w:t>
-      </w:r>
-      <w:proofErr w:type="spellEnd"/>
-      <w:r>
-        <w:rPr>
-          <w:rFonts w:ascii="Times New Roman" w:hAnsi="Times New Roman" w:cs="Times New Roman"/>
-          <w:sz w:val="24"/>
-          <w:szCs w:val="24"/>
-          <w:highlight w:val="yellow"/>
-        </w:rPr>
-        <w:t>).</w:t>
-      </w:r>
-      <w:r>
-        <w:rPr>
-          <w:rFonts w:ascii="Times New Roman" w:hAnsi="Times New Roman" w:cs="Times New Roman"/>
-          <w:sz w:val="24"/>
-          <w:szCs w:val="24"/>
-        </w:rPr>
-        <w:t xml:space="preserve">  </w:t>
-      </w:r>
-      <w:r>
-        <w:rPr>
-          <w:rFonts w:ascii="Times New Roman" w:hAnsi="Times New Roman" w:cs="Times New Roman"/>
-          <w:sz w:val="24"/>
-          <w:szCs w:val="24"/>
-        </w:rPr>
-        <w:t>These selected plots were then subject to elimination or minor adjustment based on certain on the ground criterion. Sites had to be within one vegetation type, safely accessible (</w:t>
-      </w:r>
-      <w:proofErr w:type="spellStart"/>
-      <w:r>
-        <w:rPr>
-          <w:rFonts w:ascii="Times New Roman" w:hAnsi="Times New Roman" w:cs="Times New Roman"/>
-          <w:sz w:val="24"/>
-          <w:szCs w:val="24"/>
-        </w:rPr>
-        <w:t>ie</w:t>
-      </w:r>
-      <w:proofErr w:type="spellEnd"/>
-      <w:r>
-        <w:rPr>
-          <w:rFonts w:ascii="Times New Roman" w:hAnsi="Times New Roman" w:cs="Times New Roman"/>
-          <w:sz w:val="24"/>
-          <w:szCs w:val="24"/>
-        </w:rPr>
-        <w:t xml:space="preserve">. not on a cliff face), and buffer requirements set above using </w:t>
-      </w:r>
-      <w:proofErr w:type="spellStart"/>
-      <w:r>
-        <w:rPr>
-          <w:rFonts w:ascii="Times New Roman" w:hAnsi="Times New Roman" w:cs="Times New Roman"/>
-          <w:sz w:val="24"/>
-          <w:szCs w:val="24"/>
-        </w:rPr>
-        <w:t>ArcGIS</w:t>
-      </w:r>
-      <w:proofErr w:type="spellEnd"/>
-      <w:r>
-        <w:rPr>
-          <w:rFonts w:ascii="Times New Roman" w:hAnsi="Times New Roman" w:cs="Times New Roman"/>
-          <w:sz w:val="24"/>
-          <w:szCs w:val="24"/>
-        </w:rPr>
-        <w:t xml:space="preserve"> were confirmed on the ground. </w:t>
-      </w:r>
-      <w:r>
-        <w:rPr>
-          <w:rFonts w:ascii="Times New Roman" w:hAnsi="Times New Roman" w:cs="Times New Roman"/>
-          <w:sz w:val="24"/>
-          <w:szCs w:val="24"/>
-        </w:rPr>
-        <w:t>A total of 99 plots were sampled</w:t>
-      </w:r>
-      <w:r>
-        <w:rPr>
-          <w:rFonts w:ascii="Times New Roman" w:hAnsi="Times New Roman" w:cs="Times New Roman"/>
-          <w:sz w:val="24"/>
-          <w:szCs w:val="24"/>
-        </w:rPr>
-        <w:t xml:space="preserve"> within North Plain and South Plain</w:t>
-      </w:r>
-      <w:r>
-        <w:rPr>
-          <w:rFonts w:ascii="Times New Roman" w:hAnsi="Times New Roman" w:cs="Times New Roman"/>
-          <w:sz w:val="24"/>
-          <w:szCs w:val="24"/>
-        </w:rPr>
-        <w:t xml:space="preserve">, with an additional 37 USGS plots </w:t>
-      </w:r>
-      <w:r>
-        <w:rPr>
-          <w:rFonts w:ascii="Times New Roman" w:hAnsi="Times New Roman" w:cs="Times New Roman"/>
-          <w:sz w:val="24"/>
-          <w:szCs w:val="24"/>
-        </w:rPr>
-        <w:t>added to the dataset for a total of 136 sampled sites. 6 of the USGS plots were located within North Plain or South Plain.</w:t>
-      </w:r>
-      <w:r>
-        <w:rPr>
-          <w:rFonts w:ascii="Times New Roman" w:hAnsi="Times New Roman" w:cs="Times New Roman"/>
-          <w:sz w:val="24"/>
-          <w:szCs w:val="24"/>
-        </w:rPr>
-        <w:t xml:space="preserve"> </w:t>
-      </w:r>
-      <w:r>
-        <w:rPr>
-          <w:rFonts w:ascii="Times New Roman" w:hAnsi="Times New Roman" w:cs="Times New Roman"/>
-          <w:sz w:val="24"/>
-          <w:szCs w:val="24"/>
-        </w:rPr>
-        <w:t xml:space="preserve">Sites were sampled from May to August in 2013. Additional sagebrush leaf samples were collected in </w:t>
-      </w:r>
-      <w:r>
-        <w:rPr>
-          <w:rFonts w:ascii="Times New Roman" w:hAnsi="Times New Roman" w:cs="Times New Roman"/>
-          <w:sz w:val="24"/>
-          <w:szCs w:val="24"/>
-        </w:rPr>
-        <w:t>early June 2014.</w:t>
-      </w:r>
-      <w:r>
-        <w:rPr>
-          <w:rFonts w:ascii="Times New Roman" w:hAnsi="Times New Roman" w:cs="Times New Roman"/>
-          <w:sz w:val="24"/>
-          <w:szCs w:val="24"/>
-        </w:rPr>
-        <w:t xml:space="preserve"> </w:t>
-      </w:r>
-    </w:p>
-    <w:p>
-      <w:pPr>
-        <w:spacing w:line="480" w:lineRule="auto"/>
-        <w:ind w:firstLine="720"/>
-        <w:rPr>
-          <w:rFonts w:ascii="Times New Roman" w:hAnsi="Times New Roman" w:cs="Times New Roman"/>
-        </w:rPr>
-      </w:pPr>
-      <w:r>
-        <w:rPr>
-          <w:rFonts w:ascii="Times New Roman" w:hAnsi="Times New Roman" w:cs="Times New Roman"/>
-          <w:sz w:val="24"/>
-          <w:szCs w:val="24"/>
-        </w:rPr>
-        <w:t>In 2013 l</w:t>
-      </w:r>
-      <w:r>
-        <w:rPr>
-          <w:rFonts w:ascii="Times New Roman" w:hAnsi="Times New Roman" w:cs="Times New Roman"/>
-          <w:sz w:val="24"/>
-          <w:szCs w:val="24"/>
-        </w:rPr>
-        <w:t>ine-point-intercept</w:t>
-      </w:r>
-      <w:r>
-        <w:rPr>
-          <w:rFonts w:ascii="Times New Roman" w:hAnsi="Times New Roman" w:cs="Times New Roman"/>
-          <w:sz w:val="24"/>
-          <w:szCs w:val="24"/>
-        </w:rPr>
-        <w:t xml:space="preserve"> (LPI)</w:t>
-      </w:r>
-      <w:r>
-        <w:rPr>
-          <w:rFonts w:ascii="Times New Roman" w:hAnsi="Times New Roman" w:cs="Times New Roman"/>
-          <w:sz w:val="24"/>
-          <w:szCs w:val="24"/>
-        </w:rPr>
-        <w:t>, shrub density, and soils data were collected from each site.</w:t>
-      </w:r>
-      <w:r>
-        <w:rPr>
-          <w:rFonts w:ascii="Times New Roman" w:hAnsi="Times New Roman" w:cs="Times New Roman"/>
-          <w:sz w:val="24"/>
-          <w:szCs w:val="24"/>
-        </w:rPr>
-        <w:t xml:space="preserve"> Sagebrush leaf samples were collected from each site </w:t>
-      </w:r>
-      <w:r>
-        <w:rPr>
-          <w:rFonts w:ascii="Times New Roman" w:hAnsi="Times New Roman" w:cs="Times New Roman"/>
-          <w:sz w:val="24"/>
-          <w:szCs w:val="24"/>
-        </w:rPr>
-        <w:t>that</w:t>
-      </w:r>
-      <w:r>
-        <w:rPr>
-          <w:rFonts w:ascii="Times New Roman" w:hAnsi="Times New Roman" w:cs="Times New Roman"/>
-          <w:sz w:val="24"/>
-          <w:szCs w:val="24"/>
-        </w:rPr>
-        <w:t xml:space="preserve"> had sufficient s</w:t>
-      </w:r>
-      <w:r>
-        <w:rPr>
-          <w:rFonts w:ascii="Times New Roman" w:hAnsi="Times New Roman" w:cs="Times New Roman"/>
-          <w:sz w:val="24"/>
-          <w:szCs w:val="24"/>
-        </w:rPr>
-        <w:t>agebrush from which to collect a viable sample.</w:t>
-      </w:r>
-      <w:r>
-        <w:rPr>
-          <w:rFonts w:ascii="Times New Roman" w:hAnsi="Times New Roman" w:cs="Times New Roman"/>
-          <w:sz w:val="24"/>
-          <w:szCs w:val="24"/>
-        </w:rPr>
-        <w:t xml:space="preserve"> </w:t>
-      </w:r>
-      <w:r>
-        <w:rPr>
-          <w:rFonts w:ascii="Times New Roman" w:hAnsi="Times New Roman" w:cs="Times New Roman"/>
-          <w:sz w:val="24"/>
-          <w:szCs w:val="24"/>
-        </w:rPr>
-        <w:t xml:space="preserve">Five 30-m transects </w:t>
-      </w:r>
-      <w:r>
-        <w:rPr>
-          <w:rFonts w:ascii="Times New Roman" w:hAnsi="Times New Roman" w:cs="Times New Roman"/>
-          <w:sz w:val="24"/>
-          <w:szCs w:val="24"/>
-        </w:rPr>
-        <w:t xml:space="preserve">spaced 7-m apart </w:t>
-      </w:r>
-      <w:r>
-        <w:rPr>
-          <w:rFonts w:ascii="Times New Roman" w:hAnsi="Times New Roman" w:cs="Times New Roman"/>
-          <w:sz w:val="24"/>
-          <w:szCs w:val="24"/>
-        </w:rPr>
-        <w:t xml:space="preserve">were positioned parallel to the hillslope contour, with the </w:t>
-      </w:r>
-      <w:r>
-        <w:rPr>
-          <w:rFonts w:ascii="Times New Roman" w:hAnsi="Times New Roman" w:cs="Times New Roman"/>
-          <w:sz w:val="24"/>
-          <w:szCs w:val="24"/>
-        </w:rPr>
-        <w:t>middle</w:t>
-      </w:r>
-      <w:r>
-        <w:rPr>
-          <w:rFonts w:ascii="Times New Roman" w:hAnsi="Times New Roman" w:cs="Times New Roman"/>
-          <w:sz w:val="24"/>
-          <w:szCs w:val="24"/>
-        </w:rPr>
-        <w:t xml:space="preserve"> transect centered 2-m above the soil pit.</w:t>
-      </w:r>
-      <w:r>
-        <w:rPr>
-          <w:rFonts w:ascii="Times New Roman" w:hAnsi="Times New Roman" w:cs="Times New Roman"/>
-          <w:sz w:val="24"/>
-          <w:szCs w:val="24"/>
-        </w:rPr>
-        <w:t xml:space="preserve"> In the absence of a discernible slope, transects were oriented on an </w:t>
-      </w:r>
-      <w:r>
-        <w:rPr>
-          <w:rFonts w:ascii="Times New Roman" w:hAnsi="Times New Roman" w:cs="Times New Roman"/>
-          <w:sz w:val="24"/>
-          <w:szCs w:val="24"/>
-        </w:rPr>
-        <w:t>east-west</w:t>
-      </w:r>
-      <w:r>
-        <w:rPr>
-          <w:rFonts w:ascii="Times New Roman" w:hAnsi="Times New Roman" w:cs="Times New Roman"/>
-          <w:sz w:val="24"/>
-          <w:szCs w:val="24"/>
-        </w:rPr>
-        <w:t xml:space="preserve"> axis</w:t>
-      </w:r>
-      <w:r>
-        <w:rPr>
-          <w:rFonts w:ascii="Times New Roman" w:hAnsi="Times New Roman" w:cs="Times New Roman"/>
-          <w:sz w:val="24"/>
-          <w:szCs w:val="24"/>
-        </w:rPr>
-        <w:t xml:space="preserve"> with the center transect offset to the north</w:t>
-      </w:r>
-      <w:r>
-        <w:rPr>
-          <w:rFonts w:ascii="Times New Roman" w:hAnsi="Times New Roman" w:cs="Times New Roman"/>
-          <w:sz w:val="24"/>
-          <w:szCs w:val="24"/>
-        </w:rPr>
-        <w:t xml:space="preserve">. </w:t>
-      </w:r>
-      <w:r>
-        <w:rPr>
-          <w:rFonts w:ascii="Times New Roman" w:hAnsi="Times New Roman" w:cs="Times New Roman"/>
-          <w:sz w:val="24"/>
-          <w:szCs w:val="24"/>
         </w:rPr>
         <w:t xml:space="preserve">Plot photos were taken at the four cardinal </w:t>
       </w:r>
@@ -4429,16 +4951,7 @@
           <w:sz w:val="24"/>
           <w:szCs w:val="24"/>
         </w:rPr>
-        <w:t xml:space="preserve"> and placed in one of five height classes: &lt;15cm (Juvenile), &lt;15cm (Mature), 15-50cm, &gt;50-</w:t>
-      </w:r>
-      <w:r>
-        <w:rPr>
-          <w:rFonts w:ascii="Times New Roman" w:hAnsi="Times New Roman" w:cs="Times New Roman"/>
-          <w:sz w:val="24"/>
-          <w:szCs w:val="24"/>
-        </w:rPr>
-        <w:lastRenderedPageBreak/>
-        <w:t>100cm, and &gt;100cm.</w:t>
+        <w:t xml:space="preserve"> and placed in one of five height classes: &lt;15cm (Juvenile), &lt;15cm (Mature), 15-50cm, &gt;50-100cm, and &gt;100cm.</w:t>
       </w:r>
       <w:r>
         <w:rPr>
@@ -5008,7 +5521,6 @@
           <w:rFonts w:ascii="Verdana" w:hAnsi="Verdana"/>
           <w:color w:val="000000"/>
         </w:rPr>
-        <w:lastRenderedPageBreak/>
         <w:t>USDA, NRCS. 2015. The PLANTS Database (</w:t>
       </w:r>
       <w:hyperlink r:id="rId10" w:history="1">
@@ -5147,7 +5659,7 @@
             <w:rPr>
               <w:noProof/>
             </w:rPr>
-            <w:t>ii</w:t>
+            <w:t>vii</w:t>
           </w:r>
         </w:fldSimple>
       </w:p>
@@ -5198,7 +5710,7 @@
             <w:rPr>
               <w:noProof/>
             </w:rPr>
-            <w:t>2</w:t>
+            <w:t>7</w:t>
           </w:r>
         </w:fldSimple>
       </w:p>
@@ -5489,6 +6001,7 @@
   <w:style w:type="character" w:default="1" w:styleId="DefaultParagraphFont">
     <w:name w:val="Default Paragraph Font"/>
     <w:uiPriority w:val="1"/>
+    <w:semiHidden/>
     <w:unhideWhenUsed/>
   </w:style>
   <w:style w:type="table" w:default="1" w:styleId="TableNormal">

</xml_diff>

<commit_message>
lots of thesis stuff
</commit_message>
<xml_diff>
--- a/WriteAndPoster/ThesisMethods.docx
+++ b/WriteAndPoster/ThesisMethods.docx
@@ -5561,9 +5561,539 @@
         </w:rPr>
       </w:pPr>
     </w:p>
+    <w:p>
+      <w:pPr>
+        <w:spacing w:line="480" w:lineRule="auto"/>
+        <w:rPr>
+          <w:rFonts w:ascii="Times New Roman" w:hAnsi="Times New Roman" w:cs="Times New Roman"/>
+        </w:rPr>
+      </w:pPr>
+    </w:p>
+    <w:p>
+      <w:pPr>
+        <w:spacing w:line="480" w:lineRule="auto"/>
+        <w:rPr>
+          <w:rFonts w:ascii="Times New Roman" w:hAnsi="Times New Roman" w:cs="Times New Roman"/>
+        </w:rPr>
+      </w:pPr>
+    </w:p>
+    <w:p>
+      <w:pPr>
+        <w:spacing w:line="480" w:lineRule="auto"/>
+        <w:rPr>
+          <w:rFonts w:ascii="Times New Roman" w:hAnsi="Times New Roman" w:cs="Times New Roman"/>
+        </w:rPr>
+      </w:pPr>
+    </w:p>
+    <w:p>
+      <w:pPr>
+        <w:spacing w:line="480" w:lineRule="auto"/>
+        <w:rPr>
+          <w:rFonts w:ascii="Times New Roman" w:hAnsi="Times New Roman" w:cs="Times New Roman"/>
+        </w:rPr>
+      </w:pPr>
+      <w:r>
+        <w:rPr>
+          <w:rFonts w:ascii="Times New Roman" w:hAnsi="Times New Roman" w:cs="Times New Roman"/>
+          <w:noProof/>
+          <w:lang w:eastAsia="en-US"/>
+        </w:rPr>
+        <w:lastRenderedPageBreak/>
+        <w:drawing>
+          <wp:anchor distT="0" distB="0" distL="114300" distR="114300" simplePos="0" relativeHeight="251661312" behindDoc="1" locked="0" layoutInCell="1" allowOverlap="1">
+            <wp:simplePos x="0" y="0"/>
+            <wp:positionH relativeFrom="margin">
+              <wp:align>center</wp:align>
+            </wp:positionH>
+            <wp:positionV relativeFrom="margin">
+              <wp:align>bottom</wp:align>
+            </wp:positionV>
+            <wp:extent cx="5954395" cy="3962400"/>
+            <wp:effectExtent l="19050" t="0" r="8255" b="0"/>
+            <wp:wrapTight wrapText="bothSides">
+              <wp:wrapPolygon edited="0">
+                <wp:start x="-69" y="0"/>
+                <wp:lineTo x="-69" y="21496"/>
+                <wp:lineTo x="21630" y="21496"/>
+                <wp:lineTo x="21630" y="0"/>
+                <wp:lineTo x="-69" y="0"/>
+              </wp:wrapPolygon>
+            </wp:wrapTight>
+            <wp:docPr id="5" name="Picture 4" descr="AprilClusterChoice.png"/>
+            <wp:cNvGraphicFramePr>
+              <a:graphicFrameLocks xmlns:a="http://schemas.openxmlformats.org/drawingml/2006/main" noChangeAspect="1"/>
+            </wp:cNvGraphicFramePr>
+            <a:graphic xmlns:a="http://schemas.openxmlformats.org/drawingml/2006/main">
+              <a:graphicData uri="http://schemas.openxmlformats.org/drawingml/2006/picture">
+                <pic:pic xmlns:pic="http://schemas.openxmlformats.org/drawingml/2006/picture">
+                  <pic:nvPicPr>
+                    <pic:cNvPr id="0" name="AprilClusterChoice.png"/>
+                    <pic:cNvPicPr/>
+                  </pic:nvPicPr>
+                  <pic:blipFill>
+                    <a:blip r:embed="rId11" cstate="print"/>
+                    <a:stretch>
+                      <a:fillRect/>
+                    </a:stretch>
+                  </pic:blipFill>
+                  <pic:spPr>
+                    <a:xfrm>
+                      <a:off x="0" y="0"/>
+                      <a:ext cx="5954395" cy="3962400"/>
+                    </a:xfrm>
+                    <a:prstGeom prst="rect">
+                      <a:avLst/>
+                    </a:prstGeom>
+                  </pic:spPr>
+                </pic:pic>
+              </a:graphicData>
+            </a:graphic>
+          </wp:anchor>
+        </w:drawing>
+      </w:r>
+      <w:r>
+        <w:rPr>
+          <w:rFonts w:ascii="Times New Roman" w:hAnsi="Times New Roman" w:cs="Times New Roman"/>
+        </w:rPr>
+        <w:drawing>
+          <wp:anchor distT="0" distB="0" distL="114300" distR="114300" simplePos="0" relativeHeight="251660288" behindDoc="1" locked="0" layoutInCell="1" allowOverlap="1">
+            <wp:simplePos x="0" y="0"/>
+            <wp:positionH relativeFrom="margin">
+              <wp:align>center</wp:align>
+            </wp:positionH>
+            <wp:positionV relativeFrom="margin">
+              <wp:align>top</wp:align>
+            </wp:positionV>
+            <wp:extent cx="5961380" cy="3966845"/>
+            <wp:effectExtent l="19050" t="0" r="1270" b="0"/>
+            <wp:wrapTight wrapText="bothSides">
+              <wp:wrapPolygon edited="0">
+                <wp:start x="-69" y="0"/>
+                <wp:lineTo x="-69" y="21472"/>
+                <wp:lineTo x="21605" y="21472"/>
+                <wp:lineTo x="21605" y="0"/>
+                <wp:lineTo x="-69" y="0"/>
+              </wp:wrapPolygon>
+            </wp:wrapTight>
+            <wp:docPr id="4" name="Picture 2" descr="AprilStressPlot.png"/>
+            <wp:cNvGraphicFramePr>
+              <a:graphicFrameLocks xmlns:a="http://schemas.openxmlformats.org/drawingml/2006/main" noChangeAspect="1"/>
+            </wp:cNvGraphicFramePr>
+            <a:graphic xmlns:a="http://schemas.openxmlformats.org/drawingml/2006/main">
+              <a:graphicData uri="http://schemas.openxmlformats.org/drawingml/2006/picture">
+                <pic:pic xmlns:pic="http://schemas.openxmlformats.org/drawingml/2006/picture">
+                  <pic:nvPicPr>
+                    <pic:cNvPr id="0" name="AprilStressPlot.png"/>
+                    <pic:cNvPicPr/>
+                  </pic:nvPicPr>
+                  <pic:blipFill>
+                    <a:blip r:embed="rId12" cstate="print"/>
+                    <a:stretch>
+                      <a:fillRect/>
+                    </a:stretch>
+                  </pic:blipFill>
+                  <pic:spPr>
+                    <a:xfrm>
+                      <a:off x="0" y="0"/>
+                      <a:ext cx="5961380" cy="3966845"/>
+                    </a:xfrm>
+                    <a:prstGeom prst="rect">
+                      <a:avLst/>
+                    </a:prstGeom>
+                  </pic:spPr>
+                </pic:pic>
+              </a:graphicData>
+            </a:graphic>
+          </wp:anchor>
+        </w:drawing>
+      </w:r>
+    </w:p>
+    <w:p>
+      <w:pPr>
+        <w:spacing w:line="480" w:lineRule="auto"/>
+        <w:rPr>
+          <w:rFonts w:ascii="Times New Roman" w:hAnsi="Times New Roman" w:cs="Times New Roman"/>
+        </w:rPr>
+      </w:pPr>
+      <w:r>
+        <w:rPr>
+          <w:rFonts w:ascii="Times New Roman" w:hAnsi="Times New Roman" w:cs="Times New Roman"/>
+          <w:noProof/>
+          <w:lang w:eastAsia="en-US"/>
+        </w:rPr>
+        <w:lastRenderedPageBreak/>
+        <w:drawing>
+          <wp:anchor distT="0" distB="0" distL="114300" distR="114300" simplePos="0" relativeHeight="251663360" behindDoc="1" locked="0" layoutInCell="1" allowOverlap="1">
+            <wp:simplePos x="0" y="0"/>
+            <wp:positionH relativeFrom="margin">
+              <wp:align>center</wp:align>
+            </wp:positionH>
+            <wp:positionV relativeFrom="margin">
+              <wp:align>bottom</wp:align>
+            </wp:positionV>
+            <wp:extent cx="5961380" cy="3972560"/>
+            <wp:effectExtent l="19050" t="0" r="1270" b="0"/>
+            <wp:wrapTight wrapText="bothSides">
+              <wp:wrapPolygon edited="0">
+                <wp:start x="-69" y="0"/>
+                <wp:lineTo x="-69" y="21545"/>
+                <wp:lineTo x="21605" y="21545"/>
+                <wp:lineTo x="21605" y="0"/>
+                <wp:lineTo x="-69" y="0"/>
+              </wp:wrapPolygon>
+            </wp:wrapTight>
+            <wp:docPr id="11" name="Picture 10" descr="AprilContinuousSoil.png"/>
+            <wp:cNvGraphicFramePr>
+              <a:graphicFrameLocks xmlns:a="http://schemas.openxmlformats.org/drawingml/2006/main" noChangeAspect="1"/>
+            </wp:cNvGraphicFramePr>
+            <a:graphic xmlns:a="http://schemas.openxmlformats.org/drawingml/2006/main">
+              <a:graphicData uri="http://schemas.openxmlformats.org/drawingml/2006/picture">
+                <pic:pic xmlns:pic="http://schemas.openxmlformats.org/drawingml/2006/picture">
+                  <pic:nvPicPr>
+                    <pic:cNvPr id="0" name="AprilContinuousSoil.png"/>
+                    <pic:cNvPicPr/>
+                  </pic:nvPicPr>
+                  <pic:blipFill>
+                    <a:blip r:embed="rId13" cstate="print"/>
+                    <a:stretch>
+                      <a:fillRect/>
+                    </a:stretch>
+                  </pic:blipFill>
+                  <pic:spPr>
+                    <a:xfrm>
+                      <a:off x="0" y="0"/>
+                      <a:ext cx="5961380" cy="3972560"/>
+                    </a:xfrm>
+                    <a:prstGeom prst="rect">
+                      <a:avLst/>
+                    </a:prstGeom>
+                  </pic:spPr>
+                </pic:pic>
+              </a:graphicData>
+            </a:graphic>
+          </wp:anchor>
+        </w:drawing>
+      </w:r>
+      <w:r>
+        <w:rPr>
+          <w:rFonts w:ascii="Times New Roman" w:hAnsi="Times New Roman" w:cs="Times New Roman"/>
+          <w:noProof/>
+          <w:lang w:eastAsia="en-US"/>
+        </w:rPr>
+        <w:drawing>
+          <wp:anchor distT="0" distB="0" distL="114300" distR="114300" simplePos="0" relativeHeight="251662336" behindDoc="1" locked="0" layoutInCell="1" allowOverlap="1">
+            <wp:simplePos x="0" y="0"/>
+            <wp:positionH relativeFrom="margin">
+              <wp:align>center</wp:align>
+            </wp:positionH>
+            <wp:positionV relativeFrom="margin">
+              <wp:align>top</wp:align>
+            </wp:positionV>
+            <wp:extent cx="5961380" cy="3966845"/>
+            <wp:effectExtent l="19050" t="0" r="1270" b="0"/>
+            <wp:wrapTight wrapText="bothSides">
+              <wp:wrapPolygon edited="0">
+                <wp:start x="-69" y="0"/>
+                <wp:lineTo x="-69" y="21472"/>
+                <wp:lineTo x="21605" y="21472"/>
+                <wp:lineTo x="21605" y="0"/>
+                <wp:lineTo x="-69" y="0"/>
+              </wp:wrapPolygon>
+            </wp:wrapTight>
+            <wp:docPr id="10" name="Picture 9" descr="AprilClusterPlot.png"/>
+            <wp:cNvGraphicFramePr>
+              <a:graphicFrameLocks xmlns:a="http://schemas.openxmlformats.org/drawingml/2006/main" noChangeAspect="1"/>
+            </wp:cNvGraphicFramePr>
+            <a:graphic xmlns:a="http://schemas.openxmlformats.org/drawingml/2006/main">
+              <a:graphicData uri="http://schemas.openxmlformats.org/drawingml/2006/picture">
+                <pic:pic xmlns:pic="http://schemas.openxmlformats.org/drawingml/2006/picture">
+                  <pic:nvPicPr>
+                    <pic:cNvPr id="0" name="AprilClusterPlot.png"/>
+                    <pic:cNvPicPr/>
+                  </pic:nvPicPr>
+                  <pic:blipFill>
+                    <a:blip r:embed="rId14" cstate="print"/>
+                    <a:stretch>
+                      <a:fillRect/>
+                    </a:stretch>
+                  </pic:blipFill>
+                  <pic:spPr>
+                    <a:xfrm>
+                      <a:off x="0" y="0"/>
+                      <a:ext cx="5961380" cy="3966845"/>
+                    </a:xfrm>
+                    <a:prstGeom prst="rect">
+                      <a:avLst/>
+                    </a:prstGeom>
+                  </pic:spPr>
+                </pic:pic>
+              </a:graphicData>
+            </a:graphic>
+          </wp:anchor>
+        </w:drawing>
+      </w:r>
+    </w:p>
+    <w:p>
+      <w:pPr>
+        <w:spacing w:line="480" w:lineRule="auto"/>
+        <w:rPr>
+          <w:rFonts w:ascii="Times New Roman" w:hAnsi="Times New Roman" w:cs="Times New Roman"/>
+        </w:rPr>
+      </w:pPr>
+      <w:r>
+        <w:rPr>
+          <w:rFonts w:ascii="Times New Roman" w:hAnsi="Times New Roman" w:cs="Times New Roman"/>
+          <w:noProof/>
+          <w:lang w:eastAsia="en-US"/>
+        </w:rPr>
+        <w:lastRenderedPageBreak/>
+        <w:drawing>
+          <wp:anchor distT="0" distB="0" distL="114300" distR="114300" simplePos="0" relativeHeight="251664384" behindDoc="1" locked="0" layoutInCell="1" allowOverlap="1">
+            <wp:simplePos x="0" y="0"/>
+            <wp:positionH relativeFrom="margin">
+              <wp:align>center</wp:align>
+            </wp:positionH>
+            <wp:positionV relativeFrom="margin">
+              <wp:align>top</wp:align>
+            </wp:positionV>
+            <wp:extent cx="5940425" cy="3959225"/>
+            <wp:effectExtent l="19050" t="0" r="3175" b="0"/>
+            <wp:wrapTight wrapText="bothSides">
+              <wp:wrapPolygon edited="0">
+                <wp:start x="-69" y="0"/>
+                <wp:lineTo x="-69" y="21513"/>
+                <wp:lineTo x="21612" y="21513"/>
+                <wp:lineTo x="21612" y="0"/>
+                <wp:lineTo x="-69" y="0"/>
+              </wp:wrapPolygon>
+            </wp:wrapTight>
+            <wp:docPr id="12" name="Picture 11" descr="AprilCategoricalSoil.png"/>
+            <wp:cNvGraphicFramePr>
+              <a:graphicFrameLocks xmlns:a="http://schemas.openxmlformats.org/drawingml/2006/main" noChangeAspect="1"/>
+            </wp:cNvGraphicFramePr>
+            <a:graphic xmlns:a="http://schemas.openxmlformats.org/drawingml/2006/main">
+              <a:graphicData uri="http://schemas.openxmlformats.org/drawingml/2006/picture">
+                <pic:pic xmlns:pic="http://schemas.openxmlformats.org/drawingml/2006/picture">
+                  <pic:nvPicPr>
+                    <pic:cNvPr id="0" name="AprilCategoricalSoil.png"/>
+                    <pic:cNvPicPr/>
+                  </pic:nvPicPr>
+                  <pic:blipFill>
+                    <a:blip r:embed="rId15" cstate="print"/>
+                    <a:stretch>
+                      <a:fillRect/>
+                    </a:stretch>
+                  </pic:blipFill>
+                  <pic:spPr>
+                    <a:xfrm>
+                      <a:off x="0" y="0"/>
+                      <a:ext cx="5940425" cy="3959225"/>
+                    </a:xfrm>
+                    <a:prstGeom prst="rect">
+                      <a:avLst/>
+                    </a:prstGeom>
+                  </pic:spPr>
+                </pic:pic>
+              </a:graphicData>
+            </a:graphic>
+          </wp:anchor>
+        </w:drawing>
+      </w:r>
+    </w:p>
+    <w:p>
+      <w:pPr>
+        <w:rPr>
+          <w:rFonts w:ascii="Times New Roman" w:hAnsi="Times New Roman" w:cs="Times New Roman"/>
+        </w:rPr>
+      </w:pPr>
+      <w:r>
+        <w:rPr>
+          <w:rFonts w:ascii="Times New Roman" w:hAnsi="Times New Roman" w:cs="Times New Roman"/>
+          <w:noProof/>
+          <w:lang w:eastAsia="en-US"/>
+        </w:rPr>
+        <w:lastRenderedPageBreak/>
+        <w:drawing>
+          <wp:anchor distT="0" distB="0" distL="114300" distR="114300" simplePos="0" relativeHeight="251667456" behindDoc="1" locked="0" layoutInCell="1" allowOverlap="1">
+            <wp:simplePos x="0" y="0"/>
+            <wp:positionH relativeFrom="margin">
+              <wp:align>center</wp:align>
+            </wp:positionH>
+            <wp:positionV relativeFrom="margin">
+              <wp:align>top</wp:align>
+            </wp:positionV>
+            <wp:extent cx="5961380" cy="3975735"/>
+            <wp:effectExtent l="19050" t="0" r="1270" b="0"/>
+            <wp:wrapTight wrapText="bothSides">
+              <wp:wrapPolygon edited="0">
+                <wp:start x="-69" y="0"/>
+                <wp:lineTo x="-69" y="21528"/>
+                <wp:lineTo x="21605" y="21528"/>
+                <wp:lineTo x="21605" y="0"/>
+                <wp:lineTo x="-69" y="0"/>
+              </wp:wrapPolygon>
+            </wp:wrapTight>
+            <wp:docPr id="15" name="Picture 14" descr="AprilNitrogenPercent.png"/>
+            <wp:cNvGraphicFramePr>
+              <a:graphicFrameLocks xmlns:a="http://schemas.openxmlformats.org/drawingml/2006/main" noChangeAspect="1"/>
+            </wp:cNvGraphicFramePr>
+            <a:graphic xmlns:a="http://schemas.openxmlformats.org/drawingml/2006/main">
+              <a:graphicData uri="http://schemas.openxmlformats.org/drawingml/2006/picture">
+                <pic:pic xmlns:pic="http://schemas.openxmlformats.org/drawingml/2006/picture">
+                  <pic:nvPicPr>
+                    <pic:cNvPr id="0" name="AprilNitrogenPercent.png"/>
+                    <pic:cNvPicPr/>
+                  </pic:nvPicPr>
+                  <pic:blipFill>
+                    <a:blip r:embed="rId16" cstate="print"/>
+                    <a:stretch>
+                      <a:fillRect/>
+                    </a:stretch>
+                  </pic:blipFill>
+                  <pic:spPr>
+                    <a:xfrm>
+                      <a:off x="0" y="0"/>
+                      <a:ext cx="5961380" cy="3975735"/>
+                    </a:xfrm>
+                    <a:prstGeom prst="rect">
+                      <a:avLst/>
+                    </a:prstGeom>
+                  </pic:spPr>
+                </pic:pic>
+              </a:graphicData>
+            </a:graphic>
+          </wp:anchor>
+        </w:drawing>
+      </w:r>
+      <w:r>
+        <w:rPr>
+          <w:rFonts w:ascii="Times New Roman" w:hAnsi="Times New Roman" w:cs="Times New Roman"/>
+          <w:noProof/>
+          <w:lang w:eastAsia="en-US"/>
+        </w:rPr>
+        <w:drawing>
+          <wp:anchor distT="0" distB="0" distL="114300" distR="114300" simplePos="0" relativeHeight="251665408" behindDoc="1" locked="0" layoutInCell="1" allowOverlap="1">
+            <wp:simplePos x="0" y="0"/>
+            <wp:positionH relativeFrom="margin">
+              <wp:align>center</wp:align>
+            </wp:positionH>
+            <wp:positionV relativeFrom="margin">
+              <wp:align>bottom</wp:align>
+            </wp:positionV>
+            <wp:extent cx="5953760" cy="3968115"/>
+            <wp:effectExtent l="19050" t="0" r="8890" b="0"/>
+            <wp:wrapTight wrapText="bothSides">
+              <wp:wrapPolygon edited="0">
+                <wp:start x="-69" y="0"/>
+                <wp:lineTo x="-69" y="21465"/>
+                <wp:lineTo x="21632" y="21465"/>
+                <wp:lineTo x="21632" y="0"/>
+                <wp:lineTo x="-69" y="0"/>
+              </wp:wrapPolygon>
+            </wp:wrapTight>
+            <wp:docPr id="13" name="Picture 12" descr="AprilSpecificLeafArea.png"/>
+            <wp:cNvGraphicFramePr>
+              <a:graphicFrameLocks xmlns:a="http://schemas.openxmlformats.org/drawingml/2006/main" noChangeAspect="1"/>
+            </wp:cNvGraphicFramePr>
+            <a:graphic xmlns:a="http://schemas.openxmlformats.org/drawingml/2006/main">
+              <a:graphicData uri="http://schemas.openxmlformats.org/drawingml/2006/picture">
+                <pic:pic xmlns:pic="http://schemas.openxmlformats.org/drawingml/2006/picture">
+                  <pic:nvPicPr>
+                    <pic:cNvPr id="0" name="AprilSpecificLeafArea.png"/>
+                    <pic:cNvPicPr/>
+                  </pic:nvPicPr>
+                  <pic:blipFill>
+                    <a:blip r:embed="rId17" cstate="print"/>
+                    <a:stretch>
+                      <a:fillRect/>
+                    </a:stretch>
+                  </pic:blipFill>
+                  <pic:spPr>
+                    <a:xfrm>
+                      <a:off x="0" y="0"/>
+                      <a:ext cx="5953760" cy="3968115"/>
+                    </a:xfrm>
+                    <a:prstGeom prst="rect">
+                      <a:avLst/>
+                    </a:prstGeom>
+                  </pic:spPr>
+                </pic:pic>
+              </a:graphicData>
+            </a:graphic>
+          </wp:anchor>
+        </w:drawing>
+      </w:r>
+    </w:p>
+    <w:p>
+      <w:pPr>
+        <w:spacing w:line="480" w:lineRule="auto"/>
+        <w:rPr>
+          <w:rFonts w:ascii="Times New Roman" w:hAnsi="Times New Roman" w:cs="Times New Roman"/>
+        </w:rPr>
+      </w:pPr>
+      <w:r>
+        <w:rPr>
+          <w:rFonts w:ascii="Times New Roman" w:hAnsi="Times New Roman" w:cs="Times New Roman"/>
+          <w:noProof/>
+          <w:lang w:eastAsia="en-US"/>
+        </w:rPr>
+        <w:lastRenderedPageBreak/>
+        <w:drawing>
+          <wp:anchor distT="0" distB="0" distL="114300" distR="114300" simplePos="0" relativeHeight="251666432" behindDoc="1" locked="0" layoutInCell="1" allowOverlap="1">
+            <wp:simplePos x="0" y="0"/>
+            <wp:positionH relativeFrom="margin">
+              <wp:align>center</wp:align>
+            </wp:positionH>
+            <wp:positionV relativeFrom="margin">
+              <wp:align>top</wp:align>
+            </wp:positionV>
+            <wp:extent cx="5955030" cy="3968115"/>
+            <wp:effectExtent l="19050" t="0" r="7620" b="0"/>
+            <wp:wrapTight wrapText="bothSides">
+              <wp:wrapPolygon edited="0">
+                <wp:start x="-69" y="0"/>
+                <wp:lineTo x="-69" y="21465"/>
+                <wp:lineTo x="21628" y="21465"/>
+                <wp:lineTo x="21628" y="0"/>
+                <wp:lineTo x="-69" y="0"/>
+              </wp:wrapPolygon>
+            </wp:wrapTight>
+            <wp:docPr id="14" name="Picture 13" descr="AprilPercentDryWeight.png"/>
+            <wp:cNvGraphicFramePr>
+              <a:graphicFrameLocks xmlns:a="http://schemas.openxmlformats.org/drawingml/2006/main" noChangeAspect="1"/>
+            </wp:cNvGraphicFramePr>
+            <a:graphic xmlns:a="http://schemas.openxmlformats.org/drawingml/2006/main">
+              <a:graphicData uri="http://schemas.openxmlformats.org/drawingml/2006/picture">
+                <pic:pic xmlns:pic="http://schemas.openxmlformats.org/drawingml/2006/picture">
+                  <pic:nvPicPr>
+                    <pic:cNvPr id="0" name="AprilPercentDryWeight.png"/>
+                    <pic:cNvPicPr/>
+                  </pic:nvPicPr>
+                  <pic:blipFill>
+                    <a:blip r:embed="rId18" cstate="print"/>
+                    <a:stretch>
+                      <a:fillRect/>
+                    </a:stretch>
+                  </pic:blipFill>
+                  <pic:spPr>
+                    <a:xfrm>
+                      <a:off x="0" y="0"/>
+                      <a:ext cx="5955030" cy="3968115"/>
+                    </a:xfrm>
+                    <a:prstGeom prst="rect">
+                      <a:avLst/>
+                    </a:prstGeom>
+                  </pic:spPr>
+                </pic:pic>
+              </a:graphicData>
+            </a:graphic>
+          </wp:anchor>
+        </w:drawing>
+      </w:r>
+    </w:p>
     <w:sectPr>
-      <w:headerReference w:type="default" r:id="rId11"/>
-      <w:headerReference w:type="first" r:id="rId12"/>
+      <w:headerReference w:type="default" r:id="rId19"/>
+      <w:headerReference w:type="first" r:id="rId20"/>
       <w:pgSz w:w="12240" w:h="15840"/>
       <w:pgMar w:top="1440" w:right="1440" w:bottom="1440" w:left="2160" w:header="1440" w:footer="720" w:gutter="0"/>
       <w:pgNumType w:start="1"/>
@@ -5713,7 +6243,7 @@
             <w:rPr>
               <w:noProof/>
             </w:rPr>
-            <w:t>2</w:t>
+            <w:t>13</w:t>
           </w:r>
         </w:fldSimple>
       </w:p>

</xml_diff>